<commit_message>
Add class diagram. Update Related work and Lessons learned in word doc.
</commit_message>
<xml_diff>
--- a/AnhMasterReport.docx
+++ b/AnhMasterReport.docx
@@ -1914,7 +1914,7 @@
           <v:shape id="_x0000_i1025" type="#_x0000_t75" style="width:431.95pt;height:431.95pt" o:ole="">
             <v:imagedata r:id="rId16" o:title=""/>
           </v:shape>
-          <o:OLEObject Type="Embed" ProgID="Visio.Drawing.11" ShapeID="_x0000_i1025" DrawAspect="Content" ObjectID="_1475308122" r:id="rId17"/>
+          <o:OLEObject Type="Embed" ProgID="Visio.Drawing.11" ShapeID="_x0000_i1025" DrawAspect="Content" ObjectID="_1475349161" r:id="rId17"/>
         </w:object>
       </w:r>
     </w:p>
@@ -2105,7 +2105,7 @@
           <v:shape id="_x0000_i1026" type="#_x0000_t75" style="width:431.95pt;height:376.9pt" o:ole="">
             <v:imagedata r:id="rId18" o:title=""/>
           </v:shape>
-          <o:OLEObject Type="Embed" ProgID="Visio.Drawing.11" ShapeID="_x0000_i1026" DrawAspect="Content" ObjectID="_1475308123" r:id="rId19"/>
+          <o:OLEObject Type="Embed" ProgID="Visio.Drawing.11" ShapeID="_x0000_i1026" DrawAspect="Content" ObjectID="_1475349162" r:id="rId19"/>
         </w:object>
       </w:r>
     </w:p>
@@ -2252,7 +2252,7 @@
           <v:shape id="_x0000_i1027" type="#_x0000_t75" style="width:365.6pt;height:534pt" o:ole="">
             <v:imagedata r:id="rId20" o:title=""/>
           </v:shape>
-          <o:OLEObject Type="Embed" ProgID="Visio.Drawing.11" ShapeID="_x0000_i1027" DrawAspect="Content" ObjectID="_1475308124" r:id="rId21"/>
+          <o:OLEObject Type="Embed" ProgID="Visio.Drawing.11" ShapeID="_x0000_i1027" DrawAspect="Content" ObjectID="_1475349163" r:id="rId21"/>
         </w:object>
       </w:r>
     </w:p>
@@ -2412,7 +2412,7 @@
           <v:shape id="_x0000_i1028" type="#_x0000_t75" style="width:431.95pt;height:363.55pt" o:ole="">
             <v:imagedata r:id="rId22" o:title=""/>
           </v:shape>
-          <o:OLEObject Type="Embed" ProgID="Visio.Drawing.11" ShapeID="_x0000_i1028" DrawAspect="Content" ObjectID="_1475308125" r:id="rId23"/>
+          <o:OLEObject Type="Embed" ProgID="Visio.Drawing.11" ShapeID="_x0000_i1028" DrawAspect="Content" ObjectID="_1475349164" r:id="rId23"/>
         </w:object>
       </w:r>
     </w:p>
@@ -2524,7 +2524,7 @@
           <v:shape id="_x0000_i1029" type="#_x0000_t75" style="width:431.95pt;height:518.5pt" o:ole="">
             <v:imagedata r:id="rId24" o:title=""/>
           </v:shape>
-          <o:OLEObject Type="Embed" ProgID="Visio.Drawing.11" ShapeID="_x0000_i1029" DrawAspect="Content" ObjectID="_1475308126" r:id="rId25"/>
+          <o:OLEObject Type="Embed" ProgID="Visio.Drawing.11" ShapeID="_x0000_i1029" DrawAspect="Content" ObjectID="_1475349165" r:id="rId25"/>
         </w:object>
       </w:r>
       <w:r>
@@ -2656,7 +2656,7 @@
           <v:shape id="_x0000_i1030" type="#_x0000_t75" style="width:431.95pt;height:309.55pt" o:ole="">
             <v:imagedata r:id="rId26" o:title=""/>
           </v:shape>
-          <o:OLEObject Type="Embed" ProgID="Visio.Drawing.11" ShapeID="_x0000_i1030" DrawAspect="Content" ObjectID="_1475308127" r:id="rId27"/>
+          <o:OLEObject Type="Embed" ProgID="Visio.Drawing.11" ShapeID="_x0000_i1030" DrawAspect="Content" ObjectID="_1475349166" r:id="rId27"/>
         </w:object>
       </w:r>
     </w:p>
@@ -2779,7 +2779,7 @@
           <v:shape id="_x0000_i1031" type="#_x0000_t75" style="width:431.95pt;height:231.55pt" o:ole="">
             <v:imagedata r:id="rId28" o:title=""/>
           </v:shape>
-          <o:OLEObject Type="Embed" ProgID="Visio.Drawing.11" ShapeID="_x0000_i1031" DrawAspect="Content" ObjectID="_1475308128" r:id="rId29"/>
+          <o:OLEObject Type="Embed" ProgID="Visio.Drawing.11" ShapeID="_x0000_i1031" DrawAspect="Content" ObjectID="_1475349167" r:id="rId29"/>
         </w:object>
       </w:r>
       <w:r>
@@ -4895,7 +4895,7 @@
           <v:shape id="_x0000_i1032" type="#_x0000_t75" style="width:148.2pt;height:184.2pt" o:ole="">
             <v:imagedata r:id="rId43" o:title=""/>
           </v:shape>
-          <o:OLEObject Type="Embed" ProgID="Visio.Drawing.11" ShapeID="_x0000_i1032" DrawAspect="Content" ObjectID="_1475308129" r:id="rId44"/>
+          <o:OLEObject Type="Embed" ProgID="Visio.Drawing.11" ShapeID="_x0000_i1032" DrawAspect="Content" ObjectID="_1475349168" r:id="rId44"/>
         </w:object>
       </w:r>
     </w:p>
@@ -43155,7 +43155,7 @@
           <v:shape id="_x0000_i1033" type="#_x0000_t75" style="width:287.85pt;height:314.85pt" o:ole="">
             <v:imagedata r:id="rId45" o:title=""/>
           </v:shape>
-          <o:OLEObject Type="Embed" ProgID="Visio.Drawing.11" ShapeID="_x0000_i1033" DrawAspect="Content" ObjectID="_1475308130" r:id="rId46"/>
+          <o:OLEObject Type="Embed" ProgID="Visio.Drawing.11" ShapeID="_x0000_i1033" DrawAspect="Content" ObjectID="_1475349169" r:id="rId46"/>
         </w:object>
       </w:r>
     </w:p>
@@ -43397,10 +43397,10 @@
       </w:pPr>
       <w:r>
         <w:object w:dxaOrig="6269" w:dyaOrig="4740">
-          <v:shape id="_x0000_i1038" type="#_x0000_t75" style="width:313.45pt;height:237pt" o:ole="">
+          <v:shape id="_x0000_i1034" type="#_x0000_t75" style="width:313.45pt;height:237pt" o:ole="">
             <v:imagedata r:id="rId47" o:title=""/>
           </v:shape>
-          <o:OLEObject Type="Embed" ProgID="Visio.Drawing.11" ShapeID="_x0000_i1038" DrawAspect="Content" ObjectID="_1475308131" r:id="rId48"/>
+          <o:OLEObject Type="Embed" ProgID="Visio.Drawing.11" ShapeID="_x0000_i1034" DrawAspect="Content" ObjectID="_1475349170" r:id="rId48"/>
         </w:object>
       </w:r>
     </w:p>
@@ -43411,10 +43411,10 @@
       </w:pPr>
       <w:r>
         <w:object w:dxaOrig="10040" w:dyaOrig="4843">
-          <v:shape id="_x0000_i1039" type="#_x0000_t75" style="width:431.7pt;height:208.25pt" o:ole="">
+          <v:shape id="_x0000_i1035" type="#_x0000_t75" style="width:431.7pt;height:208.25pt" o:ole="">
             <v:imagedata r:id="rId49" o:title=""/>
           </v:shape>
-          <o:OLEObject Type="Embed" ProgID="Visio.Drawing.11" ShapeID="_x0000_i1039" DrawAspect="Content" ObjectID="_1475308132" r:id="rId50"/>
+          <o:OLEObject Type="Embed" ProgID="Visio.Drawing.11" ShapeID="_x0000_i1035" DrawAspect="Content" ObjectID="_1475349171" r:id="rId50"/>
         </w:object>
       </w:r>
     </w:p>
@@ -43507,10 +43507,10 @@
       </w:pPr>
       <w:r>
         <w:object w:dxaOrig="10778" w:dyaOrig="4105">
-          <v:shape id="_x0000_i1034" type="#_x0000_t75" style="width:431.65pt;height:164.4pt" o:ole="">
+          <v:shape id="_x0000_i1036" type="#_x0000_t75" style="width:431.65pt;height:164.4pt" o:ole="">
             <v:imagedata r:id="rId51" o:title=""/>
           </v:shape>
-          <o:OLEObject Type="Embed" ProgID="Visio.Drawing.11" ShapeID="_x0000_i1034" DrawAspect="Content" ObjectID="_1475308133" r:id="rId52"/>
+          <o:OLEObject Type="Embed" ProgID="Visio.Drawing.11" ShapeID="_x0000_i1036" DrawAspect="Content" ObjectID="_1475349172" r:id="rId52"/>
         </w:object>
       </w:r>
       <w:r>
@@ -43522,22 +43522,11 @@
         <w:pStyle w:val="Heading8"/>
       </w:pPr>
       <w:r>
-        <w:t>Figure 3.</w:t>
-      </w:r>
-      <w:r>
-        <w:t>9</w:t>
-      </w:r>
-      <w:r>
-        <w:t>:</w:t>
+        <w:t>Figure 3.9:</w:t>
       </w:r>
       <w:r>
         <w:tab/>
-      </w:r>
-      <w:r>
-        <w:t>Factory Method Pattern for storage</w:t>
-      </w:r>
-      <w:r>
-        <w:t>.</w:t>
+        <w:t>Factory Method Pattern for storage.</w:t>
       </w:r>
     </w:p>
     <w:p>
@@ -43699,22 +43688,7 @@
         <w:t xml:space="preserve"> to a variety of genders if we need to in the future. Once the users have registered their genders, we can substitute assign the correct matching steps.</w:t>
       </w:r>
       <w:r>
-        <w:t xml:space="preserve"> </w:t>
-      </w:r>
-      <w:r>
-        <w:t>Figure 3.</w:t>
-      </w:r>
-      <w:r>
-        <w:t>10 and Figure 3.11</w:t>
-      </w:r>
-      <w:r>
-        <w:t xml:space="preserve"> follows the </w:t>
-      </w:r>
-      <w:r>
-        <w:t xml:space="preserve">Abstract Factory </w:t>
-      </w:r>
-      <w:r>
-        <w:t>Pattern defined in [HFDP] to illustrate the deployment in our app.</w:t>
+        <w:t xml:space="preserve"> Figure 3.10 and Figure 3.11 follows the Abstract Factory Pattern defined in [HFDP] to illustrate the deployment in our app.</w:t>
       </w:r>
     </w:p>
     <w:p>
@@ -43723,10 +43697,10 @@
       </w:pPr>
       <w:r>
         <w:object w:dxaOrig="11625" w:dyaOrig="6917">
-          <v:shape id="_x0000_i1035" type="#_x0000_t75" style="width:431.85pt;height:297.1pt" o:ole="">
+          <v:shape id="_x0000_i1037" type="#_x0000_t75" style="width:431.85pt;height:297.1pt" o:ole="">
             <v:imagedata r:id="rId53" o:title=""/>
           </v:shape>
-          <o:OLEObject Type="Embed" ProgID="Visio.Drawing.11" ShapeID="_x0000_i1035" DrawAspect="Content" ObjectID="_1475308134" r:id="rId54"/>
+          <o:OLEObject Type="Embed" ProgID="Visio.Drawing.11" ShapeID="_x0000_i1037" DrawAspect="Content" ObjectID="_1475349173" r:id="rId54"/>
         </w:object>
       </w:r>
       <w:r>
@@ -43738,13 +43712,7 @@
         <w:pStyle w:val="Heading8"/>
       </w:pPr>
       <w:r>
-        <w:t>Figure 3.</w:t>
-      </w:r>
-      <w:r>
-        <w:t>10</w:t>
-      </w:r>
-      <w:r>
-        <w:t>:</w:t>
+        <w:t>Figure 3.10:</w:t>
       </w:r>
       <w:r>
         <w:tab/>
@@ -43763,22 +43731,10 @@
       </w:r>
       <w:proofErr w:type="spellEnd"/>
       <w:r>
-        <w:t xml:space="preserve"> classes</w:t>
-      </w:r>
-      <w:r>
-        <w:t xml:space="preserve"> of </w:t>
-      </w:r>
-      <w:r>
-        <w:t xml:space="preserve">Abstract </w:t>
-      </w:r>
-      <w:r>
-        <w:t xml:space="preserve">Factory Pattern </w:t>
-      </w:r>
-      <w:r>
-        <w:t>applied in Clothes Matching service</w:t>
-      </w:r>
-      <w:r>
-        <w:t>.</w:t>
+        <w:t xml:space="preserve"> classes of </w:t>
+      </w:r>
+      <w:r>
+        <w:t>Abstract Factory Pattern applied in Clothes Matching service.</w:t>
       </w:r>
     </w:p>
     <w:p>
@@ -43801,11 +43757,12 @@
         <w:pStyle w:val="text"/>
       </w:pPr>
       <w:r>
-        <w:object w:dxaOrig="9825" w:dyaOrig="5050">
-          <v:shape id="_x0000_i1036" type="#_x0000_t75" style="width:431.8pt;height:221.95pt" o:ole="">
+        <w:lastRenderedPageBreak/>
+        <w:pict>
+          <v:shape id="_x0000_i1038" type="#_x0000_t75" style="width:431.75pt;height:221.95pt">
             <v:imagedata r:id="rId55" o:title=""/>
           </v:shape>
-        </w:object>
+        </w:pict>
       </w:r>
     </w:p>
     <w:p>
@@ -43814,10 +43771,10 @@
       </w:pPr>
       <w:r>
         <w:object w:dxaOrig="9239" w:dyaOrig="8690">
-          <v:shape id="_x0000_i1040" type="#_x0000_t75" style="width:431.9pt;height:406.25pt" o:ole="">
+          <v:shape id="_x0000_i1039" type="#_x0000_t75" style="width:431.9pt;height:406.25pt" o:ole="">
             <v:imagedata r:id="rId56" o:title=""/>
           </v:shape>
-          <o:OLEObject Type="Embed" ProgID="Visio.Drawing.11" ShapeID="_x0000_i1040" DrawAspect="Content" ObjectID="_1475308136" r:id="rId57"/>
+          <o:OLEObject Type="Embed" ProgID="Visio.Drawing.11" ShapeID="_x0000_i1039" DrawAspect="Content" ObjectID="_1475349174" r:id="rId57"/>
         </w:object>
       </w:r>
     </w:p>
@@ -43832,10 +43789,10 @@
       </w:pPr>
       <w:r>
         <w:object w:dxaOrig="8735" w:dyaOrig="3280">
-          <v:shape id="_x0000_i1037" type="#_x0000_t75" style="width:431.95pt;height:162.2pt" o:ole="">
+          <v:shape id="_x0000_i1040" type="#_x0000_t75" style="width:431.95pt;height:162.2pt" o:ole="">
             <v:imagedata r:id="rId58" o:title=""/>
           </v:shape>
-          <o:OLEObject Type="Embed" ProgID="Visio.Drawing.11" ShapeID="_x0000_i1037" DrawAspect="Content" ObjectID="_1475308137" r:id="rId59"/>
+          <o:OLEObject Type="Embed" ProgID="Visio.Drawing.11" ShapeID="_x0000_i1040" DrawAspect="Content" ObjectID="_1475349175" r:id="rId59"/>
         </w:object>
       </w:r>
     </w:p>
@@ -44207,77 +44164,10 @@
         <w:pStyle w:val="text"/>
       </w:pPr>
       <w:r>
-        <w:t xml:space="preserve">As mentioned in </w:t>
-      </w:r>
-      <w:r>
-        <w:t xml:space="preserve">Section </w:t>
-      </w:r>
-      <w:r>
-        <w:t xml:space="preserve">3.2, </w:t>
-      </w:r>
-      <w:proofErr w:type="spellStart"/>
-      <w:r>
-        <w:t>iTrak</w:t>
-      </w:r>
-      <w:proofErr w:type="spellEnd"/>
-      <w:r>
-        <w:t xml:space="preserve"> employs the concept of separation of concerns. Therefore, separate modules for specific </w:t>
-      </w:r>
-      <w:r>
-        <w:t>needs</w:t>
-      </w:r>
-      <w:r>
-        <w:t xml:space="preserve"> were created to maximize flexibility and extensibility. In </w:t>
-      </w:r>
-      <w:r>
-        <w:t>the mobile class diagram (</w:t>
-      </w:r>
-      <w:r>
-        <w:t xml:space="preserve">see </w:t>
-      </w:r>
-      <w:r>
-        <w:t>Figure 3.9)</w:t>
-      </w:r>
-      <w:r>
-        <w:t xml:space="preserve">, </w:t>
-      </w:r>
-      <w:r>
-        <w:t xml:space="preserve">the </w:t>
-      </w:r>
-      <w:r>
-        <w:t>Activity classes are responsible for the presentation of the app</w:t>
-      </w:r>
-      <w:r>
-        <w:t xml:space="preserve">lication, </w:t>
-      </w:r>
-      <w:r>
-        <w:t xml:space="preserve">the </w:t>
-      </w:r>
-      <w:r>
-        <w:t>A</w:t>
-      </w:r>
-      <w:r>
-        <w:t xml:space="preserve">dapter and </w:t>
-      </w:r>
-      <w:r>
-        <w:t>L</w:t>
-      </w:r>
-      <w:r>
-        <w:t xml:space="preserve">istener classes </w:t>
-      </w:r>
-      <w:r>
-        <w:t>handle internal data and events</w:t>
-      </w:r>
-      <w:r>
-        <w:t xml:space="preserve">, and the </w:t>
-      </w:r>
-      <w:proofErr w:type="spellStart"/>
-      <w:r>
-        <w:t>Comms</w:t>
-      </w:r>
-      <w:proofErr w:type="spellEnd"/>
-      <w:r>
-        <w:t xml:space="preserve"> class allows communication between the mobile app and the web services. </w:t>
+        <w:t xml:space="preserve">Figure 3.11 displays a simplified class diagram which consists of main classes such as item information, user profile, place record (or location), weather information, 4 main UI fragments, and how they are linked together. </w:t>
+      </w:r>
+      <w:r>
+        <w:t>It is easy to recognize most of the UI fragments classes were designed to decouple as much as possible from the core classes for expansibility and flexibility. Throughout this project design, these are criteria are always as high priority as they would help future development. ALDBG rephrase this.</w:t>
       </w:r>
     </w:p>
     <w:p>
@@ -44298,9 +44188,9 @@
         <w:lastRenderedPageBreak/>
         <w:drawing>
           <wp:inline distT="0" distB="0" distL="0" distR="0">
-            <wp:extent cx="5476875" cy="5534025"/>
-            <wp:effectExtent l="0" t="0" r="9525" b="9525"/>
-            <wp:docPr id="829" name="Picture 829"/>
+            <wp:extent cx="5443855" cy="4149090"/>
+            <wp:effectExtent l="0" t="0" r="4445" b="3810"/>
+            <wp:docPr id="2" name="Picture 2"/>
             <wp:cNvGraphicFramePr>
               <a:graphicFrameLocks xmlns:a="http://schemas.openxmlformats.org/drawingml/2006/main" noChangeAspect="1"/>
             </wp:cNvGraphicFramePr>
@@ -44308,7 +44198,7 @@
               <a:graphicData uri="http://schemas.openxmlformats.org/drawingml/2006/picture">
                 <pic:pic xmlns:pic="http://schemas.openxmlformats.org/drawingml/2006/picture">
                   <pic:nvPicPr>
-                    <pic:cNvPr id="0" name="Picture 266"/>
+                    <pic:cNvPr id="0" name="Picture 19"/>
                     <pic:cNvPicPr>
                       <a:picLocks noChangeAspect="1" noChangeArrowheads="1"/>
                     </pic:cNvPicPr>
@@ -44329,7 +44219,7 @@
                   <pic:spPr bwMode="auto">
                     <a:xfrm>
                       <a:off x="0" y="0"/>
-                      <a:ext cx="5476875" cy="5534025"/>
+                      <a:ext cx="5443855" cy="4149090"/>
                     </a:xfrm>
                     <a:prstGeom prst="rect">
                       <a:avLst/>
@@ -44352,190 +44242,26 @@
       </w:pPr>
       <w:bookmarkStart w:id="35" w:name="_Toc355221574"/>
       <w:r>
-        <w:t>Figure 3.9:</w:t>
+        <w:t>Figure 3.11</w:t>
+      </w:r>
+      <w:r>
+        <w:t>:</w:t>
       </w:r>
       <w:r>
         <w:tab/>
-        <w:t>Mobile class diagram.</w:t>
+      </w:r>
+      <w:proofErr w:type="spellStart"/>
+      <w:r>
+        <w:t>ClosetStylist</w:t>
+      </w:r>
+      <w:proofErr w:type="spellEnd"/>
+      <w:r>
+        <w:t xml:space="preserve"> </w:t>
+      </w:r>
+      <w:r>
+        <w:t>class diagram.</w:t>
       </w:r>
       <w:bookmarkEnd w:id="35"/>
-    </w:p>
-    <w:p>
-      <w:pPr>
-        <w:pStyle w:val="text"/>
-      </w:pPr>
-      <w:r>
-        <w:t>On the other hand, Figure 3.10 shows the web class diagram where the record classes hold persistent data</w:t>
-      </w:r>
-      <w:r>
-        <w:t>.</w:t>
-      </w:r>
-      <w:r>
-        <w:t xml:space="preserve"> </w:t>
-      </w:r>
-      <w:r>
-        <w:t>T</w:t>
-      </w:r>
-      <w:r>
-        <w:t xml:space="preserve">he </w:t>
-      </w:r>
-      <w:proofErr w:type="spellStart"/>
-      <w:r>
-        <w:t>IdGenerator</w:t>
-      </w:r>
-      <w:proofErr w:type="spellEnd"/>
-      <w:r>
-        <w:t xml:space="preserve"> class generates unique ID’s for both mobile app and web app</w:t>
-      </w:r>
-      <w:r>
-        <w:t>.</w:t>
-      </w:r>
-      <w:r>
-        <w:t xml:space="preserve"> </w:t>
-      </w:r>
-      <w:r>
-        <w:t>T</w:t>
-      </w:r>
-      <w:r>
-        <w:t xml:space="preserve">he </w:t>
-      </w:r>
-      <w:proofErr w:type="spellStart"/>
-      <w:r>
-        <w:t>Comms</w:t>
-      </w:r>
-      <w:proofErr w:type="spellEnd"/>
-      <w:r>
-        <w:t xml:space="preserve"> </w:t>
-      </w:r>
-      <w:r>
-        <w:t>class filters</w:t>
-      </w:r>
-      <w:r>
-        <w:t xml:space="preserve"> requests</w:t>
-      </w:r>
-      <w:r>
-        <w:t xml:space="preserve"> that are</w:t>
-      </w:r>
-      <w:r>
-        <w:t xml:space="preserve"> sent to the web services</w:t>
-      </w:r>
-      <w:r>
-        <w:t xml:space="preserve"> and forward</w:t>
-      </w:r>
-      <w:r>
-        <w:t>s</w:t>
-      </w:r>
-      <w:r>
-        <w:t xml:space="preserve"> valid request</w:t>
-      </w:r>
-      <w:r>
-        <w:t>s</w:t>
-      </w:r>
-      <w:r>
-        <w:t xml:space="preserve"> to the Data</w:t>
-      </w:r>
-      <w:r>
-        <w:t xml:space="preserve"> </w:t>
-      </w:r>
-      <w:r>
-        <w:t>Adapter.</w:t>
-      </w:r>
-      <w:r>
-        <w:t xml:space="preserve"> </w:t>
-      </w:r>
-      <w:r>
-        <w:t>Finally,</w:t>
-      </w:r>
-      <w:r>
-        <w:t xml:space="preserve"> the </w:t>
-      </w:r>
-      <w:proofErr w:type="spellStart"/>
-      <w:r>
-        <w:t>DataAdapter</w:t>
-      </w:r>
-      <w:proofErr w:type="spellEnd"/>
-      <w:r>
-        <w:t xml:space="preserve"> class does the actual processing of these requests.</w:t>
-      </w:r>
-    </w:p>
-    <w:p>
-      <w:pPr>
-        <w:pStyle w:val="text"/>
-      </w:pPr>
-    </w:p>
-    <w:p>
-      <w:pPr>
-        <w:pStyle w:val="text"/>
-        <w:ind w:firstLine="0"/>
-      </w:pPr>
-      <w:r>
-        <w:rPr>
-          <w:noProof/>
-          <w:lang w:eastAsia="zh-CN"/>
-        </w:rPr>
-        <w:drawing>
-          <wp:inline distT="0" distB="0" distL="0" distR="0">
-            <wp:extent cx="5476875" cy="5038725"/>
-            <wp:effectExtent l="0" t="0" r="9525" b="9525"/>
-            <wp:docPr id="707" name="Picture 707"/>
-            <wp:cNvGraphicFramePr>
-              <a:graphicFrameLocks xmlns:a="http://schemas.openxmlformats.org/drawingml/2006/main" noChangeAspect="1"/>
-            </wp:cNvGraphicFramePr>
-            <a:graphic xmlns:a="http://schemas.openxmlformats.org/drawingml/2006/main">
-              <a:graphicData uri="http://schemas.openxmlformats.org/drawingml/2006/picture">
-                <pic:pic xmlns:pic="http://schemas.openxmlformats.org/drawingml/2006/picture">
-                  <pic:nvPicPr>
-                    <pic:cNvPr id="0" name="Picture 13"/>
-                    <pic:cNvPicPr>
-                      <a:picLocks noChangeAspect="1" noChangeArrowheads="1"/>
-                    </pic:cNvPicPr>
-                  </pic:nvPicPr>
-                  <pic:blipFill>
-                    <a:blip r:embed="rId61">
-                      <a:extLst>
-                        <a:ext uri="{28A0092B-C50C-407E-A947-70E740481C1C}">
-                          <a14:useLocalDpi xmlns:a14="http://schemas.microsoft.com/office/drawing/2010/main" val="0"/>
-                        </a:ext>
-                      </a:extLst>
-                    </a:blip>
-                    <a:srcRect/>
-                    <a:stretch>
-                      <a:fillRect/>
-                    </a:stretch>
-                  </pic:blipFill>
-                  <pic:spPr bwMode="auto">
-                    <a:xfrm>
-                      <a:off x="0" y="0"/>
-                      <a:ext cx="5476875" cy="5038725"/>
-                    </a:xfrm>
-                    <a:prstGeom prst="rect">
-                      <a:avLst/>
-                    </a:prstGeom>
-                    <a:noFill/>
-                    <a:ln>
-                      <a:noFill/>
-                    </a:ln>
-                  </pic:spPr>
-                </pic:pic>
-              </a:graphicData>
-            </a:graphic>
-          </wp:inline>
-        </w:drawing>
-      </w:r>
-    </w:p>
-    <w:p>
-      <w:pPr>
-        <w:pStyle w:val="Heading8"/>
-      </w:pPr>
-      <w:bookmarkStart w:id="36" w:name="_Toc355221575"/>
-      <w:r>
-        <w:t>Figure 3.10:</w:t>
-      </w:r>
-      <w:r>
-        <w:tab/>
-        <w:t>Web class diagram.</w:t>
-      </w:r>
-      <w:bookmarkEnd w:id="36"/>
     </w:p>
     <w:p>
       <w:pPr>
@@ -44557,7 +44283,7 @@
       <w:pPr>
         <w:pStyle w:val="Heading2"/>
       </w:pPr>
-      <w:bookmarkStart w:id="37" w:name="_Toc354617444"/>
+      <w:bookmarkStart w:id="36" w:name="_Toc354617444"/>
       <w:r>
         <w:lastRenderedPageBreak/>
         <w:t xml:space="preserve">Chapter </w:t>
@@ -44575,7 +44301,7 @@
       <w:r>
         <w:t>Results</w:t>
       </w:r>
-      <w:bookmarkEnd w:id="37"/>
+      <w:bookmarkEnd w:id="36"/>
       <w:proofErr w:type="gramEnd"/>
     </w:p>
     <w:p>
@@ -44639,14 +44365,14 @@
       <w:pPr>
         <w:pStyle w:val="Heading3"/>
       </w:pPr>
-      <w:bookmarkStart w:id="38" w:name="_Toc354617445"/>
+      <w:bookmarkStart w:id="37" w:name="_Toc354617445"/>
       <w:r>
         <w:t>4.1</w:t>
       </w:r>
       <w:r>
         <w:tab/>
       </w:r>
-      <w:bookmarkEnd w:id="38"/>
+      <w:bookmarkEnd w:id="37"/>
       <w:r>
         <w:t xml:space="preserve">Outfit Of The Day </w:t>
       </w:r>
@@ -44776,7 +44502,7 @@
       <w:pPr>
         <w:pStyle w:val="Heading3"/>
       </w:pPr>
-      <w:bookmarkStart w:id="39" w:name="_Toc354617446"/>
+      <w:bookmarkStart w:id="38" w:name="_Toc354617446"/>
       <w:r>
         <w:lastRenderedPageBreak/>
         <w:t>4.</w:t>
@@ -44787,7 +44513,7 @@
       <w:r>
         <w:tab/>
       </w:r>
-      <w:bookmarkEnd w:id="39"/>
+      <w:bookmarkEnd w:id="38"/>
       <w:r>
         <w:t>Display</w:t>
       </w:r>
@@ -44943,16 +44669,19 @@
       <w:pPr>
         <w:pStyle w:val="Heading3"/>
       </w:pPr>
-      <w:bookmarkStart w:id="40" w:name="_Toc354617447"/>
+      <w:bookmarkStart w:id="39" w:name="_Toc354617447"/>
       <w:r>
         <w:t>4.3</w:t>
       </w:r>
       <w:r>
         <w:tab/>
       </w:r>
-      <w:bookmarkEnd w:id="40"/>
-      <w:r>
-        <w:t>Weather service and location service latency</w:t>
+      <w:bookmarkEnd w:id="39"/>
+      <w:r>
+        <w:t>Weath</w:t>
+      </w:r>
+      <w:r>
+        <w:t>er service and location service</w:t>
       </w:r>
     </w:p>
     <w:p>
@@ -44994,16 +44723,8 @@
         <w:pStyle w:val="text"/>
       </w:pPr>
       <w:r>
-        <w:t xml:space="preserve">The location </w:t>
-      </w:r>
-      <w:proofErr w:type="spellStart"/>
-      <w:r>
-        <w:t>is</w:t>
-      </w:r>
-      <w:r>
-        <w:t>s</w:t>
-      </w:r>
-      <w:proofErr w:type="spellEnd"/>
+        <w:t>The location is</w:t>
+      </w:r>
       <w:r>
         <w:t xml:space="preserve"> acceptable as it gives the correct city and country, although the zip code is not quite exact. This result is acceptable for our app because we do not need exact location as other tracking app as we can assume the weather within a city does not change much.</w:t>
       </w:r>
@@ -45147,7 +44868,7 @@
                           <pic:cNvPicPr/>
                         </pic:nvPicPr>
                         <pic:blipFill>
-                          <a:blip r:embed="rId62" cstate="print">
+                          <a:blip r:embed="rId61" cstate="print">
                             <a:extLst>
                               <a:ext uri="{28A0092B-C50C-407E-A947-70E740481C1C}">
                                 <a14:useLocalDpi xmlns:a14="http://schemas.microsoft.com/office/drawing/2010/main" val="0"/>
@@ -45204,7 +44925,7 @@
                           <pic:cNvPicPr/>
                         </pic:nvPicPr>
                         <pic:blipFill>
-                          <a:blip r:embed="rId63" cstate="print">
+                          <a:blip r:embed="rId62" cstate="print">
                             <a:extLst>
                               <a:ext uri="{28A0092B-C50C-407E-A947-70E740481C1C}">
                                 <a14:useLocalDpi xmlns:a14="http://schemas.microsoft.com/office/drawing/2010/main" val="0"/>
@@ -45264,10 +44985,7 @@
         <w:pStyle w:val="text"/>
       </w:pPr>
       <w:r>
-        <w:t>Figure 4.1</w:t>
-      </w:r>
-      <w:r>
-        <w:t xml:space="preserve"> shows the screenshots of mockups in Figure 2.9. In the user login screen</w:t>
+        <w:t>Figure 4.1 shows the screenshots of mockups in Figure 2.9. In the user login screen</w:t>
       </w:r>
       <w:r>
         <w:t>shot</w:t>
@@ -45276,13 +44994,7 @@
         <w:t xml:space="preserve">, the Facebook login was get rid of because it was decided to implement our own login and Facebook login is treated as an option to enable certain social features. </w:t>
       </w:r>
       <w:r>
-        <w:t>The other method we could have chosen was to utilize</w:t>
-      </w:r>
-      <w:r>
-        <w:t xml:space="preserve"> Facebook login to authorize people using our app</w:t>
-      </w:r>
-      <w:r>
-        <w:t xml:space="preserve">. The decision was made to give users a freedom to opt out social features if they want to and also to reduce some features in this first </w:t>
+        <w:t xml:space="preserve">The other method we could have chosen was to utilize Facebook login to authorize people using our app. The decision was made to give users a freedom to opt out social features if they want to and also to reduce some features in this first </w:t>
       </w:r>
       <w:proofErr w:type="spellStart"/>
       <w:r>
@@ -45334,7 +45046,10 @@
         <w:pStyle w:val="Heading4"/>
       </w:pPr>
       <w:r>
-        <w:t>2.4.2</w:t>
+        <w:t>4</w:t>
+      </w:r>
+      <w:r>
+        <w:t>.4.2</w:t>
       </w:r>
       <w:r>
         <w:tab/>
@@ -45366,7 +45081,7 @@
                     <pic:cNvPicPr/>
                   </pic:nvPicPr>
                   <pic:blipFill>
-                    <a:blip r:embed="rId64" cstate="print">
+                    <a:blip r:embed="rId63" cstate="print">
                       <a:extLst>
                         <a:ext uri="{28A0092B-C50C-407E-A947-70E740481C1C}">
                           <a14:useLocalDpi xmlns:a14="http://schemas.microsoft.com/office/drawing/2010/main" val="0"/>
@@ -45416,7 +45131,7 @@
                     <pic:cNvPicPr/>
                   </pic:nvPicPr>
                   <pic:blipFill>
-                    <a:blip r:embed="rId65" cstate="print">
+                    <a:blip r:embed="rId64" cstate="print">
                       <a:extLst>
                         <a:ext uri="{28A0092B-C50C-407E-A947-70E740481C1C}">
                           <a14:useLocalDpi xmlns:a14="http://schemas.microsoft.com/office/drawing/2010/main" val="0"/>
@@ -45487,7 +45202,10 @@
         <w:pStyle w:val="Heading4"/>
       </w:pPr>
       <w:r>
-        <w:t>2.4.3</w:t>
+        <w:t>4</w:t>
+      </w:r>
+      <w:r>
+        <w:t>.4.3</w:t>
       </w:r>
       <w:r>
         <w:tab/>
@@ -45505,9 +45223,9 @@
         </w:rPr>
         <w:drawing>
           <wp:inline distT="0" distB="0" distL="0" distR="0">
-            <wp:extent cx="1784350" cy="3172177"/>
-            <wp:effectExtent l="0" t="0" r="6350" b="9525"/>
-            <wp:docPr id="22" name="Picture 22"/>
+            <wp:extent cx="1789181" cy="3180766"/>
+            <wp:effectExtent l="0" t="0" r="1905" b="635"/>
+            <wp:docPr id="5" name="Picture 5"/>
             <wp:cNvGraphicFramePr>
               <a:graphicFrameLocks xmlns:a="http://schemas.openxmlformats.org/drawingml/2006/main" noChangeAspect="1"/>
             </wp:cNvGraphicFramePr>
@@ -45519,7 +45237,7 @@
                     <pic:cNvPicPr/>
                   </pic:nvPicPr>
                   <pic:blipFill>
-                    <a:blip r:embed="rId66" cstate="print">
+                    <a:blip r:embed="rId65" cstate="print">
                       <a:extLst>
                         <a:ext uri="{28A0092B-C50C-407E-A947-70E740481C1C}">
                           <a14:useLocalDpi xmlns:a14="http://schemas.microsoft.com/office/drawing/2010/main" val="0"/>
@@ -45533,7 +45251,7 @@
                   <pic:spPr>
                     <a:xfrm>
                       <a:off x="0" y="0"/>
-                      <a:ext cx="1795488" cy="3191978"/>
+                      <a:ext cx="1792742" cy="3187096"/>
                     </a:xfrm>
                     <a:prstGeom prst="rect">
                       <a:avLst/>
@@ -45569,7 +45287,7 @@
                     <pic:cNvPicPr/>
                   </pic:nvPicPr>
                   <pic:blipFill>
-                    <a:blip r:embed="rId67" cstate="print">
+                    <a:blip r:embed="rId66" cstate="print">
                       <a:extLst>
                         <a:ext uri="{28A0092B-C50C-407E-A947-70E740481C1C}">
                           <a14:useLocalDpi xmlns:a14="http://schemas.microsoft.com/office/drawing/2010/main" val="0"/>
@@ -45634,7 +45352,19 @@
         <w:t xml:space="preserve">, </w:t>
       </w:r>
       <w:r>
-        <w:t>there was some cosmetic change to the screenshots in Figure 4.3. In My Closet screen, the tabs were changed to “Jacket”, “Top”, “Bottom” to be more general than “T-Shirt”, while “Shoes” was omitted as it would be too complex for the first prototype. The fields in Add Item were re-arranged to fit longer category, style, and material.</w:t>
+        <w:t>there was some cosmetic change to the screenshots in Figure 4.3. In My Closet screen, the tabs were changed to</w:t>
+      </w:r>
+      <w:r>
+        <w:t xml:space="preserve"> more generic terms such as </w:t>
+      </w:r>
+      <w:r>
+        <w:t>“Jacket”</w:t>
+      </w:r>
+      <w:r>
+        <w:t xml:space="preserve"> to “Outer”, “T-Shirt” to </w:t>
+      </w:r>
+      <w:r>
+        <w:t>“Top”, while “Shoes” was omitted as it would be too complex for the first prototype. The fields in Add Item were re-arranged to fit longer category, style, and material.</w:t>
       </w:r>
     </w:p>
     <w:p>
@@ -45643,7 +45373,10 @@
       </w:pPr>
       <w:r>
         <w:lastRenderedPageBreak/>
-        <w:t>2.4.4</w:t>
+        <w:t>4</w:t>
+      </w:r>
+      <w:r>
+        <w:t>.4.4</w:t>
       </w:r>
       <w:r>
         <w:tab/>
@@ -45661,9 +45394,9 @@
         </w:rPr>
         <w:drawing>
           <wp:inline distT="0" distB="0" distL="0" distR="0">
-            <wp:extent cx="1809750" cy="3217334"/>
-            <wp:effectExtent l="0" t="0" r="0" b="2540"/>
-            <wp:docPr id="27" name="Picture 27"/>
+            <wp:extent cx="1810568" cy="3218789"/>
+            <wp:effectExtent l="0" t="0" r="0" b="1270"/>
+            <wp:docPr id="3" name="Picture 3"/>
             <wp:cNvGraphicFramePr>
               <a:graphicFrameLocks xmlns:a="http://schemas.openxmlformats.org/drawingml/2006/main" noChangeAspect="1"/>
             </wp:cNvGraphicFramePr>
@@ -45675,7 +45408,7 @@
                     <pic:cNvPicPr/>
                   </pic:nvPicPr>
                   <pic:blipFill>
-                    <a:blip r:embed="rId68" cstate="print">
+                    <a:blip r:embed="rId67" cstate="print">
                       <a:extLst>
                         <a:ext uri="{28A0092B-C50C-407E-A947-70E740481C1C}">
                           <a14:useLocalDpi xmlns:a14="http://schemas.microsoft.com/office/drawing/2010/main" val="0"/>
@@ -45689,7 +45422,7 @@
                   <pic:spPr>
                     <a:xfrm>
                       <a:off x="0" y="0"/>
-                      <a:ext cx="1812599" cy="3222399"/>
+                      <a:ext cx="1811192" cy="3219898"/>
                     </a:xfrm>
                     <a:prstGeom prst="rect">
                       <a:avLst/>
@@ -45725,7 +45458,7 @@
                     <pic:cNvPicPr/>
                   </pic:nvPicPr>
                   <pic:blipFill>
-                    <a:blip r:embed="rId69" cstate="print">
+                    <a:blip r:embed="rId68" cstate="print">
                       <a:extLst>
                         <a:ext uri="{28A0092B-C50C-407E-A947-70E740481C1C}">
                           <a14:useLocalDpi xmlns:a14="http://schemas.microsoft.com/office/drawing/2010/main" val="0"/>
@@ -45780,19 +45513,26 @@
       <w:pPr>
         <w:pStyle w:val="text"/>
       </w:pPr>
-      <w:proofErr w:type="gramStart"/>
-      <w:r>
-        <w:t>The was</w:t>
-      </w:r>
-      <w:proofErr w:type="gramEnd"/>
-      <w:r>
-        <w:t xml:space="preserve"> some change from the screenshots in Figure 4.4 compared to their counterpart in Figure 2.12. It can be easily noticed that hat, shoes, and user</w:t>
+      <w:r>
+        <w:t>The</w:t>
+      </w:r>
+      <w:r>
+        <w:t>re</w:t>
+      </w:r>
+      <w:r>
+        <w:t xml:space="preserve"> was some change from the screenshots in Figure 4.4 compared to their counterpart in Figure 2.12. It can be easily noticed that hat, shoes, and user</w:t>
       </w:r>
       <w:r>
         <w:t>’s</w:t>
       </w:r>
       <w:r>
-        <w:t xml:space="preserve"> profile picture was omitted from the original design due to unfit images. It was very complex to scale all items as in the original design because each image could be taken at different angles and different zoom levels. To simplify our app, some items were omitted. Regarding My Laundry bag, there was not much change. </w:t>
+        <w:t xml:space="preserve"> profile picture was omitted from the original design due to </w:t>
+      </w:r>
+      <w:r>
+        <w:t>space limited on the screen</w:t>
+      </w:r>
+      <w:r>
+        <w:t xml:space="preserve">. It was very complex to scale all items as in the original design because each image could be taken at different angles and different zoom levels. To simplify our app, some items were omitted. Regarding My Laundry bag, there was not much change. </w:t>
       </w:r>
     </w:p>
     <w:p>
@@ -45806,7 +45546,10 @@
       </w:pPr>
       <w:r>
         <w:lastRenderedPageBreak/>
-        <w:t>2.4.5</w:t>
+        <w:t>4</w:t>
+      </w:r>
+      <w:r>
+        <w:t>.4.5</w:t>
       </w:r>
       <w:r>
         <w:tab/>
@@ -45838,7 +45581,7 @@
                     <pic:cNvPicPr/>
                   </pic:nvPicPr>
                   <pic:blipFill>
-                    <a:blip r:embed="rId70" cstate="print">
+                    <a:blip r:embed="rId69" cstate="print">
                       <a:extLst>
                         <a:ext uri="{28A0092B-C50C-407E-A947-70E740481C1C}">
                           <a14:useLocalDpi xmlns:a14="http://schemas.microsoft.com/office/drawing/2010/main" val="0"/>
@@ -45888,7 +45631,7 @@
                     <pic:cNvPicPr/>
                   </pic:nvPicPr>
                   <pic:blipFill>
-                    <a:blip r:embed="rId71" cstate="print">
+                    <a:blip r:embed="rId70" cstate="print">
                       <a:extLst>
                         <a:ext uri="{28A0092B-C50C-407E-A947-70E740481C1C}">
                           <a14:useLocalDpi xmlns:a14="http://schemas.microsoft.com/office/drawing/2010/main" val="0"/>
@@ -45960,7 +45703,7 @@
       <w:pPr>
         <w:pStyle w:val="Heading3"/>
       </w:pPr>
-      <w:bookmarkStart w:id="41" w:name="_Toc354617448"/>
+      <w:bookmarkStart w:id="40" w:name="_Toc354617448"/>
       <w:r>
         <w:t>4.4</w:t>
       </w:r>
@@ -45968,7 +45711,7 @@
         <w:tab/>
         <w:t>Costs and level of effort</w:t>
       </w:r>
-      <w:bookmarkEnd w:id="41"/>
+      <w:bookmarkEnd w:id="40"/>
     </w:p>
     <w:p>
       <w:pPr>
@@ -46170,6 +45913,7 @@
               <w:jc w:val="left"/>
             </w:pPr>
             <w:r>
+              <w:lastRenderedPageBreak/>
               <w:t>UI Development</w:t>
             </w:r>
           </w:p>
@@ -46195,10 +45939,9 @@
       <w:pPr>
         <w:pStyle w:val="Heading7"/>
       </w:pPr>
-      <w:bookmarkStart w:id="42" w:name="_Toc354617467"/>
+      <w:bookmarkStart w:id="41" w:name="_Toc354617467"/>
       <w:proofErr w:type="gramStart"/>
       <w:r>
-        <w:lastRenderedPageBreak/>
         <w:t>Table 4.1:</w:t>
       </w:r>
       <w:r>
@@ -46212,7 +45955,7 @@
       <w:r>
         <w:t xml:space="preserve"> development costs.</w:t>
       </w:r>
-      <w:bookmarkEnd w:id="42"/>
+      <w:bookmarkEnd w:id="41"/>
       <w:proofErr w:type="gramEnd"/>
     </w:p>
     <w:p>
@@ -46327,7 +46070,7 @@
         <w:pStyle w:val="text"/>
       </w:pPr>
       <w:r>
-        <w:t xml:space="preserve">Figure 4.5 shows the result metrics after running </w:t>
+        <w:t xml:space="preserve">Figure 4.5 shows the result after running </w:t>
       </w:r>
       <w:proofErr w:type="spellStart"/>
       <w:r>
@@ -46351,19 +46094,49 @@
       </w:r>
       <w:proofErr w:type="spellEnd"/>
       <w:r>
-        <w:t xml:space="preserve">]. </w:t>
-      </w:r>
-      <w:r>
-        <w:t xml:space="preserve">16411 </w:t>
-      </w:r>
-      <w:r>
-        <w:t>lines were written</w:t>
-      </w:r>
-      <w:r>
-        <w:t>, 10427 of which were code.</w:t>
-      </w:r>
-      <w:r>
-        <w:t xml:space="preserve"> A red item shows an area that exceeds the metric threshold and may need improvement. For example, if average </w:t>
+        <w:t>]</w:t>
+      </w:r>
+      <w:r>
+        <w:t xml:space="preserve"> </w:t>
+      </w:r>
+      <w:r>
+        <w:t>against</w:t>
+      </w:r>
+      <w:r>
+        <w:t xml:space="preserve"> </w:t>
+      </w:r>
+      <w:r>
+        <w:t>the multiple metrics</w:t>
+      </w:r>
+      <w:r>
+        <w:t xml:space="preserve">. </w:t>
+      </w:r>
+      <w:r>
+        <w:t xml:space="preserve">An entry in red means there is some </w:t>
+      </w:r>
+      <w:r>
+        <w:t xml:space="preserve">code </w:t>
+      </w:r>
+      <w:r>
+        <w:t xml:space="preserve">violation in </w:t>
+      </w:r>
+      <w:r>
+        <w:t xml:space="preserve">some predefined criteria of metric, </w:t>
+      </w:r>
+      <w:r>
+        <w:t xml:space="preserve">and </w:t>
+      </w:r>
+      <w:r>
+        <w:t xml:space="preserve">there is room for improvement. </w:t>
+      </w:r>
+      <w:r>
+        <w:t xml:space="preserve">For </w:t>
+      </w:r>
+      <w:r>
+        <w:t>example</w:t>
+      </w:r>
+      <w:r>
+        <w:t xml:space="preserve">, the </w:t>
       </w:r>
       <w:proofErr w:type="spellStart"/>
       <w:r>
@@ -46371,23 +46144,46 @@
       </w:r>
       <w:proofErr w:type="spellEnd"/>
       <w:r>
-        <w:t xml:space="preserve"> complexity is red, there may be too many nested IF statements or </w:t>
-      </w:r>
-      <w:r>
-        <w:t xml:space="preserve">nested </w:t>
-      </w:r>
-      <w:r>
-        <w:t xml:space="preserve">FOR </w:t>
-      </w:r>
-      <w:r>
-        <w:t>loop statements</w:t>
-      </w:r>
-      <w:r>
-        <w:t xml:space="preserve"> in the code</w:t>
-      </w:r>
-      <w:r>
-        <w:t>.</w:t>
-      </w:r>
+        <w:t xml:space="preserve"> complexity </w:t>
+      </w:r>
+      <w:r>
+        <w:t xml:space="preserve">violation simply means </w:t>
+      </w:r>
+      <w:r>
+        <w:t xml:space="preserve">the </w:t>
+      </w:r>
+      <w:r>
+        <w:t xml:space="preserve">average </w:t>
+      </w:r>
+      <w:r>
+        <w:t xml:space="preserve">number of branched keywords </w:t>
+      </w:r>
+      <w:r>
+        <w:t xml:space="preserve">per method </w:t>
+      </w:r>
+      <w:r>
+        <w:t xml:space="preserve">such as “if”, “while”, “for”, etc. </w:t>
+      </w:r>
+      <w:r>
+        <w:t xml:space="preserve">is above a criterion. There is some other basic information about code such as </w:t>
+      </w:r>
+      <w:r>
+        <w:t xml:space="preserve">10427 </w:t>
+      </w:r>
+      <w:r>
+        <w:t>lines of code were written</w:t>
+      </w:r>
+      <w:r>
+        <w:t xml:space="preserve"> in </w:t>
+      </w:r>
+      <w:r>
+        <w:t>92 Java files and 39 XML files</w:t>
+      </w:r>
+      <w:r>
+        <w:t>, the average number of lines per method were 8.74, etc.</w:t>
+      </w:r>
+      <w:bookmarkStart w:id="42" w:name="_GoBack"/>
+      <w:bookmarkEnd w:id="42"/>
     </w:p>
     <w:p>
       <w:pPr>
@@ -46418,7 +46214,7 @@
                     </pic:cNvPicPr>
                   </pic:nvPicPr>
                   <pic:blipFill>
-                    <a:blip r:embed="rId72">
+                    <a:blip r:embed="rId71">
                       <a:extLst>
                         <a:ext uri="{28A0092B-C50C-407E-A947-70E740481C1C}">
                           <a14:useLocalDpi xmlns:a14="http://schemas.microsoft.com/office/drawing/2010/main" val="0"/>
@@ -46464,6 +46260,12 @@
       <w:r>
         <w:tab/>
       </w:r>
+      <w:r>
+        <w:t xml:space="preserve">Metrics </w:t>
+      </w:r>
+      <w:r>
+        <w:t xml:space="preserve">with </w:t>
+      </w:r>
       <w:proofErr w:type="spellStart"/>
       <w:r>
         <w:t>CodePro</w:t>
@@ -46478,12 +46280,111 @@
       </w:r>
       <w:proofErr w:type="spellEnd"/>
       <w:r>
-        <w:t xml:space="preserve"> m</w:t>
-      </w:r>
-      <w:r>
-        <w:t>etrics.</w:t>
+        <w:t>.</w:t>
       </w:r>
       <w:bookmarkEnd w:id="43"/>
+    </w:p>
+    <w:p>
+      <w:pPr>
+        <w:pStyle w:val="text"/>
+      </w:pPr>
+      <w:r>
+        <w:t xml:space="preserve">Figure 4.7 shows the foot print of </w:t>
+      </w:r>
+      <w:proofErr w:type="spellStart"/>
+      <w:r>
+        <w:t>ClosetStylist</w:t>
+      </w:r>
+      <w:proofErr w:type="spellEnd"/>
+      <w:r>
+        <w:t xml:space="preserve"> from Application Manager, it occupies the total of 4.65 MB, of which 4.58 MB is application code and 68 KB of data. </w:t>
+      </w:r>
+    </w:p>
+    <w:p>
+      <w:pPr>
+        <w:pStyle w:val="text"/>
+      </w:pPr>
+    </w:p>
+    <w:p>
+      <w:pPr>
+        <w:pStyle w:val="text"/>
+      </w:pPr>
+      <w:r>
+        <w:rPr>
+          <w:noProof/>
+          <w:lang w:eastAsia="zh-CN"/>
+        </w:rPr>
+        <w:lastRenderedPageBreak/>
+        <w:drawing>
+          <wp:inline distT="0" distB="0" distL="0" distR="0">
+            <wp:extent cx="2331931" cy="4145654"/>
+            <wp:effectExtent l="0" t="0" r="0" b="7620"/>
+            <wp:docPr id="8" name="Picture 8"/>
+            <wp:cNvGraphicFramePr>
+              <a:graphicFrameLocks xmlns:a="http://schemas.openxmlformats.org/drawingml/2006/main" noChangeAspect="1"/>
+            </wp:cNvGraphicFramePr>
+            <a:graphic xmlns:a="http://schemas.openxmlformats.org/drawingml/2006/main">
+              <a:graphicData uri="http://schemas.openxmlformats.org/drawingml/2006/picture">
+                <pic:pic xmlns:pic="http://schemas.openxmlformats.org/drawingml/2006/picture">
+                  <pic:nvPicPr>
+                    <pic:cNvPr id="0" name="Footprint.png"/>
+                    <pic:cNvPicPr/>
+                  </pic:nvPicPr>
+                  <pic:blipFill>
+                    <a:blip r:embed="rId72" cstate="print">
+                      <a:extLst>
+                        <a:ext uri="{28A0092B-C50C-407E-A947-70E740481C1C}">
+                          <a14:useLocalDpi xmlns:a14="http://schemas.microsoft.com/office/drawing/2010/main" val="0"/>
+                        </a:ext>
+                      </a:extLst>
+                    </a:blip>
+                    <a:stretch>
+                      <a:fillRect/>
+                    </a:stretch>
+                  </pic:blipFill>
+                  <pic:spPr>
+                    <a:xfrm>
+                      <a:off x="0" y="0"/>
+                      <a:ext cx="2337744" cy="4155989"/>
+                    </a:xfrm>
+                    <a:prstGeom prst="rect">
+                      <a:avLst/>
+                    </a:prstGeom>
+                  </pic:spPr>
+                </pic:pic>
+              </a:graphicData>
+            </a:graphic>
+          </wp:inline>
+        </w:drawing>
+      </w:r>
+    </w:p>
+    <w:p>
+      <w:pPr>
+        <w:pStyle w:val="Heading8"/>
+      </w:pPr>
+      <w:r>
+        <w:t>Figure 4.</w:t>
+      </w:r>
+      <w:r>
+        <w:t>7</w:t>
+      </w:r>
+      <w:r>
+        <w:t>:</w:t>
+      </w:r>
+      <w:r>
+        <w:tab/>
+      </w:r>
+      <w:r>
+        <w:t>Foot print of Closet Stylist</w:t>
+      </w:r>
+      <w:r>
+        <w:t>.</w:t>
+      </w:r>
+    </w:p>
+    <w:p>
+      <w:pPr>
+        <w:pStyle w:val="text"/>
+      </w:pPr>
     </w:p>
     <w:p>
       <w:pPr>
@@ -46794,15 +46695,94 @@
       <w:pPr>
         <w:pStyle w:val="text"/>
       </w:pPr>
-      <w:bookmarkStart w:id="45" w:name="_GoBack"/>
-      <w:bookmarkEnd w:id="45"/>
     </w:p>
     <w:p>
       <w:pPr>
+        <w:pStyle w:val="text"/>
+      </w:pPr>
+    </w:p>
+    <w:p>
+      <w:pPr>
+        <w:pStyle w:val="text"/>
+      </w:pPr>
+    </w:p>
+    <w:p>
+      <w:pPr>
+        <w:pStyle w:val="text"/>
+      </w:pPr>
+    </w:p>
+    <w:p>
+      <w:pPr>
+        <w:pStyle w:val="text"/>
+      </w:pPr>
+    </w:p>
+    <w:p>
+      <w:pPr>
+        <w:pStyle w:val="text"/>
+      </w:pPr>
+    </w:p>
+    <w:p>
+      <w:pPr>
+        <w:pStyle w:val="text"/>
+      </w:pPr>
+    </w:p>
+    <w:p>
+      <w:pPr>
+        <w:pStyle w:val="text"/>
+      </w:pPr>
+    </w:p>
+    <w:p>
+      <w:pPr>
+        <w:pStyle w:val="text"/>
+      </w:pPr>
+    </w:p>
+    <w:p>
+      <w:pPr>
+        <w:pStyle w:val="text"/>
+      </w:pPr>
+    </w:p>
+    <w:p>
+      <w:pPr>
+        <w:pStyle w:val="text"/>
+      </w:pPr>
+    </w:p>
+    <w:p>
+      <w:pPr>
+        <w:pStyle w:val="text"/>
+      </w:pPr>
+    </w:p>
+    <w:p>
+      <w:pPr>
+        <w:pStyle w:val="text"/>
+      </w:pPr>
+    </w:p>
+    <w:p>
+      <w:pPr>
+        <w:pStyle w:val="text"/>
+      </w:pPr>
+    </w:p>
+    <w:p>
+      <w:pPr>
+        <w:pStyle w:val="text"/>
+      </w:pPr>
+    </w:p>
+    <w:p>
+      <w:pPr>
+        <w:pStyle w:val="text"/>
+      </w:pPr>
+    </w:p>
+    <w:p>
+      <w:pPr>
+        <w:pStyle w:val="text"/>
+      </w:pPr>
+    </w:p>
+    <w:p>
+      <w:pPr>
         <w:pStyle w:val="Heading2"/>
       </w:pPr>
-      <w:bookmarkStart w:id="46" w:name="_Toc354617450"/>
-      <w:r>
+      <w:bookmarkStart w:id="45" w:name="_Toc354617450"/>
+      <w:r>
+        <w:lastRenderedPageBreak/>
         <w:t xml:space="preserve">Chapter </w:t>
       </w:r>
       <w:proofErr w:type="gramStart"/>
@@ -46815,14 +46795,14 @@
       <w:r>
         <w:t xml:space="preserve"> Conclusion</w:t>
       </w:r>
-      <w:bookmarkEnd w:id="46"/>
+      <w:bookmarkEnd w:id="45"/>
       <w:proofErr w:type="gramEnd"/>
     </w:p>
     <w:p>
       <w:pPr>
         <w:pStyle w:val="Heading3"/>
       </w:pPr>
-      <w:bookmarkStart w:id="47" w:name="_Toc354617451"/>
+      <w:bookmarkStart w:id="46" w:name="_Toc354617451"/>
       <w:r>
         <w:t>5</w:t>
       </w:r>
@@ -46832,6 +46812,164 @@
       <w:r>
         <w:tab/>
         <w:t>Summary</w:t>
+      </w:r>
+      <w:bookmarkEnd w:id="46"/>
+    </w:p>
+    <w:p>
+      <w:pPr>
+        <w:pStyle w:val="text"/>
+      </w:pPr>
+      <w:r>
+        <w:t xml:space="preserve">After six months of development, the first version of </w:t>
+      </w:r>
+      <w:proofErr w:type="spellStart"/>
+      <w:r>
+        <w:t>ClosetStylist</w:t>
+      </w:r>
+      <w:proofErr w:type="spellEnd"/>
+      <w:r>
+        <w:t xml:space="preserve"> app was completed</w:t>
+      </w:r>
+      <w:r>
+        <w:t xml:space="preserve"> and met a</w:t>
+      </w:r>
+      <w:r>
+        <w:t>ll of the original goals</w:t>
+      </w:r>
+      <w:r>
+        <w:t xml:space="preserve">. The architecture was designed to </w:t>
+      </w:r>
+      <w:r>
+        <w:t>with certain flexibility</w:t>
+      </w:r>
+      <w:r>
+        <w:t xml:space="preserve"> and extensibility</w:t>
+      </w:r>
+      <w:r>
+        <w:t xml:space="preserve"> for future work</w:t>
+      </w:r>
+      <w:r>
+        <w:t>. Some out-of-the-box technologies such as location service and weather service were integrated to work coherently with proprietary clothes matching service to deliver the following key features of the app</w:t>
+      </w:r>
+      <w:r>
+        <w:t>: p</w:t>
+      </w:r>
+      <w:r>
+        <w:t>icking outfit programmatically based on weather and occasion options</w:t>
+      </w:r>
+      <w:r>
+        <w:t>, viewing outfit history, o</w:t>
+      </w:r>
+      <w:r>
+        <w:t>rganizing closet</w:t>
+      </w:r>
+      <w:r>
+        <w:t>,</w:t>
+      </w:r>
+      <w:r>
+        <w:t xml:space="preserve"> and managing laundry</w:t>
+      </w:r>
+      <w:r>
+        <w:t>.</w:t>
+      </w:r>
+    </w:p>
+    <w:p>
+      <w:pPr>
+        <w:pStyle w:val="text"/>
+      </w:pPr>
+      <w:r>
+        <w:t xml:space="preserve">With all that said, </w:t>
+      </w:r>
+      <w:r>
+        <w:t xml:space="preserve">the app still leaves </w:t>
+      </w:r>
+      <w:r>
+        <w:t>a lot to be desired.</w:t>
+      </w:r>
+      <w:r>
+        <w:t xml:space="preserve"> The image process</w:t>
+      </w:r>
+      <w:r>
+        <w:t>ing method</w:t>
+      </w:r>
+      <w:r>
+        <w:t xml:space="preserve"> needs to be enhanced to </w:t>
+      </w:r>
+      <w:r>
+        <w:t xml:space="preserve">provide </w:t>
+      </w:r>
+      <w:r>
+        <w:t xml:space="preserve">user </w:t>
+      </w:r>
+      <w:r>
+        <w:t xml:space="preserve">with </w:t>
+      </w:r>
+      <w:r>
+        <w:t>more edit capability than just cropping. Social media needs to be integrated more aggressively than just simply login to Facebook such as letting friends vote on the outfits</w:t>
+      </w:r>
+      <w:r>
+        <w:t xml:space="preserve"> and sharing them</w:t>
+      </w:r>
+      <w:r>
+        <w:t xml:space="preserve">. </w:t>
+      </w:r>
+      <w:r>
+        <w:t xml:space="preserve">Items such as hat, bags, </w:t>
+      </w:r>
+      <w:proofErr w:type="gramStart"/>
+      <w:r>
+        <w:t>shoes</w:t>
+      </w:r>
+      <w:proofErr w:type="gramEnd"/>
+      <w:r>
+        <w:t xml:space="preserve"> are part of the fashion and should be part of suggested outfit.</w:t>
+      </w:r>
+    </w:p>
+    <w:p>
+      <w:pPr>
+        <w:pStyle w:val="text"/>
+      </w:pPr>
+      <w:r>
+        <w:t xml:space="preserve">In conclusion, the prototype of </w:t>
+      </w:r>
+      <w:proofErr w:type="spellStart"/>
+      <w:r>
+        <w:t>ClosetStylitst</w:t>
+      </w:r>
+      <w:proofErr w:type="spellEnd"/>
+      <w:r>
+        <w:t xml:space="preserve"> app has integrated well several technologies to implement features that </w:t>
+      </w:r>
+      <w:r>
+        <w:t>can help people get the most out of what they already had in their closets.</w:t>
+      </w:r>
+      <w:r>
+        <w:t xml:space="preserve"> It has laid out a good foundation for future work toward </w:t>
+      </w:r>
+      <w:r>
+        <w:t xml:space="preserve">releasing </w:t>
+      </w:r>
+      <w:r>
+        <w:t>official app.</w:t>
+      </w:r>
+      <w:r>
+        <w:t xml:space="preserve"> </w:t>
+      </w:r>
+    </w:p>
+    <w:p>
+      <w:pPr>
+        <w:pStyle w:val="Heading3"/>
+      </w:pPr>
+      <w:bookmarkStart w:id="47" w:name="_Toc354617452"/>
+      <w:r>
+        <w:t>5</w:t>
+      </w:r>
+      <w:r>
+        <w:t>.2</w:t>
+      </w:r>
+      <w:r>
+        <w:tab/>
+        <w:t>Related work</w:t>
       </w:r>
       <w:bookmarkEnd w:id="47"/>
     </w:p>
@@ -46840,217 +46978,47 @@
         <w:pStyle w:val="text"/>
       </w:pPr>
       <w:r>
-        <w:t xml:space="preserve">The prototype has been implemented closely to the architecture requirements. </w:t>
-      </w:r>
-      <w:r>
-        <w:t>Separate m</w:t>
-      </w:r>
-      <w:r>
-        <w:t xml:space="preserve">odules for specific concerns were created to maximize flexibility and extensibility. </w:t>
-      </w:r>
-      <w:r>
-        <w:t xml:space="preserve">The prototype delivered the features as defined in the scope of the report. It also demonstrated the technology and techniques used in the original design. The following captures the key </w:t>
-      </w:r>
-      <w:r>
-        <w:t>items</w:t>
-      </w:r>
-      <w:r>
-        <w:t xml:space="preserve"> achieved from the prototype:</w:t>
+        <w:t xml:space="preserve">There are many fashion apps available but not many of them offer all of the features of </w:t>
+      </w:r>
+      <w:proofErr w:type="spellStart"/>
+      <w:r>
+        <w:t>ClosetStylist</w:t>
+      </w:r>
+      <w:proofErr w:type="spellEnd"/>
+      <w:r>
+        <w:t xml:space="preserve">. [5FADYC] lists five apps that can help to digitize our closets, and while all of them support iOS, only </w:t>
+      </w:r>
+      <w:r>
+        <w:t>two</w:t>
+      </w:r>
+      <w:r>
+        <w:t xml:space="preserve"> of them support Android. The following will review some of them and compare with supported features in </w:t>
+      </w:r>
+      <w:proofErr w:type="spellStart"/>
+      <w:r>
+        <w:t>ClosetStylist</w:t>
+      </w:r>
+      <w:proofErr w:type="spellEnd"/>
+      <w:r>
+        <w:t>.</w:t>
       </w:r>
     </w:p>
     <w:p>
       <w:pPr>
-        <w:pStyle w:val="text"/>
-        <w:numPr>
-          <w:ilvl w:val="0"/>
-          <w:numId w:val="11"/>
-        </w:numPr>
-      </w:pPr>
-      <w:r>
-        <w:t>Demonstrated the main workflow to show how the GPS location data and travel journal can associate with each other</w:t>
-      </w:r>
-      <w:r>
-        <w:t xml:space="preserve">, and how social network can interact with </w:t>
-      </w:r>
-      <w:proofErr w:type="spellStart"/>
-      <w:r>
-        <w:t>iTrak</w:t>
-      </w:r>
-      <w:proofErr w:type="spellEnd"/>
-      <w:r>
-        <w:t xml:space="preserve"> to enhance the travel experience</w:t>
-      </w:r>
-      <w:r>
-        <w:t>.</w:t>
-      </w:r>
-    </w:p>
-    <w:p>
-      <w:pPr>
-        <w:pStyle w:val="text"/>
-        <w:numPr>
-          <w:ilvl w:val="0"/>
-          <w:numId w:val="11"/>
-        </w:numPr>
-      </w:pPr>
-      <w:r>
-        <w:t>Implemented the communication interface using GSON/JSON and proved that this interface significantly reduce</w:t>
-      </w:r>
-      <w:r>
-        <w:t>d</w:t>
-      </w:r>
-      <w:r>
-        <w:t xml:space="preserve"> effort in handling data exchange between mobile client and web services.</w:t>
-      </w:r>
-    </w:p>
-    <w:p>
-      <w:pPr>
-        <w:pStyle w:val="text"/>
-        <w:numPr>
-          <w:ilvl w:val="0"/>
-          <w:numId w:val="11"/>
-        </w:numPr>
-      </w:pPr>
-      <w:r>
-        <w:t>Experimented with various technologies, including Android, Google App Engine and Google Maps, and showed how they worked together.</w:t>
-      </w:r>
-    </w:p>
-    <w:p>
-      <w:pPr>
-        <w:pStyle w:val="text"/>
-      </w:pPr>
+        <w:pStyle w:val="Heading4"/>
+      </w:pPr>
+      <w:bookmarkStart w:id="48" w:name="_Toc354617453"/>
       <w:r>
         <w:lastRenderedPageBreak/>
-        <w:t>Although</w:t>
-      </w:r>
-      <w:r>
-        <w:t xml:space="preserve"> the prototype has incorporated a variety of technology and integrated a number of exciting features, there is still room to improve. While the UI of the mobile app is well organized, the UI of the web app is still very basic and needs more styling. Existing features such as recording video or </w:t>
-      </w:r>
-      <w:r>
-        <w:t xml:space="preserve">recording </w:t>
-      </w:r>
-      <w:r>
-        <w:t xml:space="preserve">sound can also be enhanced. More details about related improvements are discussed in </w:t>
-      </w:r>
-      <w:r>
-        <w:t xml:space="preserve">Section </w:t>
-      </w:r>
-      <w:r>
-        <w:t>5.3</w:t>
-      </w:r>
-      <w:r>
-        <w:t xml:space="preserve">. </w:t>
-      </w:r>
-    </w:p>
-    <w:p>
-      <w:pPr>
-        <w:pStyle w:val="text"/>
-      </w:pPr>
-      <w:r>
-        <w:t>In conclusion,</w:t>
-      </w:r>
-      <w:r>
-        <w:t xml:space="preserve"> </w:t>
-      </w:r>
-      <w:r>
-        <w:t>with a dynamic architecture and a set of features that pick up current trends such as social network and GPS services</w:t>
-      </w:r>
-      <w:r>
-        <w:t>,</w:t>
-      </w:r>
-      <w:r>
-        <w:t xml:space="preserve"> t</w:t>
-      </w:r>
-      <w:r>
-        <w:t>he outcomes of this report and the prototype</w:t>
-      </w:r>
-      <w:r>
-        <w:t xml:space="preserve"> have</w:t>
-      </w:r>
-      <w:r>
-        <w:t xml:space="preserve"> provide</w:t>
-      </w:r>
-      <w:r>
-        <w:t>d</w:t>
-      </w:r>
-      <w:r>
-        <w:t xml:space="preserve"> a good foundation for future implementation of </w:t>
-      </w:r>
-      <w:proofErr w:type="spellStart"/>
-      <w:r>
-        <w:t>iTrak</w:t>
-      </w:r>
-      <w:proofErr w:type="spellEnd"/>
-      <w:r>
-        <w:t xml:space="preserve"> in a full scale.</w:t>
-      </w:r>
-      <w:r>
-        <w:t xml:space="preserve"> </w:t>
-      </w:r>
-    </w:p>
-    <w:p>
-      <w:pPr>
-        <w:pStyle w:val="Heading3"/>
-      </w:pPr>
-      <w:bookmarkStart w:id="48" w:name="_Toc354617452"/>
-      <w:r>
         <w:t>5</w:t>
       </w:r>
       <w:r>
-        <w:t>.2</w:t>
+        <w:t>.2.1</w:t>
       </w:r>
       <w:r>
         <w:tab/>
-        <w:t>Related work</w:t>
       </w:r>
       <w:bookmarkEnd w:id="48"/>
-    </w:p>
-    <w:p>
-      <w:pPr>
-        <w:pStyle w:val="text"/>
-      </w:pPr>
-      <w:r>
-        <w:t xml:space="preserve">As mentioned earlier, one of the advantages of </w:t>
-      </w:r>
-      <w:proofErr w:type="spellStart"/>
-      <w:r>
-        <w:t>iTrak</w:t>
-      </w:r>
-      <w:proofErr w:type="spellEnd"/>
-      <w:r>
-        <w:t xml:space="preserve"> is to avoid the hassle of maintaining separate applications for different activities a traveler may perform. The following applications are examples that demonstrate the related features supported in </w:t>
-      </w:r>
-      <w:proofErr w:type="spellStart"/>
-      <w:r>
-        <w:t>iTrak</w:t>
-      </w:r>
-      <w:proofErr w:type="spellEnd"/>
-      <w:r>
-        <w:t xml:space="preserve"> as well as the features in </w:t>
-      </w:r>
-      <w:proofErr w:type="spellStart"/>
-      <w:r>
-        <w:t>iTrak</w:t>
-      </w:r>
-      <w:proofErr w:type="spellEnd"/>
-      <w:r>
-        <w:t xml:space="preserve"> that these applications do not have.</w:t>
-      </w:r>
-    </w:p>
-    <w:p>
-      <w:pPr>
-        <w:pStyle w:val="Heading4"/>
-      </w:pPr>
-      <w:bookmarkStart w:id="49" w:name="_Toc354617453"/>
-      <w:r>
-        <w:t>5</w:t>
-      </w:r>
-      <w:r>
-        <w:t>.2.1</w:t>
-      </w:r>
-      <w:r>
-        <w:tab/>
-      </w:r>
-      <w:bookmarkEnd w:id="49"/>
       <w:r>
         <w:t>Stylebook</w:t>
       </w:r>
@@ -47128,69 +47096,182 @@
       <w:pPr>
         <w:pStyle w:val="Heading4"/>
       </w:pPr>
-      <w:bookmarkStart w:id="50" w:name="_Toc354617454"/>
+      <w:bookmarkStart w:id="49" w:name="_Toc354617454"/>
+      <w:r>
+        <w:t>5</w:t>
+      </w:r>
+      <w:r>
+        <w:t>.2.2</w:t>
+      </w:r>
+      <w:r>
+        <w:tab/>
+      </w:r>
+      <w:bookmarkEnd w:id="49"/>
+      <w:r>
+        <w:t>Pose</w:t>
+      </w:r>
+    </w:p>
+    <w:p>
+      <w:pPr>
+        <w:pStyle w:val="text"/>
+      </w:pPr>
+      <w:r>
+        <w:t xml:space="preserve">Pose </w:t>
+      </w:r>
+      <w:r>
+        <w:t xml:space="preserve">a tool to keep track of daily outfits and it </w:t>
+      </w:r>
+      <w:r>
+        <w:t xml:space="preserve">is available in both iOS and Android. It is </w:t>
+      </w:r>
+      <w:r>
+        <w:t>deeply integrated into social networks and resembles Instagram in many ways. It let users share and discover inspiring looks from other users as well as your own garments’ pictures.</w:t>
+      </w:r>
+    </w:p>
+    <w:p>
+      <w:pPr>
+        <w:pStyle w:val="text"/>
+      </w:pPr>
+      <w:r>
+        <w:t xml:space="preserve">Although this </w:t>
+      </w:r>
+      <w:r>
+        <w:t xml:space="preserve">offers great experience in social network, it does not provide some fundamental features of </w:t>
+      </w:r>
+      <w:proofErr w:type="spellStart"/>
+      <w:r>
+        <w:t>ClosetStylist</w:t>
+      </w:r>
+      <w:proofErr w:type="spellEnd"/>
+      <w:r>
+        <w:t xml:space="preserve"> such as managing laundry bag or suggesting outfit to wear</w:t>
+      </w:r>
+    </w:p>
+    <w:p>
+      <w:pPr>
+        <w:pStyle w:val="Heading4"/>
+      </w:pPr>
+      <w:bookmarkStart w:id="50" w:name="_Toc354617455"/>
+      <w:r>
+        <w:t>5</w:t>
+      </w:r>
+      <w:r>
+        <w:t>.2.3</w:t>
+      </w:r>
+      <w:r>
+        <w:tab/>
+      </w:r>
+      <w:bookmarkEnd w:id="50"/>
+      <w:proofErr w:type="spellStart"/>
+      <w:r>
+        <w:t>Netrobe</w:t>
+      </w:r>
+      <w:proofErr w:type="spellEnd"/>
+    </w:p>
+    <w:p>
+      <w:pPr>
+        <w:pStyle w:val="text"/>
+      </w:pPr>
+      <w:r>
+        <w:t xml:space="preserve">This app is only available in iOS. It offers pretty appealing features includes manage clothes, mix match outfits from the garments populated. The </w:t>
+      </w:r>
+      <w:proofErr w:type="gramStart"/>
+      <w:r>
+        <w:t xml:space="preserve">features of </w:t>
+      </w:r>
+      <w:proofErr w:type="spellStart"/>
+      <w:r>
+        <w:t>ClosetStylist</w:t>
+      </w:r>
+      <w:proofErr w:type="spellEnd"/>
+      <w:r>
+        <w:t xml:space="preserve"> that this app does not offer is</w:t>
+      </w:r>
+      <w:proofErr w:type="gramEnd"/>
+      <w:r>
+        <w:t xml:space="preserve"> laundry bag maintenance and outfit suggestion.</w:t>
+      </w:r>
+    </w:p>
+    <w:p>
+      <w:pPr>
+        <w:pStyle w:val="Heading3"/>
+      </w:pPr>
+      <w:bookmarkStart w:id="51" w:name="_Toc354617456"/>
       <w:r>
         <w:lastRenderedPageBreak/>
         <w:t>5</w:t>
       </w:r>
       <w:r>
-        <w:t>.2.2</w:t>
+        <w:t>.3</w:t>
       </w:r>
       <w:r>
         <w:tab/>
-      </w:r>
-      <w:bookmarkEnd w:id="50"/>
-      <w:r>
-        <w:t>The Closet Stylist</w:t>
-      </w:r>
+        <w:t>Future work</w:t>
+      </w:r>
+      <w:bookmarkEnd w:id="51"/>
     </w:p>
     <w:p>
       <w:pPr>
         <w:pStyle w:val="text"/>
       </w:pPr>
       <w:r>
-        <w:t xml:space="preserve">Although this has the same name, the way it works is quite different (quote </w:t>
-      </w:r>
-      <w:hyperlink r:id="rId74" w:history="1">
-        <w:r>
-          <w:rPr>
-            <w:rStyle w:val="Hyperlink"/>
-          </w:rPr>
-          <w:t>http://www.theclosetstylist.com/testimonials.html</w:t>
-        </w:r>
-      </w:hyperlink>
-      <w:r>
-        <w:t xml:space="preserve">). </w:t>
-      </w:r>
-      <w:r>
-        <w:t>For an hour rate of $150, the service offers many packages from 2 to 6 hours and additional services.</w:t>
+        <w:t xml:space="preserve">This original work on </w:t>
+      </w:r>
+      <w:proofErr w:type="spellStart"/>
+      <w:r>
+        <w:t>ClosetStylist</w:t>
+      </w:r>
+      <w:proofErr w:type="spellEnd"/>
+      <w:r>
+        <w:t xml:space="preserve"> serves multiple purposes: a proof of concept, to learn how to program Android, to learn how to manage a smart phone app development with professionals UI/UX design and UI developer. Although we were successfully developed a prototype, the features offered at the moment is still a very small subset to the full feature set in order to make this app a popular one that can attract more users</w:t>
+      </w:r>
+      <w:r>
+        <w:t xml:space="preserve">. Some of them are discussed in the following sections. </w:t>
       </w:r>
     </w:p>
     <w:p>
       <w:pPr>
-        <w:pStyle w:val="text"/>
-      </w:pPr>
-      <w:r>
-        <w:t>There are three main steps: first, evaluating customer’s closet, second, audit the wardrobe items, and third, shop for new clothes. This service does not assist customers picking the outfit on daily basis, not even mentioning taking into account of weather.</w:t>
+        <w:pStyle w:val="Heading4"/>
+      </w:pPr>
+      <w:bookmarkStart w:id="52" w:name="_Toc354617458"/>
+      <w:r>
+        <w:t>5</w:t>
+      </w:r>
+      <w:r>
+        <w:t>.3</w:t>
+      </w:r>
+      <w:r>
+        <w:t>.</w:t>
+      </w:r>
+      <w:r>
+        <w:t>1</w:t>
+      </w:r>
+      <w:r>
+        <w:tab/>
+        <w:t>Integration with social network</w:t>
+      </w:r>
+      <w:bookmarkEnd w:id="52"/>
+      <w:r>
+        <w:t>s such as Facebook</w:t>
       </w:r>
     </w:p>
     <w:p>
       <w:pPr>
-        <w:pStyle w:val="Heading4"/>
-      </w:pPr>
-      <w:bookmarkStart w:id="51" w:name="_Toc354617455"/>
-      <w:r>
-        <w:t>5</w:t>
-      </w:r>
-      <w:r>
-        <w:t>.2.3</w:t>
-      </w:r>
-      <w:r>
-        <w:tab/>
-      </w:r>
-      <w:bookmarkEnd w:id="51"/>
-      <w:r>
-        <w:t>My Private Stylist</w:t>
+        <w:pStyle w:val="text"/>
+      </w:pPr>
+      <w:r>
+        <w:t xml:space="preserve">We were able to login to Facebook but we did not have enough time to implement sharing the outfit on Facebook because sharing images of the outfit is a complicated. Given that this app requires displaying pictures, Twitter may not be a good </w:t>
+      </w:r>
+      <w:r>
+        <w:t xml:space="preserve">social network to share, </w:t>
+      </w:r>
+      <w:proofErr w:type="gramStart"/>
+      <w:r>
+        <w:t>Instagram</w:t>
+      </w:r>
+      <w:proofErr w:type="gramEnd"/>
+      <w:r>
+        <w:t xml:space="preserve"> may be a better choice.</w:t>
       </w:r>
     </w:p>
     <w:p>
@@ -47198,98 +47279,72 @@
         <w:pStyle w:val="text"/>
       </w:pPr>
       <w:r>
-        <w:t>This is an online program that offers women guide of clothing style (quote</w:t>
-      </w:r>
-      <w:r>
-        <w:t>http://www.myprivatestylist.com</w:t>
-      </w:r>
-      <w:proofErr w:type="gramStart"/>
-      <w:r>
-        <w:t>/</w:t>
-      </w:r>
-      <w:r>
-        <w:t xml:space="preserve"> )</w:t>
-      </w:r>
-      <w:proofErr w:type="gramEnd"/>
-      <w:r>
-        <w:t xml:space="preserve"> </w:t>
-      </w:r>
-      <w:r>
-        <w:t xml:space="preserve">. First of all this is not a smart phone app but it’s more an online program. By inputting user’s physical characteristic into computing, it provides guidance on what garments to wear and what to shop for. </w:t>
-      </w:r>
-      <w:r>
-        <w:t xml:space="preserve">This does not let users to create their own closet and hence many features are not the same as our app. They also let image consultants to work with users to suggest users what items will fit them. </w:t>
+        <w:t>Without social media, it is very difficult to promote app, and that is why this is pretty high priority in the to-do list</w:t>
+      </w:r>
+      <w:r>
+        <w:t>.</w:t>
       </w:r>
     </w:p>
     <w:p>
       <w:pPr>
-        <w:pStyle w:val="text"/>
-      </w:pPr>
-      <w:r>
-        <w:t>This app does not provide mix match between top and bottom, nor suggest what to wear based on current weather. Managing closet is something that this program does not offer either.</w:t>
+        <w:pStyle w:val="Heading4"/>
+      </w:pPr>
+      <w:bookmarkStart w:id="53" w:name="_Toc354617457"/>
+      <w:bookmarkStart w:id="54" w:name="_Toc354617459"/>
+      <w:r>
+        <w:t>5.3.2</w:t>
+      </w:r>
+      <w:r>
+        <w:tab/>
+      </w:r>
+      <w:bookmarkEnd w:id="53"/>
+      <w:r>
+        <w:t>Detect the item’s color automatically</w:t>
       </w:r>
     </w:p>
     <w:p>
       <w:pPr>
-        <w:pStyle w:val="Heading3"/>
-      </w:pPr>
-      <w:bookmarkStart w:id="52" w:name="_Toc354617456"/>
-      <w:r>
-        <w:t>5</w:t>
-      </w:r>
-      <w:r>
-        <w:t>.3</w:t>
-      </w:r>
-      <w:r>
-        <w:tab/>
-        <w:t>Future work</w:t>
-      </w:r>
-      <w:bookmarkEnd w:id="52"/>
+        <w:pStyle w:val="text"/>
+      </w:pPr>
+      <w:r>
+        <w:t>Manually entering color is not too much work, but it would be nice if we can detect the color of the item and fulfill it automatically. The challenge is with multi-color items. Another obstacle is how to distinguish between the item and the background. Although this is a nice feature to have, the effort would be massive unless we can find a library or tools out there that already support this.</w:t>
+      </w:r>
     </w:p>
     <w:p>
       <w:pPr>
-        <w:pStyle w:val="text"/>
-      </w:pPr>
-      <w:r>
-        <w:t xml:space="preserve">This original work on </w:t>
-      </w:r>
-      <w:proofErr w:type="spellStart"/>
-      <w:r>
-        <w:t>ClosetStylist</w:t>
-      </w:r>
-      <w:proofErr w:type="spellEnd"/>
-      <w:r>
-        <w:t xml:space="preserve"> serves multiple purposes: a proof of concept, to learn how to program Android, to learn how to manage a smart phone app development with professionals UI/UX design and UI developer. Although we were successfully developed a prototype, the features offered at the moment is still a very small subset to the full feature set in order to make this app a popular one that can attract more users</w:t>
-      </w:r>
-      <w:r>
-        <w:t xml:space="preserve">. Some of them are discussed in the following sections. </w:t>
+        <w:pStyle w:val="Heading4"/>
+      </w:pPr>
+      <w:r>
+        <w:t>5.3.3</w:t>
+      </w:r>
+      <w:r>
+        <w:tab/>
+        <w:t>Support more items</w:t>
       </w:r>
     </w:p>
     <w:p>
       <w:pPr>
+        <w:pStyle w:val="text"/>
+      </w:pPr>
+      <w:r>
+        <w:t xml:space="preserve">Currently, the app can handle regular “Tops” items, such as blouse, shirt, t-shirt, etc. but not dress. Other things users would like to put together when going out including hats, shoes, bags, belts are not supported. These bears a lot of work because not only </w:t>
+      </w:r>
+      <w:r>
+        <w:lastRenderedPageBreak/>
+        <w:t xml:space="preserve">displaying them will make the phone screen too crowded but also the algorithm to choose pick an outfit will be much more complex. Nevertheless, these are needed to make a fully functional app. </w:t>
+      </w:r>
+    </w:p>
+    <w:bookmarkEnd w:id="54"/>
+    <w:p>
+      <w:pPr>
         <w:pStyle w:val="Heading4"/>
       </w:pPr>
-      <w:bookmarkStart w:id="53" w:name="_Toc354617458"/>
-      <w:r>
-        <w:lastRenderedPageBreak/>
-        <w:t>5</w:t>
-      </w:r>
-      <w:r>
-        <w:t>.3</w:t>
-      </w:r>
-      <w:r>
-        <w:t>.</w:t>
-      </w:r>
-      <w:r>
-        <w:t>1</w:t>
+      <w:r>
+        <w:t>5.3.4</w:t>
       </w:r>
       <w:r>
         <w:tab/>
-        <w:t>Integration with social network</w:t>
-      </w:r>
-      <w:bookmarkEnd w:id="53"/>
-      <w:r>
-        <w:t>s such as Facebook</w:t>
+        <w:t xml:space="preserve">Add support for travel by letting customer choose what to wear in the future (by recommending based on future forecast) </w:t>
       </w:r>
     </w:p>
     <w:p>
@@ -47297,125 +47352,33 @@
         <w:pStyle w:val="text"/>
       </w:pPr>
       <w:r>
-        <w:t xml:space="preserve">We were able to login to Facebook but we did not have enough time to implement sharing the outfit on Facebook because sharing images of the outfit is a complicated. Given that this app requires displaying pictures, Twitter may not be a good </w:t>
-      </w:r>
-      <w:r>
-        <w:t xml:space="preserve">social network to share, </w:t>
-      </w:r>
-      <w:proofErr w:type="gramStart"/>
-      <w:r>
-        <w:t>Instagram</w:t>
-      </w:r>
-      <w:proofErr w:type="gramEnd"/>
-      <w:r>
-        <w:t xml:space="preserve"> may be a better choice.</w:t>
+        <w:t xml:space="preserve">Adding support for travelers to pick the items for their trip is another functionality that we would like to add in the future. User will enter their destination or  a list of destination together with the begin and end date, the app will programmatically suggest the outfits they should pack to be most efficient for their trip based on the weather forecast at the destinations. </w:t>
       </w:r>
     </w:p>
     <w:p>
       <w:pPr>
-        <w:pStyle w:val="text"/>
-      </w:pPr>
-      <w:r>
-        <w:t>Without social media, it is very difficult to promote app, and that is why this is pretty high priority in the to-do list</w:t>
+        <w:pStyle w:val="Heading4"/>
+      </w:pPr>
+      <w:bookmarkStart w:id="55" w:name="_Toc354617460"/>
+      <w:r>
+        <w:t>5</w:t>
       </w:r>
       <w:r>
         <w:t>.</w:t>
       </w:r>
-    </w:p>
-    <w:p>
-      <w:pPr>
-        <w:pStyle w:val="Heading4"/>
-      </w:pPr>
-      <w:bookmarkStart w:id="54" w:name="_Toc354617457"/>
-      <w:bookmarkStart w:id="55" w:name="_Toc354617459"/>
-      <w:r>
-        <w:t>5.3.2</w:t>
+      <w:r>
+        <w:t>3</w:t>
+      </w:r>
+      <w:r>
+        <w:t>.</w:t>
+      </w:r>
+      <w:r>
+        <w:t>5</w:t>
       </w:r>
       <w:r>
         <w:tab/>
       </w:r>
-      <w:bookmarkEnd w:id="54"/>
-      <w:r>
-        <w:t>Detect the item’s color automatically</w:t>
-      </w:r>
-    </w:p>
-    <w:p>
-      <w:pPr>
-        <w:pStyle w:val="text"/>
-      </w:pPr>
-      <w:r>
-        <w:t>Manually entering color is not too much work, but it would be nice if we can detect the color of the item and fulfill it automatically. The challenge is with multi-color items. Another obstacle is how to distinguish between the item and the background. Although this is a nice feature to have, the effort would be massive unless we can find a library or tools out there that already support this.</w:t>
-      </w:r>
-    </w:p>
-    <w:p>
-      <w:pPr>
-        <w:pStyle w:val="Heading4"/>
-      </w:pPr>
-      <w:r>
-        <w:t>5.3.3</w:t>
-      </w:r>
-      <w:r>
-        <w:tab/>
-        <w:t>Support more items</w:t>
-      </w:r>
-    </w:p>
-    <w:p>
-      <w:pPr>
-        <w:pStyle w:val="text"/>
-      </w:pPr>
-      <w:r>
-        <w:t xml:space="preserve">Currently, the app can handle regular “Tops” items, such as blouse, shirt, t-shirt, etc. but not dress. Other things users would like to put together when going out including hats, shoes, bags, belts are not supported. These bears a lot of work because not only displaying them will make the phone screen too crowded but also the algorithm to choose pick an outfit will be much more complex. Nevertheless, these are needed to make a fully functional app. </w:t>
-      </w:r>
-    </w:p>
-    <w:bookmarkEnd w:id="55"/>
-    <w:p>
-      <w:pPr>
-        <w:pStyle w:val="Heading4"/>
-      </w:pPr>
-      <w:r>
-        <w:t>5.3.4</w:t>
-      </w:r>
-      <w:r>
-        <w:tab/>
-        <w:t xml:space="preserve">Add support for travel by letting customer choose what to wear in the future (by recommending based on future forecast) </w:t>
-      </w:r>
-    </w:p>
-    <w:p>
-      <w:pPr>
-        <w:pStyle w:val="text"/>
-      </w:pPr>
-      <w:r>
-        <w:t xml:space="preserve">Adding support for travelers to pick the items for their trip is another functionality that we would like to add in the future. User will enter their destination or  a list of </w:t>
-      </w:r>
-      <w:r>
-        <w:lastRenderedPageBreak/>
-        <w:t xml:space="preserve">destination together with the begin and end date, the app will programmatically suggest the outfits they should pack to be most efficient for their trip based on the weather forecast at the destinations. </w:t>
-      </w:r>
-    </w:p>
-    <w:p>
-      <w:pPr>
-        <w:pStyle w:val="Heading4"/>
-      </w:pPr>
-      <w:bookmarkStart w:id="56" w:name="_Toc354617460"/>
-      <w:r>
-        <w:t>5</w:t>
-      </w:r>
-      <w:r>
-        <w:t>.</w:t>
-      </w:r>
-      <w:r>
-        <w:t>3</w:t>
-      </w:r>
-      <w:r>
-        <w:t>.</w:t>
-      </w:r>
-      <w:r>
-        <w:t>5</w:t>
-      </w:r>
-      <w:r>
-        <w:tab/>
-      </w:r>
-      <w:bookmarkEnd w:id="56"/>
+      <w:bookmarkEnd w:id="55"/>
       <w:r>
         <w:t>Create app for iPhone and iPad</w:t>
       </w:r>
@@ -47475,12 +47438,12 @@
       <w:pPr>
         <w:pStyle w:val="Heading2"/>
       </w:pPr>
-      <w:bookmarkStart w:id="57" w:name="_Toc354617463"/>
+      <w:bookmarkStart w:id="56" w:name="_Toc354617463"/>
       <w:r>
         <w:lastRenderedPageBreak/>
         <w:t>References</w:t>
       </w:r>
-      <w:bookmarkEnd w:id="57"/>
+      <w:bookmarkEnd w:id="56"/>
     </w:p>
     <w:p>
       <w:pPr>
@@ -47535,7 +47498,7 @@
         </w:rPr>
         <w:tab/>
       </w:r>
-      <w:hyperlink r:id="rId75" w:history="1">
+      <w:hyperlink r:id="rId74" w:history="1">
         <w:r>
           <w:rPr>
             <w:rStyle w:val="Hyperlink"/>
@@ -47549,31 +47512,31 @@
       <w:pPr>
         <w:pStyle w:val="reference"/>
         <w:rPr>
-          <w:lang w:val="da-DK"/>
+          <w:lang w:val="de-DE"/>
         </w:rPr>
       </w:pPr>
       <w:r>
         <w:rPr>
-          <w:lang w:val="da-DK"/>
+          <w:lang w:val="de-DE"/>
         </w:rPr>
         <w:t xml:space="preserve"> </w:t>
       </w:r>
       <w:r>
         <w:rPr>
-          <w:lang w:val="da-DK"/>
+          <w:lang w:val="de-DE"/>
         </w:rPr>
         <w:t>[Bal]</w:t>
       </w:r>
       <w:r>
         <w:rPr>
-          <w:lang w:val="da-DK"/>
+          <w:lang w:val="de-DE"/>
         </w:rPr>
         <w:tab/>
         <w:t>Balsamiq Mockups Software. [Online]</w:t>
       </w:r>
       <w:r>
         <w:rPr>
-          <w:lang w:val="da-DK"/>
+          <w:lang w:val="de-DE"/>
         </w:rPr>
         <w:t>.</w:t>
       </w:r>
@@ -47583,7 +47546,7 @@
         <w:pStyle w:val="reference"/>
         <w:ind w:firstLine="0"/>
       </w:pPr>
-      <w:hyperlink r:id="rId76" w:history="1">
+      <w:hyperlink r:id="rId75" w:history="1">
         <w:r>
           <w:rPr>
             <w:rStyle w:val="Hyperlink"/>
@@ -47636,7 +47599,7 @@
       <w:r>
         <w:tab/>
       </w:r>
-      <w:hyperlink r:id="rId77" w:history="1">
+      <w:hyperlink r:id="rId76" w:history="1">
         <w:r>
           <w:rPr>
             <w:rStyle w:val="Hyperlink"/>
@@ -47679,7 +47642,7 @@
       <w:pPr>
         <w:pStyle w:val="reference"/>
       </w:pPr>
-      <w:hyperlink r:id="rId78" w:history="1">
+      <w:hyperlink r:id="rId77" w:history="1">
         <w:r>
           <w:rPr>
             <w:rStyle w:val="Hyperlink"/>
@@ -47721,7 +47684,7 @@
       <w:pPr>
         <w:pStyle w:val="reference"/>
       </w:pPr>
-      <w:hyperlink r:id="rId79" w:anchor="/projects" w:history="1">
+      <w:hyperlink r:id="rId78" w:anchor="/projects" w:history="1">
         <w:r>
           <w:rPr>
             <w:rStyle w:val="Hyperlink"/>
@@ -47763,7 +47726,7 @@
       <w:pPr>
         <w:pStyle w:val="reference"/>
       </w:pPr>
-      <w:hyperlink r:id="rId80" w:history="1">
+      <w:hyperlink r:id="rId79" w:history="1">
         <w:r>
           <w:rPr>
             <w:rStyle w:val="Hyperlink"/>
@@ -47803,10 +47766,9 @@
         <w:pStyle w:val="reference"/>
         <w:rPr>
           <w:rStyle w:val="Hyperlink"/>
-          <w:lang w:val="pl-PL"/>
         </w:rPr>
       </w:pPr>
-      <w:hyperlink r:id="rId81" w:history="1">
+      <w:hyperlink r:id="rId80" w:history="1">
         <w:r>
           <w:rPr>
             <w:rStyle w:val="Hyperlink"/>
@@ -47849,7 +47811,7 @@
       <w:pPr>
         <w:pStyle w:val="reference"/>
       </w:pPr>
-      <w:hyperlink r:id="rId82" w:history="1">
+      <w:hyperlink r:id="rId81" w:history="1">
         <w:r>
           <w:rPr>
             <w:rStyle w:val="Hyperlink"/>
@@ -47877,67 +47839,36 @@
     <w:p>
       <w:pPr>
         <w:pStyle w:val="reference"/>
-        <w:rPr>
-          <w:lang w:val="nl-NL"/>
-        </w:rPr>
-      </w:pPr>
-      <w:r>
-        <w:rPr>
-          <w:lang w:val="nl-NL"/>
-        </w:rPr>
-        <w:t>[DAN] Developer Android. [Online].</w:t>
-      </w:r>
+      </w:pPr>
+      <w:r>
+        <w:t xml:space="preserve">[DAN] </w:t>
+      </w:r>
+      <w:proofErr w:type="gramStart"/>
+      <w:r>
+        <w:t>Developer Android.</w:t>
+      </w:r>
+      <w:proofErr w:type="gramEnd"/>
+      <w:r>
+        <w:t xml:space="preserve"> </w:t>
+      </w:r>
+      <w:proofErr w:type="gramStart"/>
+      <w:r>
+        <w:t>[Online].</w:t>
+      </w:r>
+      <w:proofErr w:type="gramEnd"/>
     </w:p>
     <w:p>
       <w:pPr>
         <w:pStyle w:val="reference"/>
-        <w:rPr>
-          <w:lang w:val="nl-NL"/>
-        </w:rPr>
-      </w:pPr>
-      <w:r>
-        <w:rPr>
-          <w:lang w:val="nl-NL"/>
-        </w:rPr>
-        <w:fldChar w:fldCharType="begin"/>
-      </w:r>
-      <w:r>
-        <w:rPr>
-          <w:lang w:val="nl-NL"/>
-        </w:rPr>
-        <w:instrText xml:space="preserve"> HYPERLINK "</w:instrText>
-      </w:r>
-      <w:r>
-        <w:rPr>
-          <w:lang w:val="nl-NL"/>
-        </w:rPr>
-        <w:instrText>http://developer.android.com/training/displaying-bitmaps/index.html</w:instrText>
-      </w:r>
-      <w:r>
-        <w:rPr>
-          <w:lang w:val="nl-NL"/>
-        </w:rPr>
-        <w:instrText xml:space="preserve">" </w:instrText>
-      </w:r>
-      <w:r>
-        <w:rPr>
-          <w:lang w:val="nl-NL"/>
-        </w:rPr>
-        <w:fldChar w:fldCharType="separate"/>
-      </w:r>
-      <w:r>
-        <w:rPr>
-          <w:rStyle w:val="Hyperlink"/>
-          <w:lang w:val="nl-NL"/>
-        </w:rPr>
-        <w:t>http://developer.android.com/training/displaying-bitmaps/index.html</w:t>
-      </w:r>
-      <w:r>
-        <w:rPr>
-          <w:lang w:val="nl-NL"/>
-        </w:rPr>
-        <w:fldChar w:fldCharType="end"/>
-      </w:r>
+      </w:pPr>
+      <w:hyperlink r:id="rId82" w:history="1">
+        <w:r>
+          <w:rPr>
+            <w:rStyle w:val="Hyperlink"/>
+          </w:rPr>
+          <w:t>http://developer.android.com/training/displaying-bitmaps/index.html</w:t>
+        </w:r>
+      </w:hyperlink>
     </w:p>
     <w:p>
       <w:pPr>
@@ -47993,11 +47924,22 @@
       <w:pPr>
         <w:pStyle w:val="reference"/>
       </w:pPr>
+      <w:r>
+        <w:t>[5FADYC] 5 Fashion Apps to Digitize Your Closet</w:t>
+      </w:r>
     </w:p>
     <w:p>
       <w:pPr>
         <w:pStyle w:val="reference"/>
       </w:pPr>
+      <w:hyperlink r:id="rId84" w:history="1">
+        <w:r>
+          <w:rPr>
+            <w:rStyle w:val="Hyperlink"/>
+          </w:rPr>
+          <w:t>http://mashable.com/2012/07/13/closet-management-apps/</w:t>
+        </w:r>
+      </w:hyperlink>
     </w:p>
     <w:p>
       <w:pPr>
@@ -48009,8 +47951,18 @@
         <w:pStyle w:val="reference"/>
       </w:pPr>
     </w:p>
+    <w:p>
+      <w:pPr>
+        <w:pStyle w:val="reference"/>
+      </w:pPr>
+    </w:p>
+    <w:p>
+      <w:pPr>
+        <w:pStyle w:val="reference"/>
+      </w:pPr>
+    </w:p>
     <w:sectPr>
-      <w:footerReference w:type="default" r:id="rId84"/>
+      <w:footerReference w:type="default" r:id="rId85"/>
       <w:pgSz w:w="12240" w:h="15840"/>
       <w:pgMar w:top="1800" w:right="1800" w:bottom="1800" w:left="1800" w:header="0" w:footer="1728" w:gutter="0"/>
       <w:pgNumType w:start="1"/>
@@ -48130,7 +48082,7 @@
         <w:rStyle w:val="PageNumber"/>
         <w:noProof/>
       </w:rPr>
-      <w:t>vi</w:t>
+      <w:t>vii</w:t>
     </w:r>
     <w:r>
       <w:rPr>
@@ -48181,7 +48133,7 @@
         <w:rStyle w:val="PageNumber"/>
         <w:noProof/>
       </w:rPr>
-      <w:t>59</w:t>
+      <w:t>51</w:t>
     </w:r>
     <w:r>
       <w:rPr>
@@ -48270,7 +48222,7 @@
         <v:path o:extrusionok="f" gradientshapeok="t" o:connecttype="rect"/>
         <o:lock v:ext="edit" aspectratio="t"/>
       </v:shapetype>
-      <v:shape id="_x0000_i1321" type="#_x0000_t75" style="width:45.75pt;height:20.25pt;visibility:visible;mso-wrap-style:square" o:bullet="t">
+      <v:shape id="_x0000_i1044" type="#_x0000_t75" style="width:45.75pt;height:20.25pt;visibility:visible;mso-wrap-style:square" o:bullet="t">
         <v:imagedata r:id="rId1" o:title=""/>
       </v:shape>
     </w:pict>
@@ -50820,7 +50772,6 @@
       <w:szCs w:val="22"/>
     </w:rPr>
     <w:tblPr>
-      <w:tblInd w:w="0" w:type="dxa"/>
       <w:tblBorders>
         <w:top w:val="single" w:sz="4" w:space="0" w:color="auto"/>
         <w:left w:val="single" w:sz="4" w:space="0" w:color="auto"/>
@@ -50829,12 +50780,6 @@
         <w:insideH w:val="single" w:sz="4" w:space="0" w:color="auto"/>
         <w:insideV w:val="single" w:sz="4" w:space="0" w:color="auto"/>
       </w:tblBorders>
-      <w:tblCellMar>
-        <w:top w:w="0" w:type="dxa"/>
-        <w:left w:w="108" w:type="dxa"/>
-        <w:bottom w:w="0" w:type="dxa"/>
-        <w:right w:w="108" w:type="dxa"/>
-      </w:tblCellMar>
     </w:tblPr>
   </w:style>
   <w:style w:type="paragraph" w:styleId="BalloonText">
@@ -51554,7 +51499,6 @@
       <w:szCs w:val="22"/>
     </w:rPr>
     <w:tblPr>
-      <w:tblInd w:w="0" w:type="dxa"/>
       <w:tblBorders>
         <w:top w:val="single" w:sz="4" w:space="0" w:color="auto"/>
         <w:left w:val="single" w:sz="4" w:space="0" w:color="auto"/>
@@ -51563,12 +51507,6 @@
         <w:insideH w:val="single" w:sz="4" w:space="0" w:color="auto"/>
         <w:insideV w:val="single" w:sz="4" w:space="0" w:color="auto"/>
       </w:tblBorders>
-      <w:tblCellMar>
-        <w:top w:w="0" w:type="dxa"/>
-        <w:left w:w="108" w:type="dxa"/>
-        <w:bottom w:w="0" w:type="dxa"/>
-        <w:right w:w="108" w:type="dxa"/>
-      </w:tblCellMar>
     </w:tblPr>
   </w:style>
   <w:style w:type="paragraph" w:styleId="BalloonText">
@@ -51976,7 +51914,7 @@
 </file>
 
 <file path=customXml/itemProps1.xml><?xml version="1.0" encoding="utf-8"?>
-<ds:datastoreItem xmlns:ds="http://schemas.openxmlformats.org/officeDocument/2006/customXml" ds:itemID="{12C4FDFC-D016-4B72-9E55-CE0002B399B4}">
+<ds:datastoreItem xmlns:ds="http://schemas.openxmlformats.org/officeDocument/2006/customXml" ds:itemID="{4C8A427A-37D4-4E9E-99B0-FC6C13EBC50E}">
   <ds:schemaRefs>
     <ds:schemaRef ds:uri="http://schemas.openxmlformats.org/officeDocument/2006/bibliography"/>
   </ds:schemaRefs>

</xml_diff>

<commit_message>
First draft of the word doc.
</commit_message>
<xml_diff>
--- a/AnhMasterReport.docx
+++ b/AnhMasterReport.docx
@@ -855,13 +855,13 @@
         <w:jc w:val="left"/>
       </w:pPr>
       <w:r>
-        <w:t xml:space="preserve">First of all, </w:t>
-      </w:r>
-      <w:r>
-        <w:t>I would like to thank all of my professors and teachers who have given me invaluable knowledge I have today. Especially, I would like to express my g</w:t>
-      </w:r>
-      <w:r>
-        <w:t>ratitude to my supervisor, Professor</w:t>
+        <w:t xml:space="preserve">I would like to </w:t>
+      </w:r>
+      <w:r>
+        <w:t xml:space="preserve">thank </w:t>
+      </w:r>
+      <w:r>
+        <w:t>my supervisor, Professor</w:t>
       </w:r>
       <w:r>
         <w:t xml:space="preserve"> Adnan</w:t>
@@ -870,75 +870,67 @@
         <w:t xml:space="preserve"> Aziz</w:t>
       </w:r>
       <w:r>
-        <w:t xml:space="preserve">, who has offered guidance on the </w:t>
+        <w:t xml:space="preserve">, who has </w:t>
+      </w:r>
+      <w:r>
+        <w:t xml:space="preserve">provided </w:t>
+      </w:r>
+      <w:r>
+        <w:t xml:space="preserve">guidance on the </w:t>
       </w:r>
       <w:proofErr w:type="spellStart"/>
       <w:r>
-        <w:t>iTrak</w:t>
+        <w:t>ClosetStylist</w:t>
       </w:r>
       <w:proofErr w:type="spellEnd"/>
       <w:r>
         <w:t xml:space="preserve"> project, and to my reader </w:t>
       </w:r>
+      <w:r>
+        <w:t>Professor Christine Julien, who has helped review this paper</w:t>
+      </w:r>
+      <w:r>
+        <w:t xml:space="preserve">. I would also like to thank </w:t>
+      </w:r>
+      <w:r>
+        <w:t xml:space="preserve">Ile </w:t>
+      </w:r>
       <w:proofErr w:type="spellStart"/>
       <w:r>
-        <w:t>Thangavel</w:t>
+        <w:t>Jugovski</w:t>
       </w:r>
       <w:proofErr w:type="spellEnd"/>
       <w:r>
-        <w:t xml:space="preserve"> </w:t>
+        <w:t xml:space="preserve"> and Truong Nguyen for their support to create a beautiful and user friendly UI for </w:t>
       </w:r>
       <w:proofErr w:type="spellStart"/>
       <w:r>
-        <w:t>Subbu</w:t>
+        <w:t>ClosetStylist</w:t>
       </w:r>
       <w:proofErr w:type="spellEnd"/>
       <w:r>
-        <w:t xml:space="preserve">. I would also like to thank </w:t>
-      </w:r>
-      <w:r>
-        <w:t>the</w:t>
-      </w:r>
-      <w:r>
-        <w:t xml:space="preserve"> friends I travel</w:t>
-      </w:r>
-      <w:r>
-        <w:t>ed</w:t>
-      </w:r>
-      <w:r>
-        <w:t xml:space="preserve"> </w:t>
-      </w:r>
-      <w:r>
-        <w:t>with</w:t>
-      </w:r>
-      <w:r>
-        <w:t xml:space="preserve">, </w:t>
-      </w:r>
-      <w:r>
-        <w:t xml:space="preserve">who </w:t>
-      </w:r>
-      <w:r>
-        <w:t>gave</w:t>
-      </w:r>
-      <w:r>
-        <w:t xml:space="preserve"> me the inspiration </w:t>
-      </w:r>
-      <w:r>
-        <w:t>for</w:t>
-      </w:r>
-      <w:r>
-        <w:t xml:space="preserve"> </w:t>
-      </w:r>
-      <w:proofErr w:type="spellStart"/>
-      <w:r>
-        <w:t>iTrak</w:t>
-      </w:r>
-      <w:proofErr w:type="spellEnd"/>
-      <w:r>
         <w:t>.</w:t>
       </w:r>
       <w:r>
-        <w:t xml:space="preserve"> Most importantly, I want to thank my parents and my sister for all the hard work and sacrifices they have made to unconditionally support me with my studies.</w:t>
+        <w:t xml:space="preserve"> Most importantly, I want to thank my parents and my </w:t>
+      </w:r>
+      <w:r>
+        <w:t xml:space="preserve">wife </w:t>
+      </w:r>
+      <w:r>
+        <w:t xml:space="preserve">for all the hard work and sacrifices they have </w:t>
+      </w:r>
+      <w:r>
+        <w:t xml:space="preserve">always </w:t>
+      </w:r>
+      <w:r>
+        <w:t xml:space="preserve">made to support me </w:t>
+      </w:r>
+      <w:r>
+        <w:t>throughout my work and studies</w:t>
+      </w:r>
+      <w:r>
+        <w:t>.</w:t>
       </w:r>
     </w:p>
     <w:p>
@@ -1045,91 +1037,35 @@
         <w:pStyle w:val="text"/>
       </w:pPr>
       <w:proofErr w:type="spellStart"/>
-      <w:proofErr w:type="gramStart"/>
-      <w:r>
-        <w:t>iTrak</w:t>
+      <w:r>
+        <w:t>ClosetStylist</w:t>
       </w:r>
       <w:proofErr w:type="spellEnd"/>
-      <w:proofErr w:type="gramEnd"/>
-      <w:r>
-        <w:t xml:space="preserve"> is </w:t>
-      </w:r>
-      <w:r>
-        <w:t>a combined mobile and web application</w:t>
-      </w:r>
-      <w:r>
-        <w:t xml:space="preserve"> that takes advantage of the GPS</w:t>
-      </w:r>
-      <w:r>
-        <w:t xml:space="preserve"> to </w:t>
-      </w:r>
-      <w:r>
-        <w:t>allow travelers to share their experience while travelling.</w:t>
-      </w:r>
-      <w:r>
-        <w:t xml:space="preserve"> The application gathers GPS data and broadcast</w:t>
-      </w:r>
-      <w:r>
-        <w:t>s</w:t>
-      </w:r>
-      <w:r>
-        <w:t xml:space="preserve"> </w:t>
-      </w:r>
-      <w:r>
-        <w:t>it</w:t>
-      </w:r>
-      <w:r>
-        <w:t xml:space="preserve"> via </w:t>
-      </w:r>
-      <w:r>
-        <w:t xml:space="preserve">a </w:t>
-      </w:r>
-      <w:r>
-        <w:t xml:space="preserve">web interface </w:t>
-      </w:r>
-      <w:r>
-        <w:t>or</w:t>
-      </w:r>
-      <w:r>
-        <w:t xml:space="preserve"> </w:t>
-      </w:r>
-      <w:r>
-        <w:t xml:space="preserve">social networks such as Facebook to update user’s status during </w:t>
-      </w:r>
-      <w:r>
-        <w:t>a</w:t>
-      </w:r>
-      <w:r>
-        <w:t xml:space="preserve"> trip. </w:t>
+      <w:r>
+        <w:t xml:space="preserve"> is an Android app that helps users digitize their clothing inventory for better usage, manage worn history, laundry bags, and </w:t>
+      </w:r>
+      <w:r>
+        <w:t xml:space="preserve">last but not least, </w:t>
+      </w:r>
+      <w:r>
+        <w:t xml:space="preserve">suggest what to wear based on the weather. The app utilizes a variety of services from commercial such as location and weather services to proprietary clothes matching algorithm to recommend the most suitable outfit to users. In addition to the main features, </w:t>
       </w:r>
       <w:proofErr w:type="spellStart"/>
-      <w:proofErr w:type="gramStart"/>
-      <w:r>
-        <w:t>iTrak</w:t>
+      <w:r>
+        <w:t>ClosetStylist</w:t>
       </w:r>
       <w:proofErr w:type="spellEnd"/>
-      <w:proofErr w:type="gramEnd"/>
-      <w:r>
-        <w:t xml:space="preserve"> is also equipped with other features such as writing notes or recording video journals to offer</w:t>
-      </w:r>
-      <w:r>
-        <w:t xml:space="preserve"> a</w:t>
-      </w:r>
-      <w:r>
-        <w:t xml:space="preserve"> rich experience and provide a</w:t>
-      </w:r>
-      <w:r>
-        <w:t>n</w:t>
-      </w:r>
-      <w:r>
-        <w:t xml:space="preserve"> </w:t>
-      </w:r>
-      <w:r>
-        <w:t>interactive diary, along with a real-time tracking ability,</w:t>
-      </w:r>
-      <w:r>
-        <w:t xml:space="preserve"> for travelers.</w:t>
-      </w:r>
+      <w:r>
+        <w:t xml:space="preserve"> provides </w:t>
+      </w:r>
+      <w:r>
+        <w:t>a friendly user interface, easy to navigate control flow to keep users excited when they use the app.</w:t>
+      </w:r>
+    </w:p>
+    <w:p>
+      <w:pPr>
+        <w:pStyle w:val="text"/>
+      </w:pPr>
     </w:p>
     <w:p>
       <w:pPr>
@@ -1234,7 +1170,13 @@
         <w:t>hired by celebrities, models, public figures, or rich people to select their clothing</w:t>
       </w:r>
       <w:r>
-        <w:t xml:space="preserve"> for public appearances or by professionals in entertainment industry. </w:t>
+        <w:t xml:space="preserve"> for public appearances or by professionals in entertainment industry</w:t>
+      </w:r>
+      <w:r>
+        <w:t xml:space="preserve"> for special events</w:t>
+      </w:r>
+      <w:r>
+        <w:t xml:space="preserve">. </w:t>
       </w:r>
       <w:r>
         <w:t>Their service</w:t>
@@ -1255,13 +1197,22 @@
         <w:t>majority</w:t>
       </w:r>
       <w:r>
-        <w:t xml:space="preserve">. Most people love fashion and love to </w:t>
+        <w:t xml:space="preserve"> of people whose budget is tight</w:t>
+      </w:r>
+      <w:r>
+        <w:t xml:space="preserve">. </w:t>
+      </w:r>
+      <w:r>
+        <w:t>That is the reason while m</w:t>
+      </w:r>
+      <w:r>
+        <w:t xml:space="preserve">ost people love fashion and love to </w:t>
       </w:r>
       <w:r>
         <w:t>look fashionable</w:t>
       </w:r>
       <w:r>
-        <w:t xml:space="preserve">, but </w:t>
+        <w:t xml:space="preserve">, </w:t>
       </w:r>
       <w:r>
         <w:t>not many people can</w:t>
@@ -1285,7 +1236,7 @@
         <w:t xml:space="preserve"> the </w:t>
       </w:r>
       <w:r>
-        <w:t xml:space="preserve">right </w:t>
+        <w:t xml:space="preserve">best </w:t>
       </w:r>
       <w:r>
         <w:t>style for their clients</w:t>
@@ -1308,13 +1259,11 @@
         <w:pStyle w:val="text"/>
       </w:pPr>
       <w:r>
-        <w:t xml:space="preserve">Another point is that spending a lot of money on clothes does </w:t>
-      </w:r>
-      <w:proofErr w:type="gramStart"/>
-      <w:r>
-        <w:t>not necessary</w:t>
-      </w:r>
-      <w:proofErr w:type="gramEnd"/>
+        <w:t>Another point is that spending a lot of mon</w:t>
+      </w:r>
+      <w:r>
+        <w:t>ey on clothes does not necessarily</w:t>
+      </w:r>
       <w:r>
         <w:t xml:space="preserve"> make people look cool every day, nor many people have a lot of money to spend on clothes. How do we get the most out of our current closet? </w:t>
       </w:r>
@@ -1325,7 +1274,19 @@
         <w:t xml:space="preserve">mix match </w:t>
       </w:r>
       <w:r>
-        <w:t xml:space="preserve">them wisely to utilize all items in our wardrobe without breaking our bank account for expensive consultation from costly stylists? Another often asked question is how do we monitor our laundry bag to avoid running out of clothes? Somebody does not have a washing machine at home and doing laundry will take several hours waiting in the </w:t>
+        <w:t xml:space="preserve">them wisely to utilize all items in our wardrobe without breaking our bank account for expensive consultation from costly stylists? Another often asked question is how do we </w:t>
+      </w:r>
+      <w:r>
+        <w:t>know when</w:t>
+      </w:r>
+      <w:r>
+        <w:t xml:space="preserve"> our laundry bag </w:t>
+      </w:r>
+      <w:r>
+        <w:t xml:space="preserve">is full </w:t>
+      </w:r>
+      <w:r>
+        <w:t xml:space="preserve">to avoid running out of clothes? Somebody does not have a washing machine at home and doing laundry will take several hours waiting in the </w:t>
       </w:r>
       <w:r>
         <w:t>L</w:t>
@@ -1334,7 +1295,19 @@
         <w:t>aundromat</w:t>
       </w:r>
       <w:r>
-        <w:t xml:space="preserve"> (if we don’t want to pay some extra bucks to have it done and folded, but we don’t know how careful the assistant would be to our clothes). </w:t>
+        <w:t xml:space="preserve"> (if we </w:t>
+      </w:r>
+      <w:r>
+        <w:t>do not</w:t>
+      </w:r>
+      <w:r>
+        <w:t xml:space="preserve"> want to pay some extra bucks to have it done and folded, but we </w:t>
+      </w:r>
+      <w:r>
+        <w:t xml:space="preserve">do not </w:t>
+      </w:r>
+      <w:r>
+        <w:t xml:space="preserve">know how careful the assistant would be to our clothes). </w:t>
       </w:r>
     </w:p>
     <w:p>
@@ -1351,13 +1324,29 @@
         <w:t>put on some clothes that you feel like</w:t>
       </w:r>
       <w:r>
-        <w:t xml:space="preserve"> or worse the first one I find in my closet. When I open </w:t>
+        <w:t xml:space="preserve"> or </w:t>
+      </w:r>
+      <w:r>
+        <w:t xml:space="preserve">more often, </w:t>
+      </w:r>
+      <w:r>
+        <w:t xml:space="preserve">the first one I find in my closet. When I </w:t>
+      </w:r>
+      <w:r>
+        <w:t xml:space="preserve">am about to leave my house, I </w:t>
+      </w:r>
+      <w:r>
+        <w:t xml:space="preserve">open </w:t>
       </w:r>
       <w:r>
         <w:t xml:space="preserve">the door, </w:t>
       </w:r>
       <w:r>
-        <w:t xml:space="preserve">suddenly I realize the outfit I chose several minutes ago </w:t>
+        <w:t xml:space="preserve">suddenly I realize the outfit I chose </w:t>
+      </w:r>
+      <w:r>
+        <w:lastRenderedPageBreak/>
+        <w:t xml:space="preserve">several minutes ago </w:t>
       </w:r>
       <w:r>
         <w:t xml:space="preserve">is either too hot </w:t>
@@ -1381,7 +1370,6 @@
         <w:t xml:space="preserve">outfit. The problem was </w:t>
       </w:r>
       <w:r>
-        <w:lastRenderedPageBreak/>
         <w:t xml:space="preserve">I </w:t>
       </w:r>
       <w:r>
@@ -1460,16 +1448,28 @@
         <w:t xml:space="preserve">developed to address problems above. Its core functionalities includes </w:t>
       </w:r>
       <w:r>
-        <w:t>assist women and men to pick the right outfit from their closets</w:t>
+        <w:t xml:space="preserve">assist women and men to pick the right outfit from their </w:t>
+      </w:r>
+      <w:r>
+        <w:t>clothing inventory</w:t>
       </w:r>
       <w:r>
         <w:t>;</w:t>
       </w:r>
       <w:r>
-        <w:t xml:space="preserve"> organize</w:t>
-      </w:r>
-      <w:r>
-        <w:t xml:space="preserve"> their closet</w:t>
+        <w:t xml:space="preserve"> </w:t>
+      </w:r>
+      <w:r>
+        <w:t>organize</w:t>
+      </w:r>
+      <w:r>
+        <w:t xml:space="preserve"> </w:t>
+      </w:r>
+      <w:r>
+        <w:t>their closet</w:t>
+      </w:r>
+      <w:r>
+        <w:t>s digitally</w:t>
       </w:r>
       <w:r>
         <w:t>, manage</w:t>
@@ -1481,7 +1481,10 @@
         <w:t xml:space="preserve">laundry bags, and </w:t>
       </w:r>
       <w:r>
-        <w:t xml:space="preserve">keep track of their outfit </w:t>
+        <w:t xml:space="preserve">keep track of </w:t>
+      </w:r>
+      <w:r>
+        <w:t xml:space="preserve">worn </w:t>
       </w:r>
       <w:r>
         <w:t xml:space="preserve">history. </w:t>
@@ -1490,10 +1493,13 @@
         <w:t xml:space="preserve">The ultimate goal is to </w:t>
       </w:r>
       <w:r>
+        <w:t xml:space="preserve">help clients to </w:t>
+      </w:r>
+      <w:r>
         <w:t xml:space="preserve">get the most fashion value for </w:t>
       </w:r>
       <w:r>
-        <w:t xml:space="preserve">customers’ </w:t>
+        <w:t xml:space="preserve">their </w:t>
       </w:r>
       <w:r>
         <w:t>dollar by helping them to control their closet</w:t>
@@ -1557,7 +1563,13 @@
         <w:t>c</w:t>
       </w:r>
       <w:r>
-        <w:t xml:space="preserve">hapter 3 </w:t>
+        <w:t xml:space="preserve">hapter </w:t>
+      </w:r>
+      <w:r>
+        <w:t>4</w:t>
+      </w:r>
+      <w:r>
+        <w:t xml:space="preserve"> </w:t>
       </w:r>
       <w:r>
         <w:t>describes the results and pain points</w:t>
@@ -1717,7 +1729,16 @@
         <w:t>flip</w:t>
       </w:r>
       <w:r>
-        <w:t xml:space="preserve"> through every item in their own clothing inventory.</w:t>
+        <w:t xml:space="preserve"> through every item in their own </w:t>
+      </w:r>
+      <w:r>
+        <w:t>closet</w:t>
+      </w:r>
+      <w:r>
+        <w:t>, which is a digital storage of pictures of their clothes taken by built-in camera phone or imported from gallery</w:t>
+      </w:r>
+      <w:r>
+        <w:t>.</w:t>
       </w:r>
     </w:p>
     <w:p>
@@ -1729,7 +1750,13 @@
         </w:numPr>
       </w:pPr>
       <w:r>
-        <w:t xml:space="preserve">Users can find out how many dirty items are there to schedule </w:t>
+        <w:t xml:space="preserve">Users can find out how many dirty items </w:t>
+      </w:r>
+      <w:r>
+        <w:t xml:space="preserve">in their laundry bag and </w:t>
+      </w:r>
+      <w:r>
+        <w:t xml:space="preserve">schedule </w:t>
       </w:r>
       <w:r>
         <w:t xml:space="preserve">for </w:t>
@@ -1759,13 +1786,19 @@
         <w:t xml:space="preserve">go through their </w:t>
       </w:r>
       <w:r>
-        <w:t xml:space="preserve">outfit </w:t>
+        <w:t xml:space="preserve">worn </w:t>
       </w:r>
       <w:r>
         <w:t xml:space="preserve">history and </w:t>
       </w:r>
       <w:r>
-        <w:t>look for what apparels they wor</w:t>
+        <w:t xml:space="preserve">look for what </w:t>
+      </w:r>
+      <w:r>
+        <w:t xml:space="preserve">garments </w:t>
+      </w:r>
+      <w:r>
+        <w:t>they wor</w:t>
       </w:r>
       <w:r>
         <w:t>e</w:t>
@@ -1786,18 +1819,19 @@
         <w:t xml:space="preserve">Users can choose any outfits that the app has </w:t>
       </w:r>
       <w:r>
+        <w:t xml:space="preserve">programmatically </w:t>
+      </w:r>
+      <w:r>
         <w:t xml:space="preserve">picked from their closets </w:t>
       </w:r>
-      <w:proofErr w:type="gramStart"/>
-      <w:r>
-        <w:t>and  programmatically</w:t>
-      </w:r>
-      <w:proofErr w:type="gramEnd"/>
-      <w:r>
-        <w:t xml:space="preserve"> </w:t>
-      </w:r>
-      <w:r>
-        <w:t>recommended based on the weather at the current location.</w:t>
+      <w:r>
+        <w:t>based on the weather at the current location</w:t>
+      </w:r>
+      <w:r>
+        <w:t xml:space="preserve"> and they can mix match with other garments if they do not like the app’s suggestion</w:t>
+      </w:r>
+      <w:r>
+        <w:t>.</w:t>
       </w:r>
     </w:p>
     <w:p>
@@ -1875,7 +1909,11 @@
         <w:t xml:space="preserve"> Android app</w:t>
       </w:r>
       <w:r>
-        <w:t>, a precondition that must be satisfied before starting this case, a purpose (or result) of this use case which describes the achievement after following the procedure, and the steps to achieve this result.</w:t>
+        <w:t xml:space="preserve">, a precondition that must be satisfied </w:t>
+      </w:r>
+      <w:r>
+        <w:lastRenderedPageBreak/>
+        <w:t>before starting this case, a purpose (or result) of this use case which describes the achievement after following the procedure, and the steps to achieve this result.</w:t>
       </w:r>
       <w:r>
         <w:t xml:space="preserve"> </w:t>
@@ -1887,7 +1925,6 @@
       </w:pPr>
       <w:bookmarkStart w:id="10" w:name="_Toc354617418"/>
       <w:r>
-        <w:lastRenderedPageBreak/>
         <w:t>2.</w:t>
       </w:r>
       <w:r>
@@ -1914,7 +1951,7 @@
           <v:shape id="_x0000_i1025" type="#_x0000_t75" style="width:431.95pt;height:431.95pt" o:ole="">
             <v:imagedata r:id="rId16" o:title=""/>
           </v:shape>
-          <o:OLEObject Type="Embed" ProgID="Visio.Drawing.11" ShapeID="_x0000_i1025" DrawAspect="Content" ObjectID="_1475349161" r:id="rId17"/>
+          <o:OLEObject Type="Embed" ProgID="Visio.Drawing.11" ShapeID="_x0000_i1025" DrawAspect="Content" ObjectID="_1475405394" r:id="rId17"/>
         </w:object>
       </w:r>
     </w:p>
@@ -1976,6 +2013,7 @@
         <w:rPr>
           <w:b/>
         </w:rPr>
+        <w:lastRenderedPageBreak/>
         <w:t>The purpose</w:t>
       </w:r>
       <w:r>
@@ -1990,7 +2028,6 @@
         <w:rPr>
           <w:b/>
         </w:rPr>
-        <w:lastRenderedPageBreak/>
         <w:t>The steps</w:t>
       </w:r>
       <w:r>
@@ -2044,7 +2081,13 @@
         <w:t>L</w:t>
       </w:r>
       <w:r>
-        <w:t>ocation” and the app will find the zip code based on the current location. Once the users have filled in all the required fields, they can click on the “Register” button to lo</w:t>
+        <w:t>ocation” and the app will find the zip code</w:t>
+      </w:r>
+      <w:r>
+        <w:t xml:space="preserve"> of </w:t>
+      </w:r>
+      <w:r>
+        <w:t>the current location. Once the users have filled in all the required fields, they can click on the “Register” button to lo</w:t>
       </w:r>
       <w:r>
         <w:t>g in to the app. The user</w:t>
@@ -2105,7 +2148,7 @@
           <v:shape id="_x0000_i1026" type="#_x0000_t75" style="width:431.95pt;height:376.9pt" o:ole="">
             <v:imagedata r:id="rId18" o:title=""/>
           </v:shape>
-          <o:OLEObject Type="Embed" ProgID="Visio.Drawing.11" ShapeID="_x0000_i1026" DrawAspect="Content" ObjectID="_1475349162" r:id="rId19"/>
+          <o:OLEObject Type="Embed" ProgID="Visio.Drawing.11" ShapeID="_x0000_i1026" DrawAspect="Content" ObjectID="_1475405395" r:id="rId19"/>
         </w:object>
       </w:r>
     </w:p>
@@ -2215,7 +2258,7 @@
         <w:t xml:space="preserve">such as </w:t>
       </w:r>
       <w:r>
-        <w:t>the current location, date, weather, and they can to proceed to any of the four main pages: Outfit of the day, My Closet, My Laundry Bag, My Outfit History.</w:t>
+        <w:t>the current location, date, weather, and they can proceed to any of the four main pages: Outfit of the day, My Closet, My Laundry Bag, My Outfit History.</w:t>
       </w:r>
     </w:p>
     <w:p>
@@ -2252,7 +2295,7 @@
           <v:shape id="_x0000_i1027" type="#_x0000_t75" style="width:365.6pt;height:534pt" o:ole="">
             <v:imagedata r:id="rId20" o:title=""/>
           </v:shape>
-          <o:OLEObject Type="Embed" ProgID="Visio.Drawing.11" ShapeID="_x0000_i1027" DrawAspect="Content" ObjectID="_1475349163" r:id="rId21"/>
+          <o:OLEObject Type="Embed" ProgID="Visio.Drawing.11" ShapeID="_x0000_i1027" DrawAspect="Content" ObjectID="_1475405396" r:id="rId21"/>
         </w:object>
       </w:r>
     </w:p>
@@ -2322,13 +2365,19 @@
         <w:t>have</w:t>
       </w:r>
       <w:r>
-        <w:t xml:space="preserve"> to populate their closets with their clothes </w:t>
-      </w:r>
-      <w:r>
-        <w:t xml:space="preserve">pictures taken by built-in camera </w:t>
-      </w:r>
-      <w:r>
-        <w:t>so that the app can programmatically pick out the outfit for any day.</w:t>
+        <w:t xml:space="preserve"> to populate their closets with </w:t>
+      </w:r>
+      <w:r>
+        <w:t xml:space="preserve">the pictures of </w:t>
+      </w:r>
+      <w:r>
+        <w:t xml:space="preserve">their clothes </w:t>
+      </w:r>
+      <w:r>
+        <w:t>taken by built-in camera</w:t>
+      </w:r>
+      <w:r>
+        <w:t>.</w:t>
       </w:r>
     </w:p>
     <w:p>
@@ -2360,7 +2409,31 @@
         <w:t>get rid of the unnecessary parts</w:t>
       </w:r>
       <w:r>
-        <w:t>. Users can choose either Reset all the fields or Save it. Clicking on “Save” button will save the detail of this item while clicking on “Reset” button will reset all the fields to the default values.</w:t>
+        <w:t xml:space="preserve">. Users can choose either </w:t>
+      </w:r>
+      <w:r>
+        <w:t xml:space="preserve">“Reset” </w:t>
+      </w:r>
+      <w:r>
+        <w:t xml:space="preserve">all </w:t>
+      </w:r>
+      <w:r>
+        <w:t xml:space="preserve">of </w:t>
+      </w:r>
+      <w:r>
+        <w:t xml:space="preserve">the fields </w:t>
+      </w:r>
+      <w:r>
+        <w:t xml:space="preserve">to their default values </w:t>
+      </w:r>
+      <w:r>
+        <w:t xml:space="preserve">or </w:t>
+      </w:r>
+      <w:r>
+        <w:t>“Save” the detail of this item by clicking on the corresponding button</w:t>
+      </w:r>
+      <w:r>
+        <w:t xml:space="preserve">. </w:t>
       </w:r>
     </w:p>
     <w:p>
@@ -2412,7 +2485,7 @@
           <v:shape id="_x0000_i1028" type="#_x0000_t75" style="width:431.95pt;height:363.55pt" o:ole="">
             <v:imagedata r:id="rId22" o:title=""/>
           </v:shape>
-          <o:OLEObject Type="Embed" ProgID="Visio.Drawing.11" ShapeID="_x0000_i1028" DrawAspect="Content" ObjectID="_1475349164" r:id="rId23"/>
+          <o:OLEObject Type="Embed" ProgID="Visio.Drawing.11" ShapeID="_x0000_i1028" DrawAspect="Content" ObjectID="_1475405397" r:id="rId23"/>
         </w:object>
       </w:r>
     </w:p>
@@ -2489,7 +2562,19 @@
         <w:t>:</w:t>
       </w:r>
       <w:r>
-        <w:t xml:space="preserve"> From the main screen, users click on “My Closet”. The wardrobe is categorized as “Outer”, “Top”, and “Bottom”. Users choose the tab that the wardrobe belongs to and click on the items they want to see. They can choose to change any of the fields, and can even mark an item is dirty to be sent to laundry.</w:t>
+        <w:t xml:space="preserve"> From the main screen, users click on “My Closet”. The wardrobe is categorized as “Outer”, “Top”, and “Bottom”. Users choose the tab that the wardrobe belongs to and click on the items they want to see. They can change any of the fields, </w:t>
+      </w:r>
+      <w:r>
+        <w:t>or</w:t>
+      </w:r>
+      <w:r>
+        <w:t xml:space="preserve"> can even mark an item is dirty to be sent to laundry</w:t>
+      </w:r>
+      <w:r>
+        <w:t xml:space="preserve"> bag</w:t>
+      </w:r>
+      <w:r>
+        <w:t>.</w:t>
       </w:r>
     </w:p>
     <w:p>
@@ -2524,7 +2609,7 @@
           <v:shape id="_x0000_i1029" type="#_x0000_t75" style="width:431.95pt;height:518.5pt" o:ole="">
             <v:imagedata r:id="rId24" o:title=""/>
           </v:shape>
-          <o:OLEObject Type="Embed" ProgID="Visio.Drawing.11" ShapeID="_x0000_i1029" DrawAspect="Content" ObjectID="_1475349165" r:id="rId25"/>
+          <o:OLEObject Type="Embed" ProgID="Visio.Drawing.11" ShapeID="_x0000_i1029" DrawAspect="Content" ObjectID="_1475405398" r:id="rId25"/>
         </w:object>
       </w:r>
       <w:r>
@@ -2593,7 +2678,13 @@
         <w:t xml:space="preserve">: From the main screen, users click on “Outfit of the Day”. </w:t>
       </w:r>
       <w:r>
-        <w:t>The app will display a list of suggested outfits based on the current weather and the Occasion set to “Casual”. There are 5 options for Occasion – “Formal”, “</w:t>
+        <w:t>The app will display a list of suggested outfits based on the current weather and the Occas</w:t>
+      </w:r>
+      <w:r>
+        <w:t>ion set to “Casual”. There are five</w:t>
+      </w:r>
+      <w:r>
+        <w:t xml:space="preserve"> options for Occasion – “Formal”, “</w:t>
       </w:r>
       <w:proofErr w:type="spellStart"/>
       <w:r>
@@ -2617,7 +2708,16 @@
       </w:r>
       <w:proofErr w:type="spellEnd"/>
       <w:r>
-        <w:t>” and users can choose the appropriate Occasion. There are arrows to switch to another Top or Bottom. There are double-arrows to let the user traverse through the list of suggested outfits. Once the users decide to choose a particular outfit, they can click on the “WEAR” button at the bottom and they will be navigated to the “My Outfit History” page.</w:t>
+        <w:t>” and users can choose the Occasion</w:t>
+      </w:r>
+      <w:r>
+        <w:t xml:space="preserve"> best fit their situation</w:t>
+      </w:r>
+      <w:r>
+        <w:t>. There are arrows to switch to another Top or Bottom. There are double-arrows to let the user traverse through the list of suggested outfits. Once the users decide to choose a particular outfit, they can click on the “WEAR” button at the bottom and they will be navigated to the “My Outfit History” page.</w:t>
+      </w:r>
+      <w:r>
+        <w:t xml:space="preserve"> There is also a rank to inform the users how far they are from the first suggestion.</w:t>
       </w:r>
     </w:p>
     <w:p>
@@ -2656,7 +2756,7 @@
           <v:shape id="_x0000_i1030" type="#_x0000_t75" style="width:431.95pt;height:309.55pt" o:ole="">
             <v:imagedata r:id="rId26" o:title=""/>
           </v:shape>
-          <o:OLEObject Type="Embed" ProgID="Visio.Drawing.11" ShapeID="_x0000_i1030" DrawAspect="Content" ObjectID="_1475349166" r:id="rId27"/>
+          <o:OLEObject Type="Embed" ProgID="Visio.Drawing.11" ShapeID="_x0000_i1030" DrawAspect="Content" ObjectID="_1475405399" r:id="rId27"/>
         </w:object>
       </w:r>
     </w:p>
@@ -2779,7 +2879,7 @@
           <v:shape id="_x0000_i1031" type="#_x0000_t75" style="width:431.95pt;height:231.55pt" o:ole="">
             <v:imagedata r:id="rId28" o:title=""/>
           </v:shape>
-          <o:OLEObject Type="Embed" ProgID="Visio.Drawing.11" ShapeID="_x0000_i1031" DrawAspect="Content" ObjectID="_1475349167" r:id="rId29"/>
+          <o:OLEObject Type="Embed" ProgID="Visio.Drawing.11" ShapeID="_x0000_i1031" DrawAspect="Content" ObjectID="_1475405400" r:id="rId29"/>
         </w:object>
       </w:r>
       <w:r>
@@ -2902,7 +3002,19 @@
         <w:t xml:space="preserve"> to create mockups</w:t>
       </w:r>
       <w:r>
-        <w:t xml:space="preserve"> as it was user friendly and its online version was free for students. Bellows is an example of original screens:</w:t>
+        <w:t xml:space="preserve"> as it was user friendly and its online version was free for students. </w:t>
+      </w:r>
+      <w:r>
+        <w:t>Figure 2.8</w:t>
+      </w:r>
+      <w:r>
+        <w:t xml:space="preserve"> is an example of original </w:t>
+      </w:r>
+      <w:r>
+        <w:t>mockups</w:t>
+      </w:r>
+      <w:r>
+        <w:t>:</w:t>
       </w:r>
     </w:p>
     <w:p>
@@ -3039,7 +3151,13 @@
         <w:t xml:space="preserve">showed up. </w:t>
       </w:r>
       <w:r>
-        <w:t xml:space="preserve">We turned to </w:t>
+        <w:t xml:space="preserve">We </w:t>
+      </w:r>
+      <w:r>
+        <w:t>switched</w:t>
+      </w:r>
+      <w:r>
+        <w:t xml:space="preserve"> to </w:t>
       </w:r>
       <w:proofErr w:type="spellStart"/>
       <w:r>
@@ -3087,7 +3205,13 @@
         <w:t>created</w:t>
       </w:r>
       <w:r>
-        <w:t xml:space="preserve"> to help visualize the workflow of the app.</w:t>
+        <w:t xml:space="preserve"> to help </w:t>
+      </w:r>
+      <w:r>
+        <w:t xml:space="preserve">readers to easily </w:t>
+      </w:r>
+      <w:r>
+        <w:t>visualize the workflow of the app.</w:t>
       </w:r>
     </w:p>
     <w:p>
@@ -3415,13 +3539,25 @@
         <w:pStyle w:val="text"/>
       </w:pPr>
       <w:r>
-        <w:t>After registration for the first time and after login afterwards, users will be navigated to the main screen</w:t>
+        <w:t xml:space="preserve">After registration for the first time </w:t>
+      </w:r>
+      <w:r>
+        <w:t xml:space="preserve">or after </w:t>
+      </w:r>
+      <w:r>
+        <w:t>login, users will be navigated to the main screen</w:t>
       </w:r>
       <w:r>
         <w:t xml:space="preserve"> in Figure 2.10</w:t>
       </w:r>
       <w:r>
-        <w:t xml:space="preserve"> which displays useful information about the current location, date, temperature. It also provides options to navigate to the main features of the app such as suggesting Outfit of the Day, organizing My Closet, managing Laundry bag, or viewing My Outfit History.</w:t>
+        <w:t xml:space="preserve"> which displays useful information about the current location, date, temperature. It also provides options to navigate to the main features of the app such as suggesting </w:t>
+      </w:r>
+      <w:r>
+        <w:t xml:space="preserve">picking </w:t>
+      </w:r>
+      <w:r>
+        <w:t>Outfit of the Day, organizing My Closet, managing Laundry bag, or viewing My Outfit History.</w:t>
       </w:r>
     </w:p>
     <w:p>
@@ -3578,7 +3714,25 @@
         <w:t xml:space="preserve">user needs </w:t>
       </w:r>
       <w:r>
-        <w:t>to import photos of clothes from the smartphone’s built-in camera and enter additional information about the items</w:t>
+        <w:t xml:space="preserve">to import photos of </w:t>
+      </w:r>
+      <w:r>
+        <w:t xml:space="preserve">their </w:t>
+      </w:r>
+      <w:r>
+        <w:t xml:space="preserve">clothes from </w:t>
+      </w:r>
+      <w:r>
+        <w:t xml:space="preserve">his/her </w:t>
+      </w:r>
+      <w:r>
+        <w:t>phone’s built-in camera and enter</w:t>
+      </w:r>
+      <w:r>
+        <w:t>s</w:t>
+      </w:r>
+      <w:r>
+        <w:t xml:space="preserve"> additional information about the items</w:t>
       </w:r>
       <w:r>
         <w:t xml:space="preserve">. Each item will be categorized as either top or bottom, together with its corresponding styles, materials, color. </w:t>
@@ -3589,7 +3743,13 @@
         <w:pStyle w:val="text"/>
       </w:pPr>
       <w:r>
-        <w:t>After the item is saved in the closet, user can also edit or delete the item from the closet. Once the closet is fully populated with all the items, my closet should look like the mockup in figure 2.10.</w:t>
+        <w:t xml:space="preserve">After the item is saved in the closet, user can also edit or delete the item from the closet. Once the closet is fully populated with all the items, my closet </w:t>
+      </w:r>
+      <w:r>
+        <w:t>should look like the mockup in F</w:t>
+      </w:r>
+      <w:r>
+        <w:t>igure 2.10.</w:t>
       </w:r>
     </w:p>
     <w:p>
@@ -3803,17 +3963,29 @@
         <w:pStyle w:val="text"/>
       </w:pPr>
       <w:r>
-        <w:t>User decides to wear the outfit by clicking on the “Wear” button, and items will be processed to be dirty and placed in laundry bag based on its style and material as shown in Figure 2.1</w:t>
+        <w:t xml:space="preserve">User decides to wear the outfit by clicking on the “Wear” button, and items will be processed to </w:t>
+      </w:r>
+      <w:r>
+        <w:t>decide if it is</w:t>
+      </w:r>
+      <w:r>
+        <w:t xml:space="preserve"> dirty</w:t>
+      </w:r>
+      <w:r>
+        <w:t xml:space="preserve"> or not</w:t>
+      </w:r>
+      <w:r>
+        <w:t xml:space="preserve"> and placed in laundry bag based on its style and material as shown in Figure 2.1</w:t>
       </w:r>
       <w:r>
         <w:t>2</w:t>
       </w:r>
       <w:r>
-        <w:t xml:space="preserve">. The reason for processing an item instead of moving it to the </w:t>
+        <w:t xml:space="preserve">. The reason for processing an item instead of moving it </w:t>
       </w:r>
       <w:r>
         <w:lastRenderedPageBreak/>
-        <w:t>laundry bag right away because there are certain pieces of clothes that we can wear more than one times such as jackets or jeans.</w:t>
+        <w:t>to the laundry bag right away because there are certain pieces of clothes that we can wear more than one times such as jackets or jeans.</w:t>
       </w:r>
     </w:p>
     <w:p>
@@ -3980,10 +4152,19 @@
         <w:t xml:space="preserve">screen </w:t>
       </w:r>
       <w:r>
-        <w:t>which lists all the outfits have been chosen today and before</w:t>
-      </w:r>
-      <w:r>
-        <w:t xml:space="preserve"> as in Figure 2.1</w:t>
+        <w:t xml:space="preserve">which lists all the outfits have been chosen today and </w:t>
+      </w:r>
+      <w:r>
+        <w:t>in the past</w:t>
+      </w:r>
+      <w:r>
+        <w:t xml:space="preserve"> as </w:t>
+      </w:r>
+      <w:r>
+        <w:t xml:space="preserve">shown </w:t>
+      </w:r>
+      <w:r>
+        <w:t>in Figure 2.1</w:t>
       </w:r>
       <w:r>
         <w:t>3</w:t>
@@ -4466,30 +4647,58 @@
         <w:t>s</w:t>
       </w:r>
       <w:r>
-        <w:t xml:space="preserve">everal technologies have been applied </w:t>
+        <w:t xml:space="preserve">everal technologies </w:t>
+      </w:r>
+      <w:r>
+        <w:t xml:space="preserve">were </w:t>
+      </w:r>
+      <w:r>
+        <w:t xml:space="preserve">applied </w:t>
       </w:r>
       <w:r>
         <w:t xml:space="preserve">in this </w:t>
       </w:r>
-      <w:proofErr w:type="gramStart"/>
-      <w:r>
-        <w:t>app,</w:t>
-      </w:r>
-      <w:proofErr w:type="gramEnd"/>
-      <w:r>
-        <w:t xml:space="preserve"> some are open source while some are proprietary</w:t>
+      <w:r>
+        <w:t>app;</w:t>
+      </w:r>
+      <w:r>
+        <w:t xml:space="preserve"> some </w:t>
+      </w:r>
+      <w:r>
+        <w:t>were open-</w:t>
+      </w:r>
+      <w:r>
+        <w:t>source while some</w:t>
+      </w:r>
+      <w:r>
+        <w:t xml:space="preserve"> were</w:t>
+      </w:r>
+      <w:r>
+        <w:t xml:space="preserve"> proprietary</w:t>
       </w:r>
       <w:r>
         <w:t xml:space="preserve">. </w:t>
       </w:r>
       <w:r>
-        <w:t xml:space="preserve">We describe each of the </w:t>
+        <w:t xml:space="preserve">We </w:t>
+      </w:r>
+      <w:r>
+        <w:t xml:space="preserve">are going to </w:t>
+      </w:r>
+      <w:r>
+        <w:t xml:space="preserve">describe each of the </w:t>
       </w:r>
       <w:r>
         <w:t xml:space="preserve">main </w:t>
       </w:r>
       <w:r>
-        <w:t>technologies next and the reason why we choose them over the others and how do we deploy them</w:t>
+        <w:t xml:space="preserve">technologies next and the reason why we chose them over the others and how </w:t>
+      </w:r>
+      <w:r>
+        <w:t>did</w:t>
+      </w:r>
+      <w:r>
+        <w:t xml:space="preserve"> we deploy them</w:t>
       </w:r>
       <w:r>
         <w:t>.</w:t>
@@ -4554,7 +4763,13 @@
       </w:r>
       <w:proofErr w:type="spellEnd"/>
       <w:r>
-        <w:t xml:space="preserve"> has been chosen over Yahoo service (Yahoo BOSS </w:t>
+        <w:t xml:space="preserve"> </w:t>
+      </w:r>
+      <w:r>
+        <w:t>was</w:t>
+      </w:r>
+      <w:r>
+        <w:t xml:space="preserve"> chosen over Yahoo service (Yahoo BOSS </w:t>
       </w:r>
       <w:proofErr w:type="spellStart"/>
       <w:r>
@@ -4655,7 +4870,13 @@
         <w:t xml:space="preserve"> and vice versa</w:t>
       </w:r>
       <w:r>
-        <w:t xml:space="preserve"> through the followings URLs: </w:t>
+        <w:t xml:space="preserve"> </w:t>
+      </w:r>
+      <w:r>
+        <w:t xml:space="preserve">by sending a HTTP request to </w:t>
+      </w:r>
+      <w:r>
+        <w:t xml:space="preserve">the followings URLs: </w:t>
       </w:r>
       <w:r>
         <w:t xml:space="preserve"> </w:t>
@@ -4673,7 +4894,13 @@
         </w:r>
       </w:hyperlink>
       <w:r>
-        <w:t xml:space="preserve"> , </w:t>
+        <w:t xml:space="preserve"> </w:t>
+      </w:r>
+      <w:r>
+        <w:t>and</w:t>
+      </w:r>
+      <w:r>
+        <w:t xml:space="preserve"> </w:t>
       </w:r>
       <w:hyperlink r:id="rId42" w:history="1">
         <w:r>
@@ -4774,18 +5001,10 @@
         <w:t xml:space="preserve">it </w:t>
       </w:r>
       <w:r>
-        <w:t xml:space="preserve">an ideal choice for </w:t>
-      </w:r>
-      <w:proofErr w:type="gramStart"/>
-      <w:r>
-        <w:t xml:space="preserve">our  </w:t>
-      </w:r>
-      <w:r>
-        <w:t>weather</w:t>
-      </w:r>
-      <w:proofErr w:type="gramEnd"/>
-      <w:r>
-        <w:t xml:space="preserve"> service.</w:t>
+        <w:t xml:space="preserve">an ideal choice for our </w:t>
+      </w:r>
+      <w:r>
+        <w:t>weather service.</w:t>
       </w:r>
       <w:r>
         <w:t xml:space="preserve"> </w:t>
@@ -4851,7 +5070,13 @@
         <w:t>This smart service</w:t>
       </w:r>
       <w:r>
-        <w:t xml:space="preserve"> is our proprietary methodology to provide</w:t>
+        <w:t xml:space="preserve"> is our proprietary </w:t>
+      </w:r>
+      <w:r>
+        <w:t>algorithm</w:t>
+      </w:r>
+      <w:r>
+        <w:t xml:space="preserve"> to provide</w:t>
       </w:r>
       <w:r>
         <w:t xml:space="preserve"> suggestions on which wardrobe users should put on based on the available items</w:t>
@@ -4895,7 +5120,7 @@
           <v:shape id="_x0000_i1032" type="#_x0000_t75" style="width:148.2pt;height:184.2pt" o:ole="">
             <v:imagedata r:id="rId43" o:title=""/>
           </v:shape>
-          <o:OLEObject Type="Embed" ProgID="Visio.Drawing.11" ShapeID="_x0000_i1032" DrawAspect="Content" ObjectID="_1475349168" r:id="rId44"/>
+          <o:OLEObject Type="Embed" ProgID="Visio.Drawing.11" ShapeID="_x0000_i1032" DrawAspect="Content" ObjectID="_1475405401" r:id="rId44"/>
         </w:object>
       </w:r>
     </w:p>
@@ -4911,34 +5136,40 @@
       <w:pPr>
         <w:pStyle w:val="text"/>
       </w:pPr>
+      <w:r>
+        <w:t>There are five steps</w:t>
+      </w:r>
+      <w:r>
+        <w:t xml:space="preserve"> </w:t>
+      </w:r>
+      <w:r>
+        <w:t xml:space="preserve">to create the list of suggested outfits. </w:t>
+      </w:r>
+      <w:r>
+        <w:t xml:space="preserve">Each step is an essential part of the algorithm and must be executed in the same order described in Figure 3.1. The inputs to the algorithm are all of the factors mentioned above and the output is a list of outfit in descending order of score. </w:t>
+      </w:r>
+      <w:r>
+        <w:t xml:space="preserve">Each outfit consists of a top, bottom, and an optional outer if the temperature is low. </w:t>
+      </w:r>
+      <w:r>
+        <w:t>While the first two steps are used to obtain a valid set of items to work on, the last 3 steps are used to score points for each outfit based on several factors. An overview of each step is given below</w:t>
+      </w:r>
+      <w:r>
+        <w:t>.</w:t>
+      </w:r>
+      <w:r>
+        <w:t xml:space="preserve"> </w:t>
+      </w:r>
     </w:p>
     <w:p>
       <w:pPr>
         <w:pStyle w:val="text"/>
       </w:pPr>
       <w:r>
-        <w:t>There are five steps</w:t>
-      </w:r>
-      <w:r>
-        <w:t xml:space="preserve"> </w:t>
-      </w:r>
-      <w:r>
-        <w:t xml:space="preserve">to create the list of suggested outfits. </w:t>
-      </w:r>
-      <w:r>
-        <w:t xml:space="preserve">Each step is an essential part of the algorithm and must be executed in the same order described in Figure 3.1. The inputs to the algorithm are all of the factors mentioned above and the output is a list of outfit in descending order of score. </w:t>
-      </w:r>
-      <w:r>
-        <w:t xml:space="preserve">Each outfit consists of a top, bottom, and an optional outer if the temperature is low. </w:t>
-      </w:r>
-      <w:r>
-        <w:t>While the first two steps are used to obtain a valid set of items to work on, the last 3 steps are used to score points for each outfit based on several factors. An overview of each step is given below</w:t>
-      </w:r>
-      <w:r>
-        <w:t>.</w:t>
-      </w:r>
-      <w:r>
-        <w:t xml:space="preserve"> </w:t>
+        <w:t xml:space="preserve">Laundry Filter: </w:t>
+      </w:r>
+      <w:r>
+        <w:t>eliminate dirty items out of the process.</w:t>
       </w:r>
     </w:p>
     <w:p>
@@ -4946,10 +5177,11 @@
         <w:pStyle w:val="text"/>
       </w:pPr>
       <w:r>
-        <w:t xml:space="preserve">Laundry Filter: </w:t>
-      </w:r>
-      <w:r>
-        <w:t>eliminate dirty items out of the process.</w:t>
+        <w:lastRenderedPageBreak/>
+        <w:t xml:space="preserve">Temperature Filter: eliminate items that </w:t>
+      </w:r>
+      <w:r>
+        <w:t>do not cover the range of today’s maximum temperature and minimum temperature of the current location.</w:t>
       </w:r>
     </w:p>
     <w:p>
@@ -4957,11 +5189,33 @@
         <w:pStyle w:val="text"/>
       </w:pPr>
       <w:r>
-        <w:lastRenderedPageBreak/>
-        <w:t xml:space="preserve">Temperature Filter: eliminate items that </w:t>
-      </w:r>
-      <w:r>
-        <w:t>do not cover the range of today’s maximum temperature and minimum temperature of the current location.</w:t>
+        <w:t xml:space="preserve">Occasion Matching: each item is given a score for the chosen occasion. For example, a short </w:t>
+      </w:r>
+      <w:r>
+        <w:t xml:space="preserve">is </w:t>
+      </w:r>
+      <w:r>
+        <w:t>graded low for the “Formal” occasion but it get</w:t>
+      </w:r>
+      <w:r>
+        <w:t>s</w:t>
+      </w:r>
+      <w:r>
+        <w:t xml:space="preserve"> high </w:t>
+      </w:r>
+      <w:r>
+        <w:t>score</w:t>
+      </w:r>
+      <w:r>
+        <w:t xml:space="preserve"> in the “</w:t>
+      </w:r>
+      <w:proofErr w:type="spellStart"/>
+      <w:r>
+        <w:t>Day_Out</w:t>
+      </w:r>
+      <w:proofErr w:type="spellEnd"/>
+      <w:r>
+        <w:t>” occasion.</w:t>
       </w:r>
     </w:p>
     <w:p>
@@ -4969,15 +5223,10 @@
         <w:pStyle w:val="text"/>
       </w:pPr>
       <w:r>
-        <w:t>Occasion Matching: each item is given a score for the chosen occasion. For example, a short will be graded low for the “Formal” occasion but it will get a high point in the “</w:t>
-      </w:r>
-      <w:proofErr w:type="spellStart"/>
-      <w:r>
-        <w:t>Day_Out</w:t>
-      </w:r>
-      <w:proofErr w:type="spellEnd"/>
-      <w:r>
-        <w:t>” occasion.</w:t>
+        <w:t>Pair Matching:</w:t>
+      </w:r>
+      <w:r>
+        <w:t xml:space="preserve"> each combination of a top item with a bottom item (and optionally an outer) will be scored based on its category. This point is added together with the point of each item in the previous step to the outfit.</w:t>
       </w:r>
     </w:p>
     <w:p>
@@ -4985,86 +5234,123 @@
         <w:pStyle w:val="text"/>
       </w:pPr>
       <w:r>
-        <w:t>Pair Matching:</w:t>
-      </w:r>
-      <w:r>
-        <w:t xml:space="preserve"> each combination of a top item with a bottom item (and optionally an outer) will be scored based on its category. This point is added together with the point of each item in the previous step to the outfit.</w:t>
+        <w:t>Color Matching:</w:t>
+      </w:r>
+      <w:r>
+        <w:t xml:space="preserve"> the color combination of the top, the bottom, and the outer of the outfit will be given a score. This is added to the points from the previous steps to produce the final score. The result is a list of outfits in the order of descending points.</w:t>
       </w:r>
     </w:p>
     <w:p>
       <w:pPr>
-        <w:pStyle w:val="text"/>
-      </w:pPr>
-      <w:r>
-        <w:t>Color Matching:</w:t>
-      </w:r>
-      <w:r>
-        <w:t xml:space="preserve"> the color combination of the top, the bottom, and the outer of the outfit will be given a score. This is added to the points from the previous steps to produce the final score. The result is a list of outfits in the order of descending points.</w:t>
+        <w:pStyle w:val="Heading5"/>
+      </w:pPr>
+      <w:r>
+        <w:t>3.1.3.2</w:t>
+      </w:r>
+      <w:r>
+        <w:tab/>
+        <w:t>Low-level design</w:t>
+      </w:r>
+      <w:r>
+        <w:t>:</w:t>
       </w:r>
     </w:p>
     <w:p>
       <w:pPr>
-        <w:pStyle w:val="Heading5"/>
-      </w:pPr>
-      <w:r>
-        <w:t>3.1.3.2</w:t>
-      </w:r>
-      <w:r>
-        <w:tab/>
-        <w:t>Low-level design</w:t>
-      </w:r>
-      <w:r>
-        <w:t>: need more detail on the different lists created in each stage</w:t>
+        <w:pStyle w:val="text"/>
+      </w:pPr>
+      <w:r>
+        <w:t>A deeper discussion on the low-level design and implementation is provided for each of the five steps.</w:t>
       </w:r>
     </w:p>
     <w:p>
       <w:pPr>
-        <w:pStyle w:val="text"/>
-      </w:pPr>
-      <w:r>
-        <w:t>A deeper discussion on the low-level design and implementation is provided for each of the five steps.</w:t>
+        <w:pStyle w:val="Heading6"/>
+      </w:pPr>
+      <w:r>
+        <w:t>3.1.3.2.1</w:t>
+      </w:r>
+      <w:r>
+        <w:tab/>
+      </w:r>
+      <w:r>
+        <w:t xml:space="preserve">Step 1 - </w:t>
+      </w:r>
+      <w:r>
+        <w:t>Laundry Filter</w:t>
       </w:r>
     </w:p>
     <w:p>
       <w:pPr>
-        <w:pStyle w:val="Heading6"/>
-      </w:pPr>
-      <w:r>
-        <w:t>3.1.3.2.1</w:t>
-      </w:r>
-      <w:r>
-        <w:tab/>
-      </w:r>
-      <w:r>
-        <w:t xml:space="preserve">Step 1 - </w:t>
-      </w:r>
-      <w:r>
-        <w:t>Laundry Filter</w:t>
+        <w:pStyle w:val="text"/>
+      </w:pPr>
+      <w:r>
+        <w:t xml:space="preserve">This step is pretty simple, given that each item has a “dirty” attribute to specify an item is clean or dirty. The implementation </w:t>
+      </w:r>
+      <w:r>
+        <w:t xml:space="preserve">is </w:t>
+      </w:r>
+      <w:r>
+        <w:t>simply</w:t>
+      </w:r>
+      <w:r>
+        <w:t xml:space="preserve"> a</w:t>
+      </w:r>
+      <w:r>
+        <w:t xml:space="preserve"> query the database of clothes in the closet</w:t>
+      </w:r>
+      <w:r>
+        <w:t xml:space="preserve"> to obtain </w:t>
+      </w:r>
+      <w:r>
+        <w:t>a list of clean items.</w:t>
       </w:r>
     </w:p>
     <w:p>
       <w:pPr>
-        <w:pStyle w:val="text"/>
-      </w:pPr>
-      <w:r>
-        <w:t>This step is pretty simple, given that each item has a “dirty” attribute to specify an item is clean or dirty. The implementation can simply query the database of clothes in the closet and return a list of clean items.</w:t>
+        <w:pStyle w:val="Heading6"/>
+      </w:pPr>
+      <w:r>
+        <w:t>3.1.3.2.2</w:t>
+      </w:r>
+      <w:r>
+        <w:tab/>
+      </w:r>
+      <w:r>
+        <w:t xml:space="preserve">Step 2 - </w:t>
+      </w:r>
+      <w:r>
+        <w:t>Temperature Filter</w:t>
       </w:r>
     </w:p>
     <w:p>
       <w:pPr>
-        <w:pStyle w:val="Heading6"/>
-      </w:pPr>
-      <w:r>
-        <w:t>3.1.3.2.2</w:t>
-      </w:r>
-      <w:r>
-        <w:tab/>
-      </w:r>
-      <w:r>
-        <w:t xml:space="preserve">Step 2 - </w:t>
-      </w:r>
-      <w:r>
-        <w:t>Temperature Filter</w:t>
+        <w:pStyle w:val="text"/>
+      </w:pPr>
+      <w:r>
+        <w:t xml:space="preserve">Each item </w:t>
+      </w:r>
+      <w:r>
+        <w:t xml:space="preserve">is assigned a </w:t>
+      </w:r>
+      <w:r>
+        <w:t xml:space="preserve">range of temperature in which it can be worn. </w:t>
+      </w:r>
+      <w:r>
+        <w:t xml:space="preserve">Among different attributes of an item, material and style are the two that we think the temperature can be based on. After consideration, style was chosen over material because it </w:t>
+      </w:r>
+      <w:r>
+        <w:t>wa</w:t>
+      </w:r>
+      <w:r>
+        <w:t xml:space="preserve">s more related to temperature. The rationale of this choice is that if an item of a specific material does not keep the keep warm enough, then another item of the same material can still be </w:t>
+      </w:r>
+      <w:r>
+        <w:lastRenderedPageBreak/>
+        <w:t>worn outside. Regarding style,</w:t>
+      </w:r>
+      <w:r>
+        <w:t xml:space="preserve"> once a particular style is chosen, it is more difficult to match with another style to keep warm. </w:t>
       </w:r>
     </w:p>
     <w:p>
@@ -5072,32 +5358,13 @@
         <w:pStyle w:val="text"/>
       </w:pPr>
       <w:r>
-        <w:t xml:space="preserve">Each item </w:t>
-      </w:r>
-      <w:r>
-        <w:t xml:space="preserve">is assigned a </w:t>
-      </w:r>
-      <w:r>
-        <w:t xml:space="preserve">range of temperature in which it can be worn. </w:t>
-      </w:r>
-      <w:r>
-        <w:t xml:space="preserve">Among different attributes of an item, material and style are the two that we think the temperature can be based on. After consideration, style was chosen over material because it is more related to temperature. The rationale of this choice is that if an item of a specific material does not keep the keep warm enough, then another item of the same material can still be </w:t>
-      </w:r>
-      <w:r>
-        <w:lastRenderedPageBreak/>
-        <w:t>worn outside. Regarding style,</w:t>
-      </w:r>
-      <w:r>
-        <w:t xml:space="preserve"> once a particular style is chosen, it is more difficult to match with another style to keep warm. </w:t>
+        <w:t>Below is the look-up table we use to define the range of each style per gender.</w:t>
       </w:r>
     </w:p>
     <w:p>
       <w:pPr>
         <w:pStyle w:val="text"/>
       </w:pPr>
-      <w:r>
-        <w:t>Below is the look-up table we use to define the range of each style per gender.</w:t>
-      </w:r>
     </w:p>
     <w:tbl>
       <w:tblPr>
@@ -9034,6 +9301,7 @@
                 <w:szCs w:val="22"/>
                 <w:lang w:eastAsia="zh-CN"/>
               </w:rPr>
+              <w:lastRenderedPageBreak/>
               <w:t>Coat_And_Jacket_Light</w:t>
             </w:r>
             <w:proofErr w:type="spellEnd"/>
@@ -9160,7 +9428,6 @@
                 <w:szCs w:val="22"/>
                 <w:lang w:eastAsia="zh-CN"/>
               </w:rPr>
-              <w:lastRenderedPageBreak/>
               <w:t>Coat_And_Jacket_Heavy</w:t>
             </w:r>
             <w:proofErr w:type="spellEnd"/>
@@ -9250,38 +9517,44 @@
     </w:tbl>
     <w:p>
       <w:pPr>
-        <w:pStyle w:val="text"/>
-      </w:pPr>
-      <w:r>
-        <w:t>Summary of step 1 and 2: based on the current maximum and minimum temperature, we made two queries the database of wardrobes to obtain the two separate lists of clean items in our closet, one for top and one for bottom.</w:t>
-      </w:r>
+        <w:pStyle w:val="Heading8"/>
+      </w:pPr>
+      <w:proofErr w:type="gramStart"/>
+      <w:r>
+        <w:t>Table 3.2:</w:t>
+      </w:r>
+      <w:r>
+        <w:tab/>
+        <w:t>Temperature range per Style.</w:t>
+      </w:r>
+      <w:proofErr w:type="gramEnd"/>
     </w:p>
     <w:p>
       <w:pPr>
-        <w:pStyle w:val="Heading6"/>
-      </w:pPr>
-      <w:r>
-        <w:t>3.1.3.2</w:t>
-      </w:r>
-      <w:r>
-        <w:t>.3</w:t>
-      </w:r>
-      <w:r>
-        <w:tab/>
-      </w:r>
-      <w:r>
-        <w:t xml:space="preserve">Step 3 - </w:t>
-      </w:r>
-      <w:r>
-        <w:t>Occasion Matching</w:t>
+        <w:pStyle w:val="text"/>
+      </w:pPr>
+      <w:r>
+        <w:t>Summary of step 1 and 2: based on the current maximum and minimum temperature, we made two queries the database of wardrobes to obtain the two separate lists of clean items in our closet, one for top and one for bottom.</w:t>
       </w:r>
     </w:p>
     <w:p>
       <w:pPr>
-        <w:pStyle w:val="text"/>
-      </w:pPr>
-      <w:r>
-        <w:t>Each item is given different point based on gender, category, style, and occasion. In this step, the score has higher weight than pair and color matching steps because occasion matching more important to the final outfit in our opinions.</w:t>
+        <w:pStyle w:val="Heading6"/>
+      </w:pPr>
+      <w:r>
+        <w:t>3.1.3.2</w:t>
+      </w:r>
+      <w:r>
+        <w:t>.3</w:t>
+      </w:r>
+      <w:r>
+        <w:tab/>
+      </w:r>
+      <w:r>
+        <w:t xml:space="preserve">Step 3 - </w:t>
+      </w:r>
+      <w:r>
+        <w:t>Occasion Matching</w:t>
       </w:r>
     </w:p>
     <w:p>
@@ -9289,30 +9562,19 @@
         <w:pStyle w:val="text"/>
       </w:pPr>
       <w:r>
-        <w:t xml:space="preserve">In this step, </w:t>
-      </w:r>
-      <w:r>
-        <w:t xml:space="preserve">each list </w:t>
-      </w:r>
-      <w:r>
-        <w:t xml:space="preserve">outputted from the above steps is processed </w:t>
-      </w:r>
-      <w:r>
-        <w:t xml:space="preserve">together with the selected occasion by the methods of the </w:t>
-      </w:r>
-      <w:proofErr w:type="spellStart"/>
-      <w:r>
-        <w:t>OccasionMatching</w:t>
-      </w:r>
-      <w:proofErr w:type="spellEnd"/>
-      <w:r>
-        <w:t xml:space="preserve"> object, </w:t>
-      </w:r>
-      <w:r>
-        <w:t xml:space="preserve">and </w:t>
-      </w:r>
-      <w:r>
-        <w:t>the result is two lists of items with score, one for top and one for bottom.</w:t>
+        <w:t xml:space="preserve">Each item is given different point based on gender, category, style, and occasion. </w:t>
+      </w:r>
+      <w:r>
+        <w:t xml:space="preserve">This </w:t>
+      </w:r>
+      <w:r>
+        <w:t>s</w:t>
+      </w:r>
+      <w:r>
+        <w:t>tep has higher weight</w:t>
+      </w:r>
+      <w:r>
+        <w:t xml:space="preserve"> than pair and color matching steps because occasion matching more important to the final outfit in our opinions.</w:t>
       </w:r>
     </w:p>
     <w:p>
@@ -9320,7 +9582,56 @@
         <w:pStyle w:val="text"/>
       </w:pPr>
       <w:r>
-        <w:t xml:space="preserve">Figure 3.2 and 3.3 shows the score tables of Occasion Matching of male and female respectively. </w:t>
+        <w:t xml:space="preserve">In this step, </w:t>
+      </w:r>
+      <w:r>
+        <w:t xml:space="preserve">each list </w:t>
+      </w:r>
+      <w:r>
+        <w:t xml:space="preserve">outputted from the above steps is processed </w:t>
+      </w:r>
+      <w:r>
+        <w:t xml:space="preserve">together with the selected occasion by the methods of the </w:t>
+      </w:r>
+      <w:proofErr w:type="spellStart"/>
+      <w:r>
+        <w:t>OccasionMatching</w:t>
+      </w:r>
+      <w:proofErr w:type="spellEnd"/>
+      <w:r>
+        <w:t xml:space="preserve"> object, </w:t>
+      </w:r>
+      <w:r>
+        <w:t xml:space="preserve">and </w:t>
+      </w:r>
+      <w:r>
+        <w:t>the result is two lists of items with score, one for top and one for bottom.</w:t>
+      </w:r>
+    </w:p>
+    <w:p>
+      <w:pPr>
+        <w:pStyle w:val="text"/>
+      </w:pPr>
+      <w:r>
+        <w:t>Table</w:t>
+      </w:r>
+      <w:r>
+        <w:t xml:space="preserve"> 3.2 and </w:t>
+      </w:r>
+      <w:r>
+        <w:t>T</w:t>
+      </w:r>
+      <w:r>
+        <w:t xml:space="preserve">able </w:t>
+      </w:r>
+      <w:r>
+        <w:t>3.3 show the score tables of Occas</w:t>
+      </w:r>
+      <w:r>
+        <w:t xml:space="preserve">ion Matching of male and female, </w:t>
+      </w:r>
+      <w:r>
+        <w:t xml:space="preserve">respectively. </w:t>
       </w:r>
     </w:p>
     <w:p>
@@ -12898,7 +13209,11 @@
         <w:pStyle w:val="Heading8"/>
       </w:pPr>
       <w:r>
-        <w:t>Figure 3.2: Occasion Matching score table for male.</w:t>
+        <w:lastRenderedPageBreak/>
+        <w:t>Table</w:t>
+      </w:r>
+      <w:r>
+        <w:t xml:space="preserve"> 3.2: Occasion Matching score table for male.</w:t>
       </w:r>
     </w:p>
     <w:p>
@@ -12960,7 +13275,6 @@
                 <w:szCs w:val="22"/>
                 <w:lang w:eastAsia="zh-CN"/>
               </w:rPr>
-              <w:lastRenderedPageBreak/>
               <w:t> </w:t>
             </w:r>
           </w:p>
@@ -19036,7 +19350,10 @@
         <w:pStyle w:val="Heading8"/>
       </w:pPr>
       <w:r>
-        <w:t>Figure 3.3: Occasion Matching score table for female.</w:t>
+        <w:t>Table</w:t>
+      </w:r>
+      <w:r>
+        <w:t xml:space="preserve"> 3.3: Occasion Matching score table for female.</w:t>
       </w:r>
     </w:p>
     <w:p>
@@ -19069,13 +19386,29 @@
         <w:pStyle w:val="text"/>
       </w:pPr>
       <w:r>
-        <w:t xml:space="preserve">Similar to previous steps, we create a big look-up table for each combination of a top item and a bottom item, and optionally an outer based on the weather, gender. One thing to notice here is the </w:t>
+        <w:t xml:space="preserve">Similar to previous steps, we create a look-up table </w:t>
+      </w:r>
+      <w:r>
+        <w:t xml:space="preserve">(Table 3.4 and Table 3.5) </w:t>
+      </w:r>
+      <w:r>
+        <w:t>for each combination of a top item and a bottom item, and optionally an outer based on the weather, gender. One thing to notice here is</w:t>
+      </w:r>
+      <w:r>
+        <w:t xml:space="preserve"> that</w:t>
+      </w:r>
+      <w:r>
+        <w:t xml:space="preserve"> the </w:t>
       </w:r>
       <w:r>
         <w:t xml:space="preserve">point </w:t>
       </w:r>
       <w:r>
-        <w:t>is smaller than the occasion matching step because this step is not as important as that one</w:t>
+        <w:t xml:space="preserve">is smaller than the occasion </w:t>
+      </w:r>
+      <w:r>
+        <w:lastRenderedPageBreak/>
+        <w:t>matching step because this step is not as important as that one</w:t>
       </w:r>
       <w:r>
         <w:t xml:space="preserve"> and as a result has less weight on the final score</w:t>
@@ -19092,13 +19425,11 @@
         <w:t xml:space="preserve">In this step, </w:t>
       </w:r>
       <w:r>
-        <w:t xml:space="preserve">each of the </w:t>
-      </w:r>
-      <w:proofErr w:type="gramStart"/>
-      <w:r>
-        <w:t>item</w:t>
-      </w:r>
-      <w:proofErr w:type="gramEnd"/>
+        <w:t>each of the item</w:t>
+      </w:r>
+      <w:r>
+        <w:t>s</w:t>
+      </w:r>
       <w:r>
         <w:t xml:space="preserve"> in the top list will be paired with an item in the bottom list</w:t>
       </w:r>
@@ -19106,11 +19437,19 @@
         <w:t xml:space="preserve"> outputted from the previous step</w:t>
       </w:r>
       <w:r>
-        <w:t xml:space="preserve">, and optional an outer item picked from the </w:t>
-      </w:r>
-      <w:r>
-        <w:lastRenderedPageBreak/>
-        <w:t xml:space="preserve">top list if the temperature is in certain ranges by running methods of the </w:t>
+        <w:t xml:space="preserve">, and </w:t>
+      </w:r>
+      <w:r>
+        <w:t xml:space="preserve">an </w:t>
+      </w:r>
+      <w:r>
+        <w:t xml:space="preserve">optional outer item picked from the top list if the temperature is </w:t>
+      </w:r>
+      <w:r>
+        <w:t>within</w:t>
+      </w:r>
+      <w:r>
+        <w:t xml:space="preserve"> certain ranges by running methods of the </w:t>
       </w:r>
       <w:proofErr w:type="spellStart"/>
       <w:r>
@@ -21252,7 +21591,10 @@
         <w:pStyle w:val="Heading8"/>
       </w:pPr>
       <w:r>
-        <w:t xml:space="preserve">Figure 3.4: Pair </w:t>
+        <w:t>Table</w:t>
+      </w:r>
+      <w:r>
+        <w:t xml:space="preserve"> 3.4: Pair </w:t>
       </w:r>
       <w:proofErr w:type="gramStart"/>
       <w:r>
@@ -22736,6 +23078,7 @@
                 <w:szCs w:val="22"/>
                 <w:lang w:eastAsia="zh-CN"/>
               </w:rPr>
+              <w:lastRenderedPageBreak/>
               <w:t>Jeans</w:t>
             </w:r>
           </w:p>
@@ -23786,7 +24129,6 @@
                 <w:szCs w:val="22"/>
                 <w:lang w:eastAsia="zh-CN"/>
               </w:rPr>
-              <w:lastRenderedPageBreak/>
               <w:t>Jeans</w:t>
             </w:r>
           </w:p>
@@ -28669,7 +29011,10 @@
         <w:pStyle w:val="Heading8"/>
       </w:pPr>
       <w:r>
-        <w:t xml:space="preserve">Figure 3.5: Pair </w:t>
+        <w:t>Table</w:t>
+      </w:r>
+      <w:r>
+        <w:t xml:space="preserve"> 3.5: Pair </w:t>
       </w:r>
       <w:proofErr w:type="gramStart"/>
       <w:r>
@@ -28690,6 +29035,7 @@
         <w:pStyle w:val="Heading6"/>
       </w:pPr>
       <w:r>
+        <w:lastRenderedPageBreak/>
         <w:t>3.1.3.2</w:t>
       </w:r>
       <w:r>
@@ -28710,23 +29056,37 @@
         <w:pStyle w:val="text"/>
       </w:pPr>
       <w:r>
-        <w:t>There are too many colors and it is impossible to list every existing</w:t>
+        <w:t>I</w:t>
+      </w:r>
+      <w:r>
+        <w:t>t is impossible to list every existing</w:t>
       </w:r>
       <w:r>
         <w:t xml:space="preserve"> color</w:t>
       </w:r>
       <w:r>
+        <w:t xml:space="preserve"> because there are too many</w:t>
+      </w:r>
+      <w:r>
         <w:t>. We decide</w:t>
       </w:r>
       <w:r>
         <w:t>d</w:t>
       </w:r>
       <w:r>
-        <w:t xml:space="preserve"> to divide color into twelve basic colors: beige, black, blue, brown, gray, green, orange, pink, red, violet, white, and yellow. Another one is also added for the multicolor </w:t>
-      </w:r>
-      <w:r>
-        <w:lastRenderedPageBreak/>
-        <w:t>or pattern item. Hence, we have a total of 13 colors to deal with. These 13 colors can further be divided into two groups – “Color”</w:t>
+        <w:t xml:space="preserve"> to divide color into twelve basic colors: beige, black, blue, brown, gray, green, orange, pink, red, violet, white, and yellow. </w:t>
+      </w:r>
+      <w:r>
+        <w:t xml:space="preserve">An additional </w:t>
+      </w:r>
+      <w:r>
+        <w:t xml:space="preserve">one </w:t>
+      </w:r>
+      <w:r>
+        <w:t xml:space="preserve">in the list </w:t>
+      </w:r>
+      <w:r>
+        <w:t>is for the multicolor or pattern item. Hence, we have a total of 13 colors to deal with. These 13 colors can further be divided into two groups – “Color”</w:t>
       </w:r>
       <w:r>
         <w:t xml:space="preserve"> (blue, green, violet, red, yellow, orange, pink, </w:t>
@@ -28769,7 +29129,13 @@
         <w:t>cannot. Also, “Neutral” colors can be easily matched with other while the “Color” colors are more restricted. These relations are expressed through the points given to each combination of these colors</w:t>
       </w:r>
       <w:r>
-        <w:t xml:space="preserve"> in the color score table (Figure 3.6)</w:t>
+        <w:t xml:space="preserve"> in the color score table (</w:t>
+      </w:r>
+      <w:r>
+        <w:t>Table</w:t>
+      </w:r>
+      <w:r>
+        <w:t xml:space="preserve"> 3.6)</w:t>
       </w:r>
       <w:r>
         <w:t>.</w:t>
@@ -28821,13 +29187,11 @@
         <w:t xml:space="preserve"> factor.</w:t>
       </w:r>
       <w:r>
-        <w:t xml:space="preserve"> One thing should be pointed out here is there is only one table for both genders as we did not see any gain to separate color scoring scheme based on gender. Nevertheless, our design can be easily expanded to include different tables for more genders if </w:t>
-      </w:r>
-      <w:proofErr w:type="gramStart"/>
-      <w:r>
-        <w:t>later,</w:t>
-      </w:r>
-      <w:proofErr w:type="gramEnd"/>
+        <w:t xml:space="preserve"> One thing should be pointed out here is there is only one table for both genders as we did not see any gain to separate color scoring scheme based on gender. Nevertheless, our design can be easily expanded to include different t</w:t>
+      </w:r>
+      <w:r>
+        <w:t>ables for more genders if later</w:t>
+      </w:r>
       <w:r>
         <w:t xml:space="preserve"> we decide this is not the case.</w:t>
       </w:r>
@@ -30321,6 +30685,7 @@
                 <w:szCs w:val="22"/>
                 <w:lang w:eastAsia="zh-CN"/>
               </w:rPr>
+              <w:lastRenderedPageBreak/>
               <w:t>Beige</w:t>
             </w:r>
           </w:p>
@@ -30966,7 +31331,6 @@
                 <w:szCs w:val="22"/>
                 <w:lang w:eastAsia="zh-CN"/>
               </w:rPr>
-              <w:lastRenderedPageBreak/>
               <w:t>Black</w:t>
             </w:r>
           </w:p>
@@ -35230,6 +35594,7 @@
                 <w:szCs w:val="22"/>
                 <w:lang w:eastAsia="zh-CN"/>
               </w:rPr>
+              <w:lastRenderedPageBreak/>
               <w:t>Gray</w:t>
             </w:r>
           </w:p>
@@ -35875,7 +36240,6 @@
                 <w:szCs w:val="22"/>
                 <w:lang w:eastAsia="zh-CN"/>
               </w:rPr>
-              <w:lastRenderedPageBreak/>
               <w:t>Gray</w:t>
             </w:r>
           </w:p>
@@ -40143,6 +40507,7 @@
                 <w:szCs w:val="22"/>
                 <w:lang w:eastAsia="zh-CN"/>
               </w:rPr>
+              <w:lastRenderedPageBreak/>
               <w:t>Violet</w:t>
             </w:r>
           </w:p>
@@ -40788,7 +41153,6 @@
                 <w:szCs w:val="22"/>
                 <w:lang w:eastAsia="zh-CN"/>
               </w:rPr>
-              <w:lastRenderedPageBreak/>
               <w:t>White</w:t>
             </w:r>
           </w:p>
@@ -42949,7 +43313,10 @@
         <w:pStyle w:val="Heading8"/>
       </w:pPr>
       <w:r>
-        <w:t>Figure 3.6: Color Matching score table for male and female.</w:t>
+        <w:t>Table</w:t>
+      </w:r>
+      <w:r>
+        <w:t xml:space="preserve"> 3.6: Color Matching score table for male and female.</w:t>
       </w:r>
     </w:p>
     <w:p>
@@ -43026,6 +43393,7 @@
         <w:pStyle w:val="Heading4"/>
       </w:pPr>
       <w:r>
+        <w:lastRenderedPageBreak/>
         <w:t>3.1.4</w:t>
       </w:r>
       <w:r>
@@ -43050,7 +43418,13 @@
       </w:r>
       <w:proofErr w:type="spellEnd"/>
       <w:r>
-        <w:t xml:space="preserve"> is a powerful Android test automation tool on both emulator and real devices. It was applied to run several </w:t>
+        <w:t xml:space="preserve"> is a powerful Android test automation tool </w:t>
+      </w:r>
+      <w:r>
+        <w:t>for</w:t>
+      </w:r>
+      <w:r>
+        <w:t xml:space="preserve"> both emulator and real devices. It was applied to run several </w:t>
       </w:r>
       <w:proofErr w:type="spellStart"/>
       <w:r>
@@ -43058,11 +43432,7 @@
       </w:r>
       <w:proofErr w:type="spellEnd"/>
       <w:r>
-        <w:t xml:space="preserve"> unit test cases that do not span </w:t>
-      </w:r>
-      <w:r>
-        <w:lastRenderedPageBreak/>
-        <w:t xml:space="preserve">over two applications due to limitation of </w:t>
+        <w:t xml:space="preserve"> unit test cases that do not span over two applications due to limitation of </w:t>
       </w:r>
       <w:proofErr w:type="spellStart"/>
       <w:r>
@@ -43116,7 +43486,13 @@
         <w:t xml:space="preserve">Figure </w:t>
       </w:r>
       <w:r>
-        <w:t>3.3 shows the top-</w:t>
+        <w:t>3.</w:t>
+      </w:r>
+      <w:r>
+        <w:t>2 below</w:t>
+      </w:r>
+      <w:r>
+        <w:t xml:space="preserve"> shows the top-</w:t>
       </w:r>
       <w:r>
         <w:t>level</w:t>
@@ -43155,7 +43531,7 @@
           <v:shape id="_x0000_i1033" type="#_x0000_t75" style="width:287.85pt;height:314.85pt" o:ole="">
             <v:imagedata r:id="rId45" o:title=""/>
           </v:shape>
-          <o:OLEObject Type="Embed" ProgID="Visio.Drawing.11" ShapeID="_x0000_i1033" DrawAspect="Content" ObjectID="_1475349169" r:id="rId46"/>
+          <o:OLEObject Type="Embed" ProgID="Visio.Drawing.11" ShapeID="_x0000_i1033" DrawAspect="Content" ObjectID="_1475405402" r:id="rId46"/>
         </w:object>
       </w:r>
     </w:p>
@@ -43165,11 +43541,10 @@
       </w:pPr>
       <w:bookmarkStart w:id="28" w:name="_Toc355221568"/>
       <w:r>
-        <w:lastRenderedPageBreak/>
         <w:t>Figure 3.</w:t>
       </w:r>
       <w:r>
-        <w:t>7</w:t>
+        <w:t>2</w:t>
       </w:r>
       <w:r>
         <w:t>:</w:t>
@@ -43264,25 +43639,54 @@
         <w:t xml:space="preserve">The purpose of this layer is to </w:t>
       </w:r>
       <w:r>
-        <w:t xml:space="preserve">implement the behavior logic and </w:t>
-      </w:r>
-      <w:r>
-        <w:t xml:space="preserve">provide the good user experience of the app flow as well as look and feel of the app. The design of this layer </w:t>
+        <w:t>implement the behavior</w:t>
+      </w:r>
+      <w:r>
+        <w:t>al</w:t>
+      </w:r>
+      <w:r>
+        <w:t xml:space="preserve"> logic and </w:t>
+      </w:r>
+      <w:r>
+        <w:t xml:space="preserve">to </w:t>
+      </w:r>
+      <w:r>
+        <w:t xml:space="preserve">provide good user experience </w:t>
+      </w:r>
+      <w:r>
+        <w:t>with</w:t>
+      </w:r>
+      <w:r>
+        <w:t xml:space="preserve"> the app</w:t>
+      </w:r>
+      <w:r>
+        <w:t>’s</w:t>
+      </w:r>
+      <w:r>
+        <w:t xml:space="preserve"> flow as well as look and feel of the app. The design of this layer </w:t>
       </w:r>
       <w:r>
         <w:t xml:space="preserve">strictly </w:t>
       </w:r>
       <w:r>
-        <w:t>follows that of Android design. We first draft</w:t>
-      </w:r>
-      <w:r>
-        <w:t xml:space="preserve"> our own design, and then we consulted with professionals UI/UX designer and UI developer.</w:t>
-      </w:r>
-    </w:p>
-    <w:p>
-      <w:pPr>
-        <w:pStyle w:val="text"/>
-      </w:pPr>
+        <w:t xml:space="preserve">follows that of </w:t>
+      </w:r>
+      <w:r>
+        <w:lastRenderedPageBreak/>
+        <w:t>Android design. We first draft</w:t>
+      </w:r>
+      <w:r>
+        <w:t>ed</w:t>
+      </w:r>
+      <w:r>
+        <w:t xml:space="preserve"> our own design, and then we consulted with professionals UI/UX designer and UI developer</w:t>
+      </w:r>
+      <w:r>
+        <w:t xml:space="preserve"> to implement the prototype</w:t>
+      </w:r>
+      <w:r>
+        <w:t>.</w:t>
+      </w:r>
     </w:p>
     <w:p>
       <w:pPr>
@@ -43317,7 +43721,21 @@
         <w:t xml:space="preserve">implement application logic and </w:t>
       </w:r>
       <w:r>
-        <w:t>provide all the functionalities of the app including but not limiting to organizing user’s closet, programmatically suggest outfits, keep track of outfit history, and managing laundry bag.</w:t>
+        <w:t xml:space="preserve">provide all the </w:t>
+      </w:r>
+      <w:r>
+        <w:t>features</w:t>
+      </w:r>
+      <w:r>
+        <w:t xml:space="preserve"> of the app including organizing user’s </w:t>
+      </w:r>
+      <w:proofErr w:type="gramStart"/>
+      <w:r>
+        <w:t>closet,</w:t>
+      </w:r>
+      <w:proofErr w:type="gramEnd"/>
+      <w:r>
+        <w:t xml:space="preserve"> programmatically suggest outfits, keep track of outfit history, and managing laundry bag.</w:t>
       </w:r>
     </w:p>
     <w:p>
@@ -43344,16 +43762,30 @@
         <w:pStyle w:val="text"/>
       </w:pPr>
       <w:r>
-        <w:t xml:space="preserve">This layer includes two main components: the storage to store pictures and database to store smaller information about the user’s profile, clothing items, outfit history, and look-up tables for matching service. </w:t>
+        <w:t xml:space="preserve">This layer includes two main components: the storage to store </w:t>
+      </w:r>
+      <w:r>
+        <w:t xml:space="preserve">big-size </w:t>
+      </w:r>
+      <w:r>
+        <w:t xml:space="preserve">pictures and database to store smaller information about the user’s profile, clothing items, outfit history, and look-up tables for matching service. </w:t>
       </w:r>
       <w:r>
         <w:t xml:space="preserve">The purpose of this layer is to provide data management for the app. </w:t>
       </w:r>
       <w:r>
-        <w:t xml:space="preserve">SD card was chosen over Cloud storage as for picture </w:t>
-      </w:r>
-      <w:r>
-        <w:lastRenderedPageBreak/>
+        <w:t xml:space="preserve">SD card was chosen over Cloud storage </w:t>
+      </w:r>
+      <w:r>
+        <w:t>as</w:t>
+      </w:r>
+      <w:r>
+        <w:t xml:space="preserve"> picture </w:t>
+      </w:r>
+      <w:r>
+        <w:t xml:space="preserve">storage </w:t>
+      </w:r>
+      <w:r>
         <w:t xml:space="preserve">because we want to keep the </w:t>
       </w:r>
       <w:r>
@@ -43374,13 +43806,19 @@
         <w:t xml:space="preserve">An overview of the data </w:t>
       </w:r>
       <w:r>
-        <w:t xml:space="preserve">tables created in the app is shown in </w:t>
+        <w:t xml:space="preserve">tables created </w:t>
+      </w:r>
+      <w:r>
+        <w:t>for</w:t>
+      </w:r>
+      <w:r>
+        <w:t xml:space="preserve"> the app is shown in </w:t>
       </w:r>
       <w:r>
         <w:t>Figure 3.</w:t>
       </w:r>
       <w:r>
-        <w:t>8</w:t>
+        <w:t>3</w:t>
       </w:r>
       <w:r>
         <w:t>.</w:t>
@@ -43400,7 +43838,7 @@
           <v:shape id="_x0000_i1034" type="#_x0000_t75" style="width:313.45pt;height:237pt" o:ole="">
             <v:imagedata r:id="rId47" o:title=""/>
           </v:shape>
-          <o:OLEObject Type="Embed" ProgID="Visio.Drawing.11" ShapeID="_x0000_i1034" DrawAspect="Content" ObjectID="_1475349170" r:id="rId48"/>
+          <o:OLEObject Type="Embed" ProgID="Visio.Drawing.11" ShapeID="_x0000_i1034" DrawAspect="Content" ObjectID="_1475405403" r:id="rId48"/>
         </w:object>
       </w:r>
     </w:p>
@@ -43414,7 +43852,7 @@
           <v:shape id="_x0000_i1035" type="#_x0000_t75" style="width:431.7pt;height:208.25pt" o:ole="">
             <v:imagedata r:id="rId49" o:title=""/>
           </v:shape>
-          <o:OLEObject Type="Embed" ProgID="Visio.Drawing.11" ShapeID="_x0000_i1035" DrawAspect="Content" ObjectID="_1475349171" r:id="rId50"/>
+          <o:OLEObject Type="Embed" ProgID="Visio.Drawing.11" ShapeID="_x0000_i1035" DrawAspect="Content" ObjectID="_1475405404" r:id="rId50"/>
         </w:object>
       </w:r>
     </w:p>
@@ -43424,8 +43862,13 @@
       </w:pPr>
       <w:bookmarkStart w:id="33" w:name="_Toc355221573"/>
       <w:r>
-        <w:lastRenderedPageBreak/>
-        <w:t>Figure 3.8:</w:t>
+        <w:t>Figure 3.</w:t>
+      </w:r>
+      <w:r>
+        <w:t>3</w:t>
+      </w:r>
+      <w:r>
+        <w:t>:</w:t>
       </w:r>
       <w:r>
         <w:tab/>
@@ -43457,15 +43900,7 @@
         <w:pStyle w:val="text"/>
       </w:pPr>
       <w:r>
-        <w:t xml:space="preserve">[HFDP] shows many design patterns to provide flexibility for future expansion while keeping closed for code modification. In this section, we </w:t>
-      </w:r>
-      <w:proofErr w:type="gramStart"/>
-      <w:r>
-        <w:t>describes</w:t>
-      </w:r>
-      <w:proofErr w:type="gramEnd"/>
-      <w:r>
-        <w:t xml:space="preserve"> how some of these are employed in our design for this app.</w:t>
+        <w:t>[HFDP] shows many design patterns to provide flexibility for future expansion while keeping closed for code modification. In this section, we describe how some of these are employed in our design for this app.</w:t>
       </w:r>
     </w:p>
     <w:p>
@@ -43476,6 +43911,7 @@
         </w:tabs>
       </w:pPr>
       <w:r>
+        <w:lastRenderedPageBreak/>
         <w:t>3.2.5.1 Factory Method Pattern</w:t>
       </w:r>
       <w:r>
@@ -43487,7 +43923,19 @@
         <w:pStyle w:val="text"/>
       </w:pPr>
       <w:r>
-        <w:t>This pattern is applied to create different concrete storage types. SD card is chosen at the moment is the main storage for pictures, but the design is opened to use another type of storage with much of the code intact</w:t>
+        <w:t xml:space="preserve">This pattern is applied to create different concrete storage types. SD card is chosen at the moment is the main storage for pictures, but the design is opened to </w:t>
+      </w:r>
+      <w:r>
+        <w:t>replace SD card with</w:t>
+      </w:r>
+      <w:r>
+        <w:t xml:space="preserve"> another type of storage </w:t>
+      </w:r>
+      <w:r>
+        <w:t xml:space="preserve">such as Google App Engine </w:t>
+      </w:r>
+      <w:r>
+        <w:t>with much of the code intact</w:t>
       </w:r>
       <w:r>
         <w:t xml:space="preserve"> because the creator class is written without knowledge of the actual products that will be created. In other words, the implementation of the product is decoupled with its use. In addition, new storage it will not affect Creator class.</w:t>
@@ -43510,7 +43958,7 @@
           <v:shape id="_x0000_i1036" type="#_x0000_t75" style="width:431.65pt;height:164.4pt" o:ole="">
             <v:imagedata r:id="rId51" o:title=""/>
           </v:shape>
-          <o:OLEObject Type="Embed" ProgID="Visio.Drawing.11" ShapeID="_x0000_i1036" DrawAspect="Content" ObjectID="_1475349172" r:id="rId52"/>
+          <o:OLEObject Type="Embed" ProgID="Visio.Drawing.11" ShapeID="_x0000_i1036" DrawAspect="Content" ObjectID="_1475405405" r:id="rId52"/>
         </w:object>
       </w:r>
       <w:r>
@@ -43522,7 +43970,10 @@
         <w:pStyle w:val="Heading8"/>
       </w:pPr>
       <w:r>
-        <w:t>Figure 3.9:</w:t>
+        <w:t>Figure 3.4</w:t>
+      </w:r>
+      <w:r>
+        <w:t>:</w:t>
       </w:r>
       <w:r>
         <w:tab/>
@@ -43534,8 +43985,16 @@
         <w:pStyle w:val="text"/>
       </w:pPr>
       <w:r>
-        <w:lastRenderedPageBreak/>
-        <w:t>In Figure 3.9, t</w:t>
+        <w:t xml:space="preserve">In </w:t>
+      </w:r>
+      <w:r>
+        <w:t>Figure 3.</w:t>
+      </w:r>
+      <w:r>
+        <w:t>4</w:t>
+      </w:r>
+      <w:r>
+        <w:t>, t</w:t>
       </w:r>
       <w:r>
         <w:t xml:space="preserve">he abstract Creator class is </w:t>
@@ -43611,6 +44070,7 @@
         <w:pStyle w:val="Heading5"/>
       </w:pPr>
       <w:r>
+        <w:lastRenderedPageBreak/>
         <w:t>3.2.5.</w:t>
       </w:r>
       <w:r>
@@ -43661,10 +44121,16 @@
         <w:t xml:space="preserve">. </w:t>
       </w:r>
       <w:r>
-        <w:t>Writing code that uses this interface help</w:t>
-      </w:r>
-      <w:r>
-        <w:t>s</w:t>
+        <w:t xml:space="preserve">Writing code </w:t>
+      </w:r>
+      <w:r>
+        <w:t>using</w:t>
+      </w:r>
+      <w:r>
+        <w:t xml:space="preserve"> this interface help</w:t>
+      </w:r>
+      <w:r>
+        <w:t>ed</w:t>
       </w:r>
       <w:r>
         <w:t xml:space="preserve"> us decouple our code from actual factory that creates these </w:t>
@@ -43679,16 +44145,40 @@
         <w:t>steps (i.e., object classes)</w:t>
       </w:r>
       <w:r>
-        <w:t>. This also let</w:t>
-      </w:r>
-      <w:r>
-        <w:t>s us expand</w:t>
-      </w:r>
-      <w:r>
-        <w:t xml:space="preserve"> to a variety of genders if we need to in the future. Once the users have registered their genders, we can substitute assign the correct matching steps.</w:t>
-      </w:r>
-      <w:r>
-        <w:t xml:space="preserve"> Figure 3.10 and Figure 3.11 follows the Abstract Factory Pattern defined in [HFDP] to illustrate the deployment in our app.</w:t>
+        <w:t xml:space="preserve">. </w:t>
+      </w:r>
+      <w:r>
+        <w:t>This also led us expand</w:t>
+      </w:r>
+      <w:r>
+        <w:t xml:space="preserve"> to a variety of genders if we need to in the future. Once the users </w:t>
+      </w:r>
+      <w:r>
+        <w:t xml:space="preserve">register </w:t>
+      </w:r>
+      <w:r>
+        <w:t xml:space="preserve">their genders, we can </w:t>
+      </w:r>
+      <w:r>
+        <w:t xml:space="preserve">subsequently </w:t>
+      </w:r>
+      <w:r>
+        <w:t>assign the correct matching steps.</w:t>
+      </w:r>
+      <w:r>
+        <w:t xml:space="preserve"> Figure 3.</w:t>
+      </w:r>
+      <w:r>
+        <w:t>5</w:t>
+      </w:r>
+      <w:r>
+        <w:t xml:space="preserve"> and Figure 3.</w:t>
+      </w:r>
+      <w:r>
+        <w:t>6</w:t>
+      </w:r>
+      <w:r>
+        <w:t xml:space="preserve"> follows the Abstract Factory Pattern defined in [HFDP] to illustrate the deployment in our app.</w:t>
       </w:r>
     </w:p>
     <w:p>
@@ -43700,7 +44190,7 @@
           <v:shape id="_x0000_i1037" type="#_x0000_t75" style="width:431.85pt;height:297.1pt" o:ole="">
             <v:imagedata r:id="rId53" o:title=""/>
           </v:shape>
-          <o:OLEObject Type="Embed" ProgID="Visio.Drawing.11" ShapeID="_x0000_i1037" DrawAspect="Content" ObjectID="_1475349173" r:id="rId54"/>
+          <o:OLEObject Type="Embed" ProgID="Visio.Drawing.11" ShapeID="_x0000_i1037" DrawAspect="Content" ObjectID="_1475405406" r:id="rId54"/>
         </w:object>
       </w:r>
       <w:r>
@@ -43712,7 +44202,14 @@
         <w:pStyle w:val="Heading8"/>
       </w:pPr>
       <w:r>
-        <w:t>Figure 3.10:</w:t>
+        <w:lastRenderedPageBreak/>
+        <w:t>Figure 3.</w:t>
+      </w:r>
+      <w:r>
+        <w:t>5</w:t>
+      </w:r>
+      <w:r>
+        <w:t>:</w:t>
       </w:r>
       <w:r>
         <w:tab/>
@@ -43757,7 +44254,6 @@
         <w:pStyle w:val="text"/>
       </w:pPr>
       <w:r>
-        <w:lastRenderedPageBreak/>
         <w:pict>
           <v:shape id="_x0000_i1038" type="#_x0000_t75" style="width:431.75pt;height:221.95pt">
             <v:imagedata r:id="rId55" o:title=""/>
@@ -43774,7 +44270,7 @@
           <v:shape id="_x0000_i1039" type="#_x0000_t75" style="width:431.9pt;height:406.25pt" o:ole="">
             <v:imagedata r:id="rId56" o:title=""/>
           </v:shape>
-          <o:OLEObject Type="Embed" ProgID="Visio.Drawing.11" ShapeID="_x0000_i1039" DrawAspect="Content" ObjectID="_1475349174" r:id="rId57"/>
+          <o:OLEObject Type="Embed" ProgID="Visio.Drawing.11" ShapeID="_x0000_i1039" DrawAspect="Content" ObjectID="_1475405407" r:id="rId57"/>
         </w:object>
       </w:r>
     </w:p>
@@ -43792,7 +44288,7 @@
           <v:shape id="_x0000_i1040" type="#_x0000_t75" style="width:431.95pt;height:162.2pt" o:ole="">
             <v:imagedata r:id="rId58" o:title=""/>
           </v:shape>
-          <o:OLEObject Type="Embed" ProgID="Visio.Drawing.11" ShapeID="_x0000_i1040" DrawAspect="Content" ObjectID="_1475349175" r:id="rId59"/>
+          <o:OLEObject Type="Embed" ProgID="Visio.Drawing.11" ShapeID="_x0000_i1040" DrawAspect="Content" ObjectID="_1475405408" r:id="rId59"/>
         </w:object>
       </w:r>
     </w:p>
@@ -43801,7 +44297,13 @@
         <w:pStyle w:val="text"/>
       </w:pPr>
       <w:r>
-        <w:t>Figure 3.10:</w:t>
+        <w:t>Figure 3.</w:t>
+      </w:r>
+      <w:r>
+        <w:t>6</w:t>
+      </w:r>
+      <w:r>
+        <w:t>:</w:t>
       </w:r>
       <w:r>
         <w:tab/>
@@ -43812,7 +44314,10 @@
       </w:r>
       <w:proofErr w:type="spellEnd"/>
       <w:r>
-        <w:t xml:space="preserve"> classes and </w:t>
+        <w:t xml:space="preserve"> classes a</w:t>
+      </w:r>
+      <w:r>
+        <w:t xml:space="preserve">nd </w:t>
       </w:r>
       <w:proofErr w:type="spellStart"/>
       <w:r>
@@ -43820,15 +44325,16 @@
       </w:r>
       <w:proofErr w:type="spellEnd"/>
       <w:r>
-        <w:t xml:space="preserve"> classes of </w:t>
-      </w:r>
-      <w:proofErr w:type="spellStart"/>
-      <w:r>
-        <w:t>of</w:t>
-      </w:r>
-      <w:proofErr w:type="spellEnd"/>
-      <w:r>
-        <w:t xml:space="preserve"> Abstract Factory Pattern applied in Clothes Matching service (</w:t>
+        <w:t xml:space="preserve"> classes of</w:t>
+      </w:r>
+      <w:r>
+        <w:t xml:space="preserve"> </w:t>
+      </w:r>
+      <w:r>
+        <w:t xml:space="preserve">the </w:t>
+      </w:r>
+      <w:r>
+        <w:t>Abstract Factory Pattern applied in Clothes Matching service (</w:t>
       </w:r>
       <w:proofErr w:type="spellStart"/>
       <w:r>
@@ -44164,10 +44670,19 @@
         <w:pStyle w:val="text"/>
       </w:pPr>
       <w:r>
-        <w:t xml:space="preserve">Figure 3.11 displays a simplified class diagram which consists of main classes such as item information, user profile, place record (or location), weather information, 4 main UI fragments, and how they are linked together. </w:t>
-      </w:r>
-      <w:r>
-        <w:t>It is easy to recognize most of the UI fragments classes were designed to decouple as much as possible from the core classes for expansibility and flexibility. Throughout this project design, these are criteria are always as high priority as they would help future development. ALDBG rephrase this.</w:t>
+        <w:t>Figure 3.</w:t>
+      </w:r>
+      <w:r>
+        <w:t>6</w:t>
+      </w:r>
+      <w:r>
+        <w:t xml:space="preserve"> displays a simplified class diagram which consists of main classes such as item information, user profile, place record (or location), weather information, 4 main UI fragments, and how they are linked together. </w:t>
+      </w:r>
+      <w:r>
+        <w:t xml:space="preserve">It is easy to recognize most of the UI fragments classes were designed to decouple as much as possible from the core classes for expansibility and flexibility. Throughout this project, </w:t>
+      </w:r>
+      <w:r>
+        <w:t>this goal is always treated as the highest priority in our design.</w:t>
       </w:r>
     </w:p>
     <w:p>
@@ -44242,7 +44757,7 @@
       </w:pPr>
       <w:bookmarkStart w:id="35" w:name="_Toc355221574"/>
       <w:r>
-        <w:t>Figure 3.11</w:t>
+        <w:t>Figure 3.6</w:t>
       </w:r>
       <w:r>
         <w:t>:</w:t>
@@ -44326,16 +44841,16 @@
         <w:t xml:space="preserve">herefore, it </w:t>
       </w:r>
       <w:r>
-        <w:t xml:space="preserve">is critical that each one fulfills its part and works together smoothly to provide great user experience. Besides, it is also important to </w:t>
-      </w:r>
-      <w:r>
-        <w:t>deliver</w:t>
-      </w:r>
-      <w:r>
-        <w:t>s</w:t>
-      </w:r>
-      <w:r>
-        <w:t xml:space="preserve"> accurate </w:t>
+        <w:t xml:space="preserve">is critical that each one fulfills its part and works together smoothly to provide great user experience. Besides, it is also important </w:t>
+      </w:r>
+      <w:r>
+        <w:t xml:space="preserve">for the app </w:t>
+      </w:r>
+      <w:r>
+        <w:t xml:space="preserve">to </w:t>
+      </w:r>
+      <w:r>
+        <w:t xml:space="preserve">deliver accurate </w:t>
       </w:r>
       <w:r>
         <w:t>weather information</w:t>
@@ -44344,15 +44859,16 @@
         <w:t xml:space="preserve">, </w:t>
       </w:r>
       <w:r>
+        <w:t xml:space="preserve">to give </w:t>
+      </w:r>
+      <w:r>
         <w:t xml:space="preserve">reasonable suggestions for outfits, </w:t>
       </w:r>
-      <w:proofErr w:type="gramStart"/>
-      <w:r>
-        <w:t>be</w:t>
-      </w:r>
-      <w:proofErr w:type="gramEnd"/>
-      <w:r>
-        <w:t xml:space="preserve"> responsive to users</w:t>
+      <w:r>
+        <w:t xml:space="preserve">and to </w:t>
+      </w:r>
+      <w:r>
+        <w:t>be responsive to users</w:t>
       </w:r>
       <w:r>
         <w:t>.</w:t>
@@ -44391,7 +44907,37 @@
         <w:t xml:space="preserve"> </w:t>
       </w:r>
       <w:r>
-        <w:t xml:space="preserve">This is one of the most important features of this app, if not the most important one. Therefore, many different trials were run to change the knobs of the five-step clothes matching service. We tried to make the temperature filter dependent on both style and material, but material turned out not to be a good factor (as explained above, because we could layer it up). When we found the suggested list does not change too much while switching among Occasion options, we tried to increase the scale of Occasion matching and it was helpful to make the algorithm match what we expect. </w:t>
+        <w:t xml:space="preserve">This is one of the most important features of this app, if not the most important one. Therefore, many different trials were </w:t>
+      </w:r>
+      <w:r>
+        <w:t>executed</w:t>
+      </w:r>
+      <w:r>
+        <w:t xml:space="preserve"> to change the knobs of the five-step clothes matching service. We tried to make the temperature filter dependent on both style and material, but material turned out not to be a good factor (as explained above, because we could layer it up). When we found the suggested list </w:t>
+      </w:r>
+      <w:r>
+        <w:t xml:space="preserve">did </w:t>
+      </w:r>
+      <w:r>
+        <w:t xml:space="preserve">not change too much while switching among Occasion options, we tried to increase the scale of Occasion matching and it </w:t>
+      </w:r>
+      <w:r>
+        <w:t xml:space="preserve">proved to be </w:t>
+      </w:r>
+      <w:r>
+        <w:t xml:space="preserve">helpful </w:t>
+      </w:r>
+      <w:r>
+        <w:t xml:space="preserve">as it made </w:t>
+      </w:r>
+      <w:r>
+        <w:t>the algorithm match what we expect</w:t>
+      </w:r>
+      <w:r>
+        <w:t>ed</w:t>
+      </w:r>
+      <w:r>
+        <w:t xml:space="preserve">. </w:t>
       </w:r>
     </w:p>
     <w:p>
@@ -44435,7 +44981,10 @@
         </w:numPr>
       </w:pPr>
       <w:r>
-        <w:t>If there are many items with the same style, the algorithm does not work quite well</w:t>
+        <w:t xml:space="preserve">If there are many items with the same style, the algorithm </w:t>
+      </w:r>
+      <w:r>
+        <w:t>tends to provide the same suggestion lists for different occasions</w:t>
       </w:r>
       <w:r>
         <w:t xml:space="preserve">. </w:t>
@@ -44450,7 +44999,13 @@
         </w:numPr>
       </w:pPr>
       <w:r>
-        <w:t xml:space="preserve">At the moment, there is not much difference between Formal and </w:t>
+        <w:t xml:space="preserve">At the moment, there is not much difference between </w:t>
+      </w:r>
+      <w:r>
+        <w:t xml:space="preserve">these 2 pairs of occasions: </w:t>
+      </w:r>
+      <w:r>
+        <w:t xml:space="preserve">Formal and </w:t>
       </w:r>
       <w:proofErr w:type="spellStart"/>
       <w:r>
@@ -44489,6 +45044,7 @@
         </w:numPr>
       </w:pPr>
       <w:r>
+        <w:lastRenderedPageBreak/>
         <w:t xml:space="preserve">When the weather is cold, the outer item </w:t>
       </w:r>
       <w:r>
@@ -44504,7 +45060,6 @@
       </w:pPr>
       <w:bookmarkStart w:id="38" w:name="_Toc354617446"/>
       <w:r>
-        <w:lastRenderedPageBreak/>
         <w:t>4.</w:t>
       </w:r>
       <w:r>
@@ -44526,22 +45081,43 @@
         <w:pStyle w:val="text"/>
       </w:pPr>
       <w:r>
-        <w:t xml:space="preserve">Presenting images of different pieces of clothes is critical </w:t>
+        <w:t xml:space="preserve">Loading </w:t>
+      </w:r>
+      <w:r>
+        <w:t xml:space="preserve">images of </w:t>
+      </w:r>
+      <w:r>
+        <w:t xml:space="preserve">garments </w:t>
+      </w:r>
+      <w:r>
+        <w:t xml:space="preserve">is critical </w:t>
       </w:r>
       <w:r>
         <w:t xml:space="preserve">for most of the features </w:t>
       </w:r>
       <w:r>
-        <w:t xml:space="preserve">of this app. To display the picture taken by the cell phones bears a lot of </w:t>
+        <w:t>of this app. To display the picture</w:t>
+      </w:r>
+      <w:r>
+        <w:t>s</w:t>
+      </w:r>
+      <w:r>
+        <w:t xml:space="preserve"> taken by the cell phones bears a lot of </w:t>
       </w:r>
       <w:r>
         <w:t xml:space="preserve">unanticipated </w:t>
       </w:r>
       <w:r>
-        <w:t xml:space="preserve">problem. Android </w:t>
-      </w:r>
-      <w:r>
-        <w:t xml:space="preserve">devices may have </w:t>
+        <w:t>problem</w:t>
+      </w:r>
+      <w:r>
+        <w:t>s</w:t>
+      </w:r>
+      <w:r>
+        <w:t xml:space="preserve">. Android </w:t>
+      </w:r>
+      <w:r>
+        <w:t xml:space="preserve">devices have </w:t>
       </w:r>
       <w:r>
         <w:t xml:space="preserve">a limitation </w:t>
@@ -44553,7 +45129,19 @@
         <w:t xml:space="preserve">memory </w:t>
       </w:r>
       <w:r>
-        <w:t xml:space="preserve">for an application due to constrained system resource of </w:t>
+        <w:t xml:space="preserve">for </w:t>
+      </w:r>
+      <w:r>
+        <w:t xml:space="preserve">an </w:t>
+      </w:r>
+      <w:r>
+        <w:t xml:space="preserve">application due to </w:t>
+      </w:r>
+      <w:r>
+        <w:t xml:space="preserve">the </w:t>
+      </w:r>
+      <w:r>
+        <w:t xml:space="preserve">constrained system resource of </w:t>
       </w:r>
       <w:r>
         <w:t>handheld device</w:t>
@@ -44577,15 +45165,37 @@
         <w:t xml:space="preserve">. </w:t>
       </w:r>
       <w:r>
-        <w:t xml:space="preserve">When the bitmap object being loaded consume </w:t>
-      </w:r>
-      <w:proofErr w:type="gramStart"/>
-      <w:r>
-        <w:t>all of the</w:t>
-      </w:r>
-      <w:proofErr w:type="gramEnd"/>
-      <w:r>
-        <w:t xml:space="preserve"> available memory budget, the app usually crash with the following message “</w:t>
+        <w:t xml:space="preserve">When the bitmap object </w:t>
+      </w:r>
+      <w:r>
+        <w:t>is</w:t>
+      </w:r>
+      <w:r>
+        <w:t xml:space="preserve"> loaded</w:t>
+      </w:r>
+      <w:r>
+        <w:t>, it</w:t>
+      </w:r>
+      <w:r>
+        <w:t xml:space="preserve"> consume</w:t>
+      </w:r>
+      <w:r>
+        <w:t>s</w:t>
+      </w:r>
+      <w:r>
+        <w:t xml:space="preserve"> </w:t>
+      </w:r>
+      <w:r>
+        <w:t>the entire</w:t>
+      </w:r>
+      <w:r>
+        <w:t xml:space="preserve"> available memory budget, the app usually crash</w:t>
+      </w:r>
+      <w:r>
+        <w:t>es</w:t>
+      </w:r>
+      <w:r>
+        <w:t xml:space="preserve"> with the following message “</w:t>
       </w:r>
       <w:proofErr w:type="spellStart"/>
       <w:r>
@@ -44723,10 +45333,41 @@
         <w:pStyle w:val="text"/>
       </w:pPr>
       <w:r>
-        <w:t>The location is</w:t>
-      </w:r>
-      <w:r>
-        <w:t xml:space="preserve"> acceptable as it gives the correct city and country, although the zip code is not quite exact. This result is acceptable for our app because we do not need exact location as other tracking app as we can assume the weather within a city does not change much.</w:t>
+        <w:t xml:space="preserve">The </w:t>
+      </w:r>
+      <w:r>
+        <w:t xml:space="preserve">result for </w:t>
+      </w:r>
+      <w:r>
+        <w:t xml:space="preserve">location </w:t>
+      </w:r>
+      <w:r>
+        <w:t xml:space="preserve">service </w:t>
+      </w:r>
+      <w:r>
+        <w:t xml:space="preserve">gives the correct city and country, </w:t>
+      </w:r>
+      <w:r>
+        <w:t xml:space="preserve">but </w:t>
+      </w:r>
+      <w:r>
+        <w:t xml:space="preserve">the zip code is not quite exact. </w:t>
+      </w:r>
+      <w:r>
+        <w:t>However, t</w:t>
+      </w:r>
+      <w:r>
+        <w:t xml:space="preserve">his result is acceptable for our app because we do not need </w:t>
+      </w:r>
+      <w:r>
+        <w:lastRenderedPageBreak/>
+        <w:t>exact</w:t>
+      </w:r>
+      <w:r>
+        <w:t xml:space="preserve"> location as other tracking app with the assumption that </w:t>
+      </w:r>
+      <w:r>
+        <w:t>the weather within a city does not change much.</w:t>
       </w:r>
     </w:p>
     <w:p>
@@ -44734,7 +45375,6 @@
         <w:pStyle w:val="text"/>
       </w:pPr>
       <w:r>
-        <w:lastRenderedPageBreak/>
         <w:t xml:space="preserve">Regarding the weather, we compare with the weather.com information and it is within the -5 to +5 </w:t>
       </w:r>
       <w:r>
@@ -44796,7 +45436,7 @@
         <w:t xml:space="preserve">d to modifications from the originals, for example, change in design, imperfect </w:t>
       </w:r>
       <w:r>
-        <w:t>pictures of clothes, etc. All the change will be explained in the followings pictures:</w:t>
+        <w:t>pictures of clothes, etc. All the change will be explained in the followings:</w:t>
       </w:r>
     </w:p>
     <w:p>
@@ -44852,6 +45492,7 @@
                 <w:noProof/>
                 <w:lang w:eastAsia="zh-CN"/>
               </w:rPr>
+              <w:lastRenderedPageBreak/>
               <w:drawing>
                 <wp:inline distT="0" distB="0" distL="0" distR="0" wp14:anchorId="4747346B" wp14:editId="11B2D21A">
                   <wp:extent cx="2374900" cy="4222043"/>
@@ -44960,7 +45601,6 @@
         <w:pStyle w:val="Heading8"/>
       </w:pPr>
       <w:r>
-        <w:lastRenderedPageBreak/>
         <w:t xml:space="preserve">Figure </w:t>
       </w:r>
       <w:r>
@@ -45014,6 +45654,7 @@
         <w:t xml:space="preserve">try </w:t>
       </w:r>
       <w:r>
+        <w:lastRenderedPageBreak/>
         <w:t>different outfit</w:t>
       </w:r>
       <w:r>
@@ -45187,7 +45828,6 @@
         <w:pStyle w:val="text"/>
       </w:pPr>
       <w:r>
-        <w:lastRenderedPageBreak/>
         <w:t>The screenshots in Figure 4.2 look alike their mockups in Figure 2.</w:t>
       </w:r>
       <w:r>
@@ -45202,6 +45842,7 @@
         <w:pStyle w:val="Heading4"/>
       </w:pPr>
       <w:r>
+        <w:lastRenderedPageBreak/>
         <w:t>4</w:t>
       </w:r>
       <w:r>
@@ -45364,7 +46005,13 @@
         <w:t xml:space="preserve"> to “Outer”, “T-Shirt” to </w:t>
       </w:r>
       <w:r>
-        <w:t>“Top”, while “Shoes” was omitted as it would be too complex for the first prototype. The fields in Add Item were re-arranged to fit longer category, style, and material.</w:t>
+        <w:t>“Top”, while “Shoes” was omitted as it would be too complex for the first prototype. The fields in Add Item were re-arranged to fit longer category, style, and material</w:t>
+      </w:r>
+      <w:r>
+        <w:t xml:space="preserve"> fields</w:t>
+      </w:r>
+      <w:r>
+        <w:t>.</w:t>
       </w:r>
     </w:p>
     <w:p>
@@ -45532,7 +46179,22 @@
         <w:t>space limited on the screen</w:t>
       </w:r>
       <w:r>
-        <w:t xml:space="preserve">. It was very complex to scale all items as in the original design because each image could be taken at different angles and different zoom levels. To simplify our app, some items were omitted. Regarding My Laundry bag, there was not much change. </w:t>
+        <w:t>. It was very complex to scale all items as in the original design because each image could be taken at different angles and different zoom levels. To simplify our app, some items were omit</w:t>
+      </w:r>
+      <w:r>
+        <w:t>ted. T</w:t>
+      </w:r>
+      <w:r>
+        <w:t>here was not much change</w:t>
+      </w:r>
+      <w:r>
+        <w:t xml:space="preserve"> in </w:t>
+      </w:r>
+      <w:r>
+        <w:t>My Laundry bag</w:t>
+      </w:r>
+      <w:r>
+        <w:t xml:space="preserve">. </w:t>
       </w:r>
     </w:p>
     <w:p>
@@ -45735,7 +46397,13 @@
         <w:t>.</w:t>
       </w:r>
       <w:r>
-        <w:t xml:space="preserve"> Table 4.1 shows the cost of equipment and services purchased for the </w:t>
+        <w:t xml:space="preserve"> Table 4.1 shows the cost of equipment and services </w:t>
+      </w:r>
+      <w:r>
+        <w:t xml:space="preserve">spent on </w:t>
+      </w:r>
+      <w:r>
+        <w:t xml:space="preserve">the </w:t>
       </w:r>
       <w:proofErr w:type="spellStart"/>
       <w:r>
@@ -45748,6 +46416,26 @@
       <w:r>
         <w:t>.</w:t>
       </w:r>
+    </w:p>
+    <w:p>
+      <w:pPr>
+        <w:pStyle w:val="text"/>
+      </w:pPr>
+    </w:p>
+    <w:p>
+      <w:pPr>
+        <w:pStyle w:val="text"/>
+      </w:pPr>
+    </w:p>
+    <w:p>
+      <w:pPr>
+        <w:pStyle w:val="text"/>
+      </w:pPr>
+    </w:p>
+    <w:p>
+      <w:pPr>
+        <w:pStyle w:val="text"/>
+      </w:pPr>
       <w:r>
         <w:br/>
       </w:r>
@@ -45776,6 +46464,7 @@
               <w:jc w:val="center"/>
             </w:pPr>
             <w:r>
+              <w:lastRenderedPageBreak/>
               <w:t>Item</w:t>
             </w:r>
           </w:p>
@@ -45880,40 +46569,6 @@
               <w:jc w:val="left"/>
             </w:pPr>
             <w:r>
-              <w:t>UI Development</w:t>
-            </w:r>
-          </w:p>
-        </w:tc>
-        <w:tc>
-          <w:tcPr>
-            <w:tcW w:w="1710" w:type="dxa"/>
-          </w:tcPr>
-          <w:p>
-            <w:pPr>
-              <w:pStyle w:val="text"/>
-              <w:ind w:firstLine="0"/>
-              <w:jc w:val="left"/>
-            </w:pPr>
-            <w:r>
-              <w:t>$500</w:t>
-            </w:r>
-          </w:p>
-        </w:tc>
-      </w:tr>
-      <w:tr>
-        <w:tc>
-          <w:tcPr>
-            <w:tcW w:w="6930" w:type="dxa"/>
-            <w:vAlign w:val="center"/>
-          </w:tcPr>
-          <w:p>
-            <w:pPr>
-              <w:pStyle w:val="text"/>
-              <w:ind w:firstLine="0"/>
-              <w:jc w:val="left"/>
-            </w:pPr>
-            <w:r>
-              <w:lastRenderedPageBreak/>
               <w:t>UI Development</w:t>
             </w:r>
           </w:p>
@@ -45963,7 +46618,13 @@
         <w:pStyle w:val="text"/>
       </w:pPr>
       <w:r>
-        <w:t>The app has been developed from March to August of 2014. The following section shows how many hours were spent on different aspects of the projects:</w:t>
+        <w:t xml:space="preserve">The app </w:t>
+      </w:r>
+      <w:r>
+        <w:t xml:space="preserve">was </w:t>
+      </w:r>
+      <w:r>
+        <w:t>developed from March to August of 2014. The following section shows how many hours were spent on different aspects of the projects:</w:t>
       </w:r>
     </w:p>
     <w:p>
@@ -46165,7 +46826,13 @@
         <w:t xml:space="preserve">such as “if”, “while”, “for”, etc. </w:t>
       </w:r>
       <w:r>
-        <w:t xml:space="preserve">is above a criterion. There is some other basic information about code such as </w:t>
+        <w:t xml:space="preserve">is above a </w:t>
+      </w:r>
+      <w:r>
+        <w:t>predefined threshold in the metric</w:t>
+      </w:r>
+      <w:r>
+        <w:t xml:space="preserve">. There is some other basic information about code such as </w:t>
       </w:r>
       <w:r>
         <w:t xml:space="preserve">10427 </w:t>
@@ -46174,16 +46841,11 @@
         <w:t>lines of code were written</w:t>
       </w:r>
       <w:r>
-        <w:t xml:space="preserve"> in </w:t>
-      </w:r>
-      <w:r>
-        <w:t>92 Java files and 39 XML files</w:t>
+        <w:t xml:space="preserve"> in 92 Java files and 39 XML files</w:t>
       </w:r>
       <w:r>
         <w:t>, the average number of lines per method were 8.74, etc.</w:t>
       </w:r>
-      <w:bookmarkStart w:id="42" w:name="_GoBack"/>
-      <w:bookmarkEnd w:id="42"/>
     </w:p>
     <w:p>
       <w:pPr>
@@ -46250,7 +46912,7 @@
       <w:pPr>
         <w:pStyle w:val="Heading8"/>
       </w:pPr>
-      <w:bookmarkStart w:id="43" w:name="_Toc355221580"/>
+      <w:bookmarkStart w:id="42" w:name="_Toc355221580"/>
       <w:r>
         <w:t>Figure 4.6</w:t>
       </w:r>
@@ -46282,7 +46944,7 @@
       <w:r>
         <w:t>.</w:t>
       </w:r>
-      <w:bookmarkEnd w:id="43"/>
+      <w:bookmarkEnd w:id="42"/>
     </w:p>
     <w:p>
       <w:pPr>
@@ -46297,7 +46959,31 @@
       </w:r>
       <w:proofErr w:type="spellEnd"/>
       <w:r>
-        <w:t xml:space="preserve"> from Application Manager, it occupies the total of 4.65 MB, of which 4.58 MB is application code and 68 KB of data. </w:t>
+        <w:t xml:space="preserve"> from </w:t>
+      </w:r>
+      <w:r>
+        <w:t xml:space="preserve">the Android </w:t>
+      </w:r>
+      <w:r>
+        <w:t>Application Manager, it occupies the total of 4.65 MB</w:t>
+      </w:r>
+      <w:r>
+        <w:t xml:space="preserve"> memory</w:t>
+      </w:r>
+      <w:r>
+        <w:t>, of which 4.58 MB is</w:t>
+      </w:r>
+      <w:r>
+        <w:t xml:space="preserve"> for</w:t>
+      </w:r>
+      <w:r>
+        <w:t xml:space="preserve"> application code and 68 KB </w:t>
+      </w:r>
+      <w:r>
+        <w:t xml:space="preserve">is for </w:t>
+      </w:r>
+      <w:r>
+        <w:t xml:space="preserve">data. </w:t>
       </w:r>
     </w:p>
     <w:p>
@@ -46363,22 +47049,11 @@
         <w:pStyle w:val="Heading8"/>
       </w:pPr>
       <w:r>
-        <w:t>Figure 4.</w:t>
-      </w:r>
-      <w:r>
-        <w:t>7</w:t>
-      </w:r>
-      <w:r>
-        <w:t>:</w:t>
+        <w:t>Figure 4.7:</w:t>
       </w:r>
       <w:r>
         <w:tab/>
-      </w:r>
-      <w:r>
-        <w:t>Foot print of Closet Stylist</w:t>
-      </w:r>
-      <w:r>
-        <w:t>.</w:t>
+        <w:t>Foot print of Closet Stylist.</w:t>
       </w:r>
     </w:p>
     <w:p>
@@ -46390,7 +47065,7 @@
       <w:pPr>
         <w:pStyle w:val="Heading3"/>
       </w:pPr>
-      <w:bookmarkStart w:id="44" w:name="_Toc354617449"/>
+      <w:bookmarkStart w:id="43" w:name="_Toc354617449"/>
       <w:r>
         <w:t>4.4</w:t>
       </w:r>
@@ -46398,7 +47073,7 @@
         <w:tab/>
         <w:t>Lessons learned</w:t>
       </w:r>
-      <w:bookmarkEnd w:id="44"/>
+      <w:bookmarkEnd w:id="43"/>
     </w:p>
     <w:p>
       <w:pPr>
@@ -46478,7 +47153,19 @@
         <w:t>was</w:t>
       </w:r>
       <w:r>
-        <w:t xml:space="preserve"> familiar with using SVN, I did take the chance to learn </w:t>
+        <w:t xml:space="preserve"> familiar with SVN</w:t>
+      </w:r>
+      <w:r>
+        <w:t>, another source control tool</w:t>
+      </w:r>
+      <w:r>
+        <w:t xml:space="preserve">, I </w:t>
+      </w:r>
+      <w:r>
+        <w:t xml:space="preserve">decided </w:t>
+      </w:r>
+      <w:r>
+        <w:t xml:space="preserve">to learn </w:t>
       </w:r>
       <w:proofErr w:type="spellStart"/>
       <w:r>
@@ -46500,7 +47187,19 @@
       </w:r>
       <w:proofErr w:type="spellEnd"/>
       <w:r>
-        <w:t xml:space="preserve"> on command line because I often work with </w:t>
+        <w:t xml:space="preserve"> </w:t>
+      </w:r>
+      <w:r>
+        <w:t xml:space="preserve">from </w:t>
+      </w:r>
+      <w:r>
+        <w:t>command line because I often work</w:t>
+      </w:r>
+      <w:r>
+        <w:t>ed</w:t>
+      </w:r>
+      <w:r>
+        <w:t xml:space="preserve"> with </w:t>
       </w:r>
       <w:proofErr w:type="spellStart"/>
       <w:r>
@@ -46508,7 +47207,13 @@
       </w:r>
       <w:proofErr w:type="spellEnd"/>
       <w:r>
-        <w:t xml:space="preserve"> on Windows system, which is very user-friendly.</w:t>
+        <w:t xml:space="preserve"> – a UI tool</w:t>
+      </w:r>
+      <w:r>
+        <w:t xml:space="preserve"> on Windows system.</w:t>
+      </w:r>
+      <w:r>
+        <w:t xml:space="preserve"> </w:t>
       </w:r>
     </w:p>
     <w:p>
@@ -46524,12 +47229,31 @@
       <w:r>
         <w:t xml:space="preserve"> </w:t>
       </w:r>
+      <w:proofErr w:type="gramStart"/>
+      <w:r>
+        <w:t>I</w:t>
+      </w:r>
+      <w:proofErr w:type="gramEnd"/>
+      <w:r>
+        <w:t xml:space="preserve"> collected after finishing the first prototype of </w:t>
+      </w:r>
+      <w:proofErr w:type="spellStart"/>
+      <w:r>
+        <w:t>ClosetStylist</w:t>
+      </w:r>
+      <w:proofErr w:type="spellEnd"/>
+      <w:r>
+        <w:t>:</w:t>
+      </w:r>
     </w:p>
     <w:p>
       <w:pPr>
         <w:pStyle w:val="text"/>
       </w:pPr>
       <w:r>
+        <w:rPr>
+          <w:b/>
+        </w:rPr>
         <w:t>Do</w:t>
       </w:r>
       <w:r>
@@ -46551,7 +47275,19 @@
         <w:t>, especially missing features near the release</w:t>
       </w:r>
       <w:r>
-        <w:t>. Hire a professional designer to help you is a great idea because there are many subtle things that developers may consider meaningless but will turn out to be quite significant.</w:t>
+        <w:t xml:space="preserve">. Hire a professional designer to help you is a great idea because there are many subtle things that </w:t>
+      </w:r>
+      <w:r>
+        <w:t xml:space="preserve">backend </w:t>
+      </w:r>
+      <w:r>
+        <w:t>developers may consider meaningless but will turn out to be quite significant</w:t>
+      </w:r>
+      <w:r>
+        <w:t xml:space="preserve"> to users</w:t>
+      </w:r>
+      <w:r>
+        <w:t>.</w:t>
       </w:r>
     </w:p>
     <w:p>
@@ -46571,7 +47307,28 @@
       </w:r>
       <w:proofErr w:type="spellEnd"/>
       <w:r>
-        <w:t xml:space="preserve"> do leverage UT. There are certain limitations but this is still a very powerful tool that can save you a lot of time and effort.</w:t>
+        <w:t xml:space="preserve"> t</w:t>
+      </w:r>
+      <w:r>
+        <w:t xml:space="preserve">o leverage </w:t>
+      </w:r>
+      <w:r>
+        <w:t>test efforts</w:t>
+      </w:r>
+      <w:r>
+        <w:t xml:space="preserve">. </w:t>
+      </w:r>
+      <w:r>
+        <w:t xml:space="preserve">Although this tool has </w:t>
+      </w:r>
+      <w:r>
+        <w:t>certain limitations</w:t>
+      </w:r>
+      <w:r>
+        <w:t xml:space="preserve">, it </w:t>
+      </w:r>
+      <w:r>
+        <w:t>is still a very powerful tool that can save you a lot of time and effort.</w:t>
       </w:r>
       <w:r>
         <w:t xml:space="preserve"> </w:t>
@@ -46604,7 +47361,10 @@
         <w:t xml:space="preserve">camera phone. </w:t>
       </w:r>
       <w:r>
-        <w:t xml:space="preserve">A big challenge is </w:t>
+        <w:t>A big challenge wa</w:t>
+      </w:r>
+      <w:r>
+        <w:t xml:space="preserve">s </w:t>
       </w:r>
       <w:r>
         <w:t xml:space="preserve">to </w:t>
@@ -46616,14 +47376,26 @@
         <w:t xml:space="preserve">clothes </w:t>
       </w:r>
       <w:r>
-        <w:t>as displayed on branded clothing websites. Even taking brand new items with tags at home did not help as there is no good place to pose them, for example</w:t>
-      </w:r>
-      <w:r>
-        <w:t xml:space="preserve">, hanging the clothes on will make the sleeve looks bad because gravity pulls them </w:t>
+        <w:t xml:space="preserve">as displayed on branded clothing websites. Even taking brand new items with tags at home did not help as there </w:t>
+      </w:r>
+      <w:r>
+        <w:t>wa</w:t>
+      </w:r>
+      <w:r>
+        <w:t>s no good place to pose them, for example</w:t>
+      </w:r>
+      <w:r>
+        <w:t>, hanging the clothes on will make the sleeve look</w:t>
+      </w:r>
+      <w:r>
+        <w:t xml:space="preserve">s bad because gravity pulls them </w:t>
       </w:r>
       <w:proofErr w:type="gramStart"/>
       <w:r>
-        <w:t>down.</w:t>
+        <w:t>down</w:t>
+      </w:r>
+      <w:r>
+        <w:t>.</w:t>
       </w:r>
       <w:proofErr w:type="gramEnd"/>
       <w:r>
@@ -46636,6 +47408,9 @@
         <w:ind w:left="720" w:firstLine="0"/>
       </w:pPr>
       <w:r>
+        <w:rPr>
+          <w:b/>
+        </w:rPr>
         <w:t>Don’t</w:t>
       </w:r>
       <w:r>
@@ -46651,17 +47426,14 @@
         </w:numPr>
       </w:pPr>
       <w:r>
+        <w:lastRenderedPageBreak/>
         <w:t>C</w:t>
       </w:r>
       <w:r>
         <w:t xml:space="preserve">ouple UI with the core. Android architecture has provided somewhat tightly couple between UI and core. </w:t>
       </w:r>
       <w:r>
-        <w:t xml:space="preserve">Attention needs to be paid to avoid this coupling </w:t>
-      </w:r>
-      <w:r>
-        <w:lastRenderedPageBreak/>
-        <w:t>as it will be catastrophic if any change in UI (which happens quite often) requires a change in backend code or vice versa.</w:t>
+        <w:t>Attention needs to be paid to avoid this coupling as it will be catastrophic if any change in UI (which happens quite often) requires a change in backend code or vice versa.</w:t>
       </w:r>
       <w:r>
         <w:t xml:space="preserve"> </w:t>
@@ -46679,7 +47451,13 @@
         <w:t>Wait until last minute to integrate s</w:t>
       </w:r>
       <w:r>
-        <w:t xml:space="preserve">ocial media, especially Facebook. For simple post, it is straightforward with the provided sample code. For customized post including pictures, mastermind their sample code and their API is </w:t>
+        <w:t>ocial media, especially Facebook. For simple post, it is straightforward with the provided sample code. For customized post including pictures, mastermind their sample code and their API</w:t>
+      </w:r>
+      <w:r>
+        <w:t>s</w:t>
+      </w:r>
+      <w:r>
+        <w:t xml:space="preserve"> is </w:t>
       </w:r>
       <w:r>
         <w:t>essential</w:t>
@@ -46780,9 +47558,8 @@
       <w:pPr>
         <w:pStyle w:val="Heading2"/>
       </w:pPr>
-      <w:bookmarkStart w:id="45" w:name="_Toc354617450"/>
-      <w:r>
-        <w:lastRenderedPageBreak/>
+      <w:bookmarkStart w:id="44" w:name="_Toc354617450"/>
+      <w:r>
         <w:t xml:space="preserve">Chapter </w:t>
       </w:r>
       <w:proofErr w:type="gramStart"/>
@@ -46795,14 +47572,14 @@
       <w:r>
         <w:t xml:space="preserve"> Conclusion</w:t>
       </w:r>
-      <w:bookmarkEnd w:id="45"/>
+      <w:bookmarkEnd w:id="44"/>
       <w:proofErr w:type="gramEnd"/>
     </w:p>
     <w:p>
       <w:pPr>
         <w:pStyle w:val="Heading3"/>
       </w:pPr>
-      <w:bookmarkStart w:id="46" w:name="_Toc354617451"/>
+      <w:bookmarkStart w:id="45" w:name="_Toc354617451"/>
       <w:r>
         <w:t>5</w:t>
       </w:r>
@@ -46812,6 +47589,170 @@
       <w:r>
         <w:tab/>
         <w:t>Summary</w:t>
+      </w:r>
+      <w:bookmarkEnd w:id="45"/>
+    </w:p>
+    <w:p>
+      <w:pPr>
+        <w:pStyle w:val="text"/>
+      </w:pPr>
+      <w:r>
+        <w:t xml:space="preserve">After six months of development, the first version of </w:t>
+      </w:r>
+      <w:proofErr w:type="spellStart"/>
+      <w:r>
+        <w:t>ClosetStylist</w:t>
+      </w:r>
+      <w:proofErr w:type="spellEnd"/>
+      <w:r>
+        <w:t xml:space="preserve"> app was completed</w:t>
+      </w:r>
+      <w:r>
+        <w:t xml:space="preserve"> and met a</w:t>
+      </w:r>
+      <w:r>
+        <w:t>ll of the original goals</w:t>
+      </w:r>
+      <w:r>
+        <w:t xml:space="preserve">. The architecture was designed </w:t>
+      </w:r>
+      <w:r>
+        <w:t>with certain flexibility</w:t>
+      </w:r>
+      <w:r>
+        <w:t xml:space="preserve"> and extensibility</w:t>
+      </w:r>
+      <w:r>
+        <w:t xml:space="preserve"> for future work</w:t>
+      </w:r>
+      <w:r>
+        <w:t>. Some out-of-the-box technologies such as location service and weather service were integrated to work coherently with proprietary clothes matching service to deliver the following key features of the app</w:t>
+      </w:r>
+      <w:r>
+        <w:t>: p</w:t>
+      </w:r>
+      <w:r>
+        <w:t>icking outfit programmatically based on weather and occasion options</w:t>
+      </w:r>
+      <w:r>
+        <w:t>, viewing outfit history, o</w:t>
+      </w:r>
+      <w:r>
+        <w:t>rganizing closet</w:t>
+      </w:r>
+      <w:r>
+        <w:t>,</w:t>
+      </w:r>
+      <w:r>
+        <w:t xml:space="preserve"> and managing laundry</w:t>
+      </w:r>
+      <w:r>
+        <w:t>.</w:t>
+      </w:r>
+    </w:p>
+    <w:p>
+      <w:pPr>
+        <w:pStyle w:val="text"/>
+      </w:pPr>
+      <w:r>
+        <w:t xml:space="preserve">With all that said, </w:t>
+      </w:r>
+      <w:r>
+        <w:t xml:space="preserve">the app still leaves </w:t>
+      </w:r>
+      <w:r>
+        <w:t>a lot to be desired.</w:t>
+      </w:r>
+      <w:r>
+        <w:t xml:space="preserve"> The image process</w:t>
+      </w:r>
+      <w:r>
+        <w:t>ing method</w:t>
+      </w:r>
+      <w:r>
+        <w:t xml:space="preserve"> needs to be enhanced to </w:t>
+      </w:r>
+      <w:r>
+        <w:t xml:space="preserve">provide </w:t>
+      </w:r>
+      <w:r>
+        <w:t xml:space="preserve">user </w:t>
+      </w:r>
+      <w:r>
+        <w:t xml:space="preserve">with </w:t>
+      </w:r>
+      <w:r>
+        <w:t>more edit capability than just cropping. Social media needs to be integrated more aggressively than just simply login to Facebook such as letting friends vote on the outfits</w:t>
+      </w:r>
+      <w:r>
+        <w:t xml:space="preserve"> and sharing them</w:t>
+      </w:r>
+      <w:r>
+        <w:t xml:space="preserve">. </w:t>
+      </w:r>
+      <w:r>
+        <w:t xml:space="preserve">Items such as hat, bags, </w:t>
+      </w:r>
+      <w:proofErr w:type="gramStart"/>
+      <w:r>
+        <w:t>shoes</w:t>
+      </w:r>
+      <w:proofErr w:type="gramEnd"/>
+      <w:r>
+        <w:t xml:space="preserve"> are part of the fashion and should be part of suggested outfit.</w:t>
+      </w:r>
+    </w:p>
+    <w:p>
+      <w:pPr>
+        <w:pStyle w:val="text"/>
+      </w:pPr>
+      <w:r>
+        <w:t xml:space="preserve">In conclusion, the prototype of </w:t>
+      </w:r>
+      <w:proofErr w:type="spellStart"/>
+      <w:r>
+        <w:t>ClosetStylitst</w:t>
+      </w:r>
+      <w:proofErr w:type="spellEnd"/>
+      <w:r>
+        <w:t xml:space="preserve"> app has integrated well </w:t>
+      </w:r>
+      <w:r>
+        <w:t>multiple</w:t>
+      </w:r>
+      <w:r>
+        <w:t xml:space="preserve"> technologies to implement features that </w:t>
+      </w:r>
+      <w:r>
+        <w:t>can help people get the most out of what they already had in their closets.</w:t>
+      </w:r>
+      <w:r>
+        <w:t xml:space="preserve"> It has laid out a good foundation for future work toward </w:t>
+      </w:r>
+      <w:r>
+        <w:t xml:space="preserve">releasing </w:t>
+      </w:r>
+      <w:r>
+        <w:t>official app.</w:t>
+      </w:r>
+      <w:r>
+        <w:t xml:space="preserve"> </w:t>
+      </w:r>
+    </w:p>
+    <w:p>
+      <w:pPr>
+        <w:pStyle w:val="Heading3"/>
+      </w:pPr>
+      <w:bookmarkStart w:id="46" w:name="_Toc354617452"/>
+      <w:r>
+        <w:t>5</w:t>
+      </w:r>
+      <w:r>
+        <w:t>.2</w:t>
+      </w:r>
+      <w:r>
+        <w:tab/>
+        <w:t>Related work</w:t>
       </w:r>
       <w:bookmarkEnd w:id="46"/>
     </w:p>
@@ -46820,7 +47761,7 @@
         <w:pStyle w:val="text"/>
       </w:pPr>
       <w:r>
-        <w:t xml:space="preserve">After six months of development, the first version of </w:t>
+        <w:t xml:space="preserve">There are many fashion apps available but not many of them offer all of the features of </w:t>
       </w:r>
       <w:proofErr w:type="spellStart"/>
       <w:r>
@@ -46828,197 +47769,51 @@
       </w:r>
       <w:proofErr w:type="spellEnd"/>
       <w:r>
-        <w:t xml:space="preserve"> app was completed</w:t>
-      </w:r>
-      <w:r>
-        <w:t xml:space="preserve"> and met a</w:t>
-      </w:r>
-      <w:r>
-        <w:t>ll of the original goals</w:t>
-      </w:r>
-      <w:r>
-        <w:t xml:space="preserve">. The architecture was designed to </w:t>
-      </w:r>
-      <w:r>
-        <w:t>with certain flexibility</w:t>
-      </w:r>
-      <w:r>
-        <w:t xml:space="preserve"> and extensibility</w:t>
-      </w:r>
-      <w:r>
-        <w:t xml:space="preserve"> for future work</w:t>
-      </w:r>
-      <w:r>
-        <w:t>. Some out-of-the-box technologies such as location service and weather service were integrated to work coherently with proprietary clothes matching service to deliver the following key features of the app</w:t>
-      </w:r>
-      <w:r>
-        <w:t>: p</w:t>
-      </w:r>
-      <w:r>
-        <w:t>icking outfit programmatically based on weather and occasion options</w:t>
-      </w:r>
-      <w:r>
-        <w:t>, viewing outfit history, o</w:t>
-      </w:r>
-      <w:r>
-        <w:t>rganizing closet</w:t>
-      </w:r>
-      <w:r>
-        <w:t>,</w:t>
-      </w:r>
-      <w:r>
-        <w:t xml:space="preserve"> and managing laundry</w:t>
-      </w:r>
+        <w:t xml:space="preserve">. [5FADYC] lists five apps that can help to digitize our closets, and while all of them support iOS, only </w:t>
+      </w:r>
+      <w:r>
+        <w:t>two</w:t>
+      </w:r>
+      <w:r>
+        <w:t xml:space="preserve"> of them support Android. The following </w:t>
+      </w:r>
+      <w:r>
+        <w:lastRenderedPageBreak/>
+        <w:t xml:space="preserve">section </w:t>
+      </w:r>
+      <w:r>
+        <w:t xml:space="preserve">will review </w:t>
+      </w:r>
+      <w:r>
+        <w:t xml:space="preserve">the most interesting ones </w:t>
+      </w:r>
+      <w:r>
+        <w:t xml:space="preserve">of them and compare with supported features in </w:t>
+      </w:r>
+      <w:proofErr w:type="spellStart"/>
+      <w:r>
+        <w:t>ClosetStylist</w:t>
+      </w:r>
+      <w:proofErr w:type="spellEnd"/>
       <w:r>
         <w:t>.</w:t>
       </w:r>
     </w:p>
     <w:p>
       <w:pPr>
-        <w:pStyle w:val="text"/>
-      </w:pPr>
-      <w:r>
-        <w:t xml:space="preserve">With all that said, </w:t>
-      </w:r>
-      <w:r>
-        <w:t xml:space="preserve">the app still leaves </w:t>
-      </w:r>
-      <w:r>
-        <w:t>a lot to be desired.</w:t>
-      </w:r>
-      <w:r>
-        <w:t xml:space="preserve"> The image process</w:t>
-      </w:r>
-      <w:r>
-        <w:t>ing method</w:t>
-      </w:r>
-      <w:r>
-        <w:t xml:space="preserve"> needs to be enhanced to </w:t>
-      </w:r>
-      <w:r>
-        <w:t xml:space="preserve">provide </w:t>
-      </w:r>
-      <w:r>
-        <w:t xml:space="preserve">user </w:t>
-      </w:r>
-      <w:r>
-        <w:t xml:space="preserve">with </w:t>
-      </w:r>
-      <w:r>
-        <w:t>more edit capability than just cropping. Social media needs to be integrated more aggressively than just simply login to Facebook such as letting friends vote on the outfits</w:t>
-      </w:r>
-      <w:r>
-        <w:t xml:space="preserve"> and sharing them</w:t>
-      </w:r>
-      <w:r>
-        <w:t xml:space="preserve">. </w:t>
-      </w:r>
-      <w:r>
-        <w:t xml:space="preserve">Items such as hat, bags, </w:t>
-      </w:r>
-      <w:proofErr w:type="gramStart"/>
-      <w:r>
-        <w:t>shoes</w:t>
-      </w:r>
-      <w:proofErr w:type="gramEnd"/>
-      <w:r>
-        <w:t xml:space="preserve"> are part of the fashion and should be part of suggested outfit.</w:t>
-      </w:r>
-    </w:p>
-    <w:p>
-      <w:pPr>
-        <w:pStyle w:val="text"/>
-      </w:pPr>
-      <w:r>
-        <w:t xml:space="preserve">In conclusion, the prototype of </w:t>
-      </w:r>
-      <w:proofErr w:type="spellStart"/>
-      <w:r>
-        <w:t>ClosetStylitst</w:t>
-      </w:r>
-      <w:proofErr w:type="spellEnd"/>
-      <w:r>
-        <w:t xml:space="preserve"> app has integrated well several technologies to implement features that </w:t>
-      </w:r>
-      <w:r>
-        <w:t>can help people get the most out of what they already had in their closets.</w:t>
-      </w:r>
-      <w:r>
-        <w:t xml:space="preserve"> It has laid out a good foundation for future work toward </w:t>
-      </w:r>
-      <w:r>
-        <w:t xml:space="preserve">releasing </w:t>
-      </w:r>
-      <w:r>
-        <w:t>official app.</w:t>
-      </w:r>
-      <w:r>
-        <w:t xml:space="preserve"> </w:t>
-      </w:r>
-    </w:p>
-    <w:p>
-      <w:pPr>
-        <w:pStyle w:val="Heading3"/>
-      </w:pPr>
-      <w:bookmarkStart w:id="47" w:name="_Toc354617452"/>
+        <w:pStyle w:val="Heading4"/>
+      </w:pPr>
+      <w:bookmarkStart w:id="47" w:name="_Toc354617453"/>
       <w:r>
         <w:t>5</w:t>
       </w:r>
       <w:r>
-        <w:t>.2</w:t>
+        <w:t>.2.1</w:t>
       </w:r>
       <w:r>
         <w:tab/>
-        <w:t>Related work</w:t>
       </w:r>
       <w:bookmarkEnd w:id="47"/>
-    </w:p>
-    <w:p>
-      <w:pPr>
-        <w:pStyle w:val="text"/>
-      </w:pPr>
-      <w:r>
-        <w:t xml:space="preserve">There are many fashion apps available but not many of them offer all of the features of </w:t>
-      </w:r>
-      <w:proofErr w:type="spellStart"/>
-      <w:r>
-        <w:t>ClosetStylist</w:t>
-      </w:r>
-      <w:proofErr w:type="spellEnd"/>
-      <w:r>
-        <w:t xml:space="preserve">. [5FADYC] lists five apps that can help to digitize our closets, and while all of them support iOS, only </w:t>
-      </w:r>
-      <w:r>
-        <w:t>two</w:t>
-      </w:r>
-      <w:r>
-        <w:t xml:space="preserve"> of them support Android. The following will review some of them and compare with supported features in </w:t>
-      </w:r>
-      <w:proofErr w:type="spellStart"/>
-      <w:r>
-        <w:t>ClosetStylist</w:t>
-      </w:r>
-      <w:proofErr w:type="spellEnd"/>
-      <w:r>
-        <w:t>.</w:t>
-      </w:r>
-    </w:p>
-    <w:p>
-      <w:pPr>
-        <w:pStyle w:val="Heading4"/>
-      </w:pPr>
-      <w:bookmarkStart w:id="48" w:name="_Toc354617453"/>
-      <w:r>
-        <w:lastRenderedPageBreak/>
-        <w:t>5</w:t>
-      </w:r>
-      <w:r>
-        <w:t>.2.1</w:t>
-      </w:r>
-      <w:r>
-        <w:tab/>
-      </w:r>
-      <w:bookmarkEnd w:id="48"/>
       <w:r>
         <w:t>Stylebook</w:t>
       </w:r>
@@ -47067,7 +47862,10 @@
         <w:pStyle w:val="text"/>
       </w:pPr>
       <w:r>
-        <w:t>The app provides much</w:t>
+        <w:t xml:space="preserve">The app provides </w:t>
+      </w:r>
+      <w:r>
+        <w:t>many</w:t>
       </w:r>
       <w:r>
         <w:t xml:space="preserve"> neat functionalities: </w:t>
@@ -47096,7 +47894,7 @@
       <w:pPr>
         <w:pStyle w:val="Heading4"/>
       </w:pPr>
-      <w:bookmarkStart w:id="49" w:name="_Toc354617454"/>
+      <w:bookmarkStart w:id="48" w:name="_Toc354617454"/>
       <w:r>
         <w:t>5</w:t>
       </w:r>
@@ -47106,7 +47904,7 @@
       <w:r>
         <w:tab/>
       </w:r>
-      <w:bookmarkEnd w:id="49"/>
+      <w:bookmarkEnd w:id="48"/>
       <w:r>
         <w:t>Pose</w:t>
       </w:r>
@@ -47125,7 +47923,13 @@
         <w:t xml:space="preserve">is available in both iOS and Android. It is </w:t>
       </w:r>
       <w:r>
-        <w:t>deeply integrated into social networks and resembles Instagram in many ways. It let users share and discover inspiring looks from other users as well as your own garments’ pictures.</w:t>
+        <w:t>deeply integrated into social networks and resembles Instagram in many ways</w:t>
+      </w:r>
+      <w:r>
+        <w:t>, for example, i</w:t>
+      </w:r>
+      <w:r>
+        <w:t>t let users share and discover inspiring looks from other users as well as your own garments’ pictures.</w:t>
       </w:r>
     </w:p>
     <w:p>
@@ -47146,12 +47950,15 @@
       <w:r>
         <w:t xml:space="preserve"> such as managing laundry bag or suggesting outfit to wear</w:t>
       </w:r>
+      <w:r>
+        <w:t>.</w:t>
+      </w:r>
     </w:p>
     <w:p>
       <w:pPr>
         <w:pStyle w:val="Heading4"/>
       </w:pPr>
-      <w:bookmarkStart w:id="50" w:name="_Toc354617455"/>
+      <w:bookmarkStart w:id="49" w:name="_Toc354617455"/>
       <w:r>
         <w:t>5</w:t>
       </w:r>
@@ -47161,7 +47968,7 @@
       <w:r>
         <w:tab/>
       </w:r>
-      <w:bookmarkEnd w:id="50"/>
+      <w:bookmarkEnd w:id="49"/>
       <w:proofErr w:type="spellStart"/>
       <w:r>
         <w:t>Netrobe</w:t>
@@ -47173,11 +47980,13 @@
         <w:pStyle w:val="text"/>
       </w:pPr>
       <w:r>
-        <w:t xml:space="preserve">This app is only available in iOS. It offers pretty appealing features includes manage clothes, mix match outfits from the garments populated. The </w:t>
-      </w:r>
-      <w:proofErr w:type="gramStart"/>
-      <w:r>
-        <w:t xml:space="preserve">features of </w:t>
+        <w:t>This app is only available in iOS. It offers pretty appealing features includes manage clothes, mix match outfits from the garments populated. The features of</w:t>
+      </w:r>
+      <w:r>
+        <w:t>fered by</w:t>
+      </w:r>
+      <w:r>
+        <w:t xml:space="preserve"> </w:t>
       </w:r>
       <w:proofErr w:type="spellStart"/>
       <w:r>
@@ -47185,18 +47994,14 @@
       </w:r>
       <w:proofErr w:type="spellEnd"/>
       <w:r>
-        <w:t xml:space="preserve"> that this app does not offer is</w:t>
-      </w:r>
-      <w:proofErr w:type="gramEnd"/>
-      <w:r>
-        <w:t xml:space="preserve"> laundry bag maintenance and outfit suggestion.</w:t>
+        <w:t xml:space="preserve"> that this app does not is laundry bag maintenance and outfit suggestion.</w:t>
       </w:r>
     </w:p>
     <w:p>
       <w:pPr>
         <w:pStyle w:val="Heading3"/>
       </w:pPr>
-      <w:bookmarkStart w:id="51" w:name="_Toc354617456"/>
+      <w:bookmarkStart w:id="50" w:name="_Toc354617456"/>
       <w:r>
         <w:lastRenderedPageBreak/>
         <w:t>5</w:t>
@@ -47208,14 +48013,14 @@
         <w:tab/>
         <w:t>Future work</w:t>
       </w:r>
-      <w:bookmarkEnd w:id="51"/>
+      <w:bookmarkEnd w:id="50"/>
     </w:p>
     <w:p>
       <w:pPr>
         <w:pStyle w:val="text"/>
       </w:pPr>
       <w:r>
-        <w:t xml:space="preserve">This original work on </w:t>
+        <w:t xml:space="preserve">This </w:t>
       </w:r>
       <w:proofErr w:type="spellStart"/>
       <w:r>
@@ -47223,7 +48028,16 @@
       </w:r>
       <w:proofErr w:type="spellEnd"/>
       <w:r>
-        <w:t xml:space="preserve"> serves multiple purposes: a proof of concept, to learn how to program Android, to learn how to manage a smart phone app development with professionals UI/UX design and UI developer. Although we were successfully developed a prototype, the features offered at the moment is still a very small subset to the full feature set in order to make this app a popular one that can attract more users</w:t>
+        <w:t xml:space="preserve"> prototype </w:t>
+      </w:r>
+      <w:r>
+        <w:t xml:space="preserve">serves multiple purposes: a proof of concept, to learn how to program Android, to learn how to manage a smart phone app development with professionals UI/UX design and UI developer. Although we were successfully developed a prototype, the features offered at the moment is still a very small subset </w:t>
+      </w:r>
+      <w:r>
+        <w:t xml:space="preserve">of </w:t>
+      </w:r>
+      <w:r>
+        <w:t>the full feature set in order to make this app attract more users</w:t>
       </w:r>
       <w:r>
         <w:t xml:space="preserve">. Some of them are discussed in the following sections. </w:t>
@@ -47233,7 +48047,7 @@
       <w:pPr>
         <w:pStyle w:val="Heading4"/>
       </w:pPr>
-      <w:bookmarkStart w:id="52" w:name="_Toc354617458"/>
+      <w:bookmarkStart w:id="51" w:name="_Toc354617458"/>
       <w:r>
         <w:t>5</w:t>
       </w:r>
@@ -47250,7 +48064,7 @@
         <w:tab/>
         <w:t>Integration with social network</w:t>
       </w:r>
-      <w:bookmarkEnd w:id="52"/>
+      <w:bookmarkEnd w:id="51"/>
       <w:r>
         <w:t>s such as Facebook</w:t>
       </w:r>
@@ -47265,13 +48079,11 @@
       <w:r>
         <w:t xml:space="preserve">social network to share, </w:t>
       </w:r>
-      <w:proofErr w:type="gramStart"/>
-      <w:r>
-        <w:t>Instagram</w:t>
-      </w:r>
-      <w:proofErr w:type="gramEnd"/>
-      <w:r>
-        <w:t xml:space="preserve"> may be a better choice.</w:t>
+      <w:r>
+        <w:t xml:space="preserve">and </w:t>
+      </w:r>
+      <w:r>
+        <w:t>Instagram may be a better choice.</w:t>
       </w:r>
     </w:p>
     <w:p>
@@ -47279,7 +48091,25 @@
         <w:pStyle w:val="text"/>
       </w:pPr>
       <w:r>
-        <w:t>Without social media, it is very difficult to promote app, and that is why this is pretty high priority in the to-do list</w:t>
+        <w:t xml:space="preserve">Without social media, it is very difficult to promote app, and that is why this is </w:t>
+      </w:r>
+      <w:r>
+        <w:t xml:space="preserve">the </w:t>
+      </w:r>
+      <w:r>
+        <w:t>high</w:t>
+      </w:r>
+      <w:r>
+        <w:t>est</w:t>
+      </w:r>
+      <w:r>
+        <w:t xml:space="preserve"> priority in </w:t>
+      </w:r>
+      <w:r>
+        <w:t xml:space="preserve">our </w:t>
+      </w:r>
+      <w:r>
+        <w:t>to-do list</w:t>
       </w:r>
       <w:r>
         <w:t>.</w:t>
@@ -47289,15 +48119,15 @@
       <w:pPr>
         <w:pStyle w:val="Heading4"/>
       </w:pPr>
-      <w:bookmarkStart w:id="53" w:name="_Toc354617457"/>
-      <w:bookmarkStart w:id="54" w:name="_Toc354617459"/>
+      <w:bookmarkStart w:id="52" w:name="_Toc354617457"/>
+      <w:bookmarkStart w:id="53" w:name="_Toc354617459"/>
       <w:r>
         <w:t>5.3.2</w:t>
       </w:r>
       <w:r>
         <w:tab/>
       </w:r>
-      <w:bookmarkEnd w:id="53"/>
+      <w:bookmarkEnd w:id="52"/>
       <w:r>
         <w:t>Detect the item’s color automatically</w:t>
       </w:r>
@@ -47331,10 +48161,16 @@
       </w:r>
       <w:r>
         <w:lastRenderedPageBreak/>
-        <w:t xml:space="preserve">displaying them will make the phone screen too crowded but also the algorithm to choose pick an outfit will be much more complex. Nevertheless, these are needed to make a fully functional app. </w:t>
+        <w:t xml:space="preserve">displaying them will make the phone screen too crowded but also the algorithm to choose pick an outfit will be much more complex. Nevertheless, these are </w:t>
+      </w:r>
+      <w:r>
+        <w:t>essential</w:t>
+      </w:r>
+      <w:r>
+        <w:t xml:space="preserve"> to make a fully functional app. </w:t>
       </w:r>
     </w:p>
-    <w:bookmarkEnd w:id="54"/>
+    <w:bookmarkEnd w:id="53"/>
     <w:p>
       <w:pPr>
         <w:pStyle w:val="Heading4"/>
@@ -47352,14 +48188,20 @@
         <w:pStyle w:val="text"/>
       </w:pPr>
       <w:r>
-        <w:t xml:space="preserve">Adding support for travelers to pick the items for their trip is another functionality that we would like to add in the future. User will enter their destination or  a list of destination together with the begin and end date, the app will programmatically suggest the outfits they should pack to be most efficient for their trip based on the weather forecast at the destinations. </w:t>
+        <w:t>Adding support for travelers to pick the items for their trip is another functionality that we would like to add in the future. User will enter their destination or  a list of destination</w:t>
+      </w:r>
+      <w:r>
+        <w:t>s</w:t>
+      </w:r>
+      <w:r>
+        <w:t xml:space="preserve"> together with the begin and end date, the app will programmatically suggest the outfits they should pack to be most efficient for their trip based on the weather forecast at the destinations. </w:t>
       </w:r>
     </w:p>
     <w:p>
       <w:pPr>
         <w:pStyle w:val="Heading4"/>
       </w:pPr>
-      <w:bookmarkStart w:id="55" w:name="_Toc354617460"/>
+      <w:bookmarkStart w:id="54" w:name="_Toc354617460"/>
       <w:r>
         <w:t>5</w:t>
       </w:r>
@@ -47378,7 +48220,7 @@
       <w:r>
         <w:tab/>
       </w:r>
-      <w:bookmarkEnd w:id="55"/>
+      <w:bookmarkEnd w:id="54"/>
       <w:r>
         <w:t>Create app for iPhone and iPad</w:t>
       </w:r>
@@ -47391,10 +48233,25 @@
         <w:pStyle w:val="text"/>
       </w:pPr>
       <w:r>
-        <w:t xml:space="preserve">Although Android powers 70 percent of the mobile device, iOS is still a very big player in this area, especially in terms of revenue. </w:t>
+        <w:t xml:space="preserve">Although Android powers 70 percent of the mobile device, iOS is still a very big player in this area, especially in terms of </w:t>
+      </w:r>
+      <w:r>
+        <w:t>money</w:t>
+      </w:r>
+      <w:r>
+        <w:t xml:space="preserve">. </w:t>
       </w:r>
       <w:r>
         <w:t xml:space="preserve"> </w:t>
+      </w:r>
+      <w:r>
+        <w:t>Implement an iOS version is a required step to mak</w:t>
+      </w:r>
+      <w:r>
+        <w:t>e this app popular and bring in revenue</w:t>
+      </w:r>
+      <w:r>
+        <w:t>.</w:t>
       </w:r>
     </w:p>
     <w:p>
@@ -47438,12 +48295,12 @@
       <w:pPr>
         <w:pStyle w:val="Heading2"/>
       </w:pPr>
-      <w:bookmarkStart w:id="56" w:name="_Toc354617463"/>
+      <w:bookmarkStart w:id="55" w:name="_Toc354617463"/>
       <w:r>
         <w:lastRenderedPageBreak/>
         <w:t>References</w:t>
       </w:r>
-      <w:bookmarkEnd w:id="56"/>
+      <w:bookmarkEnd w:id="55"/>
     </w:p>
     <w:p>
       <w:pPr>
@@ -47641,6 +48498,7 @@
     <w:p>
       <w:pPr>
         <w:pStyle w:val="reference"/>
+        <w:ind w:firstLine="0"/>
       </w:pPr>
       <w:hyperlink r:id="rId77" w:history="1">
         <w:r>
@@ -47683,6 +48541,7 @@
     <w:p>
       <w:pPr>
         <w:pStyle w:val="reference"/>
+        <w:ind w:firstLine="0"/>
       </w:pPr>
       <w:hyperlink r:id="rId78" w:anchor="/projects" w:history="1">
         <w:r>
@@ -47725,6 +48584,7 @@
     <w:p>
       <w:pPr>
         <w:pStyle w:val="reference"/>
+        <w:ind w:firstLine="0"/>
       </w:pPr>
       <w:hyperlink r:id="rId79" w:history="1">
         <w:r>
@@ -47764,6 +48624,7 @@
     <w:p>
       <w:pPr>
         <w:pStyle w:val="reference"/>
+        <w:ind w:firstLine="0"/>
         <w:rPr>
           <w:rStyle w:val="Hyperlink"/>
         </w:rPr>
@@ -47810,6 +48671,7 @@
     <w:p>
       <w:pPr>
         <w:pStyle w:val="reference"/>
+        <w:ind w:firstLine="0"/>
       </w:pPr>
       <w:hyperlink r:id="rId81" w:history="1">
         <w:r>
@@ -47831,10 +48693,16 @@
     <w:p>
       <w:pPr>
         <w:pStyle w:val="reference"/>
+        <w:ind w:firstLine="0"/>
       </w:pPr>
       <w:r>
         <w:t>How to quote this</w:t>
       </w:r>
+      <w:r>
+        <w:t xml:space="preserve"> ALDBG</w:t>
+      </w:r>
+      <w:bookmarkStart w:id="56" w:name="_GoBack"/>
+      <w:bookmarkEnd w:id="56"/>
     </w:p>
     <w:p>
       <w:pPr>
@@ -47860,6 +48728,7 @@
     <w:p>
       <w:pPr>
         <w:pStyle w:val="reference"/>
+        <w:ind w:firstLine="0"/>
       </w:pPr>
       <w:hyperlink r:id="rId82" w:history="1">
         <w:r>
@@ -47910,6 +48779,7 @@
     <w:p>
       <w:pPr>
         <w:pStyle w:val="reference"/>
+        <w:ind w:firstLine="0"/>
       </w:pPr>
       <w:hyperlink r:id="rId83" w:history="1">
         <w:r>
@@ -47931,6 +48801,7 @@
     <w:p>
       <w:pPr>
         <w:pStyle w:val="reference"/>
+        <w:ind w:firstLine="0"/>
       </w:pPr>
       <w:hyperlink r:id="rId84" w:history="1">
         <w:r>
@@ -48133,7 +49004,7 @@
         <w:rStyle w:val="PageNumber"/>
         <w:noProof/>
       </w:rPr>
-      <w:t>51</w:t>
+      <w:t>61</w:t>
     </w:r>
     <w:r>
       <w:rPr>
@@ -48222,7 +49093,7 @@
         <v:path o:extrusionok="f" gradientshapeok="t" o:connecttype="rect"/>
         <o:lock v:ext="edit" aspectratio="t"/>
       </v:shapetype>
-      <v:shape id="_x0000_i1044" type="#_x0000_t75" style="width:45.75pt;height:20.25pt;visibility:visible;mso-wrap-style:square" o:bullet="t">
+      <v:shape id="_x0000_i1090" type="#_x0000_t75" style="width:45.75pt;height:20.25pt;visibility:visible;mso-wrap-style:square" o:bullet="t">
         <v:imagedata r:id="rId1" o:title=""/>
       </v:shape>
     </w:pict>
@@ -51914,7 +52785,7 @@
 </file>
 
 <file path=customXml/itemProps1.xml><?xml version="1.0" encoding="utf-8"?>
-<ds:datastoreItem xmlns:ds="http://schemas.openxmlformats.org/officeDocument/2006/customXml" ds:itemID="{4C8A427A-37D4-4E9E-99B0-FC6C13EBC50E}">
+<ds:datastoreItem xmlns:ds="http://schemas.openxmlformats.org/officeDocument/2006/customXml" ds:itemID="{E3C537F5-1323-4FEB-B8DF-F1119503A5F1}">
   <ds:schemaRefs>
     <ds:schemaRef ds:uri="http://schemas.openxmlformats.org/officeDocument/2006/bibliography"/>
   </ds:schemaRefs>

</xml_diff>

<commit_message>
Fix title for word doc.
</commit_message>
<xml_diff>
--- a/AnhMasterReport.docx
+++ b/AnhMasterReport.docx
@@ -59,11 +59,9 @@
       <w:pPr>
         <w:pStyle w:val="textcentered"/>
       </w:pPr>
-      <w:proofErr w:type="gramStart"/>
       <w:r>
         <w:t>by</w:t>
       </w:r>
-      <w:proofErr w:type="gramEnd"/>
     </w:p>
     <w:p>
       <w:pPr>
@@ -161,13 +159,32 @@
         <w:pStyle w:val="headingfm1"/>
       </w:pPr>
       <w:r>
-        <w:t xml:space="preserve">ClosetStylist: An Android app to manage closet and programmatically pick out the outfit </w:t>
-      </w:r>
-      <w:bookmarkStart w:id="0" w:name="_GoBack"/>
-      <w:r>
-        <w:t>ALDBG</w:t>
-      </w:r>
-      <w:bookmarkEnd w:id="0"/>
+        <w:t>ClosetStylist</w:t>
+      </w:r>
+    </w:p>
+    <w:p>
+      <w:pPr>
+        <w:pStyle w:val="headingfm1"/>
+      </w:pPr>
+      <w:r>
+        <w:t xml:space="preserve">From closet to style control – an </w:t>
+      </w:r>
+      <w:r>
+        <w:t xml:space="preserve">Android app </w:t>
+      </w:r>
+      <w:r>
+        <w:t>can rule them all</w:t>
+      </w:r>
+    </w:p>
+    <w:p>
+      <w:pPr>
+        <w:pStyle w:val="textcentered"/>
+      </w:pPr>
+    </w:p>
+    <w:p>
+      <w:pPr>
+        <w:pStyle w:val="textcentered"/>
+      </w:pPr>
     </w:p>
     <w:p>
       <w:pPr>
@@ -468,17 +485,20 @@
       </w:r>
       <w:r>
         <w:lastRenderedPageBreak/>
-        <w:t>ClosetStylist: An Android app to manage closet and programmatically pick out the outfit ALDBG</w:t>
+        <w:t>ClosetStylist</w:t>
       </w:r>
     </w:p>
     <w:p>
       <w:pPr>
         <w:pStyle w:val="headingfm1"/>
       </w:pPr>
+      <w:r>
+        <w:t>From closet to style control – an Android app can rule them all</w:t>
+      </w:r>
     </w:p>
     <w:p>
       <w:pPr>
-        <w:pStyle w:val="textcentered"/>
+        <w:pStyle w:val="headingfm1"/>
       </w:pPr>
     </w:p>
     <w:p>
@@ -488,39 +508,37 @@
     </w:p>
     <w:p>
       <w:pPr>
-        <w:pStyle w:val="headingfm2"/>
-      </w:pPr>
-      <w:proofErr w:type="gramStart"/>
-      <w:r>
-        <w:t>by</w:t>
-      </w:r>
-      <w:proofErr w:type="gramEnd"/>
+        <w:pStyle w:val="textcentered"/>
+      </w:pPr>
     </w:p>
     <w:p>
       <w:pPr>
-        <w:pStyle w:val="headingfm1"/>
-      </w:pPr>
-      <w:r>
-        <w:t>Anh Luong, B.S.E.E.</w:t>
+        <w:pStyle w:val="headingfm2"/>
+      </w:pPr>
+      <w:r>
+        <w:t>by</w:t>
       </w:r>
     </w:p>
     <w:p>
       <w:pPr>
-        <w:pStyle w:val="textcentered"/>
-      </w:pPr>
+        <w:pStyle w:val="headingfm1"/>
+      </w:pPr>
+      <w:r>
+        <w:t>Anh Luong, B.S.E.E.</w:t>
+      </w:r>
     </w:p>
     <w:p>
       <w:pPr>
-        <w:pStyle w:val="hiddentext"/>
-      </w:pPr>
-      <w:r>
-        <w:t>HIDDEN TEXT:  Given first name, and previous academic degrees (B.A. or higher) B.A., B.S., etc. Your official name is the name which appears on your UT transcript.</w:t>
-      </w:r>
+        <w:pStyle w:val="textcentered"/>
+      </w:pPr>
     </w:p>
     <w:p>
       <w:pPr>
-        <w:pStyle w:val="textcentered"/>
-      </w:pPr>
+        <w:pStyle w:val="hiddentext"/>
+      </w:pPr>
+      <w:r>
+        <w:t>HIDDEN TEXT:  Given first name, and previous academic degrees (B.A. or higher) B.A., B.S., etc. Your official name is the name which appears on your UT transcript.</w:t>
+      </w:r>
     </w:p>
     <w:p>
       <w:pPr>
@@ -529,18 +547,15 @@
     </w:p>
     <w:p>
       <w:pPr>
-        <w:pStyle w:val="headingfm1"/>
-      </w:pPr>
-      <w:r>
-        <w:t>Report</w:t>
-      </w:r>
+        <w:pStyle w:val="textcentered"/>
+      </w:pPr>
     </w:p>
     <w:p>
       <w:pPr>
-        <w:pStyle w:val="textcentered"/>
-      </w:pPr>
-      <w:r>
-        <w:t xml:space="preserve">Presented to the Faculty of the Graduate School of </w:t>
+        <w:pStyle w:val="headingfm1"/>
+      </w:pPr>
+      <w:r>
+        <w:t>Report</w:t>
       </w:r>
     </w:p>
     <w:p>
@@ -548,73 +563,61 @@
         <w:pStyle w:val="textcentered"/>
       </w:pPr>
       <w:r>
-        <w:t>The University of Texas at Austin</w:t>
+        <w:t xml:space="preserve">Presented to the Faculty of the Graduate School of </w:t>
       </w:r>
     </w:p>
     <w:p>
       <w:pPr>
         <w:pStyle w:val="textcentered"/>
       </w:pPr>
-      <w:proofErr w:type="gramStart"/>
-      <w:r>
-        <w:t>in</w:t>
-      </w:r>
-      <w:proofErr w:type="gramEnd"/>
-      <w:r>
-        <w:t xml:space="preserve"> Partial Fulfillment </w:t>
+      <w:r>
+        <w:t>The University of Texas at Austin</w:t>
       </w:r>
     </w:p>
     <w:p>
       <w:pPr>
         <w:pStyle w:val="textcentered"/>
       </w:pPr>
-      <w:proofErr w:type="gramStart"/>
-      <w:r>
-        <w:t>of</w:t>
-      </w:r>
-      <w:proofErr w:type="gramEnd"/>
-      <w:r>
-        <w:t xml:space="preserve"> the Requirements</w:t>
+      <w:r>
+        <w:t xml:space="preserve">in Partial Fulfillment </w:t>
       </w:r>
     </w:p>
     <w:p>
       <w:pPr>
         <w:pStyle w:val="textcentered"/>
       </w:pPr>
-      <w:proofErr w:type="gramStart"/>
-      <w:r>
-        <w:t>for</w:t>
-      </w:r>
-      <w:proofErr w:type="gramEnd"/>
-      <w:r>
-        <w:t xml:space="preserve"> the Degree of </w:t>
+      <w:r>
+        <w:t>of the Requirements</w:t>
       </w:r>
     </w:p>
     <w:p>
       <w:pPr>
         <w:pStyle w:val="textcentered"/>
       </w:pPr>
+      <w:r>
+        <w:t xml:space="preserve">for the Degree of </w:t>
+      </w:r>
     </w:p>
     <w:p>
       <w:pPr>
-        <w:pStyle w:val="headingfm1"/>
-      </w:pPr>
-      <w:r>
-        <w:t>Master of Science in Engineering</w:t>
-      </w:r>
+        <w:pStyle w:val="textcentered"/>
+      </w:pPr>
     </w:p>
     <w:p>
       <w:pPr>
-        <w:pStyle w:val="hiddentext"/>
-      </w:pPr>
-      <w:r>
-        <w:t>HIDDEN TEXT: The degree sought must be worded in the form given in the Graduate Catalog, such as Doctor of Philosophy, Doctor of Musical Arts, Doctor of Education.</w:t>
+        <w:pStyle w:val="headingfm1"/>
+      </w:pPr>
+      <w:r>
+        <w:t>Master of Science in Engineering</w:t>
       </w:r>
     </w:p>
     <w:p>
       <w:pPr>
-        <w:pStyle w:val="text"/>
-      </w:pPr>
+        <w:pStyle w:val="hiddentext"/>
+      </w:pPr>
+      <w:r>
+        <w:t>HIDDEN TEXT: The degree sought must be worded in the form given in the Graduate Catalog, such as Doctor of Philosophy, Doctor of Musical Arts, Doctor of Education.</w:t>
+      </w:r>
     </w:p>
     <w:p>
       <w:pPr>
@@ -623,22 +626,27 @@
     </w:p>
     <w:p>
       <w:pPr>
-        <w:pStyle w:val="headingfm1"/>
-      </w:pPr>
-      <w:r>
-        <w:t>The University of Texas at Austin</w:t>
-      </w:r>
+        <w:pStyle w:val="text"/>
+      </w:pPr>
     </w:p>
     <w:p>
       <w:pPr>
         <w:pStyle w:val="headingfm1"/>
       </w:pPr>
       <w:r>
-        <w:t>December 2014</w:t>
+        <w:t>The University of Texas at Austin</w:t>
       </w:r>
     </w:p>
     <w:p>
       <w:pPr>
+        <w:pStyle w:val="headingfm1"/>
+      </w:pPr>
+      <w:r>
+        <w:t>December 2014</w:t>
+      </w:r>
+    </w:p>
+    <w:p>
+      <w:pPr>
         <w:pStyle w:val="headingfm2"/>
       </w:pPr>
       <w:r>
@@ -659,11 +667,9 @@
       <w:pPr>
         <w:pStyle w:val="textcentered"/>
       </w:pPr>
-      <w:proofErr w:type="gramStart"/>
       <w:r>
         <w:t>To my parents and my wife.</w:t>
       </w:r>
-      <w:proofErr w:type="gramEnd"/>
     </w:p>
     <w:p>
       <w:pPr>
@@ -732,7 +738,15 @@
       </w:r>
       <w:r>
         <w:lastRenderedPageBreak/>
-        <w:t>ClosetStylist: An Android app to manage closet and programmatically pickout the outfit ALDBG</w:t>
+        <w:t>ClosetStylist</w:t>
+      </w:r>
+    </w:p>
+    <w:p>
+      <w:pPr>
+        <w:pStyle w:val="headingfm1"/>
+      </w:pPr>
+      <w:r>
+        <w:t>From closet to style control – an Android app can rule them all</w:t>
       </w:r>
     </w:p>
     <w:p>
@@ -800,15 +814,15 @@
       <w:r>
         <w:br w:type="page"/>
       </w:r>
-      <w:bookmarkStart w:id="1" w:name="_Toc271112376"/>
-      <w:bookmarkStart w:id="2" w:name="_Toc354617408"/>
+      <w:bookmarkStart w:id="0" w:name="_Toc271112376"/>
+      <w:bookmarkStart w:id="1" w:name="_Toc354617408"/>
       <w:r>
         <w:lastRenderedPageBreak/>
         <w:t xml:space="preserve"> </w:t>
       </w:r>
     </w:p>
+    <w:bookmarkEnd w:id="0"/>
     <w:bookmarkEnd w:id="1"/>
-    <w:bookmarkEnd w:id="2"/>
     <w:p>
       <w:pPr>
         <w:pStyle w:val="Heading2"/>
@@ -832,17 +846,14 @@
       <w:pPr>
         <w:pStyle w:val="Heading2"/>
       </w:pPr>
-      <w:bookmarkStart w:id="3" w:name="_Toc354617409"/>
+      <w:bookmarkStart w:id="2" w:name="_Toc354617409"/>
+      <w:bookmarkStart w:id="3" w:name="_GoBack"/>
+      <w:bookmarkEnd w:id="3"/>
       <w:r>
         <w:lastRenderedPageBreak/>
-        <w:t xml:space="preserve">Chapter </w:t>
-      </w:r>
-      <w:proofErr w:type="gramStart"/>
-      <w:r>
-        <w:t>1  Introduction</w:t>
-      </w:r>
-      <w:bookmarkEnd w:id="3"/>
-      <w:proofErr w:type="gramEnd"/>
+        <w:t>Chapter 1  Introduction</w:t>
+      </w:r>
+      <w:bookmarkEnd w:id="2"/>
     </w:p>
     <w:p>
       <w:pPr>
@@ -1231,7 +1242,7 @@
           <v:shape id="_x0000_i1025" type="#_x0000_t75" style="width:431.95pt;height:431.95pt" o:ole="">
             <v:imagedata r:id="rId16" o:title=""/>
           </v:shape>
-          <o:OLEObject Type="Embed" ProgID="Visio.Drawing.11" ShapeID="_x0000_i1025" DrawAspect="Content" ObjectID="_1475603058" r:id="rId17"/>
+          <o:OLEObject Type="Embed" ProgID="Visio.Drawing.11" ShapeID="_x0000_i1025" DrawAspect="Content" ObjectID="_1475605941" r:id="rId17"/>
         </w:object>
       </w:r>
     </w:p>
@@ -1331,7 +1342,7 @@
           <v:shape id="_x0000_i1026" type="#_x0000_t75" style="width:431.95pt;height:376.9pt" o:ole="">
             <v:imagedata r:id="rId18" o:title=""/>
           </v:shape>
-          <o:OLEObject Type="Embed" ProgID="Visio.Drawing.11" ShapeID="_x0000_i1026" DrawAspect="Content" ObjectID="_1475603059" r:id="rId19"/>
+          <o:OLEObject Type="Embed" ProgID="Visio.Drawing.11" ShapeID="_x0000_i1026" DrawAspect="Content" ObjectID="_1475605942" r:id="rId19"/>
         </w:object>
       </w:r>
     </w:p>
@@ -1419,7 +1430,7 @@
           <v:shape id="_x0000_i1027" type="#_x0000_t75" style="width:365.6pt;height:534pt" o:ole="">
             <v:imagedata r:id="rId20" o:title=""/>
           </v:shape>
-          <o:OLEObject Type="Embed" ProgID="Visio.Drawing.11" ShapeID="_x0000_i1027" DrawAspect="Content" ObjectID="_1475603060" r:id="rId21"/>
+          <o:OLEObject Type="Embed" ProgID="Visio.Drawing.11" ShapeID="_x0000_i1027" DrawAspect="Content" ObjectID="_1475605943" r:id="rId21"/>
         </w:object>
       </w:r>
     </w:p>
@@ -1520,7 +1531,7 @@
           <v:shape id="_x0000_i1028" type="#_x0000_t75" style="width:431.95pt;height:363.55pt" o:ole="">
             <v:imagedata r:id="rId22" o:title=""/>
           </v:shape>
-          <o:OLEObject Type="Embed" ProgID="Visio.Drawing.11" ShapeID="_x0000_i1028" DrawAspect="Content" ObjectID="_1475603061" r:id="rId23"/>
+          <o:OLEObject Type="Embed" ProgID="Visio.Drawing.11" ShapeID="_x0000_i1028" DrawAspect="Content" ObjectID="_1475605944" r:id="rId23"/>
         </w:object>
       </w:r>
     </w:p>
@@ -1612,7 +1623,7 @@
           <v:shape id="_x0000_i1029" type="#_x0000_t75" style="width:431.95pt;height:518.5pt" o:ole="">
             <v:imagedata r:id="rId24" o:title=""/>
           </v:shape>
-          <o:OLEObject Type="Embed" ProgID="Visio.Drawing.11" ShapeID="_x0000_i1029" DrawAspect="Content" ObjectID="_1475603062" r:id="rId25"/>
+          <o:OLEObject Type="Embed" ProgID="Visio.Drawing.11" ShapeID="_x0000_i1029" DrawAspect="Content" ObjectID="_1475605945" r:id="rId25"/>
         </w:object>
       </w:r>
       <w:r>
@@ -1702,7 +1713,7 @@
           <v:shape id="_x0000_i1030" type="#_x0000_t75" style="width:431.95pt;height:309.55pt" o:ole="">
             <v:imagedata r:id="rId26" o:title=""/>
           </v:shape>
-          <o:OLEObject Type="Embed" ProgID="Visio.Drawing.11" ShapeID="_x0000_i1030" DrawAspect="Content" ObjectID="_1475603063" r:id="rId27"/>
+          <o:OLEObject Type="Embed" ProgID="Visio.Drawing.11" ShapeID="_x0000_i1030" DrawAspect="Content" ObjectID="_1475605946" r:id="rId27"/>
         </w:object>
       </w:r>
     </w:p>
@@ -1792,7 +1803,7 @@
           <v:shape id="_x0000_i1031" type="#_x0000_t75" style="width:431.95pt;height:231.55pt" o:ole="">
             <v:imagedata r:id="rId28" o:title=""/>
           </v:shape>
-          <o:OLEObject Type="Embed" ProgID="Visio.Drawing.11" ShapeID="_x0000_i1031" DrawAspect="Content" ObjectID="_1475603064" r:id="rId29"/>
+          <o:OLEObject Type="Embed" ProgID="Visio.Drawing.11" ShapeID="_x0000_i1031" DrawAspect="Content" ObjectID="_1475605947" r:id="rId29"/>
         </w:object>
       </w:r>
       <w:r>
@@ -1867,15 +1878,7 @@
         <w:pStyle w:val="text"/>
       </w:pPr>
       <w:r>
-        <w:t>Balsamiq [</w:t>
-      </w:r>
-      <w:proofErr w:type="gramStart"/>
-      <w:r>
-        <w:t>Bal</w:t>
-      </w:r>
-      <w:proofErr w:type="gramEnd"/>
-      <w:r>
-        <w:t>] was initially used to create mockups as it was user friendly and its online version was free for students. Figure 2.8 is an example of original mockups:</w:t>
+        <w:t>Balsamiq [Bal] was initially used to create mockups as it was user friendly and its online version was free for students. Figure 2.8 is an example of original mockups:</w:t>
       </w:r>
     </w:p>
     <w:p>
@@ -2735,14 +2738,9 @@
       <w:bookmarkStart w:id="22" w:name="_Toc354617425"/>
       <w:r>
         <w:lastRenderedPageBreak/>
-        <w:t xml:space="preserve">Chapter </w:t>
-      </w:r>
-      <w:proofErr w:type="gramStart"/>
-      <w:r>
-        <w:t>3  Implementation</w:t>
+        <w:t>Chapter 3  Implementation</w:t>
       </w:r>
       <w:bookmarkEnd w:id="22"/>
-      <w:proofErr w:type="gramEnd"/>
     </w:p>
     <w:p>
       <w:pPr>
@@ -2968,7 +2966,6 @@
         <w:pStyle w:val="Heading7"/>
       </w:pPr>
       <w:bookmarkStart w:id="24" w:name="_Toc354617465"/>
-      <w:proofErr w:type="gramStart"/>
       <w:r>
         <w:t>Table 3.1:</w:t>
       </w:r>
@@ -2977,7 +2974,6 @@
         <w:t>Development environment.</w:t>
       </w:r>
       <w:bookmarkEnd w:id="24"/>
-      <w:proofErr w:type="gramEnd"/>
     </w:p>
     <w:p>
       <w:pPr>
@@ -3032,15 +3028,7 @@
         <w:t xml:space="preserve">the </w:t>
       </w:r>
       <w:r>
-        <w:t xml:space="preserve">longitude and latitude) of a location to postal code. Geonames was chosen over Yahoo service (Yahoo BOSS PlaceFinder) because it was free, and Yahoo service used proprietary WOEID (Where </w:t>
-      </w:r>
-      <w:proofErr w:type="gramStart"/>
-      <w:r>
-        <w:t>On</w:t>
-      </w:r>
-      <w:proofErr w:type="gramEnd"/>
-      <w:r>
-        <w:t xml:space="preserve"> Earth Identification number). Besides, the later was subject to change by Yahoo, and would cause problem if we decide to switch to another service.</w:t>
+        <w:t>longitude and latitude) of a location to postal code. Geonames was chosen over Yahoo service (Yahoo BOSS PlaceFinder) because it was free, and Yahoo service used proprietary WOEID (Where On Earth Identification number). Besides, the later was subject to change by Yahoo, and would cause problem if we decide to switch to another service.</w:t>
       </w:r>
     </w:p>
     <w:p>
@@ -3078,15 +3066,7 @@
         </w:r>
       </w:hyperlink>
       <w:r>
-        <w:t xml:space="preserve">. The response was in JSON format and our tasks were to collect and parse the response, </w:t>
-      </w:r>
-      <w:proofErr w:type="gramStart"/>
-      <w:r>
-        <w:t>then</w:t>
-      </w:r>
-      <w:proofErr w:type="gramEnd"/>
-      <w:r>
-        <w:t xml:space="preserve"> display it in the main screen of the app.</w:t>
+        <w:t>. The response was in JSON format and our tasks were to collect and parse the response, then display it in the main screen of the app.</w:t>
       </w:r>
     </w:p>
     <w:p>
@@ -3169,7 +3149,7 @@
           <v:shape id="_x0000_i1032" type="#_x0000_t75" style="width:148.2pt;height:184.2pt" o:ole="">
             <v:imagedata r:id="rId43" o:title=""/>
           </v:shape>
-          <o:OLEObject Type="Embed" ProgID="Visio.Drawing.11" ShapeID="_x0000_i1032" DrawAspect="Content" ObjectID="_1475603065" r:id="rId44"/>
+          <o:OLEObject Type="Embed" ProgID="Visio.Drawing.11" ShapeID="_x0000_i1032" DrawAspect="Content" ObjectID="_1475605948" r:id="rId44"/>
         </w:object>
       </w:r>
     </w:p>
@@ -7420,7 +7400,6 @@
       <w:pPr>
         <w:pStyle w:val="Heading8"/>
       </w:pPr>
-      <w:proofErr w:type="gramStart"/>
       <w:r>
         <w:t>Table 3.2:</w:t>
       </w:r>
@@ -7428,7 +7407,6 @@
         <w:tab/>
         <w:t>Temperature range per Style.</w:t>
       </w:r>
-      <w:proofErr w:type="gramEnd"/>
     </w:p>
     <w:p>
       <w:pPr>
@@ -19290,15 +19268,7 @@
         <w:pStyle w:val="Heading8"/>
       </w:pPr>
       <w:r>
-        <w:t xml:space="preserve">Table 3.4: Pair </w:t>
-      </w:r>
-      <w:proofErr w:type="gramStart"/>
-      <w:r>
-        <w:t>Matching</w:t>
-      </w:r>
-      <w:proofErr w:type="gramEnd"/>
-      <w:r>
-        <w:t xml:space="preserve"> score table for male.</w:t>
+        <w:t>Table 3.4: Pair Matching score table for male.</w:t>
       </w:r>
     </w:p>
     <w:p>
@@ -26607,15 +26577,7 @@
         <w:pStyle w:val="Heading8"/>
       </w:pPr>
       <w:r>
-        <w:t xml:space="preserve">Table 3.5: Pair </w:t>
-      </w:r>
-      <w:proofErr w:type="gramStart"/>
-      <w:r>
-        <w:t>Matching</w:t>
-      </w:r>
-      <w:proofErr w:type="gramEnd"/>
-      <w:r>
-        <w:t xml:space="preserve"> score table for female.</w:t>
+        <w:t>Table 3.5: Pair Matching score table for female.</w:t>
       </w:r>
     </w:p>
     <w:p>
@@ -26641,15 +26603,7 @@
         <w:pStyle w:val="text"/>
       </w:pPr>
       <w:r>
-        <w:t xml:space="preserve">It is impossible to list every existing shade of color because there are just too many. We decided on twelve basic colors: beige, black, blue, brown, gray, green, orange, pink, red, violet, white, yellow, and an additional option of ‘multicolor_pattern’ to accommodate items with more than one color. Therefore, we have a total of 13 colors to work with. These 13 colors can further be divided into two groups – “Color” (blue, green, violet, red, yellow, orange, pink, multicolor_pattern) and “Neutral” (gray, white, </w:t>
-      </w:r>
-      <w:proofErr w:type="gramStart"/>
-      <w:r>
-        <w:t>black</w:t>
-      </w:r>
-      <w:proofErr w:type="gramEnd"/>
-      <w:r>
-        <w:t>, brown, beige). [CWL] has listed which colors are complimentary to one another. Besides, “Neutral” colors can be easily matched with other while the “Color” colors are more restricted. These relations are expressed through the points given to each combination of these colors in the color score Table 3.6.</w:t>
+        <w:t>It is impossible to list every existing shade of color because there are just too many. We decided on twelve basic colors: beige, black, blue, brown, gray, green, orange, pink, red, violet, white, yellow, and an additional option of ‘multicolor_pattern’ to accommodate items with more than one color. Therefore, we have a total of 13 colors to work with. These 13 colors can further be divided into two groups – “Color” (blue, green, violet, red, yellow, orange, pink, multicolor_pattern) and “Neutral” (gray, white, black, brown, beige). [CWL] has listed which colors are complimentary to one another. Besides, “Neutral” colors can be easily matched with other while the “Color” colors are more restricted. These relations are expressed through the points given to each combination of these colors in the color score Table 3.6.</w:t>
       </w:r>
     </w:p>
     <w:p>
@@ -40644,7 +40598,7 @@
           <v:shape id="_x0000_i1033" type="#_x0000_t75" style="width:288.15pt;height:314.85pt" o:ole="">
             <v:imagedata r:id="rId45" o:title=""/>
           </v:shape>
-          <o:OLEObject Type="Embed" ProgID="Visio.Drawing.11" ShapeID="_x0000_i1033" DrawAspect="Content" ObjectID="_1475603066" r:id="rId46"/>
+          <o:OLEObject Type="Embed" ProgID="Visio.Drawing.11" ShapeID="_x0000_i1033" DrawAspect="Content" ObjectID="_1475605949" r:id="rId46"/>
         </w:object>
       </w:r>
     </w:p>
@@ -40734,15 +40688,7 @@
         <w:pStyle w:val="text"/>
       </w:pPr>
       <w:r>
-        <w:t xml:space="preserve">The application layer consists of all the services employed in this app, including weather service, location service, and clothes matching service. The purpose of this layer is to implement application logic and provide all the features of the app including organizing user’s </w:t>
-      </w:r>
-      <w:proofErr w:type="gramStart"/>
-      <w:r>
-        <w:t>closet,</w:t>
-      </w:r>
-      <w:proofErr w:type="gramEnd"/>
-      <w:r>
-        <w:t xml:space="preserve"> programmatically suggest outfits, keep track of outfit history, and managing laundry bag.</w:t>
+        <w:t>The application layer consists of all the services employed in this app, including weather service, location service, and clothes matching service. The purpose of this layer is to implement application logic and provide all the features of the app including organizing user’s closet, programmatically suggest outfits, keep track of outfit history, and managing laundry bag.</w:t>
       </w:r>
     </w:p>
     <w:p>
@@ -40791,7 +40737,7 @@
           <v:shape id="_x0000_i1034" type="#_x0000_t75" style="width:313.15pt;height:237pt" o:ole="">
             <v:imagedata r:id="rId47" o:title=""/>
           </v:shape>
-          <o:OLEObject Type="Embed" ProgID="Visio.Drawing.11" ShapeID="_x0000_i1034" DrawAspect="Content" ObjectID="_1475603067" r:id="rId48"/>
+          <o:OLEObject Type="Embed" ProgID="Visio.Drawing.11" ShapeID="_x0000_i1034" DrawAspect="Content" ObjectID="_1475605950" r:id="rId48"/>
         </w:object>
       </w:r>
     </w:p>
@@ -40805,7 +40751,7 @@
           <v:shape id="_x0000_i1035" type="#_x0000_t75" style="width:432.2pt;height:208.25pt" o:ole="">
             <v:imagedata r:id="rId49" o:title=""/>
           </v:shape>
-          <o:OLEObject Type="Embed" ProgID="Visio.Drawing.11" ShapeID="_x0000_i1035" DrawAspect="Content" ObjectID="_1475603068" r:id="rId50"/>
+          <o:OLEObject Type="Embed" ProgID="Visio.Drawing.11" ShapeID="_x0000_i1035" DrawAspect="Content" ObjectID="_1475605951" r:id="rId50"/>
         </w:object>
       </w:r>
     </w:p>
@@ -40881,7 +40827,7 @@
           <v:shape id="_x0000_i1036" type="#_x0000_t75" style="width:431.65pt;height:164.4pt" o:ole="">
             <v:imagedata r:id="rId51" o:title=""/>
           </v:shape>
-          <o:OLEObject Type="Embed" ProgID="Visio.Drawing.11" ShapeID="_x0000_i1036" DrawAspect="Content" ObjectID="_1475603069" r:id="rId52"/>
+          <o:OLEObject Type="Embed" ProgID="Visio.Drawing.11" ShapeID="_x0000_i1036" DrawAspect="Content" ObjectID="_1475605952" r:id="rId52"/>
         </w:object>
       </w:r>
       <w:r>
@@ -40937,7 +40883,7 @@
           <v:shape id="_x0000_i1037" type="#_x0000_t75" style="width:431.85pt;height:297.1pt" o:ole="">
             <v:imagedata r:id="rId53" o:title=""/>
           </v:shape>
-          <o:OLEObject Type="Embed" ProgID="Visio.Drawing.11" ShapeID="_x0000_i1037" DrawAspect="Content" ObjectID="_1475603070" r:id="rId54"/>
+          <o:OLEObject Type="Embed" ProgID="Visio.Drawing.11" ShapeID="_x0000_i1037" DrawAspect="Content" ObjectID="_1475605953" r:id="rId54"/>
         </w:object>
       </w:r>
       <w:r>
@@ -41040,7 +40986,7 @@
           <v:shape id="_x0000_i1038" type="#_x0000_t75" style="width:431.9pt;height:406.25pt" o:ole="">
             <v:imagedata r:id="rId56" o:title=""/>
           </v:shape>
-          <o:OLEObject Type="Embed" ProgID="Visio.Drawing.11" ShapeID="_x0000_i1038" DrawAspect="Content" ObjectID="_1475603071" r:id="rId57"/>
+          <o:OLEObject Type="Embed" ProgID="Visio.Drawing.11" ShapeID="_x0000_i1038" DrawAspect="Content" ObjectID="_1475605954" r:id="rId57"/>
         </w:object>
       </w:r>
     </w:p>
@@ -41058,7 +41004,7 @@
           <v:shape id="_x0000_i1039" type="#_x0000_t75" style="width:431.95pt;height:162.05pt" o:ole="">
             <v:imagedata r:id="rId58" o:title=""/>
           </v:shape>
-          <o:OLEObject Type="Embed" ProgID="Visio.Drawing.11" ShapeID="_x0000_i1039" DrawAspect="Content" ObjectID="_1475603072" r:id="rId59"/>
+          <o:OLEObject Type="Embed" ProgID="Visio.Drawing.11" ShapeID="_x0000_i1039" DrawAspect="Content" ObjectID="_1475605955" r:id="rId59"/>
         </w:object>
       </w:r>
     </w:p>
@@ -41079,15 +41025,7 @@
         <w:pStyle w:val="text"/>
       </w:pPr>
       <w:r>
-        <w:t xml:space="preserve">In our design, the AbstractFactory interface is the ClothesMatchingComponentFactory, and the ConcreteFactory classes are ClothesMatchingComponentFactoryMale, and ClothesMatchingComponentFactoryFemale. There are several AbstractProduct classes OccasionMatching, PairMatching, ColorMatching and the corresponding concrete Product classes are OccasionMatchingMale, OccasionMatchingFemale, PairMatchingMale, PairMatchingFemale, </w:t>
-      </w:r>
-      <w:proofErr w:type="gramStart"/>
-      <w:r>
-        <w:t>ColorMatchingDefault</w:t>
-      </w:r>
-      <w:proofErr w:type="gramEnd"/>
-      <w:r>
-        <w:t>.</w:t>
+        <w:t>In our design, the AbstractFactory interface is the ClothesMatchingComponentFactory, and the ConcreteFactory classes are ClothesMatchingComponentFactoryMale, and ClothesMatchingComponentFactoryFemale. There are several AbstractProduct classes OccasionMatching, PairMatching, ColorMatching and the corresponding concrete Product classes are OccasionMatchingMale, OccasionMatchingFemale, PairMatchingMale, PairMatchingFemale, ColorMatchingDefault.</w:t>
       </w:r>
     </w:p>
     <w:p>
@@ -41385,15 +41323,7 @@
         <w:pStyle w:val="text"/>
       </w:pPr>
       <w:r>
-        <w:t xml:space="preserve">[DAN] provides guidelines and sample code to process images off the UI thread, and then </w:t>
-      </w:r>
-      <w:proofErr w:type="gramStart"/>
-      <w:r>
-        <w:t>load</w:t>
-      </w:r>
-      <w:proofErr w:type="gramEnd"/>
-      <w:r>
-        <w:t xml:space="preserve"> them efficiently to the app. We applied the guidelines to sample images using AsyncTask on a different thread from the UI thread. Once the images were resized, we displayed the newly processed images on the screen. This allowed us to display list of images in My Closet screen or multiple images in Outfit of the Day screen smoothly as the user scrolled up and down.</w:t>
+        <w:t>[DAN] provides guidelines and sample code to process images off the UI thread, and then load them efficiently to the app. We applied the guidelines to sample images using AsyncTask on a different thread from the UI thread. Once the images were resized, we displayed the newly processed images on the screen. This allowed us to display list of images in My Closet screen or multiple images in Outfit of the Day screen smoothly as the user scrolled up and down.</w:t>
       </w:r>
     </w:p>
     <w:p>
@@ -42394,7 +42324,6 @@
         <w:pStyle w:val="Heading7"/>
       </w:pPr>
       <w:bookmarkStart w:id="42" w:name="_Toc354617467"/>
-      <w:proofErr w:type="gramStart"/>
       <w:r>
         <w:t>Table 4.1:</w:t>
       </w:r>
@@ -42403,7 +42332,6 @@
         <w:t>ClosetStylist development costs.</w:t>
       </w:r>
       <w:bookmarkEnd w:id="42"/>
-      <w:proofErr w:type="gramEnd"/>
     </w:p>
     <w:p>
       <w:pPr>
@@ -42882,14 +42810,9 @@
       </w:pPr>
       <w:bookmarkStart w:id="45" w:name="_Toc354617450"/>
       <w:r>
-        <w:t xml:space="preserve">Chapter </w:t>
-      </w:r>
-      <w:proofErr w:type="gramStart"/>
-      <w:r>
-        <w:t>5  Conclusion</w:t>
+        <w:t>Chapter 5  Conclusion</w:t>
       </w:r>
       <w:bookmarkEnd w:id="45"/>
-      <w:proofErr w:type="gramEnd"/>
     </w:p>
     <w:p>
       <w:pPr>
@@ -43101,15 +43024,7 @@
         <w:pStyle w:val="text"/>
       </w:pPr>
       <w:r>
-        <w:t xml:space="preserve">We were able to login to Facebook, did not have enough bandwidth to implement sharing the outfit on Facebook because sharing images of the outfit is a complicated process. Given that this app requires displaying </w:t>
-      </w:r>
-      <w:proofErr w:type="gramStart"/>
-      <w:r>
-        <w:t>pictures,</w:t>
-      </w:r>
-      <w:proofErr w:type="gramEnd"/>
-      <w:r>
-        <w:t xml:space="preserve"> Twitter may not be a good social network to share. Instagram may be a better choice.</w:t>
+        <w:t>We were able to login to Facebook, did not have enough bandwidth to implement sharing the outfit on Facebook because sharing images of the outfit is a complicated process. Given that this app requires displaying pictures, Twitter may not be a good social network to share. Instagram may be a better choice.</w:t>
       </w:r>
     </w:p>
     <w:p>
@@ -43237,37 +43152,8 @@
       <w:r>
         <w:tab/>
       </w:r>
-      <w:proofErr w:type="gramStart"/>
-      <w:r>
-        <w:t>"UML 2 Activity Diagramming Guidelines."</w:t>
-      </w:r>
-      <w:proofErr w:type="gramEnd"/>
-      <w:r>
-        <w:t xml:space="preserve"> </w:t>
-      </w:r>
-      <w:proofErr w:type="gramStart"/>
-      <w:r>
-        <w:t>UML 2 Activity Diagramming Guidelines.</w:t>
-      </w:r>
-      <w:proofErr w:type="gramEnd"/>
-      <w:r>
-        <w:t xml:space="preserve"> </w:t>
-      </w:r>
-      <w:proofErr w:type="gramStart"/>
-      <w:r>
-        <w:t>Ed. Scott Ambler.</w:t>
-      </w:r>
-      <w:proofErr w:type="gramEnd"/>
-      <w:r>
-        <w:t xml:space="preserve"> </w:t>
-      </w:r>
-      <w:proofErr w:type="gramStart"/>
-      <w:r>
-        <w:t>Ambysoft Inc. Web.</w:t>
-      </w:r>
-      <w:proofErr w:type="gramEnd"/>
-      <w:r>
-        <w:t xml:space="preserve"> 23 Oct. 2014. &lt;http://www.agilemodeling.com/style/activityDiagram.htm&gt;.</w:t>
+      <w:r>
+        <w:t>"UML 2 Activity Diagramming Guidelines." UML 2 Activity Diagramming Guidelines. Ed. Scott Ambler. Ambysoft Inc. Web. 23 Oct. 2014. &lt;http://www.agilemodeling.com/style/activityDiagram.htm&gt;.</w:t>
       </w:r>
     </w:p>
     <w:p>
@@ -43275,51 +43161,11 @@
         <w:pStyle w:val="reference"/>
       </w:pPr>
       <w:r>
-        <w:t xml:space="preserve"> [</w:t>
-      </w:r>
-      <w:proofErr w:type="gramStart"/>
-      <w:r>
-        <w:t>Bal</w:t>
-      </w:r>
-      <w:proofErr w:type="gramEnd"/>
-      <w:r>
-        <w:t>]</w:t>
+        <w:t xml:space="preserve"> [Bal]</w:t>
       </w:r>
       <w:r>
         <w:tab/>
-        <w:t>"Balsamiq.</w:t>
-      </w:r>
-      <w:proofErr w:type="gramStart"/>
-      <w:r>
-        <w:t>" .</w:t>
-      </w:r>
-      <w:proofErr w:type="gramEnd"/>
-      <w:r>
-        <w:t xml:space="preserve"> </w:t>
-      </w:r>
-      <w:proofErr w:type="gramStart"/>
-      <w:r>
-        <w:t>Rapid, Effective and Fun Wireframing Software.</w:t>
-      </w:r>
-      <w:proofErr w:type="gramEnd"/>
-      <w:r>
-        <w:t xml:space="preserve"> </w:t>
-      </w:r>
-      <w:proofErr w:type="gramStart"/>
-      <w:r>
-        <w:t>Balsamiq.</w:t>
-      </w:r>
-      <w:proofErr w:type="gramEnd"/>
-      <w:r>
-        <w:t xml:space="preserve"> </w:t>
-      </w:r>
-      <w:proofErr w:type="gramStart"/>
-      <w:r>
-        <w:t>Web.</w:t>
-      </w:r>
-      <w:proofErr w:type="gramEnd"/>
-      <w:r>
-        <w:t xml:space="preserve"> 23 Oct. 2014. &lt;http://www.balsamiq.com&gt;.</w:t>
+        <w:t>"Balsamiq." . Rapid, Effective and Fun Wireframing Software. Balsamiq. Web. 23 Oct. 2014. &lt;http://www.balsamiq.com&gt;.</w:t>
       </w:r>
     </w:p>
     <w:p>
@@ -43327,37 +43173,13 @@
         <w:pStyle w:val="reference"/>
       </w:pPr>
       <w:r>
-        <w:t xml:space="preserve"> [</w:t>
-      </w:r>
-      <w:proofErr w:type="gramStart"/>
-      <w:r>
-        <w:t>Ecl</w:t>
-      </w:r>
-      <w:proofErr w:type="gramEnd"/>
-      <w:r>
-        <w:t>]</w:t>
+        <w:t xml:space="preserve"> [Ecl]</w:t>
       </w:r>
       <w:r>
         <w:tab/>
       </w:r>
       <w:r>
-        <w:t xml:space="preserve">"Eclipse Downloads." </w:t>
-      </w:r>
-      <w:proofErr w:type="gramStart"/>
-      <w:r>
-        <w:t>Eclipse RSS.</w:t>
-      </w:r>
-      <w:proofErr w:type="gramEnd"/>
-      <w:r>
-        <w:t xml:space="preserve"> Eclipse Foundation, 1 Jan. 2004. </w:t>
-      </w:r>
-      <w:proofErr w:type="gramStart"/>
-      <w:r>
-        <w:t>Web.</w:t>
-      </w:r>
-      <w:proofErr w:type="gramEnd"/>
-      <w:r>
-        <w:t xml:space="preserve"> 23 Oct. 2014. &lt;http://www.eclipse.org/downloads/&gt;.</w:t>
+        <w:t>"Eclipse Downloads." Eclipse RSS. Eclipse Foundation, 1 Jan. 2004. Web. 23 Oct. 2014. &lt;http://www.eclipse.org/downloads/&gt;.</w:t>
       </w:r>
     </w:p>
     <w:p>
@@ -43371,23 +43193,7 @@
         <w:tab/>
       </w:r>
       <w:r>
-        <w:t xml:space="preserve">Azzola, Francesco. </w:t>
-      </w:r>
-      <w:proofErr w:type="gramStart"/>
-      <w:r>
-        <w:t>"Surviving W/ Android."</w:t>
-      </w:r>
-      <w:proofErr w:type="gramEnd"/>
-      <w:r>
-        <w:t xml:space="preserve"> Android Weather App: JSON, HTTP and Openweathermap. 21 May 2013. </w:t>
-      </w:r>
-      <w:proofErr w:type="gramStart"/>
-      <w:r>
-        <w:t>Web.</w:t>
-      </w:r>
-      <w:proofErr w:type="gramEnd"/>
-      <w:r>
-        <w:t xml:space="preserve"> 23 Oct. 2014. &lt;http://www.survivingwithandroid.com/2013/05/build-weather-app-json-http-android.html&gt;.</w:t>
+        <w:t>Azzola, Francesco. "Surviving W/ Android." Android Weather App: JSON, HTTP and Openweathermap. 21 May 2013. Web. 23 Oct. 2014. &lt;http://www.survivingwithandroid.com/2013/05/build-weather-app-json-http-android.html&gt;.</w:t>
       </w:r>
     </w:p>
     <w:p>
@@ -43398,31 +43204,7 @@
         <w:t xml:space="preserve">[Inv] </w:t>
       </w:r>
       <w:r>
-        <w:t xml:space="preserve">"Free Web &amp; Mobile (iOS, Android) Prototyping and UI Mockup Tool | InVision." </w:t>
-      </w:r>
-      <w:proofErr w:type="gramStart"/>
-      <w:r>
-        <w:t>InVision.</w:t>
-      </w:r>
-      <w:proofErr w:type="gramEnd"/>
-      <w:r>
-        <w:t xml:space="preserve"> </w:t>
-      </w:r>
-      <w:proofErr w:type="gramStart"/>
-      <w:r>
-        <w:t>InVision.</w:t>
-      </w:r>
-      <w:proofErr w:type="gramEnd"/>
-      <w:r>
-        <w:t xml:space="preserve"> </w:t>
-      </w:r>
-      <w:proofErr w:type="gramStart"/>
-      <w:r>
-        <w:t>Web.</w:t>
-      </w:r>
-      <w:proofErr w:type="gramEnd"/>
-      <w:r>
-        <w:t xml:space="preserve"> 23 Oct. 2014. &lt;http://www.invisionapp.com/&gt;.</w:t>
+        <w:t>"Free Web &amp; Mobile (iOS, Android) Prototyping and UI Mockup Tool | InVision." InVision. InVision. Web. 23 Oct. 2014. &lt;http://www.invisionapp.com/&gt;.</w:t>
       </w:r>
     </w:p>
     <w:p>
@@ -43435,29 +43217,8 @@
       <w:r>
         <w:t xml:space="preserve"> </w:t>
       </w:r>
-      <w:proofErr w:type="gramStart"/>
-      <w:r>
-        <w:t>"GeoNames."</w:t>
-      </w:r>
-      <w:proofErr w:type="gramEnd"/>
-      <w:r>
-        <w:t xml:space="preserve"> </w:t>
-      </w:r>
-      <w:proofErr w:type="gramStart"/>
-      <w:r>
-        <w:t>GeoNames.</w:t>
-      </w:r>
-      <w:proofErr w:type="gramEnd"/>
-      <w:r>
-        <w:t xml:space="preserve"> </w:t>
-      </w:r>
-      <w:proofErr w:type="gramStart"/>
-      <w:r>
-        <w:t>Web.</w:t>
-      </w:r>
-      <w:proofErr w:type="gramEnd"/>
-      <w:r>
-        <w:t xml:space="preserve"> 23 Oct. 2014. &lt;http://www.geonames.org/&gt;.</w:t>
+      <w:r>
+        <w:t>"GeoNames." GeoNames. Web. 23 Oct. 2014. &lt;http://www.geonames.org/&gt;.</w:t>
       </w:r>
     </w:p>
     <w:p>
@@ -43474,23 +43235,7 @@
         <w:t xml:space="preserve">[Rob] Reda, Renas. "User Scenario Testing for Android." </w:t>
       </w:r>
       <w:r>
-        <w:t xml:space="preserve">Robotium - The World's Leading Android™ Test Automation Framework. </w:t>
-      </w:r>
-      <w:proofErr w:type="gramStart"/>
-      <w:r>
-        <w:t>Google.</w:t>
-      </w:r>
-      <w:proofErr w:type="gramEnd"/>
-      <w:r>
-        <w:t xml:space="preserve"> </w:t>
-      </w:r>
-      <w:proofErr w:type="gramStart"/>
-      <w:r>
-        <w:t>Web.</w:t>
-      </w:r>
-      <w:proofErr w:type="gramEnd"/>
-      <w:r>
-        <w:t xml:space="preserve"> 23 Oct. 2014. &lt;https://code.google.com/p/robotium&gt;.</w:t>
+        <w:t>Robotium - The World's Leading Android™ Test Automation Framework. Google. Web. 23 Oct. 2014. &lt;https://code.google.com/p/robotium&gt;.</w:t>
       </w:r>
     </w:p>
     <w:p>
@@ -43507,39 +43252,7 @@
         <w:t xml:space="preserve">] </w:t>
       </w:r>
       <w:r>
-        <w:t xml:space="preserve">Centeno, Antonio. </w:t>
-      </w:r>
-      <w:proofErr w:type="gramStart"/>
-      <w:r>
-        <w:t>"The Color Wheel – Color Coordination for Men."</w:t>
-      </w:r>
-      <w:proofErr w:type="gramEnd"/>
-      <w:r>
-        <w:t xml:space="preserve"> </w:t>
-      </w:r>
-      <w:proofErr w:type="gramStart"/>
-      <w:r>
-        <w:t>Real Men Real Style.</w:t>
-      </w:r>
-      <w:proofErr w:type="gramEnd"/>
-      <w:r>
-        <w:t xml:space="preserve"> </w:t>
-      </w:r>
-      <w:proofErr w:type="gramStart"/>
-      <w:r>
-        <w:t>RMRS.</w:t>
-      </w:r>
-      <w:proofErr w:type="gramEnd"/>
-      <w:r>
-        <w:t xml:space="preserve"> </w:t>
-      </w:r>
-      <w:proofErr w:type="gramStart"/>
-      <w:r>
-        <w:t>Web.</w:t>
-      </w:r>
-      <w:proofErr w:type="gramEnd"/>
-      <w:r>
-        <w:t xml:space="preserve"> 23 Oct. 2014. &lt;http://www.realmenrealstyle.com/color-wheel-color-coordination-men/&gt;.</w:t>
+        <w:t>Centeno, Antonio. "The Color Wheel – Color Coordination for Men." Real Men Real Style. RMRS. Web. 23 Oct. 2014. &lt;http://www.realmenrealstyle.com/color-wheel-color-coordination-men/&gt;.</w:t>
       </w:r>
     </w:p>
     <w:p>
@@ -43550,15 +43263,7 @@
         <w:t xml:space="preserve">[HFDP] </w:t>
       </w:r>
       <w:r>
-        <w:t xml:space="preserve">Elisabeth </w:t>
-      </w:r>
-      <w:proofErr w:type="gramStart"/>
-      <w:r>
-        <w:t>Freeman ,</w:t>
-      </w:r>
-      <w:proofErr w:type="gramEnd"/>
-      <w:r>
-        <w:t xml:space="preserve"> Eric Freeman , Bert Bates , Kathy Sierra, Head First Design Patterns, O' Reilly &amp; Associates, Inc., 2004</w:t>
+        <w:t>Elisabeth Freeman , Eric Freeman , Bert Bates , Kathy Sierra, Head First Design Patterns, O' Reilly &amp; Associates, Inc., 2004</w:t>
       </w:r>
     </w:p>
     <w:p>
@@ -43568,37 +43273,8 @@
       <w:r>
         <w:t xml:space="preserve">[DAN] </w:t>
       </w:r>
-      <w:proofErr w:type="gramStart"/>
-      <w:r>
-        <w:t>"Displaying Bitmaps Efficiently."</w:t>
-      </w:r>
-      <w:proofErr w:type="gramEnd"/>
-      <w:r>
-        <w:t xml:space="preserve"> </w:t>
-      </w:r>
-      <w:proofErr w:type="gramStart"/>
-      <w:r>
-        <w:t>Android Developers.</w:t>
-      </w:r>
-      <w:proofErr w:type="gramEnd"/>
-      <w:r>
-        <w:t xml:space="preserve"> </w:t>
-      </w:r>
-      <w:proofErr w:type="gramStart"/>
-      <w:r>
-        <w:t>Google.</w:t>
-      </w:r>
-      <w:proofErr w:type="gramEnd"/>
-      <w:r>
-        <w:t xml:space="preserve"> </w:t>
-      </w:r>
-      <w:proofErr w:type="gramStart"/>
-      <w:r>
-        <w:t>Web.</w:t>
-      </w:r>
-      <w:proofErr w:type="gramEnd"/>
-      <w:r>
-        <w:t xml:space="preserve"> 23 Oct. 2014. &lt;http://developer.android.com/training/displaying-bitmaps/index.html&gt;.</w:t>
+      <w:r>
+        <w:t>"Displaying Bitmaps Efficiently." Android Developers. Google. Web. 23 Oct. 2014. &lt;http://developer.android.com/training/displaying-bitmaps/index.html&gt;.</w:t>
       </w:r>
     </w:p>
     <w:p>
@@ -43608,29 +43284,8 @@
       <w:r>
         <w:t xml:space="preserve">[Cpro] </w:t>
       </w:r>
-      <w:proofErr w:type="gramStart"/>
-      <w:r>
-        <w:t>"Java Developer Tools."</w:t>
-      </w:r>
-      <w:proofErr w:type="gramEnd"/>
-      <w:r>
-        <w:t xml:space="preserve"> CodePro Analytix User Guide. </w:t>
-      </w:r>
-      <w:proofErr w:type="gramStart"/>
-      <w:r>
-        <w:t>Google.</w:t>
-      </w:r>
-      <w:proofErr w:type="gramEnd"/>
-      <w:r>
-        <w:t xml:space="preserve"> </w:t>
-      </w:r>
-      <w:proofErr w:type="gramStart"/>
-      <w:r>
-        <w:t>Web.</w:t>
-      </w:r>
-      <w:proofErr w:type="gramEnd"/>
-      <w:r>
-        <w:t xml:space="preserve"> 23 Oct. 2014. &lt;https://developers.google.com/java-dev-tools/codepro/doc/&gt;.</w:t>
+      <w:r>
+        <w:t>"Java Developer Tools." CodePro Analytix User Guide. Google. Web. 23 Oct. 2014. &lt;https://developers.google.com/java-dev-tools/codepro/doc/&gt;.</w:t>
       </w:r>
     </w:p>
     <w:p>
@@ -43638,34 +43293,10 @@
         <w:pStyle w:val="reference"/>
       </w:pPr>
       <w:r>
-        <w:t xml:space="preserve"> </w:t>
-      </w:r>
-      <w:proofErr w:type="gramStart"/>
-      <w:r>
-        <w:t xml:space="preserve">[5FADYC] </w:t>
-      </w:r>
-      <w:r>
-        <w:t>"5 Fashion Apps to Digitize Your Closet."</w:t>
-      </w:r>
-      <w:proofErr w:type="gramEnd"/>
-      <w:r>
-        <w:t xml:space="preserve"> </w:t>
-      </w:r>
-      <w:proofErr w:type="gramStart"/>
-      <w:r>
-        <w:t>Mashable.</w:t>
-      </w:r>
-      <w:proofErr w:type="gramEnd"/>
-      <w:r>
-        <w:t xml:space="preserve"> Mashable, 1 Jan. 2013. </w:t>
-      </w:r>
-      <w:proofErr w:type="gramStart"/>
-      <w:r>
-        <w:t>Web.</w:t>
-      </w:r>
-      <w:proofErr w:type="gramEnd"/>
-      <w:r>
-        <w:t xml:space="preserve"> 23 Oct. 2014. &lt;http://mashable.com/2012/07/13/closet-management-apps/&gt;.</w:t>
+        <w:t xml:space="preserve"> [5FADYC] </w:t>
+      </w:r>
+      <w:r>
+        <w:t>"5 Fashion Apps to Digitize Your Closet." Mashable. Mashable, 1 Jan. 2013. Web. 23 Oct. 2014. &lt;http://mashable.com/2012/07/13/closet-management-apps/&gt;.</w:t>
       </w:r>
     </w:p>
     <w:sectPr>
@@ -43789,7 +43420,7 @@
         <w:rStyle w:val="PageNumber"/>
         <w:noProof/>
       </w:rPr>
-      <w:t>vii</w:t>
+      <w:t>vi</w:t>
     </w:r>
     <w:r>
       <w:rPr>
@@ -43840,7 +43471,7 @@
         <w:rStyle w:val="PageNumber"/>
         <w:noProof/>
       </w:rPr>
-      <w:t>61</w:t>
+      <w:t>1</w:t>
     </w:r>
     <w:r>
       <w:rPr>
@@ -43929,7 +43560,7 @@
         <v:path o:extrusionok="f" gradientshapeok="t" o:connecttype="rect"/>
         <o:lock v:ext="edit" aspectratio="t"/>
       </v:shapetype>
-      <v:shape id="_x0000_i1028" type="#_x0000_t75" style="width:45.75pt;height:20.25pt;visibility:visible;mso-wrap-style:square" o:bullet="t">
+      <v:shape id="_x0000_i1030" type="#_x0000_t75" style="width:45.75pt;height:20.25pt;visibility:visible;mso-wrap-style:square" o:bullet="t">
         <v:imagedata r:id="rId1" o:title=""/>
       </v:shape>
     </w:pict>
@@ -47621,7 +47252,7 @@
 </file>
 
 <file path=customXml/itemProps1.xml><?xml version="1.0" encoding="utf-8"?>
-<ds:datastoreItem xmlns:ds="http://schemas.openxmlformats.org/officeDocument/2006/customXml" ds:itemID="{F8953C3E-CE79-40FC-9076-70A814A3429C}">
+<ds:datastoreItem xmlns:ds="http://schemas.openxmlformats.org/officeDocument/2006/customXml" ds:itemID="{8D2B1353-5A6D-40EF-9031-9D43631D68BF}">
   <ds:schemaRefs>
     <ds:schemaRef ds:uri="http://schemas.openxmlformats.org/officeDocument/2006/bibliography"/>
   </ds:schemaRefs>

</xml_diff>

<commit_message>
Correct figures and tables in word doc. Update a visio file.
</commit_message>
<xml_diff>
--- a/AnhMasterReport.docx
+++ b/AnhMasterReport.docx
@@ -6,8 +6,6 @@
       <w:pPr>
         <w:pStyle w:val="textcentered"/>
       </w:pPr>
-      <w:bookmarkStart w:id="0" w:name="_GoBack"/>
-      <w:bookmarkEnd w:id="0"/>
     </w:p>
     <w:p>
       <w:pPr>
@@ -355,9 +353,9 @@
                     </wp:anchor>
                   </w:drawing>
                 </mc:Choice>
-                <mc:Fallback xmlns:w15="http://schemas.microsoft.com/office/word/2012/wordml">
+                <mc:Fallback>
                   <w:pict>
-                    <v:shapetype w14:anchorId="2BA4A65C" id="_x0000_t202" coordsize="21600,21600" o:spt="202" path="m,l,21600r21600,l21600,xe">
+                    <v:shapetype id="_x0000_t202" coordsize="21600,21600" o:spt="202" path="m,l,21600r21600,l21600,xe">
                       <v:stroke joinstyle="miter"/>
                       <v:path gradientshapeok="t" o:connecttype="rect"/>
                     </v:shapetype>
@@ -1000,15 +998,15 @@
       <w:r>
         <w:br w:type="page"/>
       </w:r>
-      <w:bookmarkStart w:id="1" w:name="_Toc271112376"/>
-      <w:bookmarkStart w:id="2" w:name="_Toc354617408"/>
+      <w:bookmarkStart w:id="0" w:name="_Toc271112376"/>
+      <w:bookmarkStart w:id="1" w:name="_Toc354617408"/>
       <w:r>
         <w:lastRenderedPageBreak/>
         <w:t xml:space="preserve"> </w:t>
       </w:r>
     </w:p>
+    <w:bookmarkEnd w:id="0"/>
     <w:bookmarkEnd w:id="1"/>
-    <w:bookmarkEnd w:id="2"/>
     <w:p>
       <w:pPr>
         <w:pStyle w:val="Heading2"/>
@@ -1032,12 +1030,12 @@
       <w:pPr>
         <w:pStyle w:val="Heading2"/>
       </w:pPr>
-      <w:bookmarkStart w:id="3" w:name="_Toc354617409"/>
+      <w:bookmarkStart w:id="2" w:name="_Toc354617409"/>
       <w:r>
         <w:lastRenderedPageBreak/>
         <w:t>Chapter 1  Introduction</w:t>
       </w:r>
-      <w:bookmarkEnd w:id="3"/>
+      <w:bookmarkEnd w:id="2"/>
     </w:p>
     <w:p>
       <w:pPr>
@@ -1047,11 +1045,11 @@
           <w:numId w:val="1"/>
         </w:numPr>
       </w:pPr>
-      <w:bookmarkStart w:id="4" w:name="_Toc354617410"/>
+      <w:bookmarkStart w:id="3" w:name="_Toc354617410"/>
       <w:r>
         <w:t>Motivation</w:t>
       </w:r>
-      <w:bookmarkEnd w:id="4"/>
+      <w:bookmarkEnd w:id="3"/>
       <w:r>
         <w:t xml:space="preserve"> </w:t>
       </w:r>
@@ -1249,11 +1247,11 @@
           <w:numId w:val="1"/>
         </w:numPr>
       </w:pPr>
-      <w:bookmarkStart w:id="5" w:name="_Toc354617413"/>
+      <w:bookmarkStart w:id="4" w:name="_Toc354617413"/>
       <w:r>
         <w:t>Report organization</w:t>
       </w:r>
-      <w:bookmarkEnd w:id="5"/>
+      <w:bookmarkEnd w:id="4"/>
     </w:p>
     <w:p>
       <w:pPr>
@@ -1302,68 +1300,68 @@
       <w:pPr>
         <w:pStyle w:val="Heading2"/>
       </w:pPr>
-      <w:bookmarkStart w:id="6" w:name="_Toc354617414"/>
+      <w:bookmarkStart w:id="5" w:name="_Toc354617414"/>
       <w:r>
         <w:lastRenderedPageBreak/>
         <w:t>Chapter 2 User Interface Design</w:t>
+      </w:r>
+      <w:bookmarkEnd w:id="5"/>
+    </w:p>
+    <w:p>
+      <w:pPr>
+        <w:pStyle w:val="Heading3"/>
+      </w:pPr>
+      <w:bookmarkStart w:id="6" w:name="_Toc354617415"/>
+      <w:r>
+        <w:t>2.1</w:t>
+      </w:r>
+      <w:r>
+        <w:tab/>
+        <w:t>Overview</w:t>
       </w:r>
       <w:bookmarkEnd w:id="6"/>
     </w:p>
     <w:p>
       <w:pPr>
-        <w:pStyle w:val="Heading3"/>
-      </w:pPr>
-      <w:bookmarkStart w:id="7" w:name="_Toc354617415"/>
-      <w:r>
-        <w:t>2.1</w:t>
-      </w:r>
-      <w:r>
-        <w:tab/>
-        <w:t>Overview</w:t>
-      </w:r>
-      <w:bookmarkEnd w:id="7"/>
+        <w:pStyle w:val="text"/>
+      </w:pPr>
+      <w:r>
+        <w:t xml:space="preserve">In this </w:t>
+      </w:r>
+      <w:r>
+        <w:t>chapter</w:t>
+      </w:r>
+      <w:r>
+        <w:t xml:space="preserve">, we explain the user interface design by first providing </w:t>
+      </w:r>
+      <w:r>
+        <w:t xml:space="preserve">a list of features this app offers through </w:t>
+      </w:r>
+      <w:r>
+        <w:t xml:space="preserve">some </w:t>
+      </w:r>
+      <w:r>
+        <w:t xml:space="preserve">usage </w:t>
+      </w:r>
+      <w:r>
+        <w:t>scenarios</w:t>
+      </w:r>
+      <w:r>
+        <w:t xml:space="preserve">. We then describe in detail some use cases to clarify the UI/UX flow for the main features of the app. We end this section with some mockups to show the look and feel of the app. </w:t>
+      </w:r>
     </w:p>
     <w:p>
       <w:pPr>
-        <w:pStyle w:val="text"/>
-      </w:pPr>
-      <w:r>
-        <w:t xml:space="preserve">In this </w:t>
-      </w:r>
-      <w:r>
-        <w:t>chapter</w:t>
-      </w:r>
-      <w:r>
-        <w:t xml:space="preserve">, we explain the user interface design by first providing </w:t>
-      </w:r>
-      <w:r>
-        <w:t xml:space="preserve">a list of features this app offers through </w:t>
-      </w:r>
-      <w:r>
-        <w:t xml:space="preserve">some </w:t>
-      </w:r>
-      <w:r>
-        <w:t xml:space="preserve">usage </w:t>
-      </w:r>
-      <w:r>
-        <w:t>scenarios</w:t>
-      </w:r>
-      <w:r>
-        <w:t xml:space="preserve">. We then describe in detail some use cases to clarify the UI/UX flow for the main features of the app. We end this section with some mockups to show the look and feel of the app. </w:t>
-      </w:r>
-    </w:p>
-    <w:p>
-      <w:pPr>
         <w:pStyle w:val="Heading3"/>
       </w:pPr>
-      <w:bookmarkStart w:id="8" w:name="_Toc354617416"/>
+      <w:bookmarkStart w:id="7" w:name="_Toc354617416"/>
       <w:r>
         <w:t>2.2</w:t>
       </w:r>
       <w:r>
         <w:tab/>
       </w:r>
-      <w:bookmarkEnd w:id="8"/>
+      <w:bookmarkEnd w:id="7"/>
       <w:r>
         <w:t>Features Lists</w:t>
       </w:r>
@@ -1434,7 +1432,7 @@
       <w:pPr>
         <w:pStyle w:val="Heading3"/>
       </w:pPr>
-      <w:bookmarkStart w:id="9" w:name="_Toc354617417"/>
+      <w:bookmarkStart w:id="8" w:name="_Toc354617417"/>
       <w:r>
         <w:t>2.3</w:t>
       </w:r>
@@ -1442,7 +1440,7 @@
         <w:tab/>
         <w:t>Use Cases</w:t>
       </w:r>
-      <w:bookmarkEnd w:id="9"/>
+      <w:bookmarkEnd w:id="8"/>
     </w:p>
     <w:p>
       <w:pPr>
@@ -1463,14 +1461,14 @@
       <w:pPr>
         <w:pStyle w:val="Heading4"/>
       </w:pPr>
-      <w:bookmarkStart w:id="10" w:name="_Toc354617418"/>
+      <w:bookmarkStart w:id="9" w:name="_Toc354617418"/>
       <w:r>
         <w:t>2.3.1</w:t>
       </w:r>
       <w:r>
         <w:tab/>
       </w:r>
-      <w:bookmarkEnd w:id="10"/>
+      <w:bookmarkEnd w:id="9"/>
       <w:r>
         <w:t>Register</w:t>
       </w:r>
@@ -1485,7 +1483,7 @@
           <v:shape id="_x0000_i1025" type="#_x0000_t75" style="width:431.95pt;height:431.95pt" o:ole="">
             <v:imagedata r:id="rId16" o:title=""/>
           </v:shape>
-          <o:OLEObject Type="Embed" ProgID="Visio.Drawing.11" ShapeID="_x0000_i1025" DrawAspect="Content" ObjectID="_1476815987" r:id="rId17"/>
+          <o:OLEObject Type="Embed" ProgID="Visio.Drawing.11" ShapeID="_x0000_i1025" DrawAspect="Content" ObjectID="_1476818859" r:id="rId17"/>
         </w:object>
       </w:r>
     </w:p>
@@ -1493,7 +1491,7 @@
       <w:pPr>
         <w:pStyle w:val="Heading8"/>
       </w:pPr>
-      <w:bookmarkStart w:id="11" w:name="_Toc355221551"/>
+      <w:bookmarkStart w:id="10" w:name="_Toc355221551"/>
       <w:r>
         <w:t xml:space="preserve">Figure </w:t>
       </w:r>
@@ -1512,7 +1510,7 @@
       <w:r>
         <w:t xml:space="preserve"> diagram</w:t>
       </w:r>
-      <w:bookmarkEnd w:id="11"/>
+      <w:bookmarkEnd w:id="10"/>
     </w:p>
     <w:p>
       <w:pPr>
@@ -1561,14 +1559,14 @@
       <w:pPr>
         <w:pStyle w:val="Heading4"/>
       </w:pPr>
-      <w:bookmarkStart w:id="12" w:name="_Toc354617419"/>
+      <w:bookmarkStart w:id="11" w:name="_Toc354617419"/>
       <w:r>
         <w:t>2.3.2</w:t>
       </w:r>
       <w:r>
         <w:tab/>
       </w:r>
-      <w:bookmarkEnd w:id="12"/>
+      <w:bookmarkEnd w:id="11"/>
       <w:r>
         <w:t>Login</w:t>
       </w:r>
@@ -1585,7 +1583,7 @@
           <v:shape id="_x0000_i1026" type="#_x0000_t75" style="width:431.95pt;height:376.9pt" o:ole="">
             <v:imagedata r:id="rId18" o:title=""/>
           </v:shape>
-          <o:OLEObject Type="Embed" ProgID="Visio.Drawing.11" ShapeID="_x0000_i1026" DrawAspect="Content" ObjectID="_1476815988" r:id="rId19"/>
+          <o:OLEObject Type="Embed" ProgID="Visio.Drawing.11" ShapeID="_x0000_i1026" DrawAspect="Content" ObjectID="_1476818860" r:id="rId19"/>
         </w:object>
       </w:r>
     </w:p>
@@ -1593,7 +1591,7 @@
       <w:pPr>
         <w:pStyle w:val="Heading8"/>
       </w:pPr>
-      <w:bookmarkStart w:id="13" w:name="_Toc355221552"/>
+      <w:bookmarkStart w:id="12" w:name="_Toc355221552"/>
       <w:r>
         <w:t>Figure 2.2:</w:t>
       </w:r>
@@ -1601,7 +1599,7 @@
         <w:tab/>
         <w:t>Login diagram</w:t>
       </w:r>
-      <w:bookmarkEnd w:id="13"/>
+      <w:bookmarkEnd w:id="12"/>
     </w:p>
     <w:p>
       <w:pPr>
@@ -1655,7 +1653,7 @@
       <w:pPr>
         <w:pStyle w:val="Heading4"/>
       </w:pPr>
-      <w:bookmarkStart w:id="14" w:name="_Toc354617420"/>
+      <w:bookmarkStart w:id="13" w:name="_Toc354617420"/>
       <w:r>
         <w:lastRenderedPageBreak/>
         <w:t>2.3.3</w:t>
@@ -1664,7 +1662,7 @@
         <w:tab/>
         <w:t>A</w:t>
       </w:r>
-      <w:bookmarkEnd w:id="14"/>
+      <w:bookmarkEnd w:id="13"/>
       <w:r>
         <w:t>dd new item</w:t>
       </w:r>
@@ -1679,7 +1677,7 @@
           <v:shape id="_x0000_i1027" type="#_x0000_t75" style="width:365.6pt;height:534pt" o:ole="">
             <v:imagedata r:id="rId20" o:title=""/>
           </v:shape>
-          <o:OLEObject Type="Embed" ProgID="Visio.Drawing.11" ShapeID="_x0000_i1027" DrawAspect="Content" ObjectID="_1476815989" r:id="rId21"/>
+          <o:OLEObject Type="Embed" ProgID="Visio.Drawing.11" ShapeID="_x0000_i1027" DrawAspect="Content" ObjectID="_1476818861" r:id="rId21"/>
         </w:object>
       </w:r>
     </w:p>
@@ -1687,7 +1685,7 @@
       <w:pPr>
         <w:pStyle w:val="Heading8"/>
       </w:pPr>
-      <w:bookmarkStart w:id="15" w:name="_Toc355221553"/>
+      <w:bookmarkStart w:id="14" w:name="_Toc355221553"/>
       <w:r>
         <w:t>Figure 2.3:</w:t>
       </w:r>
@@ -1695,7 +1693,7 @@
         <w:tab/>
         <w:t>Add new item diagram</w:t>
       </w:r>
-      <w:bookmarkEnd w:id="15"/>
+      <w:bookmarkEnd w:id="14"/>
     </w:p>
     <w:p>
       <w:pPr>
@@ -1748,32 +1746,19 @@
     </w:p>
     <w:p>
       <w:pPr>
-        <w:pStyle w:val="text"/>
-      </w:pPr>
-    </w:p>
-    <w:p>
-      <w:pPr>
         <w:pStyle w:val="Heading4"/>
       </w:pPr>
-      <w:bookmarkStart w:id="16" w:name="_Toc354617421"/>
-      <w:r>
+      <w:bookmarkStart w:id="15" w:name="_Toc354617421"/>
+      <w:r>
+        <w:lastRenderedPageBreak/>
         <w:t>2.3.4</w:t>
       </w:r>
       <w:r>
         <w:tab/>
       </w:r>
-      <w:bookmarkEnd w:id="16"/>
+      <w:bookmarkEnd w:id="15"/>
       <w:r>
         <w:t>View or edit an item</w:t>
-      </w:r>
-    </w:p>
-    <w:p>
-      <w:pPr>
-        <w:pStyle w:val="text"/>
-        <w:spacing w:after="240"/>
-      </w:pPr>
-      <w:r>
-        <w:t xml:space="preserve">  </w:t>
       </w:r>
     </w:p>
     <w:p>
@@ -1786,7 +1771,7 @@
           <v:shape id="_x0000_i1028" type="#_x0000_t75" style="width:431.95pt;height:363.95pt" o:ole="">
             <v:imagedata r:id="rId22" o:title=""/>
           </v:shape>
-          <o:OLEObject Type="Embed" ProgID="Visio.Drawing.11" ShapeID="_x0000_i1028" DrawAspect="Content" ObjectID="_1476815990" r:id="rId23"/>
+          <o:OLEObject Type="Embed" ProgID="Visio.Drawing.11" ShapeID="_x0000_i1028" DrawAspect="Content" ObjectID="_1476818862" r:id="rId23"/>
         </w:object>
       </w:r>
     </w:p>
@@ -1794,7 +1779,6 @@
       <w:pPr>
         <w:pStyle w:val="Heading8"/>
       </w:pPr>
-      <w:bookmarkStart w:id="17" w:name="_Toc355221554"/>
       <w:r>
         <w:t>Figure 2.4:</w:t>
       </w:r>
@@ -1802,7 +1786,6 @@
         <w:tab/>
         <w:t>View or edit item diagram</w:t>
       </w:r>
-      <w:bookmarkEnd w:id="17"/>
     </w:p>
     <w:p>
       <w:pPr>
@@ -1848,44 +1831,48 @@
     </w:p>
     <w:p>
       <w:pPr>
-        <w:pStyle w:val="text"/>
-      </w:pPr>
+        <w:pStyle w:val="Heading4"/>
+      </w:pPr>
+      <w:r>
+        <w:lastRenderedPageBreak/>
+        <w:t>2.3.5</w:t>
+      </w:r>
+      <w:r>
+        <w:tab/>
+        <w:t>Pick an outfit</w:t>
+      </w:r>
     </w:p>
     <w:p>
       <w:pPr>
-        <w:pStyle w:val="Heading4"/>
-      </w:pPr>
-      <w:r>
-        <w:lastRenderedPageBreak/>
-        <w:t>2.3.5</w:t>
-      </w:r>
-      <w:r>
-        <w:tab/>
-        <w:t>Pick an outfit</w:t>
-      </w:r>
-    </w:p>
-    <w:p>
-      <w:pPr>
         <w:pStyle w:val="text"/>
-      </w:pPr>
-    </w:p>
-    <w:p>
-      <w:pPr>
-        <w:pStyle w:val="text"/>
+        <w:ind w:firstLine="0"/>
       </w:pPr>
       <w:r>
         <w:object w:dxaOrig="9094" w:dyaOrig="10916">
           <v:shape id="_x0000_i1029" type="#_x0000_t75" style="width:431.95pt;height:518.5pt" o:ole="">
             <v:imagedata r:id="rId24" o:title=""/>
           </v:shape>
-          <o:OLEObject Type="Embed" ProgID="Visio.Drawing.11" ShapeID="_x0000_i1029" DrawAspect="Content" ObjectID="_1476815991" r:id="rId25"/>
+          <o:OLEObject Type="Embed" ProgID="Visio.Drawing.11" ShapeID="_x0000_i1029" DrawAspect="Content" ObjectID="_1476818863" r:id="rId25"/>
         </w:object>
       </w:r>
-      <w:r>
-        <w:t>Figure 2.5:</w:t>
+    </w:p>
+    <w:p>
+      <w:pPr>
+        <w:pStyle w:val="Heading8"/>
+      </w:pPr>
+      <w:r>
+        <w:t xml:space="preserve">Figure </w:t>
+      </w:r>
+      <w:r>
+        <w:t>2.5</w:t>
+      </w:r>
+      <w:r>
+        <w:t>:</w:t>
       </w:r>
       <w:r>
         <w:tab/>
+      </w:r>
+      <w:r>
         <w:t>Pick an outfit diagram</w:t>
       </w:r>
     </w:p>
@@ -1970,11 +1957,11 @@
         <w:pStyle w:val="text"/>
       </w:pPr>
       <w:r>
-        <w:object w:dxaOrig="9094" w:dyaOrig="6517">
-          <v:shape id="_x0000_i1030" type="#_x0000_t75" style="width:431.95pt;height:309.9pt" o:ole="">
+        <w:object w:dxaOrig="9094" w:dyaOrig="7294">
+          <v:shape id="_x0000_i1030" type="#_x0000_t75" style="width:431.95pt;height:346.45pt" o:ole="">
             <v:imagedata r:id="rId26" o:title=""/>
           </v:shape>
-          <o:OLEObject Type="Embed" ProgID="Visio.Drawing.11" ShapeID="_x0000_i1030" DrawAspect="Content" ObjectID="_1476815992" r:id="rId27"/>
+          <o:OLEObject Type="Embed" ProgID="Visio.Drawing.11" ShapeID="_x0000_i1030" DrawAspect="Content" ObjectID="_1476818864" r:id="rId27"/>
         </w:object>
       </w:r>
     </w:p>
@@ -2041,7 +2028,11 @@
         <w:t xml:space="preserve">screen </w:t>
       </w:r>
       <w:r>
-        <w:t>displays the outfits that users have worn on a particular day, starting from today. If users have worn several outfits on the same day, all of them will be listed in chronological order, starting with the one worn earliest on that day. User can click on any of them and they will be navigated to the “Outfit Preview” to see a more detail picture of the outfit.</w:t>
+        <w:t xml:space="preserve">displays the outfits that users have worn on a particular day, starting from today. If users have worn several outfits on the same day, all of them will be listed in chronological </w:t>
+      </w:r>
+      <w:r>
+        <w:lastRenderedPageBreak/>
+        <w:t>order, starting with the one worn earliest on that day. User can click on any of them and they will be navigated to the “Outfit Preview” to see a more detail picture of the outfit.</w:t>
       </w:r>
     </w:p>
     <w:p>
@@ -2054,7 +2045,6 @@
         <w:pStyle w:val="Heading4"/>
       </w:pPr>
       <w:r>
-        <w:lastRenderedPageBreak/>
         <w:t>2.3.7</w:t>
       </w:r>
       <w:r>
@@ -2066,19 +2056,19 @@
       <w:pPr>
         <w:pStyle w:val="text"/>
       </w:pPr>
+      <w:r>
+        <w:object w:dxaOrig="9094" w:dyaOrig="4875">
+          <v:shape id="_x0000_i1031" type="#_x0000_t75" style="width:431.95pt;height:231.55pt" o:ole="">
+            <v:imagedata r:id="rId28" o:title=""/>
+          </v:shape>
+          <o:OLEObject Type="Embed" ProgID="Visio.Drawing.11" ShapeID="_x0000_i1031" DrawAspect="Content" ObjectID="_1476818865" r:id="rId29"/>
+        </w:object>
+      </w:r>
     </w:p>
     <w:p>
       <w:pPr>
         <w:pStyle w:val="Heading8"/>
       </w:pPr>
-      <w:r>
-        <w:object w:dxaOrig="9094" w:dyaOrig="4875">
-          <v:shape id="_x0000_i1031" type="#_x0000_t75" style="width:431.95pt;height:231.8pt" o:ole="">
-            <v:imagedata r:id="rId28" o:title=""/>
-          </v:shape>
-          <o:OLEObject Type="Embed" ProgID="Visio.Drawing.11" ShapeID="_x0000_i1031" DrawAspect="Content" ObjectID="_1476815993" r:id="rId29"/>
-        </w:object>
-      </w:r>
       <w:r>
         <w:t>Figure 2.7:</w:t>
       </w:r>
@@ -2145,7 +2135,7 @@
       <w:pPr>
         <w:pStyle w:val="Heading3"/>
       </w:pPr>
-      <w:bookmarkStart w:id="18" w:name="_Toc354617422"/>
+      <w:bookmarkStart w:id="16" w:name="_Toc354617422"/>
       <w:r>
         <w:t>2.4</w:t>
       </w:r>
@@ -2153,7 +2143,7 @@
         <w:tab/>
         <w:t>Mockups</w:t>
       </w:r>
-      <w:bookmarkEnd w:id="18"/>
+      <w:bookmarkEnd w:id="16"/>
       <w:r>
         <w:t xml:space="preserve"> </w:t>
       </w:r>
@@ -2391,7 +2381,7 @@
         <w:pStyle w:val="Heading4"/>
         <w:spacing w:line="360" w:lineRule="auto"/>
       </w:pPr>
-      <w:bookmarkStart w:id="19" w:name="_Toc354617423"/>
+      <w:bookmarkStart w:id="17" w:name="_Toc354617423"/>
       <w:r>
         <w:lastRenderedPageBreak/>
         <w:t>2.4.1</w:t>
@@ -2399,7 +2389,7 @@
       <w:r>
         <w:tab/>
       </w:r>
-      <w:bookmarkEnd w:id="19"/>
+      <w:bookmarkEnd w:id="17"/>
       <w:r>
         <w:t>Login and Registration</w:t>
       </w:r>
@@ -2547,7 +2537,7 @@
       <w:pPr>
         <w:pStyle w:val="Heading8"/>
       </w:pPr>
-      <w:bookmarkStart w:id="20" w:name="_Toc355221555"/>
+      <w:bookmarkStart w:id="18" w:name="_Toc355221555"/>
       <w:r>
         <w:t xml:space="preserve">Figure 2.9: </w:t>
       </w:r>
@@ -2555,7 +2545,7 @@
         <w:tab/>
         <w:t>User login and registration mockups.</w:t>
       </w:r>
-      <w:bookmarkEnd w:id="20"/>
+      <w:bookmarkEnd w:id="18"/>
       <w:r>
         <w:t xml:space="preserve"> Registration screen is scrollable, </w:t>
       </w:r>
@@ -3255,18 +3245,18 @@
       <w:pPr>
         <w:pStyle w:val="Heading2"/>
       </w:pPr>
-      <w:bookmarkStart w:id="21" w:name="_Toc354617425"/>
+      <w:bookmarkStart w:id="19" w:name="_Toc354617425"/>
       <w:r>
         <w:lastRenderedPageBreak/>
         <w:t>Chapter 3  Implementation</w:t>
       </w:r>
-      <w:bookmarkEnd w:id="21"/>
+      <w:bookmarkEnd w:id="19"/>
     </w:p>
     <w:p>
       <w:pPr>
         <w:pStyle w:val="Heading3"/>
       </w:pPr>
-      <w:bookmarkStart w:id="22" w:name="_Toc354617426"/>
+      <w:bookmarkStart w:id="20" w:name="_Toc354617426"/>
       <w:r>
         <w:t>3.1</w:t>
       </w:r>
@@ -3274,7 +3264,7 @@
         <w:tab/>
         <w:t>Technology stack</w:t>
       </w:r>
-      <w:bookmarkEnd w:id="22"/>
+      <w:bookmarkEnd w:id="20"/>
     </w:p>
     <w:p>
       <w:pPr>
@@ -3557,9 +3547,9 @@
     </w:tbl>
     <w:p>
       <w:pPr>
-        <w:pStyle w:val="Heading7"/>
-      </w:pPr>
-      <w:bookmarkStart w:id="23" w:name="_Toc354617465"/>
+        <w:pStyle w:val="Heading8"/>
+      </w:pPr>
+      <w:bookmarkStart w:id="21" w:name="_Toc354617465"/>
       <w:r>
         <w:t>Table 3.1:</w:t>
       </w:r>
@@ -3567,7 +3557,7 @@
         <w:tab/>
         <w:t>Development environment.</w:t>
       </w:r>
-      <w:bookmarkEnd w:id="23"/>
+      <w:bookmarkEnd w:id="21"/>
     </w:p>
     <w:p>
       <w:pPr>
@@ -3680,14 +3670,14 @@
       <w:pPr>
         <w:pStyle w:val="Heading4"/>
       </w:pPr>
-      <w:bookmarkStart w:id="24" w:name="_Toc354617427"/>
+      <w:bookmarkStart w:id="22" w:name="_Toc354617427"/>
       <w:r>
         <w:t>3.1.1</w:t>
       </w:r>
       <w:r>
         <w:tab/>
       </w:r>
-      <w:bookmarkEnd w:id="24"/>
+      <w:bookmarkEnd w:id="22"/>
       <w:r>
         <w:t>Location Service</w:t>
       </w:r>
@@ -3793,14 +3783,14 @@
       <w:pPr>
         <w:pStyle w:val="Heading4"/>
       </w:pPr>
-      <w:bookmarkStart w:id="25" w:name="_Toc354617428"/>
+      <w:bookmarkStart w:id="23" w:name="_Toc354617428"/>
       <w:r>
         <w:t>3.1.2</w:t>
       </w:r>
       <w:r>
         <w:tab/>
       </w:r>
-      <w:bookmarkEnd w:id="25"/>
+      <w:bookmarkEnd w:id="23"/>
       <w:r>
         <w:t>Weather Service</w:t>
       </w:r>
@@ -3898,14 +3888,14 @@
       <w:pPr>
         <w:pStyle w:val="Heading4"/>
       </w:pPr>
-      <w:bookmarkStart w:id="26" w:name="_Toc354617429"/>
+      <w:bookmarkStart w:id="24" w:name="_Toc354617429"/>
       <w:r>
         <w:t>3.1.3</w:t>
       </w:r>
       <w:r>
         <w:tab/>
       </w:r>
-      <w:bookmarkEnd w:id="26"/>
+      <w:bookmarkEnd w:id="24"/>
       <w:r>
         <w:t>Clothes Matching Service</w:t>
       </w:r>
@@ -3962,7 +3952,7 @@
           <v:shape id="_x0000_i1032" type="#_x0000_t75" style="width:148.35pt;height:184.4pt" o:ole="">
             <v:imagedata r:id="rId41" o:title=""/>
           </v:shape>
-          <o:OLEObject Type="Embed" ProgID="Visio.Drawing.11" ShapeID="_x0000_i1032" DrawAspect="Content" ObjectID="_1476815994" r:id="rId42"/>
+          <o:OLEObject Type="Embed" ProgID="Visio.Drawing.11" ShapeID="_x0000_i1032" DrawAspect="Content" ObjectID="_1476818866" r:id="rId42"/>
         </w:object>
       </w:r>
     </w:p>
@@ -3971,7 +3961,17 @@
         <w:pStyle w:val="Heading8"/>
       </w:pPr>
       <w:r>
-        <w:t>Figure 3.1: 5-step clothes matching algorithm.</w:t>
+        <w:t>Figure 3.</w:t>
+      </w:r>
+      <w:r>
+        <w:t>1</w:t>
+      </w:r>
+      <w:r>
+        <w:t>:</w:t>
+      </w:r>
+      <w:r>
+        <w:tab/>
+        <w:t>5-step clothes matching algorithm.</w:t>
       </w:r>
     </w:p>
     <w:p>
@@ -8633,82 +8633,40 @@
     </w:p>
     <w:p>
       <w:pPr>
-        <w:pStyle w:val="text"/>
-      </w:pPr>
-      <w:r>
-        <w:t xml:space="preserve">Summary of </w:t>
-      </w:r>
-      <w:r>
-        <w:t>S</w:t>
-      </w:r>
-      <w:r>
-        <w:t>tep 1 and 2: based on the current mi</w:t>
-      </w:r>
-      <w:r>
-        <w:t>ni</w:t>
-      </w:r>
-      <w:r>
-        <w:t>mum and m</w:t>
-      </w:r>
-      <w:r>
-        <w:t>axi</w:t>
-      </w:r>
-      <w:r>
-        <w:t xml:space="preserve">mum temperature, we </w:t>
-      </w:r>
-      <w:r>
-        <w:t>made</w:t>
-      </w:r>
-      <w:r>
-        <w:t xml:space="preserve"> two queries</w:t>
-      </w:r>
-      <w:r>
-        <w:t xml:space="preserve"> of</w:t>
-      </w:r>
-      <w:r>
-        <w:t xml:space="preserve"> closet</w:t>
-      </w:r>
-      <w:r>
-        <w:t xml:space="preserve"> database to obtain the two separate lists of clean items, one for top and</w:t>
-      </w:r>
-      <w:r>
-        <w:t xml:space="preserve"> the other</w:t>
-      </w:r>
-      <w:r>
-        <w:t xml:space="preserve"> for bottom.</w:t>
-      </w:r>
-      <w:r>
-        <w:t xml:space="preserve"> Two lists were </w:t>
-      </w:r>
-      <w:r>
-        <w:t xml:space="preserve">necessary </w:t>
-      </w:r>
-      <w:r>
-        <w:t xml:space="preserve">at this step because the top and bottom items </w:t>
-      </w:r>
-      <w:r>
-        <w:t xml:space="preserve">were </w:t>
-      </w:r>
-      <w:r>
-        <w:t>not</w:t>
-      </w:r>
-      <w:r>
-        <w:t xml:space="preserve"> yet</w:t>
-      </w:r>
-      <w:r>
-        <w:t xml:space="preserve"> paired to create a full outfit.</w:t>
+        <w:pStyle w:val="Heading6"/>
+      </w:pPr>
+      <w:r>
+        <w:t>3.1.3.2.3</w:t>
+      </w:r>
+      <w:r>
+        <w:tab/>
+        <w:t>Step 3 - Occasion Matching</w:t>
       </w:r>
     </w:p>
     <w:p>
       <w:pPr>
-        <w:pStyle w:val="Heading6"/>
-      </w:pPr>
-      <w:r>
-        <w:t>3.1.3.2.3</w:t>
-      </w:r>
-      <w:r>
-        <w:tab/>
-        <w:t>Step 3 - Occasion Matching</w:t>
+        <w:pStyle w:val="text"/>
+      </w:pPr>
+      <w:r>
+        <w:t xml:space="preserve">Each item </w:t>
+      </w:r>
+      <w:r>
+        <w:t>was</w:t>
+      </w:r>
+      <w:r>
+        <w:t xml:space="preserve"> given different point based on gender, category, style, and occasion. This step ha</w:t>
+      </w:r>
+      <w:r>
+        <w:t>d</w:t>
+      </w:r>
+      <w:r>
+        <w:t xml:space="preserve"> higher weight than pairing and color matching steps because occasion matching </w:t>
+      </w:r>
+      <w:r>
+        <w:t>was</w:t>
+      </w:r>
+      <w:r>
+        <w:t xml:space="preserve"> more important to the final outfit in our opinions.</w:t>
       </w:r>
     </w:p>
     <w:p>
@@ -8716,25 +8674,19 @@
         <w:pStyle w:val="text"/>
       </w:pPr>
       <w:r>
-        <w:t xml:space="preserve">Each item </w:t>
+        <w:t xml:space="preserve">In this step, the list of items outputted from the above steps </w:t>
       </w:r>
       <w:r>
         <w:t>was</w:t>
       </w:r>
       <w:r>
-        <w:t xml:space="preserve"> given different point based on gender, category, style, and occasion. This step ha</w:t>
-      </w:r>
-      <w:r>
-        <w:t>d</w:t>
-      </w:r>
-      <w:r>
-        <w:t xml:space="preserve"> higher weight than pairing and color matching steps because occasion matching </w:t>
-      </w:r>
-      <w:r>
-        <w:t>was</w:t>
-      </w:r>
-      <w:r>
-        <w:t xml:space="preserve"> more important to the final outfit in our opinions.</w:t>
+        <w:t xml:space="preserve"> processed together with the selected occasion by the methods of the OccasionMatching object, and the result</w:t>
+      </w:r>
+      <w:r>
+        <w:t xml:space="preserve"> wa</w:t>
+      </w:r>
+      <w:r>
+        <w:t>s two lists of items with score, one for top and one for bottom.</w:t>
       </w:r>
     </w:p>
     <w:p>
@@ -8742,27 +8694,19 @@
         <w:pStyle w:val="text"/>
       </w:pPr>
       <w:r>
-        <w:t xml:space="preserve">In this step, the list of items outputted from the above steps </w:t>
-      </w:r>
-      <w:r>
-        <w:t>was</w:t>
-      </w:r>
-      <w:r>
-        <w:t xml:space="preserve"> processed together with the selected occasion by the methods of the OccasionMatching object, and the result</w:t>
-      </w:r>
-      <w:r>
-        <w:t xml:space="preserve"> wa</w:t>
-      </w:r>
-      <w:r>
-        <w:t>s two lists of items with score, one for top and one for bottom.</w:t>
-      </w:r>
-    </w:p>
-    <w:p>
-      <w:pPr>
-        <w:pStyle w:val="text"/>
-      </w:pPr>
-      <w:r>
-        <w:t>Table 3.2 and Table 3.3 show</w:t>
+        <w:t>Table 3.</w:t>
+      </w:r>
+      <w:r>
+        <w:t>3</w:t>
+      </w:r>
+      <w:r>
+        <w:t xml:space="preserve"> and Table 3.</w:t>
+      </w:r>
+      <w:r>
+        <w:t>4</w:t>
+      </w:r>
+      <w:r>
+        <w:t xml:space="preserve"> show</w:t>
       </w:r>
       <w:r>
         <w:t>s</w:t>
@@ -11510,7 +11454,6 @@
                 <w:szCs w:val="22"/>
                 <w:lang w:eastAsia="zh-CN"/>
               </w:rPr>
-              <w:lastRenderedPageBreak/>
               <w:t>Top</w:t>
             </w:r>
           </w:p>
@@ -12327,7 +12270,17 @@
         <w:pStyle w:val="Heading8"/>
       </w:pPr>
       <w:r>
-        <w:t>Table 3.2: Occasion Matching score table for male.</w:t>
+        <w:t>Table 3.</w:t>
+      </w:r>
+      <w:r>
+        <w:t>3</w:t>
+      </w:r>
+      <w:r>
+        <w:t>:</w:t>
+      </w:r>
+      <w:r>
+        <w:tab/>
+        <w:t>Occasion Matching score table for male.</w:t>
       </w:r>
     </w:p>
     <w:p>
@@ -18432,412 +18385,206 @@
         <w:pStyle w:val="Heading8"/>
       </w:pPr>
       <w:r>
-        <w:t>Table 3.3: Occasion Matching score table for female.</w:t>
+        <w:t>Table 3.</w:t>
+      </w:r>
+      <w:r>
+        <w:t>4</w:t>
+      </w:r>
+      <w:r>
+        <w:t>:</w:t>
+      </w:r>
+      <w:r>
+        <w:tab/>
+        <w:t>Occasion Matching score table for female.</w:t>
       </w:r>
     </w:p>
     <w:p>
       <w:pPr>
-        <w:pStyle w:val="text"/>
-      </w:pPr>
+        <w:pStyle w:val="Heading6"/>
+      </w:pPr>
+      <w:r>
+        <w:t>3.1.3.2.4</w:t>
+      </w:r>
+      <w:r>
+        <w:tab/>
+        <w:t>Step 4 - Pair matching</w:t>
+      </w:r>
     </w:p>
     <w:p>
       <w:pPr>
-        <w:pStyle w:val="Heading6"/>
-      </w:pPr>
-      <w:r>
-        <w:t>3.1.3.2.4</w:t>
-      </w:r>
-      <w:r>
-        <w:tab/>
-        <w:t>Step 4 - Pair matching</w:t>
+        <w:pStyle w:val="text"/>
+      </w:pPr>
+      <w:r>
+        <w:t>In this step, each of the items in the top list was paired with an item in the bottom list o</w:t>
+      </w:r>
+      <w:r>
+        <w:t>utputted from the previous step;</w:t>
+      </w:r>
+      <w:r>
+        <w:t xml:space="preserve"> and an optional outer item</w:t>
+      </w:r>
+      <w:r>
+        <w:t xml:space="preserve"> was</w:t>
+      </w:r>
+      <w:r>
+        <w:t xml:space="preserve"> picked from the top list. At the end of this step, we obtained a single list, in which each entry contained a combination of a top item, a bottom item, </w:t>
+      </w:r>
+      <w:r>
+        <w:t>and an optional</w:t>
+      </w:r>
+      <w:r>
+        <w:t xml:space="preserve"> </w:t>
+      </w:r>
+      <w:r>
+        <w:t>outer</w:t>
+      </w:r>
+      <w:r>
+        <w:t xml:space="preserve"> piece</w:t>
+      </w:r>
+      <w:r>
+        <w:t xml:space="preserve">, </w:t>
+      </w:r>
+      <w:r>
+        <w:t>together with</w:t>
+      </w:r>
+      <w:r>
+        <w:t xml:space="preserve"> the total score of this combination.</w:t>
+      </w:r>
+      <w:r>
+        <w:t xml:space="preserve"> </w:t>
       </w:r>
     </w:p>
     <w:p>
       <w:pPr>
-        <w:pStyle w:val="NormalWeb"/>
-        <w:shd w:val="clear" w:color="auto" w:fill="FFFFFF"/>
-        <w:spacing w:line="360" w:lineRule="auto"/>
-        <w:ind w:firstLine="720"/>
-        <w:rPr>
-          <w:rFonts w:ascii="Times" w:hAnsi="Times"/>
-          <w:szCs w:val="20"/>
-        </w:rPr>
-      </w:pPr>
-      <w:r>
-        <w:rPr>
-          <w:rFonts w:ascii="Times" w:hAnsi="Times"/>
-          <w:szCs w:val="20"/>
-        </w:rPr>
-        <w:t>In this step, each of the items in the top list was paired with an item in the bottom list o</w:t>
-      </w:r>
-      <w:r>
-        <w:rPr>
-          <w:rFonts w:ascii="Times" w:hAnsi="Times"/>
-          <w:szCs w:val="20"/>
-        </w:rPr>
-        <w:t>utputted from the previous step;</w:t>
-      </w:r>
-      <w:r>
-        <w:rPr>
-          <w:rFonts w:ascii="Times" w:hAnsi="Times"/>
-          <w:szCs w:val="20"/>
-        </w:rPr>
-        <w:t xml:space="preserve"> and an optional outer item</w:t>
-      </w:r>
-      <w:r>
-        <w:rPr>
-          <w:rFonts w:ascii="Times" w:hAnsi="Times"/>
-          <w:szCs w:val="20"/>
-        </w:rPr>
-        <w:t xml:space="preserve"> was</w:t>
-      </w:r>
-      <w:r>
-        <w:rPr>
-          <w:rFonts w:ascii="Times" w:hAnsi="Times"/>
-          <w:szCs w:val="20"/>
-        </w:rPr>
-        <w:t xml:space="preserve"> picked from the top </w:t>
-      </w:r>
-      <w:r>
-        <w:rPr>
-          <w:rFonts w:ascii="Times" w:hAnsi="Times"/>
-          <w:szCs w:val="20"/>
-        </w:rPr>
+        <w:pStyle w:val="text"/>
+      </w:pPr>
+      <w:r>
         <w:lastRenderedPageBreak/>
-        <w:t xml:space="preserve">list. At the end of this step, we obtained a single list, in which each entry contained a combination of a top item, a bottom item, </w:t>
-      </w:r>
-      <w:r>
-        <w:rPr>
-          <w:rFonts w:ascii="Times" w:hAnsi="Times"/>
-          <w:szCs w:val="20"/>
-        </w:rPr>
-        <w:t>and an optional</w:t>
-      </w:r>
-      <w:r>
-        <w:rPr>
-          <w:rFonts w:ascii="Times" w:hAnsi="Times"/>
-          <w:szCs w:val="20"/>
-        </w:rPr>
+        <w:t>The score came from look-up t</w:t>
+      </w:r>
+      <w:r>
+        <w:t>ables (Table 3.</w:t>
+      </w:r>
+      <w:r>
+        <w:t>5</w:t>
+      </w:r>
+      <w:r>
+        <w:t xml:space="preserve"> and Table 3.</w:t>
+      </w:r>
+      <w:r>
+        <w:t>6</w:t>
+      </w:r>
+      <w:r>
+        <w:t>).</w:t>
+      </w:r>
+      <w:r>
         <w:t xml:space="preserve"> </w:t>
       </w:r>
       <w:r>
-        <w:rPr>
-          <w:rFonts w:ascii="Times" w:hAnsi="Times"/>
-          <w:szCs w:val="20"/>
-        </w:rPr>
-        <w:t>outer</w:t>
-      </w:r>
-      <w:r>
-        <w:rPr>
-          <w:rFonts w:ascii="Times" w:hAnsi="Times"/>
-          <w:szCs w:val="20"/>
-        </w:rPr>
-        <w:t xml:space="preserve"> piece</w:t>
-      </w:r>
-      <w:r>
-        <w:rPr>
-          <w:rFonts w:ascii="Times" w:hAnsi="Times"/>
-          <w:szCs w:val="20"/>
-        </w:rPr>
-        <w:t xml:space="preserve">, </w:t>
-      </w:r>
-      <w:r>
-        <w:rPr>
-          <w:rFonts w:ascii="Times" w:hAnsi="Times"/>
-          <w:szCs w:val="20"/>
-        </w:rPr>
-        <w:t>together with</w:t>
-      </w:r>
-      <w:r>
-        <w:rPr>
-          <w:rFonts w:ascii="Times" w:hAnsi="Times"/>
-          <w:szCs w:val="20"/>
-        </w:rPr>
-        <w:t xml:space="preserve"> the total score of this combination.</w:t>
-      </w:r>
-    </w:p>
-    <w:p>
-      <w:pPr>
-        <w:pStyle w:val="NormalWeb"/>
-        <w:shd w:val="clear" w:color="auto" w:fill="FFFFFF"/>
-        <w:spacing w:line="360" w:lineRule="auto"/>
-        <w:ind w:firstLine="720"/>
-        <w:rPr>
-          <w:rFonts w:ascii="Times" w:hAnsi="Times"/>
-          <w:szCs w:val="20"/>
-        </w:rPr>
-      </w:pPr>
-      <w:r>
-        <w:rPr>
-          <w:rFonts w:ascii="Times" w:hAnsi="Times"/>
-          <w:szCs w:val="20"/>
-        </w:rPr>
-        <w:t>The score came from look-up t</w:t>
-      </w:r>
-      <w:r>
-        <w:rPr>
-          <w:rFonts w:ascii="Times" w:hAnsi="Times"/>
-          <w:szCs w:val="20"/>
-        </w:rPr>
-        <w:t>ables (Table 3.4 and Table 3.5).</w:t>
-      </w:r>
-      <w:r>
-        <w:rPr>
-          <w:rFonts w:ascii="Times" w:hAnsi="Times"/>
-          <w:szCs w:val="20"/>
-        </w:rPr>
-        <w:t xml:space="preserve"> </w:t>
-      </w:r>
-      <w:r>
-        <w:rPr>
-          <w:rFonts w:ascii="Times" w:hAnsi="Times"/>
-          <w:szCs w:val="20"/>
-        </w:rPr>
         <w:t>E</w:t>
       </w:r>
       <w:r>
-        <w:rPr>
-          <w:rFonts w:ascii="Times" w:hAnsi="Times"/>
-          <w:szCs w:val="20"/>
-        </w:rPr>
         <w:t>ach row contained a top style, a bottom style, and an optional outer piece based on the top-bottom style and gender. Styl</w:t>
       </w:r>
       <w:r>
-        <w:rPr>
-          <w:rFonts w:ascii="Times" w:hAnsi="Times"/>
-          <w:szCs w:val="20"/>
-        </w:rPr>
         <w:t>e played a critical role in these</w:t>
       </w:r>
       <w:r>
-        <w:rPr>
-          <w:rFonts w:ascii="Times" w:hAnsi="Times"/>
-          <w:szCs w:val="20"/>
-        </w:rPr>
         <w:t xml:space="preserve"> table</w:t>
       </w:r>
       <w:r>
-        <w:rPr>
-          <w:rFonts w:ascii="Times" w:hAnsi="Times"/>
-          <w:szCs w:val="20"/>
-        </w:rPr>
         <w:t>s</w:t>
       </w:r>
       <w:r>
-        <w:rPr>
-          <w:rFonts w:ascii="Times" w:hAnsi="Times"/>
-          <w:szCs w:val="20"/>
-        </w:rPr>
         <w:t xml:space="preserve"> as it was the first and foremost factor considered when we pair</w:t>
       </w:r>
       <w:r>
-        <w:rPr>
-          <w:rFonts w:ascii="Times" w:hAnsi="Times"/>
-          <w:szCs w:val="20"/>
-        </w:rPr>
         <w:t>ed</w:t>
       </w:r>
       <w:r>
-        <w:rPr>
-          <w:rFonts w:ascii="Times" w:hAnsi="Times"/>
-          <w:szCs w:val="20"/>
-        </w:rPr>
         <w:t xml:space="preserve"> top and bottom garments in reality. We </w:t>
       </w:r>
       <w:r>
-        <w:rPr>
-          <w:rFonts w:ascii="Times" w:hAnsi="Times"/>
-          <w:szCs w:val="20"/>
-        </w:rPr>
         <w:t xml:space="preserve">assigned a </w:t>
       </w:r>
       <w:r>
-        <w:rPr>
-          <w:rFonts w:ascii="Times" w:hAnsi="Times"/>
-          <w:szCs w:val="20"/>
-        </w:rPr>
         <w:t>score</w:t>
       </w:r>
       <w:r>
-        <w:rPr>
-          <w:rFonts w:ascii="Times" w:hAnsi="Times"/>
-          <w:szCs w:val="20"/>
-        </w:rPr>
         <w:t xml:space="preserve"> to </w:t>
       </w:r>
       <w:r>
-        <w:rPr>
-          <w:rFonts w:ascii="Times" w:hAnsi="Times"/>
-          <w:szCs w:val="20"/>
-        </w:rPr>
         <w:t>the combination in</w:t>
       </w:r>
       <w:r>
-        <w:rPr>
-          <w:rFonts w:ascii="Times" w:hAnsi="Times"/>
-          <w:szCs w:val="20"/>
-        </w:rPr>
         <w:t xml:space="preserve"> eac</w:t>
       </w:r>
       <w:r>
-        <w:rPr>
-          <w:rFonts w:ascii="Times" w:hAnsi="Times"/>
-          <w:szCs w:val="20"/>
-        </w:rPr>
         <w:t xml:space="preserve">h row </w:t>
       </w:r>
       <w:r>
-        <w:rPr>
-          <w:rFonts w:ascii="Times" w:hAnsi="Times"/>
-          <w:szCs w:val="20"/>
-        </w:rPr>
         <w:t>according to our own fashion judgment</w:t>
       </w:r>
       <w:r>
-        <w:rPr>
-          <w:rFonts w:ascii="Times" w:hAnsi="Times"/>
-          <w:szCs w:val="20"/>
-        </w:rPr>
         <w:t>; but</w:t>
       </w:r>
       <w:r>
-        <w:rPr>
-          <w:rFonts w:ascii="Times" w:hAnsi="Times"/>
-          <w:szCs w:val="20"/>
-        </w:rPr>
         <w:t xml:space="preserve"> the design was flexible </w:t>
       </w:r>
       <w:r>
-        <w:rPr>
-          <w:rFonts w:ascii="Times" w:hAnsi="Times"/>
-          <w:szCs w:val="20"/>
-        </w:rPr>
         <w:t xml:space="preserve">enough </w:t>
       </w:r>
       <w:r>
-        <w:rPr>
-          <w:rFonts w:ascii="Times" w:hAnsi="Times"/>
-          <w:szCs w:val="20"/>
-        </w:rPr>
         <w:t>to adjust</w:t>
       </w:r>
       <w:r>
-        <w:rPr>
-          <w:rFonts w:ascii="Times" w:hAnsi="Times"/>
-          <w:szCs w:val="20"/>
-        </w:rPr>
         <w:t xml:space="preserve"> to a</w:t>
       </w:r>
       <w:r>
-        <w:rPr>
-          <w:rFonts w:ascii="Times" w:hAnsi="Times"/>
-          <w:szCs w:val="20"/>
-        </w:rPr>
         <w:t>ny</w:t>
       </w:r>
       <w:r>
-        <w:rPr>
-          <w:rFonts w:ascii="Times" w:hAnsi="Times"/>
-          <w:szCs w:val="20"/>
-        </w:rPr>
         <w:t xml:space="preserve"> different </w:t>
       </w:r>
       <w:r>
-        <w:rPr>
-          <w:rFonts w:ascii="Times" w:hAnsi="Times"/>
-          <w:szCs w:val="20"/>
-        </w:rPr>
         <w:t xml:space="preserve">score system </w:t>
       </w:r>
       <w:r>
-        <w:rPr>
-          <w:rFonts w:ascii="Times" w:hAnsi="Times"/>
-          <w:szCs w:val="20"/>
-        </w:rPr>
         <w:t xml:space="preserve">simply </w:t>
       </w:r>
       <w:r>
-        <w:rPr>
-          <w:rFonts w:ascii="Times" w:hAnsi="Times"/>
-          <w:szCs w:val="20"/>
-        </w:rPr>
         <w:t>by modifying</w:t>
       </w:r>
       <w:r>
-        <w:rPr>
-          <w:rFonts w:ascii="Times" w:hAnsi="Times"/>
-          <w:szCs w:val="20"/>
-        </w:rPr>
         <w:t xml:space="preserve"> the score in these</w:t>
       </w:r>
       <w:r>
-        <w:rPr>
-          <w:rFonts w:ascii="Times" w:hAnsi="Times"/>
-          <w:szCs w:val="20"/>
-        </w:rPr>
         <w:t xml:space="preserve"> table</w:t>
       </w:r>
       <w:r>
-        <w:rPr>
-          <w:rFonts w:ascii="Times" w:hAnsi="Times"/>
-          <w:szCs w:val="20"/>
-        </w:rPr>
         <w:t>s</w:t>
       </w:r>
       <w:r>
-        <w:rPr>
-          <w:rFonts w:ascii="Times" w:hAnsi="Times"/>
-          <w:szCs w:val="20"/>
-        </w:rPr>
         <w:t xml:space="preserve">. It is </w:t>
       </w:r>
       <w:r>
-        <w:rPr>
-          <w:rFonts w:ascii="Times" w:hAnsi="Times"/>
-          <w:szCs w:val="20"/>
-        </w:rPr>
         <w:t xml:space="preserve">worthwhile to point out </w:t>
       </w:r>
       <w:r>
-        <w:rPr>
-          <w:rFonts w:ascii="Times" w:hAnsi="Times"/>
-          <w:szCs w:val="20"/>
-        </w:rPr>
         <w:t xml:space="preserve">that the grading scale was lower than that of the occasion matching step because this step was </w:t>
       </w:r>
       <w:r>
-        <w:rPr>
-          <w:rFonts w:ascii="Times" w:hAnsi="Times"/>
-          <w:szCs w:val="20"/>
-        </w:rPr>
         <w:t xml:space="preserve">considered less </w:t>
       </w:r>
       <w:r>
-        <w:rPr>
-          <w:rFonts w:ascii="Times" w:hAnsi="Times"/>
-          <w:szCs w:val="20"/>
-        </w:rPr>
         <w:t>important</w:t>
       </w:r>
       <w:r>
-        <w:rPr>
-          <w:rFonts w:ascii="Times" w:hAnsi="Times"/>
-          <w:szCs w:val="20"/>
-        </w:rPr>
         <w:t>,</w:t>
       </w:r>
       <w:r>
-        <w:rPr>
-          <w:rFonts w:ascii="Times" w:hAnsi="Times"/>
-          <w:szCs w:val="20"/>
-        </w:rPr>
         <w:t xml:space="preserve"> and as a result should have less weight on the final score.</w:t>
       </w:r>
-    </w:p>
-    <w:p>
-      <w:pPr>
-        <w:pStyle w:val="text"/>
-      </w:pPr>
     </w:p>
     <w:p>
       <w:pPr>
@@ -20930,7 +20677,14 @@
         <w:pStyle w:val="Heading8"/>
       </w:pPr>
       <w:r>
-        <w:t>Table 3.4: Pair Matching score table for male.</w:t>
+        <w:t>Table 3.5</w:t>
+      </w:r>
+      <w:r>
+        <w:t>:</w:t>
+      </w:r>
+      <w:r>
+        <w:tab/>
+        <w:t>Pair Matching score table for male.</w:t>
       </w:r>
     </w:p>
     <w:p>
@@ -21179,7 +20933,6 @@
                 <w:szCs w:val="22"/>
                 <w:lang w:eastAsia="zh-CN"/>
               </w:rPr>
-              <w:lastRenderedPageBreak/>
               <w:t>Pants</w:t>
             </w:r>
           </w:p>
@@ -22035,6 +21788,7 @@
                 <w:szCs w:val="22"/>
                 <w:lang w:eastAsia="zh-CN"/>
               </w:rPr>
+              <w:lastRenderedPageBreak/>
               <w:t>Pants</w:t>
             </w:r>
           </w:p>
@@ -27678,7 +27432,6 @@
                 <w:szCs w:val="22"/>
                 <w:lang w:eastAsia="zh-CN"/>
               </w:rPr>
-              <w:lastRenderedPageBreak/>
               <w:t>Skirts</w:t>
             </w:r>
           </w:p>
@@ -28156,24 +27909,181 @@
         <w:pStyle w:val="Heading8"/>
       </w:pPr>
       <w:r>
-        <w:t>Table 3.5: Pair Matching score table for female.</w:t>
+        <w:t>Table 3.6</w:t>
+      </w:r>
+      <w:r>
+        <w:t>:</w:t>
+      </w:r>
+      <w:r>
+        <w:tab/>
+        <w:t>Pair Matching score table for female.</w:t>
       </w:r>
     </w:p>
     <w:p>
       <w:pPr>
-        <w:pStyle w:val="text"/>
-      </w:pPr>
+        <w:pStyle w:val="Heading6"/>
+      </w:pPr>
+      <w:r>
+        <w:lastRenderedPageBreak/>
+        <w:t>3.1.3.2.5</w:t>
+      </w:r>
+      <w:r>
+        <w:tab/>
+        <w:t>Step 5 - Color matching</w:t>
+      </w:r>
     </w:p>
     <w:p>
       <w:pPr>
-        <w:pStyle w:val="Heading6"/>
-      </w:pPr>
-      <w:r>
-        <w:t>3.1.3.2.5</w:t>
-      </w:r>
-      <w:r>
-        <w:tab/>
-        <w:t>Step 5 - Color matching</w:t>
+        <w:pStyle w:val="text"/>
+      </w:pPr>
+      <w:r>
+        <w:t xml:space="preserve">It </w:t>
+      </w:r>
+      <w:r>
+        <w:t>i</w:t>
+      </w:r>
+      <w:r>
+        <w:t xml:space="preserve">s impossible to list every existing shade of color because there are </w:t>
+      </w:r>
+      <w:r>
+        <w:t>infinite</w:t>
+      </w:r>
+      <w:r>
+        <w:t>. We decided on twelve basic colors: beige, black, blue, brown, gray, green, orange, pink, red, violet, white, yellow, and an additional option of ‘multicolor_pattern’ to accommodate items with more than one color. Therefore, we ha</w:t>
+      </w:r>
+      <w:r>
+        <w:t>d</w:t>
+      </w:r>
+      <w:r>
+        <w:t xml:space="preserve"> a total of 13 colors to work with. </w:t>
+      </w:r>
+      <w:r>
+        <w:t>Subsequently, t</w:t>
+      </w:r>
+      <w:r>
+        <w:t xml:space="preserve">hese 13 colors </w:t>
+      </w:r>
+      <w:r>
+        <w:t>were</w:t>
+      </w:r>
+      <w:r>
+        <w:t xml:space="preserve"> furthe</w:t>
+      </w:r>
+      <w:r>
+        <w:t>r</w:t>
+      </w:r>
+      <w:r>
+        <w:t xml:space="preserve"> divided into two groups – “Color” (blue, green, violet, red, yellow, orange, pink, multicolor_pattern) and “Neutral” (gray, white, black, brown, beige). [CWL] listed which colors </w:t>
+      </w:r>
+      <w:r>
+        <w:t>were</w:t>
+      </w:r>
+      <w:r>
+        <w:t xml:space="preserve"> complimentary to one another. Besides, “Neutral” colors c</w:t>
+      </w:r>
+      <w:r>
+        <w:t>ould</w:t>
+      </w:r>
+      <w:r>
+        <w:t xml:space="preserve"> be easily matched with other while the “Color” colors </w:t>
+      </w:r>
+      <w:r>
+        <w:t>were</w:t>
+      </w:r>
+      <w:r>
+        <w:t xml:space="preserve"> more restricted. These relations </w:t>
+      </w:r>
+      <w:r>
+        <w:t>were</w:t>
+      </w:r>
+      <w:r>
+        <w:t xml:space="preserve"> expressed through the points given to each combination of these colors in the color score Table 3.</w:t>
+      </w:r>
+      <w:r>
+        <w:t>7</w:t>
+      </w:r>
+      <w:bookmarkStart w:id="25" w:name="_GoBack"/>
+      <w:bookmarkEnd w:id="25"/>
+      <w:r>
+        <w:t>.</w:t>
+      </w:r>
+      <w:r>
+        <w:t xml:space="preserve"> </w:t>
+      </w:r>
+      <w:r>
+        <w:t xml:space="preserve">The reason that we opted for a single group called multicolor_pattern to represent all the multiple colored and patterned items was to avoid foreseeable issues that could be incurred later on. First, </w:t>
+      </w:r>
+      <w:r>
+        <w:t>it was</w:t>
+      </w:r>
+      <w:r>
+        <w:t xml:space="preserve"> potentially difficult for users to interpret the multicolor pattern accurately. </w:t>
+      </w:r>
+      <w:r>
+        <w:t>We could</w:t>
+      </w:r>
+      <w:r>
+        <w:t xml:space="preserve"> alternatively write an excellent image analysis program that can detect the right colors and pattern of the item. However, this option would be beyond the scope of this project. Second</w:t>
+      </w:r>
+      <w:r>
+        <w:t>ly</w:t>
+      </w:r>
+      <w:r>
+        <w:t xml:space="preserve">, </w:t>
+      </w:r>
+      <w:r>
+        <w:t xml:space="preserve">even if the app could automatically </w:t>
+      </w:r>
+      <w:r>
+        <w:t xml:space="preserve">obtain the </w:t>
+      </w:r>
+      <w:r>
+        <w:t>accurate</w:t>
+      </w:r>
+      <w:r>
+        <w:t xml:space="preserve"> color and pattern of any</w:t>
+      </w:r>
+      <w:r>
+        <w:t xml:space="preserve"> item, it would</w:t>
+      </w:r>
+      <w:r>
+        <w:t xml:space="preserve"> take </w:t>
+      </w:r>
+      <w:r>
+        <w:t xml:space="preserve">substantial </w:t>
+      </w:r>
+      <w:r>
+        <w:t>research</w:t>
+      </w:r>
+      <w:r>
+        <w:t xml:space="preserve"> efforts</w:t>
+      </w:r>
+      <w:r>
+        <w:t xml:space="preserve"> to </w:t>
+      </w:r>
+      <w:r>
+        <w:t>create</w:t>
+      </w:r>
+      <w:r>
+        <w:t xml:space="preserve"> a reasonable algorithm for clothes matching to account for the infinite number of multi</w:t>
+      </w:r>
+      <w:r>
+        <w:t xml:space="preserve">ple </w:t>
+      </w:r>
+      <w:r>
+        <w:t>color</w:t>
+      </w:r>
+      <w:r>
+        <w:t>s</w:t>
+      </w:r>
+      <w:r>
+        <w:t xml:space="preserve"> and pattern</w:t>
+      </w:r>
+      <w:r>
+        <w:t>s</w:t>
+      </w:r>
+      <w:r>
+        <w:t>.</w:t>
       </w:r>
     </w:p>
     <w:p>
@@ -28181,153 +28091,6 @@
         <w:pStyle w:val="text"/>
       </w:pPr>
       <w:r>
-        <w:t xml:space="preserve">It </w:t>
-      </w:r>
-      <w:r>
-        <w:t>i</w:t>
-      </w:r>
-      <w:r>
-        <w:t xml:space="preserve">s impossible to list every existing shade of color because there are </w:t>
-      </w:r>
-      <w:r>
-        <w:t>infinite</w:t>
-      </w:r>
-      <w:r>
-        <w:t>. We decided on twelve basic colors: beige, black, blue, brown, gray, green, orange, pink, red, violet, white, yellow, and an additional option of ‘multicolor_pattern’ to accommodate items with more than one color. Therefore, we ha</w:t>
-      </w:r>
-      <w:r>
-        <w:t>d</w:t>
-      </w:r>
-      <w:r>
-        <w:t xml:space="preserve"> a total of 13 colors to work with. </w:t>
-      </w:r>
-      <w:r>
-        <w:t>Subsequently, t</w:t>
-      </w:r>
-      <w:r>
-        <w:t xml:space="preserve">hese 13 colors </w:t>
-      </w:r>
-      <w:r>
-        <w:t>were</w:t>
-      </w:r>
-      <w:r>
-        <w:t xml:space="preserve"> furthe</w:t>
-      </w:r>
-      <w:r>
-        <w:t>r</w:t>
-      </w:r>
-      <w:r>
-        <w:t xml:space="preserve"> divided into two groups – “Color” (blue, green, violet, red, yellow, orange, pink, multicolor_pattern) and “Neutral” (gray, white, black, brown, beige). [CWL] listed which colors </w:t>
-      </w:r>
-      <w:r>
-        <w:t>were</w:t>
-      </w:r>
-      <w:r>
-        <w:t xml:space="preserve"> complimentary to one another. Besides, “Neutral” colors c</w:t>
-      </w:r>
-      <w:r>
-        <w:t>ould</w:t>
-      </w:r>
-      <w:r>
-        <w:t xml:space="preserve"> be easily matched with other while the “Color” colors </w:t>
-      </w:r>
-      <w:r>
-        <w:t>were</w:t>
-      </w:r>
-      <w:r>
-        <w:t xml:space="preserve"> more restricted. These relations </w:t>
-      </w:r>
-      <w:r>
-        <w:t>were</w:t>
-      </w:r>
-      <w:r>
-        <w:t xml:space="preserve"> expressed through the points given to each combination of these colors in the color score Table 3.6.</w:t>
-      </w:r>
-      <w:r>
-        <w:t xml:space="preserve"> </w:t>
-      </w:r>
-      <w:r>
-        <w:t xml:space="preserve">The reason that we opted for a single group called multicolor_pattern to represent all the multiple colored and patterned items was to avoid foreseeable issues that could be incurred later on. First, </w:t>
-      </w:r>
-      <w:r>
-        <w:t>it was</w:t>
-      </w:r>
-      <w:r>
-        <w:t xml:space="preserve"> potentially difficult for users to interpret the multicolor pattern accurately. </w:t>
-      </w:r>
-      <w:r>
-        <w:t>We could</w:t>
-      </w:r>
-      <w:r>
-        <w:t xml:space="preserve"> alternatively write an excellent image analysis program that can detect the right colors and pattern of the item. However, this option would be beyond the scope of this project. Second</w:t>
-      </w:r>
-      <w:r>
-        <w:t>ly</w:t>
-      </w:r>
-      <w:r>
-        <w:t xml:space="preserve">, </w:t>
-      </w:r>
-      <w:r>
-        <w:t xml:space="preserve">even if the app could automatically </w:t>
-      </w:r>
-      <w:r>
-        <w:t xml:space="preserve">obtain the </w:t>
-      </w:r>
-      <w:r>
-        <w:t>accurate</w:t>
-      </w:r>
-      <w:r>
-        <w:t xml:space="preserve"> color and pattern of any</w:t>
-      </w:r>
-      <w:r>
-        <w:t xml:space="preserve"> item, it would</w:t>
-      </w:r>
-      <w:r>
-        <w:t xml:space="preserve"> take </w:t>
-      </w:r>
-      <w:r>
-        <w:t xml:space="preserve">substantial </w:t>
-      </w:r>
-      <w:r>
-        <w:t>research</w:t>
-      </w:r>
-      <w:r>
-        <w:t xml:space="preserve"> efforts</w:t>
-      </w:r>
-      <w:r>
-        <w:t xml:space="preserve"> to </w:t>
-      </w:r>
-      <w:r>
-        <w:t>create</w:t>
-      </w:r>
-      <w:r>
-        <w:t xml:space="preserve"> a reasonable algorithm for clothes matching to account for the infinite number of multi</w:t>
-      </w:r>
-      <w:r>
-        <w:t xml:space="preserve">ple </w:t>
-      </w:r>
-      <w:r>
-        <w:t>color</w:t>
-      </w:r>
-      <w:r>
-        <w:t>s</w:t>
-      </w:r>
-      <w:r>
-        <w:t xml:space="preserve"> and pattern</w:t>
-      </w:r>
-      <w:r>
-        <w:t>s</w:t>
-      </w:r>
-      <w:r>
-        <w:t>.</w:t>
-      </w:r>
-    </w:p>
-    <w:p>
-      <w:pPr>
-        <w:pStyle w:val="text"/>
-      </w:pPr>
-      <w:r>
-        <w:lastRenderedPageBreak/>
         <w:t xml:space="preserve">In this step, the list </w:t>
       </w:r>
       <w:r>
@@ -31864,7 +31627,6 @@
                 <w:szCs w:val="22"/>
                 <w:lang w:eastAsia="zh-CN"/>
               </w:rPr>
-              <w:lastRenderedPageBreak/>
               <w:t>Blue</w:t>
             </w:r>
           </w:p>
@@ -33135,6 +32897,7 @@
                 <w:szCs w:val="22"/>
                 <w:lang w:eastAsia="zh-CN"/>
               </w:rPr>
+              <w:lastRenderedPageBreak/>
               <w:t>Brown</w:t>
             </w:r>
           </w:p>
@@ -36691,7 +36454,6 @@
                 <w:szCs w:val="22"/>
                 <w:lang w:eastAsia="zh-CN"/>
               </w:rPr>
-              <w:lastRenderedPageBreak/>
               <w:t>Multicolor_Pattern</w:t>
             </w:r>
           </w:p>
@@ -37962,6 +37724,7 @@
                 <w:szCs w:val="22"/>
                 <w:lang w:eastAsia="zh-CN"/>
               </w:rPr>
+              <w:lastRenderedPageBreak/>
               <w:t>Pink</w:t>
             </w:r>
           </w:p>
@@ -41518,7 +41281,6 @@
                 <w:szCs w:val="22"/>
                 <w:lang w:eastAsia="zh-CN"/>
               </w:rPr>
-              <w:lastRenderedPageBreak/>
               <w:t>Yellow</w:t>
             </w:r>
           </w:p>
@@ -42246,24 +42008,68 @@
         <w:pStyle w:val="Heading8"/>
       </w:pPr>
       <w:r>
-        <w:t>Table 3.6: Color Matching score table for male and female.</w:t>
+        <w:t>Table 3.</w:t>
+      </w:r>
+      <w:r>
+        <w:t>7</w:t>
+      </w:r>
+      <w:r>
+        <w:t>:</w:t>
+      </w:r>
+      <w:r>
+        <w:tab/>
+        <w:t>Color Matching score table for male and female.</w:t>
       </w:r>
     </w:p>
     <w:p>
       <w:pPr>
-        <w:pStyle w:val="text"/>
-      </w:pPr>
+        <w:pStyle w:val="Heading4"/>
+      </w:pPr>
+      <w:r>
+        <w:lastRenderedPageBreak/>
+        <w:t>3.1.4</w:t>
+      </w:r>
+      <w:r>
+        <w:tab/>
+        <w:t>Robotium</w:t>
+      </w:r>
     </w:p>
     <w:p>
       <w:pPr>
-        <w:pStyle w:val="Heading4"/>
-      </w:pPr>
-      <w:r>
-        <w:t>3.1.4</w:t>
-      </w:r>
-      <w:r>
-        <w:tab/>
-        <w:t>Robotium</w:t>
+        <w:pStyle w:val="text"/>
+      </w:pPr>
+      <w:r>
+        <w:t>[Rob] Robotium is a powerful Android test automation tool for both emulator and real devices. It was applied to run several ClosetStylist’s unit test cases that do not span over two applications</w:t>
+      </w:r>
+      <w:r>
+        <w:t>, i.e. when launch</w:t>
+      </w:r>
+      <w:r>
+        <w:t>ing</w:t>
+      </w:r>
+      <w:r>
+        <w:t xml:space="preserve"> </w:t>
+      </w:r>
+      <w:r>
+        <w:t xml:space="preserve">camera app </w:t>
+      </w:r>
+      <w:r>
+        <w:t>to take pictures of new items</w:t>
+      </w:r>
+      <w:r>
+        <w:t xml:space="preserve"> or importing pictures from gallery</w:t>
+      </w:r>
+      <w:r>
+        <w:t>,</w:t>
+      </w:r>
+      <w:r>
+        <w:t xml:space="preserve"> due to </w:t>
+      </w:r>
+      <w:r>
+        <w:t xml:space="preserve">the </w:t>
+      </w:r>
+      <w:r>
+        <w:t>limitation of Robotium. The test cases include registering, logging in, verifying that the main screen displays correct information, checking “My Closet”, picking “Outfit of the Day”, managing “Laundry Bag”, and traversing “Outfit History”.</w:t>
       </w:r>
     </w:p>
     <w:p>
@@ -42271,81 +42077,42 @@
         <w:pStyle w:val="text"/>
       </w:pPr>
       <w:r>
-        <w:t>[Rob] Robotium is a powerful Android test automation tool for both emulator and real devices. It was applied to run several ClosetStylist’s unit test cases that do not span over two applications</w:t>
-      </w:r>
-      <w:r>
-        <w:t>, i.e. when launch</w:t>
-      </w:r>
-      <w:r>
-        <w:t>ing</w:t>
-      </w:r>
-      <w:r>
-        <w:t xml:space="preserve"> </w:t>
-      </w:r>
-      <w:r>
-        <w:t xml:space="preserve">camera app </w:t>
-      </w:r>
-      <w:r>
-        <w:t>to take pictures of new items</w:t>
-      </w:r>
-      <w:r>
-        <w:t xml:space="preserve"> or importing pictures from gallery</w:t>
-      </w:r>
-      <w:r>
-        <w:t>,</w:t>
-      </w:r>
-      <w:r>
-        <w:t xml:space="preserve"> due to </w:t>
-      </w:r>
-      <w:r>
-        <w:t xml:space="preserve">the </w:t>
-      </w:r>
-      <w:r>
-        <w:t>limitation of Robotium. The test cases include registering, logging in, verifying that the main screen displays correct information, checking “My Closet”, picking “Outfit of the Day”, managing “Laundry Bag”, and traversing “Outfit History”.</w:t>
+        <w:t>This tool has been very helpful to catch bugs and unexpected behavior every time our code was modified, or new features were added.</w:t>
       </w:r>
     </w:p>
     <w:p>
       <w:pPr>
-        <w:pStyle w:val="text"/>
-      </w:pPr>
-      <w:r>
-        <w:t>This tool has been very helpful to catch bugs and unexpected behavior every time our code was modified, or new features were added.</w:t>
-      </w:r>
+        <w:pStyle w:val="Heading3"/>
+      </w:pPr>
+      <w:bookmarkStart w:id="26" w:name="_Toc354617435"/>
+      <w:r>
+        <w:t>3.2</w:t>
+      </w:r>
+      <w:r>
+        <w:tab/>
+        <w:t>Architecture</w:t>
+      </w:r>
+      <w:bookmarkEnd w:id="26"/>
     </w:p>
     <w:p>
       <w:pPr>
-        <w:pStyle w:val="Heading3"/>
-      </w:pPr>
-      <w:bookmarkStart w:id="27" w:name="_Toc354617435"/>
-      <w:r>
-        <w:t>3.2</w:t>
-      </w:r>
-      <w:r>
-        <w:tab/>
-        <w:t>Architecture</w:t>
-      </w:r>
-      <w:bookmarkEnd w:id="27"/>
+        <w:pStyle w:val="text"/>
+      </w:pPr>
+      <w:r>
+        <w:t>ClosetStylist design is composed of three main layers: presentation layer, application layer, and data layer. The layer design is mainly for code reusability and portability.</w:t>
+      </w:r>
+      <w:r>
+        <w:t xml:space="preserve"> Thanks to this design, we were able to save to a lot of time and effort when switching to new UI implementation as described in the following sections.</w:t>
+      </w:r>
+      <w:r>
+        <w:t xml:space="preserve"> In addition, multiple design patterns have been applied to provide flexibility to switch between different services. </w:t>
+      </w:r>
     </w:p>
     <w:p>
       <w:pPr>
         <w:pStyle w:val="text"/>
       </w:pPr>
       <w:r>
-        <w:t>ClosetStylist design is composed of three main layers: presentation layer, application layer, and data layer. The layer design is mainly for code reusability and portability.</w:t>
-      </w:r>
-      <w:r>
-        <w:t xml:space="preserve"> Thanks to this design, we were able to save to a lot of time and effort when switching to new UI implementation as described in the following sections.</w:t>
-      </w:r>
-      <w:r>
-        <w:t xml:space="preserve"> In addition, multiple design patterns have been applied to provide flexibility to switch between different services. </w:t>
-      </w:r>
-    </w:p>
-    <w:p>
-      <w:pPr>
-        <w:pStyle w:val="text"/>
-      </w:pPr>
-      <w:r>
-        <w:lastRenderedPageBreak/>
         <w:t xml:space="preserve">Figure 3.2 below shows the top-level architectural design of ClosetStylist. </w:t>
       </w:r>
     </w:p>
@@ -42359,7 +42126,7 @@
           <v:shape id="_x0000_i1033" type="#_x0000_t75" style="width:288.15pt;height:314.85pt" o:ole="">
             <v:imagedata r:id="rId43" o:title=""/>
           </v:shape>
-          <o:OLEObject Type="Embed" ProgID="Visio.Drawing.11" ShapeID="_x0000_i1033" DrawAspect="Content" ObjectID="_1476815995" r:id="rId44"/>
+          <o:OLEObject Type="Embed" ProgID="Visio.Drawing.11" ShapeID="_x0000_i1033" DrawAspect="Content" ObjectID="_1476818867" r:id="rId44"/>
         </w:object>
       </w:r>
     </w:p>
@@ -42367,7 +42134,7 @@
       <w:pPr>
         <w:pStyle w:val="Heading8"/>
       </w:pPr>
-      <w:bookmarkStart w:id="28" w:name="_Toc355221568"/>
+      <w:bookmarkStart w:id="27" w:name="_Toc355221568"/>
       <w:r>
         <w:t>Figure 3.2:</w:t>
       </w:r>
@@ -42375,20 +42142,20 @@
         <w:tab/>
         <w:t>ClosetStylist top-level architecture.</w:t>
       </w:r>
-      <w:bookmarkEnd w:id="28"/>
+      <w:bookmarkEnd w:id="27"/>
     </w:p>
     <w:p>
       <w:pPr>
         <w:pStyle w:val="Heading4"/>
       </w:pPr>
-      <w:bookmarkStart w:id="29" w:name="_Toc354617436"/>
+      <w:bookmarkStart w:id="28" w:name="_Toc354617436"/>
       <w:r>
         <w:t>3.2.1</w:t>
       </w:r>
       <w:r>
         <w:tab/>
       </w:r>
-      <w:bookmarkEnd w:id="29"/>
+      <w:bookmarkEnd w:id="28"/>
       <w:r>
         <w:t>Core</w:t>
       </w:r>
@@ -42405,7 +42172,7 @@
       <w:pPr>
         <w:pStyle w:val="Heading4"/>
       </w:pPr>
-      <w:bookmarkStart w:id="30" w:name="_Toc354617440"/>
+      <w:bookmarkStart w:id="29" w:name="_Toc354617440"/>
       <w:r>
         <w:t>3.2.2</w:t>
       </w:r>
@@ -42413,7 +42180,7 @@
         <w:tab/>
         <w:t>Presentation layer</w:t>
       </w:r>
-      <w:bookmarkEnd w:id="30"/>
+      <w:bookmarkEnd w:id="29"/>
       <w:r>
         <w:t xml:space="preserve"> </w:t>
       </w:r>
@@ -42423,11 +42190,7 @@
         <w:pStyle w:val="text"/>
       </w:pPr>
       <w:r>
-        <w:t xml:space="preserve">This layer contains UI and UX modules of the app. The purpose of this layer is to implement the behavioral logic and to provide good user experience with the app’s flow </w:t>
-      </w:r>
-      <w:r>
-        <w:lastRenderedPageBreak/>
-        <w:t>as well as look and feel of the app. The design of this layer strictly follows that of Android design</w:t>
+        <w:t>This layer contains UI and UX modules of the app. The purpose of this layer is to implement the behavioral logic and to provide good user experience with the app’s flow as well as look and feel of the app. The design of this layer strictly follows that of Android design</w:t>
       </w:r>
       <w:r>
         <w:t xml:space="preserve"> and eases </w:t>
@@ -42450,6 +42213,7 @@
         <w:pStyle w:val="text"/>
       </w:pPr>
       <w:r>
+        <w:lastRenderedPageBreak/>
         <w:t xml:space="preserve">We first drafted </w:t>
       </w:r>
       <w:r>
@@ -42574,7 +42338,7 @@
       <w:pPr>
         <w:pStyle w:val="Heading4"/>
       </w:pPr>
-      <w:bookmarkStart w:id="31" w:name="_Toc354617441"/>
+      <w:bookmarkStart w:id="30" w:name="_Toc354617441"/>
       <w:r>
         <w:t>3.2.3</w:t>
       </w:r>
@@ -42582,7 +42346,7 @@
         <w:tab/>
         <w:t>Application layer</w:t>
       </w:r>
-      <w:bookmarkEnd w:id="31"/>
+      <w:bookmarkEnd w:id="30"/>
     </w:p>
     <w:p>
       <w:pPr>
@@ -42599,14 +42363,14 @@
       <w:pPr>
         <w:pStyle w:val="Heading4"/>
       </w:pPr>
-      <w:bookmarkStart w:id="32" w:name="_Toc354617442"/>
+      <w:bookmarkStart w:id="31" w:name="_Toc354617442"/>
       <w:r>
         <w:t>3.2.4</w:t>
       </w:r>
       <w:r>
         <w:tab/>
       </w:r>
-      <w:bookmarkEnd w:id="32"/>
+      <w:bookmarkEnd w:id="31"/>
       <w:r>
         <w:t>Data layer</w:t>
       </w:r>
@@ -42616,11 +42380,11 @@
         <w:pStyle w:val="text"/>
       </w:pPr>
       <w:r>
-        <w:t xml:space="preserve">This layer includes two main components: the storage to store big-size pictures and the database to store smaller information about the user’s profile, clothing items, </w:t>
+        <w:t xml:space="preserve">This layer includes two main components: the storage to store big-size pictures and the database to store smaller information about the user’s profile, clothing items, outfit history, and look-up tables for matching service. The purpose of this layer is to provide data management for the app. SD card was chosen over Cloud storage as picture </w:t>
       </w:r>
       <w:r>
         <w:lastRenderedPageBreak/>
-        <w:t>outfit history, and look-up tables for matching service. The purpose of this layer is to provide data management for the app. SD card was chosen over Cloud storage as picture storage because we wanted to keep the picture-retrieving latency low which would help the responsiveness of the app. For small information, we used Android built-in database SQLite to manage. It should be noted that for each item, only the path to the SD card is saved in the SQLite of the item table and this is how we can link the information in the SQLite database and the pictures in SD card.</w:t>
+        <w:t>storage because we wanted to keep the picture-retrieving latency low which would help the responsiveness of the app. For small information, we used Android built-in database SQLite to manage. It should be noted that for each item, only the path to the SD card is saved in the SQLite of the item table and this is how we can link the information in the SQLite database and the pictures in SD card.</w:t>
       </w:r>
     </w:p>
     <w:p>
@@ -42645,7 +42409,7 @@
           <v:shape id="_x0000_i1034" type="#_x0000_t75" style="width:313.15pt;height:237.25pt" o:ole="">
             <v:imagedata r:id="rId45" o:title=""/>
           </v:shape>
-          <o:OLEObject Type="Embed" ProgID="Visio.Drawing.11" ShapeID="_x0000_i1034" DrawAspect="Content" ObjectID="_1476815996" r:id="rId46"/>
+          <o:OLEObject Type="Embed" ProgID="Visio.Drawing.11" ShapeID="_x0000_i1034" DrawAspect="Content" ObjectID="_1476818868" r:id="rId46"/>
         </w:object>
       </w:r>
     </w:p>
@@ -42659,7 +42423,7 @@
           <v:shape id="_x0000_i1035" type="#_x0000_t75" style="width:432.2pt;height:208.25pt" o:ole="">
             <v:imagedata r:id="rId47" o:title=""/>
           </v:shape>
-          <o:OLEObject Type="Embed" ProgID="Visio.Drawing.11" ShapeID="_x0000_i1035" DrawAspect="Content" ObjectID="_1476815997" r:id="rId48"/>
+          <o:OLEObject Type="Embed" ProgID="Visio.Drawing.11" ShapeID="_x0000_i1035" DrawAspect="Content" ObjectID="_1476818869" r:id="rId48"/>
         </w:object>
       </w:r>
     </w:p>
@@ -42667,7 +42431,7 @@
       <w:pPr>
         <w:pStyle w:val="Heading8"/>
       </w:pPr>
-      <w:bookmarkStart w:id="33" w:name="_Toc355221573"/>
+      <w:bookmarkStart w:id="32" w:name="_Toc355221573"/>
       <w:r>
         <w:t>Figure 3.3:</w:t>
       </w:r>
@@ -42675,13 +42439,13 @@
         <w:tab/>
         <w:t>Database tables.</w:t>
       </w:r>
-      <w:bookmarkEnd w:id="33"/>
+      <w:bookmarkEnd w:id="32"/>
     </w:p>
     <w:p>
       <w:pPr>
         <w:pStyle w:val="Heading4"/>
       </w:pPr>
-      <w:bookmarkStart w:id="34" w:name="_Toc354617443"/>
+      <w:bookmarkStart w:id="33" w:name="_Toc354617443"/>
       <w:r>
         <w:t>3.2.5</w:t>
       </w:r>
@@ -42726,19 +42490,13 @@
       </w:pPr>
     </w:p>
     <w:p>
-      <w:pPr>
-        <w:pStyle w:val="Heading8"/>
-      </w:pPr>
       <w:r>
         <w:object w:dxaOrig="10778" w:dyaOrig="4105">
           <v:shape id="_x0000_i1036" type="#_x0000_t75" style="width:431.65pt;height:164.2pt" o:ole="">
             <v:imagedata r:id="rId49" o:title=""/>
           </v:shape>
-          <o:OLEObject Type="Embed" ProgID="Visio.Drawing.11" ShapeID="_x0000_i1036" DrawAspect="Content" ObjectID="_1476815998" r:id="rId50"/>
+          <o:OLEObject Type="Embed" ProgID="Visio.Drawing.11" ShapeID="_x0000_i1036" DrawAspect="Content" ObjectID="_1476818870" r:id="rId50"/>
         </w:object>
-      </w:r>
-      <w:r>
-        <w:t xml:space="preserve"> </w:t>
       </w:r>
     </w:p>
     <w:p>
@@ -42845,6 +42603,12 @@
     </w:p>
     <w:p>
       <w:pPr>
+        <w:pStyle w:val="text"/>
+        <w:jc w:val="left"/>
+      </w:pPr>
+    </w:p>
+    <w:p>
+      <w:pPr>
         <w:pStyle w:val="Heading8"/>
       </w:pPr>
       <w:r>
@@ -42987,19 +42751,16 @@
       </w:pPr>
     </w:p>
     <w:p>
-      <w:pPr>
-        <w:pStyle w:val="Heading8"/>
-      </w:pPr>
       <w:r>
         <w:rPr>
           <w:noProof/>
           <w:lang w:eastAsia="zh-CN"/>
         </w:rPr>
         <w:drawing>
-          <wp:inline distT="0" distB="0" distL="0" distR="0" wp14:anchorId="0D0DD798" wp14:editId="67148BF4">
-            <wp:extent cx="5486400" cy="3378835"/>
-            <wp:effectExtent l="0" t="0" r="0" b="0"/>
-            <wp:docPr id="18" name="Picture 18"/>
+          <wp:inline distT="0" distB="0" distL="0" distR="0">
+            <wp:extent cx="5479415" cy="3404870"/>
+            <wp:effectExtent l="0" t="0" r="6985" b="5080"/>
+            <wp:docPr id="2" name="Picture 2"/>
             <wp:cNvGraphicFramePr>
               <a:graphicFrameLocks xmlns:a="http://schemas.openxmlformats.org/drawingml/2006/main" noChangeAspect="1"/>
             </wp:cNvGraphicFramePr>
@@ -43007,7 +42768,7 @@
               <a:graphicData uri="http://schemas.openxmlformats.org/drawingml/2006/picture">
                 <pic:pic xmlns:pic="http://schemas.openxmlformats.org/drawingml/2006/picture">
                   <pic:nvPicPr>
-                    <pic:cNvPr id="0" name="Picture 21"/>
+                    <pic:cNvPr id="0" name="Picture 33"/>
                     <pic:cNvPicPr>
                       <a:picLocks noChangeAspect="1" noChangeArrowheads="1"/>
                     </pic:cNvPicPr>
@@ -43028,7 +42789,7 @@
                   <pic:spPr bwMode="auto">
                     <a:xfrm>
                       <a:off x="0" y="0"/>
-                      <a:ext cx="5486400" cy="3378835"/>
+                      <a:ext cx="5479415" cy="3404870"/>
                     </a:xfrm>
                     <a:prstGeom prst="rect">
                       <a:avLst/>
@@ -43044,141 +42805,56 @@
           </wp:inline>
         </w:drawing>
       </w:r>
-      <w:r>
-        <w:t>Figure 3.6:</w:t>
-      </w:r>
-      <w:r>
-        <w:t xml:space="preserve"> </w:t>
-      </w:r>
-      <w:r>
-        <w:t>AbstractProduct classes and ConcreteProduct classes of the Abstract Factory Pattern applied in Clothes Matching service (OccasionMatching, PairMatching, and ColorMatching classes).</w:t>
-      </w:r>
     </w:p>
     <w:p>
       <w:pPr>
-        <w:pStyle w:val="text"/>
-        <w:jc w:val="left"/>
-      </w:pPr>
-      <w:r>
-        <w:t xml:space="preserve">In our design, the AbstractFactory interface is the ClothesMatchingComponentFactory, and the ConcreteFactory classes are ClothesMatchingComponentFactoryMale, and ClothesMatchingComponentFactoryFemale. There are several AbstractProduct classes </w:t>
-      </w:r>
-      <w:r>
-        <w:lastRenderedPageBreak/>
-        <w:t>OccasionMatching, PairMatching, ColorMatching and the corresponding concrete Product classes are OccasionMatchingMale, OccasionMatchingFemale, PairMatchingMale, PairMatchingFemale, ColorMatchingDefault.</w:t>
+        <w:pStyle w:val="Heading8"/>
+      </w:pPr>
+      <w:r>
+        <w:t>Figure 3.6:</w:t>
+      </w:r>
+      <w:r>
+        <w:tab/>
+        <w:t>AbstractProduct classes and ConcreteProduct classes of the Abstract Factory Pattern applied in Clothes Matching service (OccasionMatching, PairMatching, and ColorMatching classes).</w:t>
       </w:r>
     </w:p>
     <w:p>
       <w:pPr>
-        <w:pStyle w:val="text"/>
-      </w:pPr>
-      <w:r>
-        <w:t xml:space="preserve">Here is the </w:t>
-      </w:r>
-      <w:r>
-        <w:t xml:space="preserve">map of </w:t>
-      </w:r>
-      <w:r>
-        <w:t xml:space="preserve">each class </w:t>
-      </w:r>
-      <w:r>
-        <w:t>shown in the Figure 3.5 and 3.6 to the ones in a typical Abstract Factory Pattern:</w:t>
+        <w:pStyle w:val="Heading5"/>
+      </w:pPr>
+      <w:r>
+        <w:t>3.2.5.2 Template Pattern</w:t>
       </w:r>
     </w:p>
     <w:p>
       <w:pPr>
         <w:pStyle w:val="text"/>
-        <w:numPr>
-          <w:ilvl w:val="0"/>
-          <w:numId w:val="19"/>
-        </w:numPr>
-      </w:pPr>
-      <w:r>
-        <w:t>ClothesMatchingComponentFactory: AbstractFactory interface</w:t>
+      </w:pPr>
+      <w:r>
+        <w:t xml:space="preserve">This pattern is applied to the ClothesMatching class to encapsulate the five-step algorithm described above. ClothesMatchingMale and ClothesMatchingFemale are the </w:t>
+      </w:r>
+      <w:r>
+        <w:lastRenderedPageBreak/>
+        <w:t>two subclasses of ClothesMatching and we can modify the implementation steps if we need to tailor our need for each gender. This provides a framework to plug in new gender in the future. Besides, the algorithm lives in one place (ClothesMatching class), so it is easy for code change later on. ClothesMatching focuses on the algorithm and let subclasses such as ClothesMatchingMale and ClothesMatchingFemale redefine certain steps of that algorithm without changing the algorithm’s five-step structure.</w:t>
       </w:r>
     </w:p>
     <w:p>
       <w:pPr>
         <w:pStyle w:val="text"/>
-        <w:numPr>
-          <w:ilvl w:val="0"/>
-          <w:numId w:val="19"/>
-        </w:numPr>
-      </w:pPr>
-      <w:r>
-        <w:t>ClothesMatchingComponentFactoryMale: ConcreteFactory classes</w:t>
-      </w:r>
+      </w:pPr>
     </w:p>
     <w:p>
       <w:pPr>
-        <w:pStyle w:val="text"/>
-        <w:numPr>
-          <w:ilvl w:val="0"/>
-          <w:numId w:val="19"/>
-        </w:numPr>
-      </w:pPr>
-      <w:r>
-        <w:t>ClothesMatchingComponentFactoryFemale: ConcreteFactory classes</w:t>
-      </w:r>
-    </w:p>
-    <w:p>
-      <w:pPr>
-        <w:pStyle w:val="text"/>
-        <w:numPr>
-          <w:ilvl w:val="0"/>
-          <w:numId w:val="19"/>
-        </w:numPr>
-        <w:jc w:val="left"/>
-      </w:pPr>
-      <w:r>
-        <w:t>OccasionMatching, PairMatching, ColorMatching: AbstractProduct classes</w:t>
-      </w:r>
-    </w:p>
-    <w:p>
-      <w:pPr>
-        <w:pStyle w:val="text"/>
-        <w:numPr>
-          <w:ilvl w:val="0"/>
-          <w:numId w:val="19"/>
-        </w:numPr>
-      </w:pPr>
-      <w:r>
-        <w:t>OccasionMatchingMale, OccasionMatchingFemale, PairMatchingMale, PairMatchingFemale, ColorMatchingDefault: the corresponding concrete Product classes</w:t>
-      </w:r>
-    </w:p>
-    <w:p>
-      <w:pPr>
-        <w:pStyle w:val="Heading5"/>
-      </w:pPr>
-      <w:r>
-        <w:t>3.2.5.2 Template Pattern</w:t>
-      </w:r>
-    </w:p>
-    <w:p>
-      <w:pPr>
-        <w:pStyle w:val="text"/>
-      </w:pPr>
-      <w:r>
-        <w:t>This pattern is applied to the ClothesMatching class to encapsulate the five-step algorithm described above. ClothesMatchingMale and ClothesMatchingFemale are the two subclasses of ClothesMatching and we can modify the implementation steps if we need to tailor our need for each gender. This provides a framework to plug in new gender in the future. Besides, the algorithm lives in one place (ClothesMatching class), so it is easy for code change later on. ClothesMatching focuses on the algorithm and let subclasses such as ClothesMatchingMale and ClothesMatchingFemale redefine certain steps of that algorithm without changing the algorithm’s five-step structure.</w:t>
-      </w:r>
-    </w:p>
-    <w:p>
-      <w:pPr>
-        <w:pStyle w:val="text"/>
-      </w:pPr>
-    </w:p>
-    <w:p>
-      <w:pPr>
         <w:pStyle w:val="Heading3"/>
       </w:pPr>
       <w:r>
-        <w:lastRenderedPageBreak/>
         <w:t>3.3</w:t>
       </w:r>
       <w:r>
         <w:tab/>
         <w:t>Class diagrams</w:t>
       </w:r>
-      <w:bookmarkEnd w:id="34"/>
+      <w:bookmarkEnd w:id="33"/>
     </w:p>
     <w:p>
       <w:pPr>
@@ -43264,7 +42940,7 @@
       <w:pPr>
         <w:pStyle w:val="Heading8"/>
       </w:pPr>
-      <w:bookmarkStart w:id="35" w:name="_Toc355221574"/>
+      <w:bookmarkStart w:id="34" w:name="_Toc355221574"/>
       <w:r>
         <w:t>Figure 3.</w:t>
       </w:r>
@@ -43278,7 +42954,7 @@
         <w:tab/>
         <w:t>ClosetStylist class diagram.</w:t>
       </w:r>
-      <w:bookmarkEnd w:id="35"/>
+      <w:bookmarkEnd w:id="34"/>
     </w:p>
     <w:p>
       <w:pPr>
@@ -43300,12 +42976,12 @@
       <w:pPr>
         <w:pStyle w:val="Heading2"/>
       </w:pPr>
-      <w:bookmarkStart w:id="36" w:name="_Toc354617444"/>
+      <w:bookmarkStart w:id="35" w:name="_Toc354617444"/>
       <w:r>
         <w:lastRenderedPageBreak/>
         <w:t xml:space="preserve">Chapter </w:t>
       </w:r>
-      <w:bookmarkEnd w:id="36"/>
+      <w:bookmarkEnd w:id="35"/>
       <w:r>
         <w:t>4 Results</w:t>
       </w:r>
@@ -43370,14 +43046,14 @@
       <w:pPr>
         <w:pStyle w:val="Heading3"/>
       </w:pPr>
-      <w:bookmarkStart w:id="37" w:name="_Toc354617445"/>
+      <w:bookmarkStart w:id="36" w:name="_Toc354617445"/>
       <w:r>
         <w:t>4.1</w:t>
       </w:r>
       <w:r>
         <w:tab/>
       </w:r>
-      <w:bookmarkEnd w:id="37"/>
+      <w:bookmarkEnd w:id="36"/>
       <w:r>
         <w:t>Outfit Of The Day Result</w:t>
       </w:r>
@@ -43625,14 +43301,14 @@
       <w:pPr>
         <w:pStyle w:val="Heading3"/>
       </w:pPr>
-      <w:bookmarkStart w:id="38" w:name="_Toc354617446"/>
+      <w:bookmarkStart w:id="37" w:name="_Toc354617446"/>
       <w:r>
         <w:t>4.2</w:t>
       </w:r>
       <w:r>
         <w:tab/>
       </w:r>
-      <w:bookmarkEnd w:id="38"/>
+      <w:bookmarkEnd w:id="37"/>
       <w:r>
         <w:t>Display Picture</w:t>
       </w:r>
@@ -43667,14 +43343,14 @@
       <w:pPr>
         <w:pStyle w:val="Heading3"/>
       </w:pPr>
-      <w:bookmarkStart w:id="39" w:name="_Toc354617447"/>
+      <w:bookmarkStart w:id="38" w:name="_Toc354617447"/>
       <w:r>
         <w:t>4.3</w:t>
       </w:r>
       <w:r>
         <w:tab/>
       </w:r>
-      <w:bookmarkEnd w:id="39"/>
+      <w:bookmarkEnd w:id="38"/>
       <w:r>
         <w:t>Weather service and location service</w:t>
       </w:r>
@@ -44488,7 +44164,7 @@
       <w:pPr>
         <w:pStyle w:val="Heading3"/>
       </w:pPr>
-      <w:bookmarkStart w:id="40" w:name="_Toc354617448"/>
+      <w:bookmarkStart w:id="39" w:name="_Toc354617448"/>
       <w:r>
         <w:t>4.4</w:t>
       </w:r>
@@ -44496,7 +44172,7 @@
         <w:tab/>
         <w:t>Costs and level of effort</w:t>
       </w:r>
-      <w:bookmarkEnd w:id="40"/>
+      <w:bookmarkEnd w:id="39"/>
     </w:p>
     <w:p>
       <w:pPr>
@@ -44680,7 +44356,7 @@
       <w:pPr>
         <w:pStyle w:val="Heading7"/>
       </w:pPr>
-      <w:bookmarkStart w:id="41" w:name="_Toc354617467"/>
+      <w:bookmarkStart w:id="40" w:name="_Toc354617467"/>
       <w:r>
         <w:t>Table 4.1:</w:t>
       </w:r>
@@ -44688,7 +44364,7 @@
         <w:tab/>
         <w:t>ClosetStylist development costs.</w:t>
       </w:r>
-      <w:bookmarkEnd w:id="41"/>
+      <w:bookmarkEnd w:id="40"/>
     </w:p>
     <w:p>
       <w:pPr>
@@ -44843,7 +44519,7 @@
       <w:pPr>
         <w:pStyle w:val="Heading8"/>
       </w:pPr>
-      <w:bookmarkStart w:id="42" w:name="_Toc355221580"/>
+      <w:bookmarkStart w:id="41" w:name="_Toc355221580"/>
       <w:r>
         <w:t>Figure 4.6:</w:t>
       </w:r>
@@ -44851,7 +44527,7 @@
         <w:tab/>
         <w:t>Metrics with CodePro AnalytiX.</w:t>
       </w:r>
-      <w:bookmarkEnd w:id="42"/>
+      <w:bookmarkEnd w:id="41"/>
     </w:p>
     <w:p>
       <w:pPr>
@@ -44940,7 +44616,7 @@
       <w:pPr>
         <w:pStyle w:val="Heading3"/>
       </w:pPr>
-      <w:bookmarkStart w:id="43" w:name="_Toc354617449"/>
+      <w:bookmarkStart w:id="42" w:name="_Toc354617449"/>
       <w:r>
         <w:t>4.4</w:t>
       </w:r>
@@ -44948,7 +44624,7 @@
         <w:tab/>
         <w:t>Lessons learned</w:t>
       </w:r>
-      <w:bookmarkEnd w:id="43"/>
+      <w:bookmarkEnd w:id="42"/>
     </w:p>
     <w:p>
       <w:pPr>
@@ -45328,17 +45004,17 @@
       <w:pPr>
         <w:pStyle w:val="Heading2"/>
       </w:pPr>
-      <w:bookmarkStart w:id="44" w:name="_Toc354617450"/>
+      <w:bookmarkStart w:id="43" w:name="_Toc354617450"/>
       <w:r>
         <w:t>Chapter 5  Conclusion</w:t>
       </w:r>
-      <w:bookmarkEnd w:id="44"/>
+      <w:bookmarkEnd w:id="43"/>
     </w:p>
     <w:p>
       <w:pPr>
         <w:pStyle w:val="Heading3"/>
       </w:pPr>
-      <w:bookmarkStart w:id="45" w:name="_Toc354617451"/>
+      <w:bookmarkStart w:id="44" w:name="_Toc354617451"/>
       <w:r>
         <w:t>5.1</w:t>
       </w:r>
@@ -45346,7 +45022,7 @@
         <w:tab/>
         <w:t>Summary</w:t>
       </w:r>
-      <w:bookmarkEnd w:id="45"/>
+      <w:bookmarkEnd w:id="44"/>
     </w:p>
     <w:p>
       <w:pPr>
@@ -45442,7 +45118,7 @@
       <w:pPr>
         <w:pStyle w:val="Heading3"/>
       </w:pPr>
-      <w:bookmarkStart w:id="46" w:name="_Toc354617452"/>
+      <w:bookmarkStart w:id="45" w:name="_Toc354617452"/>
       <w:r>
         <w:t>5.2</w:t>
       </w:r>
@@ -45450,7 +45126,7 @@
         <w:tab/>
         <w:t>Related work</w:t>
       </w:r>
-      <w:bookmarkEnd w:id="46"/>
+      <w:bookmarkEnd w:id="45"/>
     </w:p>
     <w:p>
       <w:pPr>
@@ -45476,7 +45152,7 @@
       <w:pPr>
         <w:pStyle w:val="Heading4"/>
       </w:pPr>
-      <w:bookmarkStart w:id="47" w:name="_Toc354617453"/>
+      <w:bookmarkStart w:id="46" w:name="_Toc354617453"/>
       <w:r>
         <w:lastRenderedPageBreak/>
         <w:t>5.2.1</w:t>
@@ -45484,7 +45160,7 @@
       <w:r>
         <w:tab/>
       </w:r>
-      <w:bookmarkEnd w:id="47"/>
+      <w:bookmarkEnd w:id="46"/>
       <w:r>
         <w:t>Stylebook</w:t>
       </w:r>
@@ -45517,14 +45193,14 @@
       <w:pPr>
         <w:pStyle w:val="Heading4"/>
       </w:pPr>
-      <w:bookmarkStart w:id="48" w:name="_Toc354617454"/>
+      <w:bookmarkStart w:id="47" w:name="_Toc354617454"/>
       <w:r>
         <w:t>5.2.2</w:t>
       </w:r>
       <w:r>
         <w:tab/>
       </w:r>
-      <w:bookmarkEnd w:id="48"/>
+      <w:bookmarkEnd w:id="47"/>
       <w:r>
         <w:t>Pose</w:t>
       </w:r>
@@ -45549,14 +45225,14 @@
       <w:pPr>
         <w:pStyle w:val="Heading4"/>
       </w:pPr>
-      <w:bookmarkStart w:id="49" w:name="_Toc354617455"/>
+      <w:bookmarkStart w:id="48" w:name="_Toc354617455"/>
       <w:r>
         <w:t>5.2.3</w:t>
       </w:r>
       <w:r>
         <w:tab/>
       </w:r>
-      <w:bookmarkEnd w:id="49"/>
+      <w:bookmarkEnd w:id="48"/>
       <w:r>
         <w:t>Netrobe</w:t>
       </w:r>
@@ -45573,7 +45249,7 @@
       <w:pPr>
         <w:pStyle w:val="Heading3"/>
       </w:pPr>
-      <w:bookmarkStart w:id="50" w:name="_Toc354617456"/>
+      <w:bookmarkStart w:id="49" w:name="_Toc354617456"/>
       <w:r>
         <w:lastRenderedPageBreak/>
         <w:t>5.3</w:t>
@@ -45582,7 +45258,7 @@
         <w:tab/>
         <w:t>Future work</w:t>
       </w:r>
-      <w:bookmarkEnd w:id="50"/>
+      <w:bookmarkEnd w:id="49"/>
     </w:p>
     <w:p>
       <w:pPr>
@@ -45596,7 +45272,7 @@
       <w:pPr>
         <w:pStyle w:val="Heading4"/>
       </w:pPr>
-      <w:bookmarkStart w:id="51" w:name="_Toc354617458"/>
+      <w:bookmarkStart w:id="50" w:name="_Toc354617458"/>
       <w:r>
         <w:t>5.3.1</w:t>
       </w:r>
@@ -45604,7 +45280,7 @@
         <w:tab/>
         <w:t>Integration with social network</w:t>
       </w:r>
-      <w:bookmarkEnd w:id="51"/>
+      <w:bookmarkEnd w:id="50"/>
       <w:r>
         <w:t>s such as Facebook</w:t>
       </w:r>
@@ -45641,15 +45317,15 @@
       <w:pPr>
         <w:pStyle w:val="Heading4"/>
       </w:pPr>
-      <w:bookmarkStart w:id="52" w:name="_Toc354617457"/>
-      <w:bookmarkStart w:id="53" w:name="_Toc354617459"/>
+      <w:bookmarkStart w:id="51" w:name="_Toc354617457"/>
+      <w:bookmarkStart w:id="52" w:name="_Toc354617459"/>
       <w:r>
         <w:t>5.3.2</w:t>
       </w:r>
       <w:r>
         <w:tab/>
       </w:r>
-      <w:bookmarkEnd w:id="52"/>
+      <w:bookmarkEnd w:id="51"/>
       <w:r>
         <w:t>Detect the item’s color automatically</w:t>
       </w:r>
@@ -45686,7 +45362,7 @@
         <w:t xml:space="preserve">displaying them will make the phone screen too crowded but also the algorithm to choose pick an outfit will be much more complex. Nevertheless, these are essential to make a fully functional app. </w:t>
       </w:r>
     </w:p>
-    <w:bookmarkEnd w:id="53"/>
+    <w:bookmarkEnd w:id="52"/>
     <w:p>
       <w:pPr>
         <w:pStyle w:val="Heading4"/>
@@ -45711,14 +45387,14 @@
       <w:pPr>
         <w:pStyle w:val="Heading4"/>
       </w:pPr>
-      <w:bookmarkStart w:id="54" w:name="_Toc354617460"/>
+      <w:bookmarkStart w:id="53" w:name="_Toc354617460"/>
       <w:r>
         <w:t>5.3.5</w:t>
       </w:r>
       <w:r>
         <w:tab/>
       </w:r>
-      <w:bookmarkEnd w:id="54"/>
+      <w:bookmarkEnd w:id="53"/>
       <w:r>
         <w:t xml:space="preserve">Create app for iOS </w:t>
       </w:r>
@@ -45749,11 +45425,11 @@
       <w:pPr>
         <w:pStyle w:val="Heading2"/>
       </w:pPr>
-      <w:bookmarkStart w:id="55" w:name="_Toc354617463"/>
+      <w:bookmarkStart w:id="54" w:name="_Toc354617463"/>
       <w:r>
         <w:t>References</w:t>
       </w:r>
-      <w:bookmarkEnd w:id="55"/>
+      <w:bookmarkEnd w:id="54"/>
     </w:p>
     <w:p>
       <w:pPr>
@@ -46067,7 +45743,7 @@
         <w:rStyle w:val="PageNumber"/>
         <w:noProof/>
       </w:rPr>
-      <w:t>vii</w:t>
+      <w:t>v</w:t>
     </w:r>
     <w:r>
       <w:rPr>
@@ -46118,7 +45794,7 @@
         <w:rStyle w:val="PageNumber"/>
         <w:noProof/>
       </w:rPr>
-      <w:t>64</w:t>
+      <w:t>31</w:t>
     </w:r>
     <w:r>
       <w:rPr>
@@ -46207,7 +45883,7 @@
         <v:path o:extrusionok="f" gradientshapeok="t" o:connecttype="rect"/>
         <o:lock v:ext="edit" aspectratio="t"/>
       </v:shapetype>
-      <v:shape id="_x0000_i1057" type="#_x0000_t75" style="width:45.75pt;height:20.25pt;visibility:visible;mso-wrap-style:square" o:bullet="t">
+      <v:shape id="_x0000_i1104" type="#_x0000_t75" style="width:45.75pt;height:20.25pt;visibility:visible;mso-wrap-style:square" o:bullet="t">
         <v:imagedata r:id="rId1" o:title=""/>
       </v:shape>
     </w:pict>
@@ -51121,7 +50797,7 @@
 </file>
 
 <file path=customXml/itemProps1.xml><?xml version="1.0" encoding="utf-8"?>
-<ds:datastoreItem xmlns:ds="http://schemas.openxmlformats.org/officeDocument/2006/customXml" ds:itemID="{EC297D1A-13D3-44B4-BC9B-BCCB9115B27A}">
+<ds:datastoreItem xmlns:ds="http://schemas.openxmlformats.org/officeDocument/2006/customXml" ds:itemID="{7D6837B5-846F-4583-AE62-7029C2B62161}">
   <ds:schemaRefs>
     <ds:schemaRef ds:uri="http://schemas.openxmlformats.org/officeDocument/2006/bibliography"/>
   </ds:schemaRefs>

</xml_diff>

<commit_message>
Check in small change to table of contents in word doc.
</commit_message>
<xml_diff>
--- a/AnhMasterReport.docx
+++ b/AnhMasterReport.docx
@@ -1123,7 +1123,9 @@
       </w:pPr>
       <w:bookmarkStart w:id="0" w:name="_Toc341652690"/>
       <w:bookmarkStart w:id="1" w:name="_Toc354617406"/>
-      <w:bookmarkStart w:id="2" w:name="_Toc403120729"/>
+      <w:bookmarkStart w:id="2" w:name="_Toc403122889"/>
+      <w:bookmarkStart w:id="3" w:name="_GoBack"/>
+      <w:bookmarkEnd w:id="3"/>
       <w:r>
         <w:lastRenderedPageBreak/>
         <w:t>Table of Contents</w:t>
@@ -1152,7 +1154,7 @@
       <w:r>
         <w:fldChar w:fldCharType="separate"/>
       </w:r>
-      <w:hyperlink w:anchor="_Toc403120729" w:history="1">
+      <w:hyperlink w:anchor="_Toc403122889" w:history="1">
         <w:r>
           <w:rPr>
             <w:rStyle w:val="Hyperlink"/>
@@ -1179,7 +1181,7 @@
             <w:noProof/>
             <w:webHidden/>
           </w:rPr>
-          <w:instrText xml:space="preserve"> PAGEREF _Toc403120729 \h </w:instrText>
+          <w:instrText xml:space="preserve"> PAGEREF _Toc403122889 \h </w:instrText>
         </w:r>
         <w:r>
           <w:rPr>
@@ -1221,7 +1223,7 @@
           <w:lang w:eastAsia="zh-CN"/>
         </w:rPr>
       </w:pPr>
-      <w:hyperlink w:anchor="_Toc403120730" w:history="1">
+      <w:hyperlink w:anchor="_Toc403122890" w:history="1">
         <w:r>
           <w:rPr>
             <w:rStyle w:val="Hyperlink"/>
@@ -1248,7 +1250,7 @@
             <w:noProof/>
             <w:webHidden/>
           </w:rPr>
-          <w:instrText xml:space="preserve"> PAGEREF _Toc403120730 \h </w:instrText>
+          <w:instrText xml:space="preserve"> PAGEREF _Toc403122890 \h </w:instrText>
         </w:r>
         <w:r>
           <w:rPr>
@@ -1290,7 +1292,7 @@
           <w:lang w:eastAsia="zh-CN"/>
         </w:rPr>
       </w:pPr>
-      <w:hyperlink w:anchor="_Toc403120731" w:history="1">
+      <w:hyperlink w:anchor="_Toc403122891" w:history="1">
         <w:r>
           <w:rPr>
             <w:rStyle w:val="Hyperlink"/>
@@ -1317,7 +1319,7 @@
             <w:noProof/>
             <w:webHidden/>
           </w:rPr>
-          <w:instrText xml:space="preserve"> PAGEREF _Toc403120731 \h </w:instrText>
+          <w:instrText xml:space="preserve"> PAGEREF _Toc403122891 \h </w:instrText>
         </w:r>
         <w:r>
           <w:rPr>
@@ -1359,7 +1361,7 @@
           <w:lang w:eastAsia="zh-CN"/>
         </w:rPr>
       </w:pPr>
-      <w:hyperlink w:anchor="_Toc403120732" w:history="1">
+      <w:hyperlink w:anchor="_Toc403122892" w:history="1">
         <w:r>
           <w:rPr>
             <w:rStyle w:val="Hyperlink"/>
@@ -1386,7 +1388,7 @@
             <w:noProof/>
             <w:webHidden/>
           </w:rPr>
-          <w:instrText xml:space="preserve"> PAGEREF _Toc403120732 \h </w:instrText>
+          <w:instrText xml:space="preserve"> PAGEREF _Toc403122892 \h </w:instrText>
         </w:r>
         <w:r>
           <w:rPr>
@@ -1431,7 +1433,7 @@
           <w:lang w:eastAsia="zh-CN"/>
         </w:rPr>
       </w:pPr>
-      <w:hyperlink w:anchor="_Toc403120733" w:history="1">
+      <w:hyperlink w:anchor="_Toc403122893" w:history="1">
         <w:r>
           <w:rPr>
             <w:rStyle w:val="Hyperlink"/>
@@ -1475,7 +1477,7 @@
             <w:noProof/>
             <w:webHidden/>
           </w:rPr>
-          <w:instrText xml:space="preserve"> PAGEREF _Toc403120733 \h </w:instrText>
+          <w:instrText xml:space="preserve"> PAGEREF _Toc403122893 \h </w:instrText>
         </w:r>
         <w:r>
           <w:rPr>
@@ -1520,7 +1522,7 @@
           <w:lang w:eastAsia="zh-CN"/>
         </w:rPr>
       </w:pPr>
-      <w:hyperlink w:anchor="_Toc403120734" w:history="1">
+      <w:hyperlink w:anchor="_Toc403122894" w:history="1">
         <w:r>
           <w:rPr>
             <w:rStyle w:val="Hyperlink"/>
@@ -1564,7 +1566,7 @@
             <w:noProof/>
             <w:webHidden/>
           </w:rPr>
-          <w:instrText xml:space="preserve"> PAGEREF _Toc403120734 \h </w:instrText>
+          <w:instrText xml:space="preserve"> PAGEREF _Toc403122894 \h </w:instrText>
         </w:r>
         <w:r>
           <w:rPr>
@@ -1609,7 +1611,7 @@
           <w:lang w:eastAsia="zh-CN"/>
         </w:rPr>
       </w:pPr>
-      <w:hyperlink w:anchor="_Toc403120735" w:history="1">
+      <w:hyperlink w:anchor="_Toc403122895" w:history="1">
         <w:r>
           <w:rPr>
             <w:rStyle w:val="Hyperlink"/>
@@ -1653,7 +1655,7 @@
             <w:noProof/>
             <w:webHidden/>
           </w:rPr>
-          <w:instrText xml:space="preserve"> PAGEREF _Toc403120735 \h </w:instrText>
+          <w:instrText xml:space="preserve"> PAGEREF _Toc403122895 \h </w:instrText>
         </w:r>
         <w:r>
           <w:rPr>
@@ -1695,7 +1697,7 @@
           <w:lang w:eastAsia="zh-CN"/>
         </w:rPr>
       </w:pPr>
-      <w:hyperlink w:anchor="_Toc403120736" w:history="1">
+      <w:hyperlink w:anchor="_Toc403122896" w:history="1">
         <w:r>
           <w:rPr>
             <w:rStyle w:val="Hyperlink"/>
@@ -1722,7 +1724,7 @@
             <w:noProof/>
             <w:webHidden/>
           </w:rPr>
-          <w:instrText xml:space="preserve"> PAGEREF _Toc403120736 \h </w:instrText>
+          <w:instrText xml:space="preserve"> PAGEREF _Toc403122896 \h </w:instrText>
         </w:r>
         <w:r>
           <w:rPr>
@@ -1767,7 +1769,7 @@
           <w:lang w:eastAsia="zh-CN"/>
         </w:rPr>
       </w:pPr>
-      <w:hyperlink w:anchor="_Toc403120737" w:history="1">
+      <w:hyperlink w:anchor="_Toc403122897" w:history="1">
         <w:r>
           <w:rPr>
             <w:rStyle w:val="Hyperlink"/>
@@ -1811,7 +1813,7 @@
             <w:noProof/>
             <w:webHidden/>
           </w:rPr>
-          <w:instrText xml:space="preserve"> PAGEREF _Toc403120737 \h </w:instrText>
+          <w:instrText xml:space="preserve"> PAGEREF _Toc403122897 \h </w:instrText>
         </w:r>
         <w:r>
           <w:rPr>
@@ -1856,7 +1858,7 @@
           <w:lang w:eastAsia="zh-CN"/>
         </w:rPr>
       </w:pPr>
-      <w:hyperlink w:anchor="_Toc403120738" w:history="1">
+      <w:hyperlink w:anchor="_Toc403122898" w:history="1">
         <w:r>
           <w:rPr>
             <w:rStyle w:val="Hyperlink"/>
@@ -1900,7 +1902,7 @@
             <w:noProof/>
             <w:webHidden/>
           </w:rPr>
-          <w:instrText xml:space="preserve"> PAGEREF _Toc403120738 \h </w:instrText>
+          <w:instrText xml:space="preserve"> PAGEREF _Toc403122898 \h </w:instrText>
         </w:r>
         <w:r>
           <w:rPr>
@@ -1945,7 +1947,7 @@
           <w:lang w:eastAsia="zh-CN"/>
         </w:rPr>
       </w:pPr>
-      <w:hyperlink w:anchor="_Toc403120739" w:history="1">
+      <w:hyperlink w:anchor="_Toc403122899" w:history="1">
         <w:r>
           <w:rPr>
             <w:rStyle w:val="Hyperlink"/>
@@ -1989,7 +1991,7 @@
             <w:noProof/>
             <w:webHidden/>
           </w:rPr>
-          <w:instrText xml:space="preserve"> PAGEREF _Toc403120739 \h </w:instrText>
+          <w:instrText xml:space="preserve"> PAGEREF _Toc403122899 \h </w:instrText>
         </w:r>
         <w:r>
           <w:rPr>
@@ -2034,7 +2036,7 @@
           <w:lang w:eastAsia="zh-CN"/>
         </w:rPr>
       </w:pPr>
-      <w:hyperlink w:anchor="_Toc403120740" w:history="1">
+      <w:hyperlink w:anchor="_Toc403122900" w:history="1">
         <w:r>
           <w:rPr>
             <w:rStyle w:val="Hyperlink"/>
@@ -2078,7 +2080,7 @@
             <w:noProof/>
             <w:webHidden/>
           </w:rPr>
-          <w:instrText xml:space="preserve"> PAGEREF _Toc403120740 \h </w:instrText>
+          <w:instrText xml:space="preserve"> PAGEREF _Toc403122900 \h </w:instrText>
         </w:r>
         <w:r>
           <w:rPr>
@@ -2120,7 +2122,7 @@
           <w:lang w:eastAsia="zh-CN"/>
         </w:rPr>
       </w:pPr>
-      <w:hyperlink w:anchor="_Toc403120741" w:history="1">
+      <w:hyperlink w:anchor="_Toc403122901" w:history="1">
         <w:r>
           <w:rPr>
             <w:rStyle w:val="Hyperlink"/>
@@ -2147,7 +2149,7 @@
             <w:noProof/>
             <w:webHidden/>
           </w:rPr>
-          <w:instrText xml:space="preserve"> PAGEREF _Toc403120741 \h </w:instrText>
+          <w:instrText xml:space="preserve"> PAGEREF _Toc403122901 \h </w:instrText>
         </w:r>
         <w:r>
           <w:rPr>
@@ -2192,7 +2194,7 @@
           <w:lang w:eastAsia="zh-CN"/>
         </w:rPr>
       </w:pPr>
-      <w:hyperlink w:anchor="_Toc403120742" w:history="1">
+      <w:hyperlink w:anchor="_Toc403122902" w:history="1">
         <w:r>
           <w:rPr>
             <w:rStyle w:val="Hyperlink"/>
@@ -2236,7 +2238,7 @@
             <w:noProof/>
             <w:webHidden/>
           </w:rPr>
-          <w:instrText xml:space="preserve"> PAGEREF _Toc403120742 \h </w:instrText>
+          <w:instrText xml:space="preserve"> PAGEREF _Toc403122902 \h </w:instrText>
         </w:r>
         <w:r>
           <w:rPr>
@@ -2281,7 +2283,7 @@
           <w:lang w:eastAsia="zh-CN"/>
         </w:rPr>
       </w:pPr>
-      <w:hyperlink w:anchor="_Toc403120743" w:history="1">
+      <w:hyperlink w:anchor="_Toc403122903" w:history="1">
         <w:r>
           <w:rPr>
             <w:rStyle w:val="Hyperlink"/>
@@ -2325,7 +2327,7 @@
             <w:noProof/>
             <w:webHidden/>
           </w:rPr>
-          <w:instrText xml:space="preserve"> PAGEREF _Toc403120743 \h </w:instrText>
+          <w:instrText xml:space="preserve"> PAGEREF _Toc403122903 \h </w:instrText>
         </w:r>
         <w:r>
           <w:rPr>
@@ -2370,7 +2372,7 @@
           <w:lang w:eastAsia="zh-CN"/>
         </w:rPr>
       </w:pPr>
-      <w:hyperlink w:anchor="_Toc403120744" w:history="1">
+      <w:hyperlink w:anchor="_Toc403122904" w:history="1">
         <w:r>
           <w:rPr>
             <w:rStyle w:val="Hyperlink"/>
@@ -2414,7 +2416,7 @@
             <w:noProof/>
             <w:webHidden/>
           </w:rPr>
-          <w:instrText xml:space="preserve"> PAGEREF _Toc403120744 \h </w:instrText>
+          <w:instrText xml:space="preserve"> PAGEREF _Toc403122904 \h </w:instrText>
         </w:r>
         <w:r>
           <w:rPr>
@@ -2456,7 +2458,7 @@
           <w:lang w:eastAsia="zh-CN"/>
         </w:rPr>
       </w:pPr>
-      <w:hyperlink w:anchor="_Toc403120745" w:history="1">
+      <w:hyperlink w:anchor="_Toc403122905" w:history="1">
         <w:r>
           <w:rPr>
             <w:rStyle w:val="Hyperlink"/>
@@ -2483,7 +2485,7 @@
             <w:noProof/>
             <w:webHidden/>
           </w:rPr>
-          <w:instrText xml:space="preserve"> PAGEREF _Toc403120745 \h </w:instrText>
+          <w:instrText xml:space="preserve"> PAGEREF _Toc403122905 \h </w:instrText>
         </w:r>
         <w:r>
           <w:rPr>
@@ -2528,7 +2530,7 @@
           <w:lang w:eastAsia="zh-CN"/>
         </w:rPr>
       </w:pPr>
-      <w:hyperlink w:anchor="_Toc403120746" w:history="1">
+      <w:hyperlink w:anchor="_Toc403122906" w:history="1">
         <w:r>
           <w:rPr>
             <w:rStyle w:val="Hyperlink"/>
@@ -2572,7 +2574,7 @@
             <w:noProof/>
             <w:webHidden/>
           </w:rPr>
-          <w:instrText xml:space="preserve"> PAGEREF _Toc403120746 \h </w:instrText>
+          <w:instrText xml:space="preserve"> PAGEREF _Toc403122906 \h </w:instrText>
         </w:r>
         <w:r>
           <w:rPr>
@@ -2617,7 +2619,7 @@
           <w:lang w:eastAsia="zh-CN"/>
         </w:rPr>
       </w:pPr>
-      <w:hyperlink w:anchor="_Toc403120747" w:history="1">
+      <w:hyperlink w:anchor="_Toc403122907" w:history="1">
         <w:r>
           <w:rPr>
             <w:rStyle w:val="Hyperlink"/>
@@ -2661,7 +2663,7 @@
             <w:noProof/>
             <w:webHidden/>
           </w:rPr>
-          <w:instrText xml:space="preserve"> PAGEREF _Toc403120747 \h </w:instrText>
+          <w:instrText xml:space="preserve"> PAGEREF _Toc403122907 \h </w:instrText>
         </w:r>
         <w:r>
           <w:rPr>
@@ -2706,7 +2708,7 @@
           <w:lang w:eastAsia="zh-CN"/>
         </w:rPr>
       </w:pPr>
-      <w:hyperlink w:anchor="_Toc403120748" w:history="1">
+      <w:hyperlink w:anchor="_Toc403122908" w:history="1">
         <w:r>
           <w:rPr>
             <w:rStyle w:val="Hyperlink"/>
@@ -2750,7 +2752,7 @@
             <w:noProof/>
             <w:webHidden/>
           </w:rPr>
-          <w:instrText xml:space="preserve"> PAGEREF _Toc403120748 \h </w:instrText>
+          <w:instrText xml:space="preserve"> PAGEREF _Toc403122908 \h </w:instrText>
         </w:r>
         <w:r>
           <w:rPr>
@@ -2795,7 +2797,7 @@
           <w:lang w:eastAsia="zh-CN"/>
         </w:rPr>
       </w:pPr>
-      <w:hyperlink w:anchor="_Toc403120749" w:history="1">
+      <w:hyperlink w:anchor="_Toc403122909" w:history="1">
         <w:r>
           <w:rPr>
             <w:rStyle w:val="Hyperlink"/>
@@ -2839,7 +2841,7 @@
             <w:noProof/>
             <w:webHidden/>
           </w:rPr>
-          <w:instrText xml:space="preserve"> PAGEREF _Toc403120749 \h </w:instrText>
+          <w:instrText xml:space="preserve"> PAGEREF _Toc403122909 \h </w:instrText>
         </w:r>
         <w:r>
           <w:rPr>
@@ -2884,7 +2886,7 @@
           <w:lang w:eastAsia="zh-CN"/>
         </w:rPr>
       </w:pPr>
-      <w:hyperlink w:anchor="_Toc403120750" w:history="1">
+      <w:hyperlink w:anchor="_Toc403122910" w:history="1">
         <w:r>
           <w:rPr>
             <w:rStyle w:val="Hyperlink"/>
@@ -2928,7 +2930,7 @@
             <w:noProof/>
             <w:webHidden/>
           </w:rPr>
-          <w:instrText xml:space="preserve"> PAGEREF _Toc403120750 \h </w:instrText>
+          <w:instrText xml:space="preserve"> PAGEREF _Toc403122910 \h </w:instrText>
         </w:r>
         <w:r>
           <w:rPr>
@@ -2948,7 +2950,7 @@
             <w:noProof/>
             <w:webHidden/>
           </w:rPr>
-          <w:t>48</w:t>
+          <w:t>49</w:t>
         </w:r>
         <w:r>
           <w:rPr>
@@ -2973,7 +2975,7 @@
           <w:lang w:eastAsia="zh-CN"/>
         </w:rPr>
       </w:pPr>
-      <w:hyperlink w:anchor="_Toc403120751" w:history="1">
+      <w:hyperlink w:anchor="_Toc403122911" w:history="1">
         <w:r>
           <w:rPr>
             <w:rStyle w:val="Hyperlink"/>
@@ -3017,7 +3019,7 @@
             <w:noProof/>
             <w:webHidden/>
           </w:rPr>
-          <w:instrText xml:space="preserve"> PAGEREF _Toc403120751 \h </w:instrText>
+          <w:instrText xml:space="preserve"> PAGEREF _Toc403122911 \h </w:instrText>
         </w:r>
         <w:r>
           <w:rPr>
@@ -3037,7 +3039,7 @@
             <w:noProof/>
             <w:webHidden/>
           </w:rPr>
-          <w:t>51</w:t>
+          <w:t>52</w:t>
         </w:r>
         <w:r>
           <w:rPr>
@@ -3059,7 +3061,7 @@
           <w:lang w:eastAsia="zh-CN"/>
         </w:rPr>
       </w:pPr>
-      <w:hyperlink w:anchor="_Toc403120752" w:history="1">
+      <w:hyperlink w:anchor="_Toc403122912" w:history="1">
         <w:r>
           <w:rPr>
             <w:rStyle w:val="Hyperlink"/>
@@ -3086,7 +3088,7 @@
             <w:noProof/>
             <w:webHidden/>
           </w:rPr>
-          <w:instrText xml:space="preserve"> PAGEREF _Toc403120752 \h </w:instrText>
+          <w:instrText xml:space="preserve"> PAGEREF _Toc403122912 \h </w:instrText>
         </w:r>
         <w:r>
           <w:rPr>
@@ -3106,7 +3108,7 @@
             <w:noProof/>
             <w:webHidden/>
           </w:rPr>
-          <w:t>55</w:t>
+          <w:t>56</w:t>
         </w:r>
         <w:r>
           <w:rPr>
@@ -3131,7 +3133,7 @@
           <w:lang w:eastAsia="zh-CN"/>
         </w:rPr>
       </w:pPr>
-      <w:hyperlink w:anchor="_Toc403120753" w:history="1">
+      <w:hyperlink w:anchor="_Toc403122913" w:history="1">
         <w:r>
           <w:rPr>
             <w:rStyle w:val="Hyperlink"/>
@@ -3175,7 +3177,7 @@
             <w:noProof/>
             <w:webHidden/>
           </w:rPr>
-          <w:instrText xml:space="preserve"> PAGEREF _Toc403120753 \h </w:instrText>
+          <w:instrText xml:space="preserve"> PAGEREF _Toc403122913 \h </w:instrText>
         </w:r>
         <w:r>
           <w:rPr>
@@ -3195,7 +3197,7 @@
             <w:noProof/>
             <w:webHidden/>
           </w:rPr>
-          <w:t>55</w:t>
+          <w:t>56</w:t>
         </w:r>
         <w:r>
           <w:rPr>
@@ -3220,7 +3222,7 @@
           <w:lang w:eastAsia="zh-CN"/>
         </w:rPr>
       </w:pPr>
-      <w:hyperlink w:anchor="_Toc403120754" w:history="1">
+      <w:hyperlink w:anchor="_Toc403122914" w:history="1">
         <w:r>
           <w:rPr>
             <w:rStyle w:val="Hyperlink"/>
@@ -3264,7 +3266,7 @@
             <w:noProof/>
             <w:webHidden/>
           </w:rPr>
-          <w:instrText xml:space="preserve"> PAGEREF _Toc403120754 \h </w:instrText>
+          <w:instrText xml:space="preserve"> PAGEREF _Toc403122914 \h </w:instrText>
         </w:r>
         <w:r>
           <w:rPr>
@@ -3284,7 +3286,7 @@
             <w:noProof/>
             <w:webHidden/>
           </w:rPr>
-          <w:t>56</w:t>
+          <w:t>57</w:t>
         </w:r>
         <w:r>
           <w:rPr>
@@ -3309,7 +3311,7 @@
           <w:lang w:eastAsia="zh-CN"/>
         </w:rPr>
       </w:pPr>
-      <w:hyperlink w:anchor="_Toc403120755" w:history="1">
+      <w:hyperlink w:anchor="_Toc403122915" w:history="1">
         <w:r>
           <w:rPr>
             <w:rStyle w:val="Hyperlink"/>
@@ -3353,7 +3355,7 @@
             <w:noProof/>
             <w:webHidden/>
           </w:rPr>
-          <w:instrText xml:space="preserve"> PAGEREF _Toc403120755 \h </w:instrText>
+          <w:instrText xml:space="preserve"> PAGEREF _Toc403122915 \h </w:instrText>
         </w:r>
         <w:r>
           <w:rPr>
@@ -3373,7 +3375,7 @@
             <w:noProof/>
             <w:webHidden/>
           </w:rPr>
-          <w:t>57</w:t>
+          <w:t>58</w:t>
         </w:r>
         <w:r>
           <w:rPr>
@@ -3395,7 +3397,7 @@
           <w:lang w:eastAsia="zh-CN"/>
         </w:rPr>
       </w:pPr>
-      <w:hyperlink w:anchor="_Toc403120756" w:history="1">
+      <w:hyperlink w:anchor="_Toc403122916" w:history="1">
         <w:r>
           <w:rPr>
             <w:rStyle w:val="Hyperlink"/>
@@ -3422,7 +3424,7 @@
             <w:noProof/>
             <w:webHidden/>
           </w:rPr>
-          <w:instrText xml:space="preserve"> PAGEREF _Toc403120756 \h </w:instrText>
+          <w:instrText xml:space="preserve"> PAGEREF _Toc403122916 \h </w:instrText>
         </w:r>
         <w:r>
           <w:rPr>
@@ -3577,16 +3579,16 @@
       <w:pPr>
         <w:pStyle w:val="Heading2"/>
       </w:pPr>
-      <w:bookmarkStart w:id="3" w:name="_Toc271112375"/>
-      <w:bookmarkStart w:id="4" w:name="_Toc354617407"/>
-      <w:bookmarkStart w:id="5" w:name="_Toc403120730"/>
+      <w:bookmarkStart w:id="4" w:name="_Toc271112375"/>
+      <w:bookmarkStart w:id="5" w:name="_Toc354617407"/>
+      <w:bookmarkStart w:id="6" w:name="_Toc403122890"/>
       <w:r>
         <w:lastRenderedPageBreak/>
         <w:t>List of Tables</w:t>
       </w:r>
-      <w:bookmarkEnd w:id="3"/>
       <w:bookmarkEnd w:id="4"/>
       <w:bookmarkEnd w:id="5"/>
+      <w:bookmarkEnd w:id="6"/>
     </w:p>
     <w:p>
       <w:pPr>
@@ -4299,7 +4301,7 @@
         <w:rPr>
           <w:noProof/>
         </w:rPr>
-        <w:t>49</w:t>
+        <w:t>50</w:t>
       </w:r>
       <w:r>
         <w:rPr>
@@ -4328,14 +4330,14 @@
       <w:r>
         <w:br w:type="page"/>
       </w:r>
-      <w:bookmarkStart w:id="6" w:name="_Toc403120731"/>
       <w:bookmarkStart w:id="7" w:name="_Toc271112376"/>
       <w:bookmarkStart w:id="8" w:name="_Toc354617408"/>
+      <w:bookmarkStart w:id="9" w:name="_Toc403122891"/>
       <w:r>
         <w:lastRenderedPageBreak/>
         <w:t>List of Figures</w:t>
       </w:r>
-      <w:bookmarkEnd w:id="6"/>
+      <w:bookmarkEnd w:id="9"/>
       <w:r>
         <w:t xml:space="preserve"> </w:t>
       </w:r>
@@ -5931,7 +5933,7 @@
         <w:rPr>
           <w:noProof/>
         </w:rPr>
-        <w:t>46</w:t>
+        <w:t>47</w:t>
       </w:r>
       <w:r>
         <w:rPr>
@@ -5997,7 +5999,7 @@
         <w:rPr>
           <w:noProof/>
         </w:rPr>
-        <w:t>47</w:t>
+        <w:t>48</w:t>
       </w:r>
       <w:r>
         <w:rPr>
@@ -6063,7 +6065,7 @@
         <w:rPr>
           <w:noProof/>
         </w:rPr>
-        <w:t>48</w:t>
+        <w:t>49</w:t>
       </w:r>
       <w:r>
         <w:rPr>
@@ -6129,7 +6131,7 @@
         <w:rPr>
           <w:noProof/>
         </w:rPr>
-        <w:t>50</w:t>
+        <w:t>51</w:t>
       </w:r>
       <w:r>
         <w:rPr>
@@ -6195,7 +6197,7 @@
         <w:rPr>
           <w:noProof/>
         </w:rPr>
-        <w:t>51</w:t>
+        <w:t>52</w:t>
       </w:r>
       <w:r>
         <w:rPr>
@@ -6230,8 +6232,8 @@
       <w:pPr>
         <w:pStyle w:val="Heading2"/>
       </w:pPr>
-      <w:bookmarkStart w:id="9" w:name="_Toc354617409"/>
-      <w:bookmarkStart w:id="10" w:name="_Toc403120732"/>
+      <w:bookmarkStart w:id="10" w:name="_Toc354617409"/>
+      <w:bookmarkStart w:id="11" w:name="_Toc403122892"/>
       <w:r>
         <w:lastRenderedPageBreak/>
         <w:t xml:space="preserve">Chapter </w:t>
@@ -6240,8 +6242,8 @@
       <w:r>
         <w:t>1  Introduction</w:t>
       </w:r>
-      <w:bookmarkEnd w:id="9"/>
       <w:bookmarkEnd w:id="10"/>
+      <w:bookmarkEnd w:id="11"/>
       <w:proofErr w:type="gramEnd"/>
     </w:p>
     <w:p>
@@ -6252,13 +6254,13 @@
           <w:numId w:val="1"/>
         </w:numPr>
       </w:pPr>
-      <w:bookmarkStart w:id="11" w:name="_Toc354617410"/>
-      <w:bookmarkStart w:id="12" w:name="_Toc403120733"/>
+      <w:bookmarkStart w:id="12" w:name="_Toc354617410"/>
+      <w:bookmarkStart w:id="13" w:name="_Toc403122893"/>
       <w:r>
         <w:t>Motivation</w:t>
       </w:r>
-      <w:bookmarkEnd w:id="11"/>
       <w:bookmarkEnd w:id="12"/>
+      <w:bookmarkEnd w:id="13"/>
       <w:r>
         <w:t xml:space="preserve"> </w:t>
       </w:r>
@@ -6466,14 +6468,14 @@
           <w:numId w:val="1"/>
         </w:numPr>
       </w:pPr>
-      <w:bookmarkStart w:id="13" w:name="_Toc354617413"/>
-      <w:bookmarkStart w:id="14" w:name="_Toc403120734"/>
+      <w:bookmarkStart w:id="14" w:name="_Toc354617413"/>
+      <w:bookmarkStart w:id="15" w:name="_Toc403122894"/>
       <w:r>
         <w:lastRenderedPageBreak/>
         <w:t>Report organization</w:t>
       </w:r>
-      <w:bookmarkEnd w:id="13"/>
       <w:bookmarkEnd w:id="14"/>
+      <w:bookmarkEnd w:id="15"/>
     </w:p>
     <w:p>
       <w:pPr>
@@ -6501,11 +6503,11 @@
           <w:numId w:val="1"/>
         </w:numPr>
       </w:pPr>
-      <w:bookmarkStart w:id="15" w:name="_Toc403120735"/>
+      <w:bookmarkStart w:id="16" w:name="_Toc403122895"/>
       <w:r>
         <w:t>Motivation</w:t>
       </w:r>
-      <w:bookmarkEnd w:id="15"/>
+      <w:bookmarkEnd w:id="16"/>
       <w:r>
         <w:t xml:space="preserve"> </w:t>
       </w:r>
@@ -6557,21 +6559,21 @@
       <w:pPr>
         <w:pStyle w:val="Heading2"/>
       </w:pPr>
-      <w:bookmarkStart w:id="16" w:name="_Toc354617414"/>
-      <w:bookmarkStart w:id="17" w:name="_Toc403120736"/>
+      <w:bookmarkStart w:id="17" w:name="_Toc354617414"/>
+      <w:bookmarkStart w:id="18" w:name="_Toc403122896"/>
       <w:r>
         <w:lastRenderedPageBreak/>
         <w:t>Chapter 2 User Interface Design</w:t>
       </w:r>
-      <w:bookmarkEnd w:id="16"/>
       <w:bookmarkEnd w:id="17"/>
+      <w:bookmarkEnd w:id="18"/>
     </w:p>
     <w:p>
       <w:pPr>
         <w:pStyle w:val="Heading3"/>
       </w:pPr>
-      <w:bookmarkStart w:id="18" w:name="_Toc354617415"/>
-      <w:bookmarkStart w:id="19" w:name="_Toc403120737"/>
+      <w:bookmarkStart w:id="19" w:name="_Toc354617415"/>
+      <w:bookmarkStart w:id="20" w:name="_Toc403122897"/>
       <w:r>
         <w:t>2.1</w:t>
       </w:r>
@@ -6579,8 +6581,8 @@
         <w:tab/>
         <w:t>Overview</w:t>
       </w:r>
-      <w:bookmarkEnd w:id="18"/>
       <w:bookmarkEnd w:id="19"/>
+      <w:bookmarkEnd w:id="20"/>
     </w:p>
     <w:p>
       <w:pPr>
@@ -6615,19 +6617,19 @@
       <w:pPr>
         <w:pStyle w:val="Heading3"/>
       </w:pPr>
-      <w:bookmarkStart w:id="20" w:name="_Toc354617416"/>
-      <w:bookmarkStart w:id="21" w:name="_Toc403120738"/>
+      <w:bookmarkStart w:id="21" w:name="_Toc354617416"/>
+      <w:bookmarkStart w:id="22" w:name="_Toc403122898"/>
       <w:r>
         <w:t>2.2</w:t>
       </w:r>
       <w:r>
         <w:tab/>
       </w:r>
-      <w:bookmarkEnd w:id="20"/>
+      <w:bookmarkEnd w:id="21"/>
       <w:r>
         <w:t>Features Lists</w:t>
       </w:r>
-      <w:bookmarkEnd w:id="21"/>
+      <w:bookmarkEnd w:id="22"/>
     </w:p>
     <w:p>
       <w:pPr>
@@ -6703,8 +6705,8 @@
       <w:pPr>
         <w:pStyle w:val="Heading3"/>
       </w:pPr>
-      <w:bookmarkStart w:id="22" w:name="_Toc354617417"/>
-      <w:bookmarkStart w:id="23" w:name="_Toc403120739"/>
+      <w:bookmarkStart w:id="23" w:name="_Toc354617417"/>
+      <w:bookmarkStart w:id="24" w:name="_Toc403122899"/>
       <w:r>
         <w:t>2.3</w:t>
       </w:r>
@@ -6712,8 +6714,8 @@
         <w:tab/>
         <w:t>Use Cases</w:t>
       </w:r>
-      <w:bookmarkEnd w:id="22"/>
       <w:bookmarkEnd w:id="23"/>
+      <w:bookmarkEnd w:id="24"/>
     </w:p>
     <w:p>
       <w:pPr>
@@ -6758,14 +6760,14 @@
       <w:pPr>
         <w:pStyle w:val="Heading4"/>
       </w:pPr>
-      <w:bookmarkStart w:id="24" w:name="_Toc354617418"/>
+      <w:bookmarkStart w:id="25" w:name="_Toc354617418"/>
       <w:r>
         <w:t>2.3.1</w:t>
       </w:r>
       <w:r>
         <w:tab/>
       </w:r>
-      <w:bookmarkEnd w:id="24"/>
+      <w:bookmarkEnd w:id="25"/>
       <w:r>
         <w:t>Register</w:t>
       </w:r>
@@ -6780,7 +6782,7 @@
           <v:shape id="_x0000_i1025" type="#_x0000_t75" style="width:431.95pt;height:431.95pt" o:ole="">
             <v:imagedata r:id="rId16" o:title=""/>
           </v:shape>
-          <o:OLEObject Type="Embed" ProgID="Visio.Drawing.11" ShapeID="_x0000_i1025" DrawAspect="Content" ObjectID="_1476864641" r:id="rId17"/>
+          <o:OLEObject Type="Embed" ProgID="Visio.Drawing.11" ShapeID="_x0000_i1025" DrawAspect="Content" ObjectID="_1476864795" r:id="rId17"/>
         </w:object>
       </w:r>
     </w:p>
@@ -6788,8 +6790,8 @@
       <w:pPr>
         <w:pStyle w:val="Heading8"/>
       </w:pPr>
-      <w:bookmarkStart w:id="25" w:name="_Toc355221551"/>
-      <w:bookmarkStart w:id="26" w:name="_Toc403080393"/>
+      <w:bookmarkStart w:id="26" w:name="_Toc355221551"/>
+      <w:bookmarkStart w:id="27" w:name="_Toc403080393"/>
       <w:r>
         <w:t xml:space="preserve">Figure </w:t>
       </w:r>
@@ -6808,8 +6810,8 @@
       <w:r>
         <w:t xml:space="preserve"> diagram</w:t>
       </w:r>
-      <w:bookmarkEnd w:id="25"/>
       <w:bookmarkEnd w:id="26"/>
+      <w:bookmarkEnd w:id="27"/>
     </w:p>
     <w:p>
       <w:pPr>
@@ -6886,14 +6888,14 @@
       <w:pPr>
         <w:pStyle w:val="Heading4"/>
       </w:pPr>
-      <w:bookmarkStart w:id="27" w:name="_Toc354617419"/>
+      <w:bookmarkStart w:id="28" w:name="_Toc354617419"/>
       <w:r>
         <w:t>2.3.2</w:t>
       </w:r>
       <w:r>
         <w:tab/>
       </w:r>
-      <w:bookmarkEnd w:id="27"/>
+      <w:bookmarkEnd w:id="28"/>
       <w:r>
         <w:t>Login</w:t>
       </w:r>
@@ -6953,7 +6955,7 @@
           <v:shape id="_x0000_i1026" type="#_x0000_t75" style="width:368.75pt;height:321.75pt" o:ole="">
             <v:imagedata r:id="rId18" o:title=""/>
           </v:shape>
-          <o:OLEObject Type="Embed" ProgID="Visio.Drawing.11" ShapeID="_x0000_i1026" DrawAspect="Content" ObjectID="_1476864642" r:id="rId19"/>
+          <o:OLEObject Type="Embed" ProgID="Visio.Drawing.11" ShapeID="_x0000_i1026" DrawAspect="Content" ObjectID="_1476864796" r:id="rId19"/>
         </w:object>
       </w:r>
     </w:p>
@@ -6961,8 +6963,8 @@
       <w:pPr>
         <w:pStyle w:val="Heading8"/>
       </w:pPr>
-      <w:bookmarkStart w:id="28" w:name="_Toc355221552"/>
-      <w:bookmarkStart w:id="29" w:name="_Toc403080394"/>
+      <w:bookmarkStart w:id="29" w:name="_Toc355221552"/>
+      <w:bookmarkStart w:id="30" w:name="_Toc403080394"/>
       <w:r>
         <w:t>Figure 2.2:</w:t>
       </w:r>
@@ -6970,14 +6972,14 @@
         <w:tab/>
         <w:t>Login diagram</w:t>
       </w:r>
-      <w:bookmarkEnd w:id="28"/>
       <w:bookmarkEnd w:id="29"/>
+      <w:bookmarkEnd w:id="30"/>
     </w:p>
     <w:p>
       <w:pPr>
         <w:pStyle w:val="Heading4"/>
       </w:pPr>
-      <w:bookmarkStart w:id="30" w:name="_Toc354617420"/>
+      <w:bookmarkStart w:id="31" w:name="_Toc354617420"/>
       <w:r>
         <w:t>2.3.3</w:t>
       </w:r>
@@ -6985,7 +6987,7 @@
         <w:tab/>
         <w:t>A</w:t>
       </w:r>
-      <w:bookmarkEnd w:id="30"/>
+      <w:bookmarkEnd w:id="31"/>
       <w:r>
         <w:t>dd new item</w:t>
       </w:r>
@@ -7048,7 +7050,7 @@
           <v:shape id="_x0000_i1027" type="#_x0000_t75" style="width:352.4pt;height:515pt" o:ole="">
             <v:imagedata r:id="rId20" o:title=""/>
           </v:shape>
-          <o:OLEObject Type="Embed" ProgID="Visio.Drawing.11" ShapeID="_x0000_i1027" DrawAspect="Content" ObjectID="_1476864643" r:id="rId21"/>
+          <o:OLEObject Type="Embed" ProgID="Visio.Drawing.11" ShapeID="_x0000_i1027" DrawAspect="Content" ObjectID="_1476864797" r:id="rId21"/>
         </w:object>
       </w:r>
     </w:p>
@@ -7056,8 +7058,8 @@
       <w:pPr>
         <w:pStyle w:val="Heading8"/>
       </w:pPr>
-      <w:bookmarkStart w:id="31" w:name="_Toc355221553"/>
-      <w:bookmarkStart w:id="32" w:name="_Toc403080395"/>
+      <w:bookmarkStart w:id="32" w:name="_Toc355221553"/>
+      <w:bookmarkStart w:id="33" w:name="_Toc403080395"/>
       <w:r>
         <w:t>Figure 2.3:</w:t>
       </w:r>
@@ -7065,8 +7067,8 @@
         <w:tab/>
         <w:t>Add new item diagram</w:t>
       </w:r>
-      <w:bookmarkEnd w:id="31"/>
       <w:bookmarkEnd w:id="32"/>
+      <w:bookmarkEnd w:id="33"/>
     </w:p>
     <w:p>
       <w:pPr>
@@ -7080,7 +7082,7 @@
       <w:pPr>
         <w:pStyle w:val="Heading4"/>
       </w:pPr>
-      <w:bookmarkStart w:id="33" w:name="_Toc354617421"/>
+      <w:bookmarkStart w:id="34" w:name="_Toc354617421"/>
       <w:r>
         <w:lastRenderedPageBreak/>
         <w:t>2.3.4</w:t>
@@ -7088,7 +7090,7 @@
       <w:r>
         <w:tab/>
       </w:r>
-      <w:bookmarkEnd w:id="33"/>
+      <w:bookmarkEnd w:id="34"/>
       <w:r>
         <w:t>View or edit an item</w:t>
       </w:r>
@@ -7103,7 +7105,7 @@
           <v:shape id="_x0000_i1028" type="#_x0000_t75" style="width:431.95pt;height:363.95pt" o:ole="">
             <v:imagedata r:id="rId22" o:title=""/>
           </v:shape>
-          <o:OLEObject Type="Embed" ProgID="Visio.Drawing.11" ShapeID="_x0000_i1028" DrawAspect="Content" ObjectID="_1476864644" r:id="rId23"/>
+          <o:OLEObject Type="Embed" ProgID="Visio.Drawing.11" ShapeID="_x0000_i1028" DrawAspect="Content" ObjectID="_1476864798" r:id="rId23"/>
         </w:object>
       </w:r>
     </w:p>
@@ -7111,7 +7113,7 @@
       <w:pPr>
         <w:pStyle w:val="Heading8"/>
       </w:pPr>
-      <w:bookmarkStart w:id="34" w:name="_Toc403080396"/>
+      <w:bookmarkStart w:id="35" w:name="_Toc403080396"/>
       <w:r>
         <w:t>Figure 2.4:</w:t>
       </w:r>
@@ -7119,7 +7121,7 @@
         <w:tab/>
         <w:t>View or edit item diagram</w:t>
       </w:r>
-      <w:bookmarkEnd w:id="34"/>
+      <w:bookmarkEnd w:id="35"/>
     </w:p>
     <w:p>
       <w:pPr>
@@ -7192,7 +7194,7 @@
           <v:shape id="_x0000_i1029" type="#_x0000_t75" style="width:431.95pt;height:518.5pt" o:ole="">
             <v:imagedata r:id="rId24" o:title=""/>
           </v:shape>
-          <o:OLEObject Type="Embed" ProgID="Visio.Drawing.11" ShapeID="_x0000_i1029" DrawAspect="Content" ObjectID="_1476864645" r:id="rId25"/>
+          <o:OLEObject Type="Embed" ProgID="Visio.Drawing.11" ShapeID="_x0000_i1029" DrawAspect="Content" ObjectID="_1476864799" r:id="rId25"/>
         </w:object>
       </w:r>
     </w:p>
@@ -7200,7 +7202,7 @@
       <w:pPr>
         <w:pStyle w:val="Heading8"/>
       </w:pPr>
-      <w:bookmarkStart w:id="35" w:name="_Toc403080397"/>
+      <w:bookmarkStart w:id="36" w:name="_Toc403080397"/>
       <w:r>
         <w:t xml:space="preserve">Figure </w:t>
       </w:r>
@@ -7216,7 +7218,7 @@
       <w:r>
         <w:t>Pick an outfit diagram</w:t>
       </w:r>
-      <w:bookmarkEnd w:id="35"/>
+      <w:bookmarkEnd w:id="36"/>
     </w:p>
     <w:p>
       <w:pPr>
@@ -7371,7 +7373,7 @@
           <v:shape id="_x0000_i1030" type="#_x0000_t75" style="width:431.95pt;height:346.45pt" o:ole="">
             <v:imagedata r:id="rId26" o:title=""/>
           </v:shape>
-          <o:OLEObject Type="Embed" ProgID="Visio.Drawing.11" ShapeID="_x0000_i1030" DrawAspect="Content" ObjectID="_1476864646" r:id="rId27"/>
+          <o:OLEObject Type="Embed" ProgID="Visio.Drawing.11" ShapeID="_x0000_i1030" DrawAspect="Content" ObjectID="_1476864800" r:id="rId27"/>
         </w:object>
       </w:r>
     </w:p>
@@ -7379,7 +7381,7 @@
       <w:pPr>
         <w:pStyle w:val="Heading8"/>
       </w:pPr>
-      <w:bookmarkStart w:id="36" w:name="_Toc403080398"/>
+      <w:bookmarkStart w:id="37" w:name="_Toc403080398"/>
       <w:r>
         <w:t>Figure 2.6:</w:t>
       </w:r>
@@ -7387,7 +7389,7 @@
         <w:tab/>
         <w:t>View outfit history diagram</w:t>
       </w:r>
-      <w:bookmarkEnd w:id="36"/>
+      <w:bookmarkEnd w:id="37"/>
     </w:p>
     <w:p>
       <w:pPr>
@@ -7458,7 +7460,7 @@
           <v:shape id="_x0000_i1031" type="#_x0000_t75" style="width:431.95pt;height:231.55pt" o:ole="">
             <v:imagedata r:id="rId28" o:title=""/>
           </v:shape>
-          <o:OLEObject Type="Embed" ProgID="Visio.Drawing.11" ShapeID="_x0000_i1031" DrawAspect="Content" ObjectID="_1476864647" r:id="rId29"/>
+          <o:OLEObject Type="Embed" ProgID="Visio.Drawing.11" ShapeID="_x0000_i1031" DrawAspect="Content" ObjectID="_1476864801" r:id="rId29"/>
         </w:object>
       </w:r>
     </w:p>
@@ -7466,7 +7468,7 @@
       <w:pPr>
         <w:pStyle w:val="Heading8"/>
       </w:pPr>
-      <w:bookmarkStart w:id="37" w:name="_Toc403080399"/>
+      <w:bookmarkStart w:id="38" w:name="_Toc403080399"/>
       <w:r>
         <w:t>Figure 2.7:</w:t>
       </w:r>
@@ -7474,7 +7476,7 @@
         <w:tab/>
         <w:t>Laundry bag diagram</w:t>
       </w:r>
-      <w:bookmarkEnd w:id="37"/>
+      <w:bookmarkEnd w:id="38"/>
     </w:p>
     <w:p>
       <w:pPr>
@@ -7485,8 +7487,8 @@
       <w:pPr>
         <w:pStyle w:val="Heading3"/>
       </w:pPr>
-      <w:bookmarkStart w:id="38" w:name="_Toc354617422"/>
-      <w:bookmarkStart w:id="39" w:name="_Toc403120740"/>
+      <w:bookmarkStart w:id="39" w:name="_Toc354617422"/>
+      <w:bookmarkStart w:id="40" w:name="_Toc403122900"/>
       <w:r>
         <w:t>2.4</w:t>
       </w:r>
@@ -7494,8 +7496,8 @@
         <w:tab/>
         <w:t>Mockups</w:t>
       </w:r>
-      <w:bookmarkEnd w:id="38"/>
       <w:bookmarkEnd w:id="39"/>
+      <w:bookmarkEnd w:id="40"/>
       <w:r>
         <w:t xml:space="preserve"> </w:t>
       </w:r>
@@ -7663,7 +7665,7 @@
           <w:lang w:val="fr-FR"/>
         </w:rPr>
       </w:pPr>
-      <w:bookmarkStart w:id="40" w:name="_Toc403080400"/>
+      <w:bookmarkStart w:id="41" w:name="_Toc403080400"/>
       <w:r>
         <w:rPr>
           <w:lang w:val="fr-FR"/>
@@ -7704,7 +7706,7 @@
         </w:rPr>
         <w:t>.</w:t>
       </w:r>
-      <w:bookmarkEnd w:id="40"/>
+      <w:bookmarkEnd w:id="41"/>
     </w:p>
     <w:p>
       <w:pPr>
@@ -7737,7 +7739,7 @@
         <w:pStyle w:val="Heading4"/>
         <w:spacing w:line="360" w:lineRule="auto"/>
       </w:pPr>
-      <w:bookmarkStart w:id="41" w:name="_Toc354617423"/>
+      <w:bookmarkStart w:id="42" w:name="_Toc354617423"/>
       <w:r>
         <w:lastRenderedPageBreak/>
         <w:t>2.4.1</w:t>
@@ -7745,7 +7747,7 @@
       <w:r>
         <w:tab/>
       </w:r>
-      <w:bookmarkEnd w:id="41"/>
+      <w:bookmarkEnd w:id="42"/>
       <w:r>
         <w:t>Login and Registration</w:t>
       </w:r>
@@ -7893,8 +7895,8 @@
       <w:pPr>
         <w:pStyle w:val="Heading8"/>
       </w:pPr>
-      <w:bookmarkStart w:id="42" w:name="_Toc355221555"/>
-      <w:bookmarkStart w:id="43" w:name="_Toc403080401"/>
+      <w:bookmarkStart w:id="43" w:name="_Toc355221555"/>
+      <w:bookmarkStart w:id="44" w:name="_Toc403080401"/>
       <w:r>
         <w:t xml:space="preserve">Figure 2.9: </w:t>
       </w:r>
@@ -7902,7 +7904,7 @@
         <w:tab/>
         <w:t>User login and registration mockups.</w:t>
       </w:r>
-      <w:bookmarkEnd w:id="42"/>
+      <w:bookmarkEnd w:id="43"/>
       <w:r>
         <w:t xml:space="preserve"> Registration screen is scrollable, </w:t>
       </w:r>
@@ -7930,7 +7932,7 @@
       <w:r>
         <w:t>.</w:t>
       </w:r>
-      <w:bookmarkEnd w:id="43"/>
+      <w:bookmarkEnd w:id="44"/>
     </w:p>
     <w:p>
       <w:pPr>
@@ -8065,7 +8067,7 @@
       <w:pPr>
         <w:pStyle w:val="Heading8"/>
       </w:pPr>
-      <w:bookmarkStart w:id="44" w:name="_Toc403080402"/>
+      <w:bookmarkStart w:id="45" w:name="_Toc403080402"/>
       <w:r>
         <w:t xml:space="preserve">Figure 2.10: </w:t>
       </w:r>
@@ -8073,7 +8075,7 @@
         <w:tab/>
         <w:t>Main Screen and Side Menu mockups.</w:t>
       </w:r>
-      <w:bookmarkEnd w:id="44"/>
+      <w:bookmarkEnd w:id="45"/>
     </w:p>
     <w:p>
       <w:pPr>
@@ -8252,7 +8254,7 @@
       <w:pPr>
         <w:pStyle w:val="Heading8"/>
       </w:pPr>
-      <w:bookmarkStart w:id="45" w:name="_Toc403080403"/>
+      <w:bookmarkStart w:id="46" w:name="_Toc403080403"/>
       <w:r>
         <w:t xml:space="preserve">Figure 2.11: </w:t>
       </w:r>
@@ -8260,7 +8262,7 @@
         <w:tab/>
         <w:t>My Closet and Add Item mockups.</w:t>
       </w:r>
-      <w:bookmarkEnd w:id="45"/>
+      <w:bookmarkEnd w:id="46"/>
     </w:p>
     <w:p>
       <w:pPr>
@@ -8433,7 +8435,7 @@
       <w:pPr>
         <w:pStyle w:val="Heading8"/>
       </w:pPr>
-      <w:bookmarkStart w:id="46" w:name="_Toc403080404"/>
+      <w:bookmarkStart w:id="47" w:name="_Toc403080404"/>
       <w:r>
         <w:t xml:space="preserve">Figure 2.12: </w:t>
       </w:r>
@@ -8441,7 +8443,7 @@
         <w:tab/>
         <w:t>Outfit of the Day and Laundry bag mockups.</w:t>
       </w:r>
-      <w:bookmarkEnd w:id="46"/>
+      <w:bookmarkEnd w:id="47"/>
     </w:p>
     <w:p>
       <w:pPr>
@@ -8581,7 +8583,7 @@
       <w:pPr>
         <w:pStyle w:val="Heading8"/>
       </w:pPr>
-      <w:bookmarkStart w:id="47" w:name="_Toc403080405"/>
+      <w:bookmarkStart w:id="48" w:name="_Toc403080405"/>
       <w:r>
         <w:t xml:space="preserve">Figure 2.13: </w:t>
       </w:r>
@@ -8589,7 +8591,7 @@
         <w:tab/>
         <w:t>Outfit History and Outfit Preview mockups.</w:t>
       </w:r>
-      <w:bookmarkEnd w:id="47"/>
+      <w:bookmarkEnd w:id="48"/>
     </w:p>
     <w:p>
       <w:pPr>
@@ -8620,8 +8622,8 @@
       <w:pPr>
         <w:pStyle w:val="Heading2"/>
       </w:pPr>
-      <w:bookmarkStart w:id="48" w:name="_Toc354617425"/>
-      <w:bookmarkStart w:id="49" w:name="_Toc403120741"/>
+      <w:bookmarkStart w:id="49" w:name="_Toc354617425"/>
+      <w:bookmarkStart w:id="50" w:name="_Toc403122901"/>
       <w:r>
         <w:lastRenderedPageBreak/>
         <w:t xml:space="preserve">Chapter </w:t>
@@ -8630,16 +8632,16 @@
       <w:r>
         <w:t>3  Implementation</w:t>
       </w:r>
-      <w:bookmarkEnd w:id="48"/>
       <w:bookmarkEnd w:id="49"/>
+      <w:bookmarkEnd w:id="50"/>
       <w:proofErr w:type="gramEnd"/>
     </w:p>
     <w:p>
       <w:pPr>
         <w:pStyle w:val="Heading3"/>
       </w:pPr>
-      <w:bookmarkStart w:id="50" w:name="_Toc354617426"/>
-      <w:bookmarkStart w:id="51" w:name="_Toc403120742"/>
+      <w:bookmarkStart w:id="51" w:name="_Toc354617426"/>
+      <w:bookmarkStart w:id="52" w:name="_Toc403122902"/>
       <w:r>
         <w:t>3.1</w:t>
       </w:r>
@@ -8647,8 +8649,8 @@
         <w:tab/>
         <w:t>Technology stack</w:t>
       </w:r>
-      <w:bookmarkEnd w:id="50"/>
       <w:bookmarkEnd w:id="51"/>
+      <w:bookmarkEnd w:id="52"/>
     </w:p>
     <w:p>
       <w:pPr>
@@ -8954,8 +8956,8 @@
       <w:pPr>
         <w:pStyle w:val="Heading9"/>
       </w:pPr>
-      <w:bookmarkStart w:id="52" w:name="_Toc354617465"/>
-      <w:bookmarkStart w:id="53" w:name="_Toc403080503"/>
+      <w:bookmarkStart w:id="53" w:name="_Toc354617465"/>
+      <w:bookmarkStart w:id="54" w:name="_Toc403080503"/>
       <w:proofErr w:type="gramStart"/>
       <w:r>
         <w:t>Table 3.1:</w:t>
@@ -8964,8 +8966,8 @@
         <w:tab/>
         <w:t>Development environment.</w:t>
       </w:r>
-      <w:bookmarkEnd w:id="52"/>
       <w:bookmarkEnd w:id="53"/>
+      <w:bookmarkEnd w:id="54"/>
       <w:proofErr w:type="gramEnd"/>
     </w:p>
     <w:p>
@@ -9079,14 +9081,14 @@
       <w:pPr>
         <w:pStyle w:val="Heading4"/>
       </w:pPr>
-      <w:bookmarkStart w:id="54" w:name="_Toc354617427"/>
+      <w:bookmarkStart w:id="55" w:name="_Toc354617427"/>
       <w:r>
         <w:t>3.1.1</w:t>
       </w:r>
       <w:r>
         <w:tab/>
       </w:r>
-      <w:bookmarkEnd w:id="54"/>
+      <w:bookmarkEnd w:id="55"/>
       <w:r>
         <w:t>Location Service</w:t>
       </w:r>
@@ -9229,14 +9231,14 @@
       <w:pPr>
         <w:pStyle w:val="Heading4"/>
       </w:pPr>
-      <w:bookmarkStart w:id="55" w:name="_Toc354617428"/>
+      <w:bookmarkStart w:id="56" w:name="_Toc354617428"/>
       <w:r>
         <w:t>3.1.2</w:t>
       </w:r>
       <w:r>
         <w:tab/>
       </w:r>
-      <w:bookmarkEnd w:id="55"/>
+      <w:bookmarkEnd w:id="56"/>
       <w:r>
         <w:t>Weather Service</w:t>
       </w:r>
@@ -9334,14 +9336,14 @@
       <w:pPr>
         <w:pStyle w:val="Heading4"/>
       </w:pPr>
-      <w:bookmarkStart w:id="56" w:name="_Toc354617429"/>
+      <w:bookmarkStart w:id="57" w:name="_Toc354617429"/>
       <w:r>
         <w:t>3.1.3</w:t>
       </w:r>
       <w:r>
         <w:tab/>
       </w:r>
-      <w:bookmarkEnd w:id="56"/>
+      <w:bookmarkEnd w:id="57"/>
       <w:r>
         <w:t>Clothes Matching Service</w:t>
       </w:r>
@@ -9398,7 +9400,7 @@
           <v:shape id="_x0000_i1032" type="#_x0000_t75" style="width:148.35pt;height:184.4pt" o:ole="">
             <v:imagedata r:id="rId41" o:title=""/>
           </v:shape>
-          <o:OLEObject Type="Embed" ProgID="Visio.Drawing.11" ShapeID="_x0000_i1032" DrawAspect="Content" ObjectID="_1476864648" r:id="rId42"/>
+          <o:OLEObject Type="Embed" ProgID="Visio.Drawing.11" ShapeID="_x0000_i1032" DrawAspect="Content" ObjectID="_1476864802" r:id="rId42"/>
         </w:object>
       </w:r>
     </w:p>
@@ -9406,7 +9408,7 @@
       <w:pPr>
         <w:pStyle w:val="Heading8"/>
       </w:pPr>
-      <w:bookmarkStart w:id="57" w:name="_Toc403080406"/>
+      <w:bookmarkStart w:id="58" w:name="_Toc403080406"/>
       <w:r>
         <w:t>Figure 3.</w:t>
       </w:r>
@@ -9420,7 +9422,7 @@
         <w:tab/>
         <w:t>5-step clothes matching algorithm.</w:t>
       </w:r>
-      <w:bookmarkEnd w:id="57"/>
+      <w:bookmarkEnd w:id="58"/>
     </w:p>
     <w:p>
       <w:pPr>
@@ -11236,7 +11238,7 @@
       <w:pPr>
         <w:pStyle w:val="Heading9"/>
       </w:pPr>
-      <w:bookmarkStart w:id="58" w:name="_Toc403080504"/>
+      <w:bookmarkStart w:id="59" w:name="_Toc403080504"/>
       <w:proofErr w:type="gramStart"/>
       <w:r>
         <w:t>Table 3.2a:</w:t>
@@ -11251,7 +11253,7 @@
       <w:r>
         <w:t>.</w:t>
       </w:r>
-      <w:bookmarkEnd w:id="58"/>
+      <w:bookmarkEnd w:id="59"/>
       <w:proofErr w:type="gramEnd"/>
     </w:p>
     <w:tbl>
@@ -13903,7 +13905,7 @@
       <w:pPr>
         <w:pStyle w:val="Heading9"/>
       </w:pPr>
-      <w:bookmarkStart w:id="59" w:name="_Toc403080505"/>
+      <w:bookmarkStart w:id="60" w:name="_Toc403080505"/>
       <w:proofErr w:type="gramStart"/>
       <w:r>
         <w:t>Table 3.2b:</w:t>
@@ -13912,7 +13914,7 @@
         <w:tab/>
         <w:t>Temperature range per Style for female.</w:t>
       </w:r>
-      <w:bookmarkEnd w:id="59"/>
+      <w:bookmarkEnd w:id="60"/>
       <w:proofErr w:type="gramEnd"/>
     </w:p>
     <w:p>
@@ -17840,7 +17842,7 @@
       <w:pPr>
         <w:pStyle w:val="Heading9"/>
       </w:pPr>
-      <w:bookmarkStart w:id="60" w:name="_Toc403080506"/>
+      <w:bookmarkStart w:id="61" w:name="_Toc403080506"/>
       <w:r>
         <w:t>Table 3.</w:t>
       </w:r>
@@ -17854,7 +17856,7 @@
         <w:tab/>
         <w:t>Occasion Matching score table for male.</w:t>
       </w:r>
-      <w:bookmarkEnd w:id="60"/>
+      <w:bookmarkEnd w:id="61"/>
     </w:p>
     <w:p>
       <w:pPr>
@@ -23989,7 +23991,7 @@
       <w:pPr>
         <w:pStyle w:val="Heading9"/>
       </w:pPr>
-      <w:bookmarkStart w:id="61" w:name="_Toc403080507"/>
+      <w:bookmarkStart w:id="62" w:name="_Toc403080507"/>
       <w:r>
         <w:t>Table 3.</w:t>
       </w:r>
@@ -24003,7 +24005,7 @@
         <w:tab/>
         <w:t>Occasion Matching score table for female.</w:t>
       </w:r>
-      <w:bookmarkEnd w:id="61"/>
+      <w:bookmarkEnd w:id="62"/>
     </w:p>
     <w:p>
       <w:pPr>
@@ -26317,7 +26319,7 @@
       <w:pPr>
         <w:pStyle w:val="Heading9"/>
       </w:pPr>
-      <w:bookmarkStart w:id="62" w:name="_Toc403080508"/>
+      <w:bookmarkStart w:id="63" w:name="_Toc403080508"/>
       <w:r>
         <w:t>Table 3.5</w:t>
       </w:r>
@@ -26336,7 +26338,7 @@
       <w:r>
         <w:t xml:space="preserve"> score table for male.</w:t>
       </w:r>
-      <w:bookmarkEnd w:id="62"/>
+      <w:bookmarkEnd w:id="63"/>
     </w:p>
     <w:p>
       <w:pPr>
@@ -26422,7 +26424,7 @@
       <w:pPr>
         <w:pStyle w:val="Heading9"/>
       </w:pPr>
-      <w:bookmarkStart w:id="63" w:name="_Toc403080509"/>
+      <w:bookmarkStart w:id="64" w:name="_Toc403080509"/>
       <w:r>
         <w:t>Table 3.6</w:t>
       </w:r>
@@ -26441,7 +26443,7 @@
       <w:r>
         <w:t xml:space="preserve"> score table for female.</w:t>
       </w:r>
-      <w:bookmarkEnd w:id="63"/>
+      <w:bookmarkEnd w:id="64"/>
     </w:p>
     <w:p>
       <w:pPr>
@@ -40589,7 +40591,7 @@
       <w:pPr>
         <w:pStyle w:val="Heading9"/>
       </w:pPr>
-      <w:bookmarkStart w:id="64" w:name="_Toc403080510"/>
+      <w:bookmarkStart w:id="65" w:name="_Toc403080510"/>
       <w:r>
         <w:t>Table 3.</w:t>
       </w:r>
@@ -40603,7 +40605,7 @@
         <w:tab/>
         <w:t>Color Matching score table for male and female.</w:t>
       </w:r>
-      <w:bookmarkEnd w:id="64"/>
+      <w:bookmarkEnd w:id="65"/>
     </w:p>
     <w:p>
       <w:pPr>
@@ -40702,8 +40704,8 @@
       <w:pPr>
         <w:pStyle w:val="Heading3"/>
       </w:pPr>
-      <w:bookmarkStart w:id="65" w:name="_Toc354617435"/>
-      <w:bookmarkStart w:id="66" w:name="_Toc403120743"/>
+      <w:bookmarkStart w:id="66" w:name="_Toc354617435"/>
+      <w:bookmarkStart w:id="67" w:name="_Toc403122903"/>
       <w:r>
         <w:t>3.2</w:t>
       </w:r>
@@ -40711,8 +40713,8 @@
         <w:tab/>
         <w:t>Architecture</w:t>
       </w:r>
-      <w:bookmarkEnd w:id="65"/>
       <w:bookmarkEnd w:id="66"/>
+      <w:bookmarkEnd w:id="67"/>
     </w:p>
     <w:p>
       <w:pPr>
@@ -40759,7 +40761,7 @@
           <v:shape id="_x0000_i1033" type="#_x0000_t75" style="width:288.15pt;height:314.85pt" o:ole="">
             <v:imagedata r:id="rId44" o:title=""/>
           </v:shape>
-          <o:OLEObject Type="Embed" ProgID="Visio.Drawing.11" ShapeID="_x0000_i1033" DrawAspect="Content" ObjectID="_1476864649" r:id="rId45"/>
+          <o:OLEObject Type="Embed" ProgID="Visio.Drawing.11" ShapeID="_x0000_i1033" DrawAspect="Content" ObjectID="_1476864803" r:id="rId45"/>
         </w:object>
       </w:r>
     </w:p>
@@ -40767,8 +40769,8 @@
       <w:pPr>
         <w:pStyle w:val="Heading8"/>
       </w:pPr>
-      <w:bookmarkStart w:id="67" w:name="_Toc355221568"/>
-      <w:bookmarkStart w:id="68" w:name="_Toc403080407"/>
+      <w:bookmarkStart w:id="68" w:name="_Toc355221568"/>
+      <w:bookmarkStart w:id="69" w:name="_Toc403080407"/>
       <w:r>
         <w:t>Figure 3.2:</w:t>
       </w:r>
@@ -40783,21 +40785,21 @@
       <w:r>
         <w:t xml:space="preserve"> top-level architecture.</w:t>
       </w:r>
-      <w:bookmarkEnd w:id="67"/>
       <w:bookmarkEnd w:id="68"/>
+      <w:bookmarkEnd w:id="69"/>
     </w:p>
     <w:p>
       <w:pPr>
         <w:pStyle w:val="Heading4"/>
       </w:pPr>
-      <w:bookmarkStart w:id="69" w:name="_Toc354617436"/>
+      <w:bookmarkStart w:id="70" w:name="_Toc354617436"/>
       <w:r>
         <w:t>3.2.1</w:t>
       </w:r>
       <w:r>
         <w:tab/>
       </w:r>
-      <w:bookmarkEnd w:id="69"/>
+      <w:bookmarkEnd w:id="70"/>
       <w:r>
         <w:t>Core</w:t>
       </w:r>
@@ -40822,7 +40824,7 @@
       <w:pPr>
         <w:pStyle w:val="Heading4"/>
       </w:pPr>
-      <w:bookmarkStart w:id="70" w:name="_Toc354617440"/>
+      <w:bookmarkStart w:id="71" w:name="_Toc354617440"/>
       <w:r>
         <w:t>3.2.2</w:t>
       </w:r>
@@ -40830,7 +40832,7 @@
         <w:tab/>
         <w:t>Presentation layer</w:t>
       </w:r>
-      <w:bookmarkEnd w:id="70"/>
+      <w:bookmarkEnd w:id="71"/>
       <w:r>
         <w:t xml:space="preserve"> </w:t>
       </w:r>
@@ -40994,7 +40996,7 @@
       <w:pPr>
         <w:pStyle w:val="Heading4"/>
       </w:pPr>
-      <w:bookmarkStart w:id="71" w:name="_Toc354617441"/>
+      <w:bookmarkStart w:id="72" w:name="_Toc354617441"/>
       <w:r>
         <w:t>3.2.3</w:t>
       </w:r>
@@ -41002,7 +41004,7 @@
         <w:tab/>
         <w:t>Application layer</w:t>
       </w:r>
-      <w:bookmarkEnd w:id="71"/>
+      <w:bookmarkEnd w:id="72"/>
     </w:p>
     <w:p>
       <w:pPr>
@@ -41031,14 +41033,14 @@
       <w:pPr>
         <w:pStyle w:val="Heading4"/>
       </w:pPr>
-      <w:bookmarkStart w:id="72" w:name="_Toc354617442"/>
+      <w:bookmarkStart w:id="73" w:name="_Toc354617442"/>
       <w:r>
         <w:t>3.2.4</w:t>
       </w:r>
       <w:r>
         <w:tab/>
       </w:r>
-      <w:bookmarkEnd w:id="72"/>
+      <w:bookmarkEnd w:id="73"/>
       <w:r>
         <w:t>Data layer</w:t>
       </w:r>
@@ -41079,7 +41081,7 @@
           <v:shape id="_x0000_i1034" type="#_x0000_t75" style="width:313.15pt;height:237.25pt" o:ole="">
             <v:imagedata r:id="rId46" o:title=""/>
           </v:shape>
-          <o:OLEObject Type="Embed" ProgID="Visio.Drawing.11" ShapeID="_x0000_i1034" DrawAspect="Content" ObjectID="_1476864650" r:id="rId47"/>
+          <o:OLEObject Type="Embed" ProgID="Visio.Drawing.11" ShapeID="_x0000_i1034" DrawAspect="Content" ObjectID="_1476864804" r:id="rId47"/>
         </w:object>
       </w:r>
     </w:p>
@@ -41091,7 +41093,7 @@
           <w:lang w:eastAsia="zh-CN"/>
         </w:rPr>
       </w:pPr>
-      <w:bookmarkStart w:id="73" w:name="_Toc403080408"/>
+      <w:bookmarkStart w:id="74" w:name="_Toc403080408"/>
       <w:r>
         <w:t>Figure 3.3a:</w:t>
       </w:r>
@@ -41099,7 +41101,7 @@
         <w:tab/>
         <w:t>Database tables populated during run time.</w:t>
       </w:r>
-      <w:bookmarkEnd w:id="73"/>
+      <w:bookmarkEnd w:id="74"/>
     </w:p>
     <w:p>
       <w:pPr>
@@ -41111,7 +41113,7 @@
           <v:shape id="_x0000_i1035" type="#_x0000_t75" style="width:432.2pt;height:208.25pt" o:ole="">
             <v:imagedata r:id="rId48" o:title=""/>
           </v:shape>
-          <o:OLEObject Type="Embed" ProgID="Visio.Drawing.11" ShapeID="_x0000_i1035" DrawAspect="Content" ObjectID="_1476864651" r:id="rId49"/>
+          <o:OLEObject Type="Embed" ProgID="Visio.Drawing.11" ShapeID="_x0000_i1035" DrawAspect="Content" ObjectID="_1476864805" r:id="rId49"/>
         </w:object>
       </w:r>
     </w:p>
@@ -41119,8 +41121,8 @@
       <w:pPr>
         <w:pStyle w:val="Heading8"/>
       </w:pPr>
-      <w:bookmarkStart w:id="74" w:name="_Toc355221573"/>
-      <w:bookmarkStart w:id="75" w:name="_Toc403080409"/>
+      <w:bookmarkStart w:id="75" w:name="_Toc355221573"/>
+      <w:bookmarkStart w:id="76" w:name="_Toc403080409"/>
       <w:r>
         <w:t>Figure 3.3</w:t>
       </w:r>
@@ -41140,14 +41142,14 @@
       <w:r>
         <w:t>.</w:t>
       </w:r>
-      <w:bookmarkEnd w:id="74"/>
       <w:bookmarkEnd w:id="75"/>
+      <w:bookmarkEnd w:id="76"/>
     </w:p>
     <w:p>
       <w:pPr>
         <w:pStyle w:val="Heading4"/>
       </w:pPr>
-      <w:bookmarkStart w:id="76" w:name="_Toc354617443"/>
+      <w:bookmarkStart w:id="77" w:name="_Toc354617443"/>
       <w:r>
         <w:t>3.2.5</w:t>
       </w:r>
@@ -41197,7 +41199,7 @@
           <v:shape id="_x0000_i1036" type="#_x0000_t75" style="width:431.65pt;height:164.2pt" o:ole="">
             <v:imagedata r:id="rId50" o:title=""/>
           </v:shape>
-          <o:OLEObject Type="Embed" ProgID="Visio.Drawing.11" ShapeID="_x0000_i1036" DrawAspect="Content" ObjectID="_1476864652" r:id="rId51"/>
+          <o:OLEObject Type="Embed" ProgID="Visio.Drawing.11" ShapeID="_x0000_i1036" DrawAspect="Content" ObjectID="_1476864806" r:id="rId51"/>
         </w:object>
       </w:r>
     </w:p>
@@ -41205,7 +41207,7 @@
       <w:pPr>
         <w:pStyle w:val="Heading8"/>
       </w:pPr>
-      <w:bookmarkStart w:id="77" w:name="_Toc403080410"/>
+      <w:bookmarkStart w:id="78" w:name="_Toc403080410"/>
       <w:r>
         <w:t>Figure 3.4:</w:t>
       </w:r>
@@ -41213,7 +41215,7 @@
         <w:tab/>
         <w:t>Factory Method Pattern for storage.</w:t>
       </w:r>
-      <w:bookmarkEnd w:id="77"/>
+      <w:bookmarkEnd w:id="78"/>
     </w:p>
     <w:p>
       <w:pPr>
@@ -41409,7 +41411,7 @@
           <w:lang w:eastAsia="zh-CN"/>
         </w:rPr>
       </w:pPr>
-      <w:bookmarkStart w:id="78" w:name="_Toc403080411"/>
+      <w:bookmarkStart w:id="79" w:name="_Toc403080411"/>
       <w:r>
         <w:t>Figure 3.5:</w:t>
       </w:r>
@@ -41432,7 +41434,7 @@
       <w:r>
         <w:t xml:space="preserve"> classes of Abstract Factory Pattern applied in Clothes Matching service.</w:t>
       </w:r>
-      <w:bookmarkEnd w:id="78"/>
+      <w:bookmarkEnd w:id="79"/>
     </w:p>
     <w:p>
       <w:r>
@@ -41494,7 +41496,7 @@
       <w:pPr>
         <w:pStyle w:val="Heading8"/>
       </w:pPr>
-      <w:bookmarkStart w:id="79" w:name="_Toc403080412"/>
+      <w:bookmarkStart w:id="80" w:name="_Toc403080412"/>
       <w:r>
         <w:t>Figure 3.6:</w:t>
       </w:r>
@@ -41541,7 +41543,7 @@
       <w:r>
         <w:t xml:space="preserve"> classes).</w:t>
       </w:r>
-      <w:bookmarkEnd w:id="79"/>
+      <w:bookmarkEnd w:id="80"/>
     </w:p>
     <w:p>
       <w:pPr>
@@ -41646,7 +41648,7 @@
       <w:pPr>
         <w:pStyle w:val="Heading3"/>
       </w:pPr>
-      <w:bookmarkStart w:id="80" w:name="_Toc403120744"/>
+      <w:bookmarkStart w:id="81" w:name="_Toc403122904"/>
       <w:r>
         <w:t>3.3</w:t>
       </w:r>
@@ -41654,8 +41656,8 @@
         <w:tab/>
         <w:t>Class diagrams</w:t>
       </w:r>
-      <w:bookmarkEnd w:id="76"/>
-      <w:bookmarkEnd w:id="80"/>
+      <w:bookmarkEnd w:id="77"/>
+      <w:bookmarkEnd w:id="81"/>
     </w:p>
     <w:p>
       <w:pPr>
@@ -41786,8 +41788,8 @@
       <w:pPr>
         <w:pStyle w:val="Heading8"/>
       </w:pPr>
-      <w:bookmarkStart w:id="81" w:name="_Toc355221574"/>
-      <w:bookmarkStart w:id="82" w:name="_Toc403080413"/>
+      <w:bookmarkStart w:id="82" w:name="_Toc355221574"/>
+      <w:bookmarkStart w:id="83" w:name="_Toc403080413"/>
       <w:r>
         <w:t>Figure 3.</w:t>
       </w:r>
@@ -41808,8 +41810,8 @@
       <w:r>
         <w:t xml:space="preserve"> class diagram.</w:t>
       </w:r>
-      <w:bookmarkEnd w:id="81"/>
       <w:bookmarkEnd w:id="82"/>
+      <w:bookmarkEnd w:id="83"/>
     </w:p>
     <w:p>
       <w:pPr>
@@ -41848,17 +41850,17 @@
       <w:pPr>
         <w:pStyle w:val="Heading2"/>
       </w:pPr>
-      <w:bookmarkStart w:id="83" w:name="_Toc354617444"/>
-      <w:bookmarkStart w:id="84" w:name="_Toc403120745"/>
+      <w:bookmarkStart w:id="84" w:name="_Toc354617444"/>
+      <w:bookmarkStart w:id="85" w:name="_Toc403122905"/>
       <w:r>
         <w:lastRenderedPageBreak/>
         <w:t xml:space="preserve">Chapter </w:t>
       </w:r>
-      <w:bookmarkEnd w:id="83"/>
+      <w:bookmarkEnd w:id="84"/>
       <w:r>
         <w:t>4 Results</w:t>
       </w:r>
-      <w:bookmarkEnd w:id="84"/>
+      <w:bookmarkEnd w:id="85"/>
     </w:p>
     <w:p>
       <w:pPr>
@@ -41925,19 +41927,19 @@
       <w:pPr>
         <w:pStyle w:val="Heading3"/>
       </w:pPr>
-      <w:bookmarkStart w:id="85" w:name="_Toc354617445"/>
-      <w:bookmarkStart w:id="86" w:name="_Toc403120746"/>
+      <w:bookmarkStart w:id="86" w:name="_Toc354617445"/>
+      <w:bookmarkStart w:id="87" w:name="_Toc403122906"/>
       <w:r>
         <w:t>4.1</w:t>
       </w:r>
       <w:r>
         <w:tab/>
       </w:r>
-      <w:bookmarkEnd w:id="85"/>
+      <w:bookmarkEnd w:id="86"/>
       <w:r>
         <w:t>Outfit Of The Day Result</w:t>
       </w:r>
-      <w:bookmarkEnd w:id="86"/>
+      <w:bookmarkEnd w:id="87"/>
     </w:p>
     <w:p>
       <w:pPr>
@@ -42200,19 +42202,19 @@
       <w:pPr>
         <w:pStyle w:val="Heading3"/>
       </w:pPr>
-      <w:bookmarkStart w:id="87" w:name="_Toc354617446"/>
-      <w:bookmarkStart w:id="88" w:name="_Toc403120747"/>
+      <w:bookmarkStart w:id="88" w:name="_Toc354617446"/>
+      <w:bookmarkStart w:id="89" w:name="_Toc403122907"/>
       <w:r>
         <w:t>4.2</w:t>
       </w:r>
       <w:r>
         <w:tab/>
       </w:r>
-      <w:bookmarkEnd w:id="87"/>
+      <w:bookmarkEnd w:id="88"/>
       <w:r>
         <w:t>Display Picture</w:t>
       </w:r>
-      <w:bookmarkEnd w:id="88"/>
+      <w:bookmarkEnd w:id="89"/>
     </w:p>
     <w:p>
       <w:pPr>
@@ -42264,8 +42266,8 @@
       <w:pPr>
         <w:pStyle w:val="Heading3"/>
       </w:pPr>
-      <w:bookmarkStart w:id="89" w:name="_Toc354617447"/>
-      <w:bookmarkStart w:id="90" w:name="_Toc403120748"/>
+      <w:bookmarkStart w:id="90" w:name="_Toc354617447"/>
+      <w:bookmarkStart w:id="91" w:name="_Toc403122908"/>
       <w:r>
         <w:lastRenderedPageBreak/>
         <w:t>4.3</w:t>
@@ -42273,11 +42275,11 @@
       <w:r>
         <w:tab/>
       </w:r>
-      <w:bookmarkEnd w:id="89"/>
+      <w:bookmarkEnd w:id="90"/>
       <w:r>
         <w:t>Weather service and location service</w:t>
       </w:r>
-      <w:bookmarkEnd w:id="90"/>
+      <w:bookmarkEnd w:id="91"/>
     </w:p>
     <w:p>
       <w:pPr>
@@ -42381,7 +42383,7 @@
       <w:pPr>
         <w:pStyle w:val="Heading3"/>
       </w:pPr>
-      <w:bookmarkStart w:id="91" w:name="_Toc403120749"/>
+      <w:bookmarkStart w:id="92" w:name="_Toc403122909"/>
       <w:r>
         <w:t>4.4</w:t>
       </w:r>
@@ -42389,7 +42391,7 @@
         <w:tab/>
         <w:t>Screenshots</w:t>
       </w:r>
-      <w:bookmarkEnd w:id="91"/>
+      <w:bookmarkEnd w:id="92"/>
     </w:p>
     <w:p>
       <w:pPr>
@@ -42574,7 +42576,7 @@
       <w:pPr>
         <w:pStyle w:val="Heading8"/>
       </w:pPr>
-      <w:bookmarkStart w:id="92" w:name="_Toc403080414"/>
+      <w:bookmarkStart w:id="93" w:name="_Toc403080414"/>
       <w:r>
         <w:t xml:space="preserve">Figure </w:t>
       </w:r>
@@ -42594,7 +42596,7 @@
       <w:r>
         <w:t>.</w:t>
       </w:r>
-      <w:bookmarkEnd w:id="92"/>
+      <w:bookmarkEnd w:id="93"/>
     </w:p>
     <w:p>
       <w:pPr>
@@ -42748,7 +42750,7 @@
       <w:pPr>
         <w:pStyle w:val="Heading8"/>
       </w:pPr>
-      <w:bookmarkStart w:id="93" w:name="_Toc403080415"/>
+      <w:bookmarkStart w:id="94" w:name="_Toc403080415"/>
       <w:r>
         <w:t xml:space="preserve">Figure 4.2: </w:t>
       </w:r>
@@ -42756,7 +42758,7 @@
         <w:tab/>
         <w:t>Main Screen and Side Menu screenshots.</w:t>
       </w:r>
-      <w:bookmarkEnd w:id="93"/>
+      <w:bookmarkEnd w:id="94"/>
     </w:p>
     <w:p>
       <w:pPr>
@@ -42877,7 +42879,7 @@
       <w:pPr>
         <w:pStyle w:val="Heading8"/>
       </w:pPr>
-      <w:bookmarkStart w:id="94" w:name="_Toc403080416"/>
+      <w:bookmarkStart w:id="95" w:name="_Toc403080416"/>
       <w:r>
         <w:t xml:space="preserve">Figure 4.3: </w:t>
       </w:r>
@@ -42885,7 +42887,7 @@
         <w:tab/>
         <w:t>My Closet and Add Item screenshots.</w:t>
       </w:r>
-      <w:bookmarkEnd w:id="94"/>
+      <w:bookmarkEnd w:id="95"/>
     </w:p>
     <w:p>
       <w:pPr>
@@ -43014,7 +43016,7 @@
       <w:pPr>
         <w:pStyle w:val="Heading8"/>
       </w:pPr>
-      <w:bookmarkStart w:id="95" w:name="_Toc403080417"/>
+      <w:bookmarkStart w:id="96" w:name="_Toc403080417"/>
       <w:r>
         <w:t xml:space="preserve">Figure 4.4: </w:t>
       </w:r>
@@ -43022,7 +43024,7 @@
         <w:tab/>
         <w:t>Outfit of the Day and Laundry bag screenshots.</w:t>
       </w:r>
-      <w:bookmarkEnd w:id="95"/>
+      <w:bookmarkEnd w:id="96"/>
     </w:p>
     <w:p>
       <w:pPr>
@@ -43156,7 +43158,7 @@
       <w:pPr>
         <w:pStyle w:val="Heading8"/>
       </w:pPr>
-      <w:bookmarkStart w:id="96" w:name="_Toc403080418"/>
+      <w:bookmarkStart w:id="97" w:name="_Toc403080418"/>
       <w:r>
         <w:t xml:space="preserve">Figure 4.5: </w:t>
       </w:r>
@@ -43164,7 +43166,7 @@
         <w:tab/>
         <w:t>Outfit History and Outfit Preview screenshots.</w:t>
       </w:r>
-      <w:bookmarkEnd w:id="96"/>
+      <w:bookmarkEnd w:id="97"/>
     </w:p>
     <w:p>
       <w:pPr>
@@ -43183,8 +43185,8 @@
       <w:pPr>
         <w:pStyle w:val="Heading3"/>
       </w:pPr>
-      <w:bookmarkStart w:id="97" w:name="_Toc354617448"/>
-      <w:bookmarkStart w:id="98" w:name="_Toc403120750"/>
+      <w:bookmarkStart w:id="98" w:name="_Toc354617448"/>
+      <w:bookmarkStart w:id="99" w:name="_Toc403122910"/>
       <w:r>
         <w:t>4.</w:t>
       </w:r>
@@ -43195,8 +43197,8 @@
         <w:tab/>
         <w:t>Costs and level of effort</w:t>
       </w:r>
-      <w:bookmarkEnd w:id="97"/>
       <w:bookmarkEnd w:id="98"/>
+      <w:bookmarkEnd w:id="99"/>
     </w:p>
     <w:p>
       <w:pPr>
@@ -43396,8 +43398,8 @@
       <w:pPr>
         <w:pStyle w:val="Heading9"/>
       </w:pPr>
-      <w:bookmarkStart w:id="99" w:name="_Toc354617467"/>
-      <w:bookmarkStart w:id="100" w:name="_Toc403080511"/>
+      <w:bookmarkStart w:id="100" w:name="_Toc354617467"/>
+      <w:bookmarkStart w:id="101" w:name="_Toc403080511"/>
       <w:proofErr w:type="gramStart"/>
       <w:r>
         <w:t>Table 4.1:</w:t>
@@ -43413,8 +43415,8 @@
       <w:r>
         <w:t xml:space="preserve"> development costs.</w:t>
       </w:r>
-      <w:bookmarkEnd w:id="99"/>
       <w:bookmarkEnd w:id="100"/>
+      <w:bookmarkEnd w:id="101"/>
       <w:proofErr w:type="gramEnd"/>
     </w:p>
     <w:p>
@@ -43605,8 +43607,8 @@
       <w:pPr>
         <w:pStyle w:val="Heading8"/>
       </w:pPr>
-      <w:bookmarkStart w:id="101" w:name="_Toc355221580"/>
-      <w:bookmarkStart w:id="102" w:name="_Toc403080419"/>
+      <w:bookmarkStart w:id="102" w:name="_Toc355221580"/>
+      <w:bookmarkStart w:id="103" w:name="_Toc403080419"/>
       <w:r>
         <w:t>Figure 4.6:</w:t>
       </w:r>
@@ -43630,8 +43632,8 @@
       <w:r>
         <w:t>.</w:t>
       </w:r>
-      <w:bookmarkEnd w:id="101"/>
       <w:bookmarkEnd w:id="102"/>
+      <w:bookmarkEnd w:id="103"/>
     </w:p>
     <w:p>
       <w:pPr>
@@ -43711,7 +43713,7 @@
       <w:pPr>
         <w:pStyle w:val="Heading8"/>
       </w:pPr>
-      <w:bookmarkStart w:id="103" w:name="_Toc403080420"/>
+      <w:bookmarkStart w:id="104" w:name="_Toc403080420"/>
       <w:r>
         <w:t>Figure 4.7:</w:t>
       </w:r>
@@ -43719,14 +43721,14 @@
         <w:tab/>
         <w:t>Foot print of Closet Stylist.</w:t>
       </w:r>
-      <w:bookmarkEnd w:id="103"/>
+      <w:bookmarkEnd w:id="104"/>
     </w:p>
     <w:p>
       <w:pPr>
         <w:pStyle w:val="Heading3"/>
       </w:pPr>
-      <w:bookmarkStart w:id="104" w:name="_Toc354617449"/>
-      <w:bookmarkStart w:id="105" w:name="_Toc403120751"/>
+      <w:bookmarkStart w:id="105" w:name="_Toc354617449"/>
+      <w:bookmarkStart w:id="106" w:name="_Toc403122911"/>
       <w:r>
         <w:t>4.6</w:t>
       </w:r>
@@ -43734,8 +43736,8 @@
         <w:tab/>
         <w:t>Lessons learned</w:t>
       </w:r>
-      <w:bookmarkEnd w:id="104"/>
       <w:bookmarkEnd w:id="105"/>
+      <w:bookmarkEnd w:id="106"/>
     </w:p>
     <w:p>
       <w:pPr>
@@ -44213,8 +44215,8 @@
       <w:pPr>
         <w:pStyle w:val="Heading2"/>
       </w:pPr>
-      <w:bookmarkStart w:id="106" w:name="_Toc354617450"/>
-      <w:bookmarkStart w:id="107" w:name="_Toc403120752"/>
+      <w:bookmarkStart w:id="107" w:name="_Toc354617450"/>
+      <w:bookmarkStart w:id="108" w:name="_Toc403122912"/>
       <w:r>
         <w:lastRenderedPageBreak/>
         <w:t xml:space="preserve">Chapter </w:t>
@@ -44223,16 +44225,16 @@
       <w:r>
         <w:t>5  Conclusion</w:t>
       </w:r>
-      <w:bookmarkEnd w:id="106"/>
       <w:bookmarkEnd w:id="107"/>
+      <w:bookmarkEnd w:id="108"/>
       <w:proofErr w:type="gramEnd"/>
     </w:p>
     <w:p>
       <w:pPr>
         <w:pStyle w:val="Heading3"/>
       </w:pPr>
-      <w:bookmarkStart w:id="108" w:name="_Toc354617451"/>
-      <w:bookmarkStart w:id="109" w:name="_Toc403120753"/>
+      <w:bookmarkStart w:id="109" w:name="_Toc354617451"/>
+      <w:bookmarkStart w:id="110" w:name="_Toc403122913"/>
       <w:r>
         <w:t>5.1</w:t>
       </w:r>
@@ -44240,8 +44242,8 @@
         <w:tab/>
         <w:t>Summary</w:t>
       </w:r>
-      <w:bookmarkEnd w:id="108"/>
       <w:bookmarkEnd w:id="109"/>
+      <w:bookmarkEnd w:id="110"/>
     </w:p>
     <w:p>
       <w:pPr>
@@ -44349,8 +44351,8 @@
       <w:pPr>
         <w:pStyle w:val="Heading3"/>
       </w:pPr>
-      <w:bookmarkStart w:id="110" w:name="_Toc354617452"/>
-      <w:bookmarkStart w:id="111" w:name="_Toc403120754"/>
+      <w:bookmarkStart w:id="111" w:name="_Toc354617452"/>
+      <w:bookmarkStart w:id="112" w:name="_Toc403122914"/>
       <w:r>
         <w:lastRenderedPageBreak/>
         <w:t>5.2</w:t>
@@ -44359,8 +44361,8 @@
         <w:tab/>
         <w:t>Related work</w:t>
       </w:r>
-      <w:bookmarkEnd w:id="110"/>
       <w:bookmarkEnd w:id="111"/>
+      <w:bookmarkEnd w:id="112"/>
     </w:p>
     <w:p>
       <w:pPr>
@@ -44402,14 +44404,14 @@
       <w:pPr>
         <w:pStyle w:val="Heading4"/>
       </w:pPr>
-      <w:bookmarkStart w:id="112" w:name="_Toc354617453"/>
+      <w:bookmarkStart w:id="113" w:name="_Toc354617453"/>
       <w:r>
         <w:t>5.2.1</w:t>
       </w:r>
       <w:r>
         <w:tab/>
       </w:r>
-      <w:bookmarkEnd w:id="112"/>
+      <w:bookmarkEnd w:id="113"/>
       <w:r>
         <w:t>Stylebook</w:t>
       </w:r>
@@ -44458,14 +44460,14 @@
       <w:pPr>
         <w:pStyle w:val="Heading4"/>
       </w:pPr>
-      <w:bookmarkStart w:id="113" w:name="_Toc354617454"/>
+      <w:bookmarkStart w:id="114" w:name="_Toc354617454"/>
       <w:r>
         <w:t>5.2.2</w:t>
       </w:r>
       <w:r>
         <w:tab/>
       </w:r>
-      <w:bookmarkEnd w:id="113"/>
+      <w:bookmarkEnd w:id="114"/>
       <w:r>
         <w:t>Pose</w:t>
       </w:r>
@@ -44498,7 +44500,7 @@
       <w:pPr>
         <w:pStyle w:val="Heading4"/>
       </w:pPr>
-      <w:bookmarkStart w:id="114" w:name="_Toc354617455"/>
+      <w:bookmarkStart w:id="115" w:name="_Toc354617455"/>
       <w:r>
         <w:lastRenderedPageBreak/>
         <w:t>5.2.3</w:t>
@@ -44506,7 +44508,7 @@
       <w:r>
         <w:tab/>
       </w:r>
-      <w:bookmarkEnd w:id="114"/>
+      <w:bookmarkEnd w:id="115"/>
       <w:proofErr w:type="spellStart"/>
       <w:r>
         <w:t>Netrobe</w:t>
@@ -44541,8 +44543,8 @@
       <w:pPr>
         <w:pStyle w:val="Heading3"/>
       </w:pPr>
-      <w:bookmarkStart w:id="115" w:name="_Toc354617456"/>
-      <w:bookmarkStart w:id="116" w:name="_Toc403120755"/>
+      <w:bookmarkStart w:id="116" w:name="_Toc354617456"/>
+      <w:bookmarkStart w:id="117" w:name="_Toc403122915"/>
       <w:r>
         <w:t>5.3</w:t>
       </w:r>
@@ -44550,8 +44552,8 @@
         <w:tab/>
         <w:t>Future work</w:t>
       </w:r>
-      <w:bookmarkEnd w:id="115"/>
       <w:bookmarkEnd w:id="116"/>
+      <w:bookmarkEnd w:id="117"/>
     </w:p>
     <w:p>
       <w:pPr>
@@ -44571,8 +44573,6 @@
       <w:r>
         <w:t>project</w:t>
       </w:r>
-      <w:bookmarkStart w:id="117" w:name="_GoBack"/>
-      <w:bookmarkEnd w:id="117"/>
       <w:r>
         <w:t xml:space="preserve"> with a professional UI/UX designer and a UI developer. Although we were successfully developed a prototype, the features offered at the moment is still a very small subset of the full feature set that could attract high adoption. Some of them are discussed in the following sections. </w:t>
       </w:r>
@@ -44745,7 +44745,7 @@
         <w:pStyle w:val="Heading2"/>
       </w:pPr>
       <w:bookmarkStart w:id="122" w:name="_Toc354617463"/>
-      <w:bookmarkStart w:id="123" w:name="_Toc403120756"/>
+      <w:bookmarkStart w:id="123" w:name="_Toc403122916"/>
       <w:r>
         <w:t>References</w:t>
       </w:r>
@@ -45535,7 +45535,7 @@
         <w:rStyle w:val="PageNumber"/>
         <w:noProof/>
       </w:rPr>
-      <w:t>vii</w:t>
+      <w:t>x</w:t>
     </w:r>
     <w:r>
       <w:rPr>
@@ -45586,7 +45586,7 @@
         <w:rStyle w:val="PageNumber"/>
         <w:noProof/>
       </w:rPr>
-      <w:t>58</w:t>
+      <w:t>60</w:t>
     </w:r>
     <w:r>
       <w:rPr>
@@ -45675,7 +45675,7 @@
         <v:path o:extrusionok="f" gradientshapeok="t" o:connecttype="rect"/>
         <o:lock v:ext="edit" aspectratio="t"/>
       </v:shapetype>
-      <v:shape id="_x0000_i1031" type="#_x0000_t75" style="width:45.75pt;height:20.25pt;visibility:visible;mso-wrap-style:square" o:bullet="t">
+      <v:shape id="_x0000_i1028" type="#_x0000_t75" style="width:45.75pt;height:20.25pt;visibility:visible;mso-wrap-style:square" o:bullet="t">
         <v:imagedata r:id="rId1" o:title=""/>
       </v:shape>
     </w:pict>
@@ -50607,7 +50607,7 @@
 </file>
 
 <file path=customXml/itemProps1.xml><?xml version="1.0" encoding="utf-8"?>
-<ds:datastoreItem xmlns:ds="http://schemas.openxmlformats.org/officeDocument/2006/customXml" ds:itemID="{8142B078-CF37-451A-A500-C5EAE106D433}">
+<ds:datastoreItem xmlns:ds="http://schemas.openxmlformats.org/officeDocument/2006/customXml" ds:itemID="{1594A2B8-2BEC-47BE-9349-D23BEA8FA32D}">
   <ds:schemaRefs>
     <ds:schemaRef ds:uri="http://schemas.openxmlformats.org/officeDocument/2006/bibliography"/>
   </ds:schemaRefs>

</xml_diff>

<commit_message>
Update table 3-7 in word doc. Update 2 forms in submit folder.
</commit_message>
<xml_diff>
--- a/AnhMasterReport.docx
+++ b/AnhMasterReport.docx
@@ -1158,7 +1158,7 @@
       </w:pPr>
       <w:bookmarkStart w:id="0" w:name="_Toc341652690"/>
       <w:bookmarkStart w:id="1" w:name="_Toc354617406"/>
-      <w:bookmarkStart w:id="2" w:name="_Toc403298879"/>
+      <w:bookmarkStart w:id="2" w:name="_Toc403411376"/>
       <w:r>
         <w:lastRenderedPageBreak/>
         <w:t>Table of Contents</w:t>
@@ -1187,7 +1187,7 @@
       <w:r>
         <w:fldChar w:fldCharType="separate"/>
       </w:r>
-      <w:hyperlink w:anchor="_Toc403298879" w:history="1">
+      <w:hyperlink w:anchor="_Toc403411376" w:history="1">
         <w:r>
           <w:rPr>
             <w:rStyle w:val="Hyperlink"/>
@@ -1214,7 +1214,7 @@
             <w:noProof/>
             <w:webHidden/>
           </w:rPr>
-          <w:instrText xml:space="preserve"> PAGEREF _Toc403298879 \h </w:instrText>
+          <w:instrText xml:space="preserve"> PAGEREF _Toc403411376 \h </w:instrText>
         </w:r>
         <w:r>
           <w:rPr>
@@ -1256,7 +1256,7 @@
           <w:lang w:eastAsia="zh-CN"/>
         </w:rPr>
       </w:pPr>
-      <w:hyperlink w:anchor="_Toc403298880" w:history="1">
+      <w:hyperlink w:anchor="_Toc403411377" w:history="1">
         <w:r>
           <w:rPr>
             <w:rStyle w:val="Hyperlink"/>
@@ -1283,7 +1283,7 @@
             <w:noProof/>
             <w:webHidden/>
           </w:rPr>
-          <w:instrText xml:space="preserve"> PAGEREF _Toc403298880 \h </w:instrText>
+          <w:instrText xml:space="preserve"> PAGEREF _Toc403411377 \h </w:instrText>
         </w:r>
         <w:r>
           <w:rPr>
@@ -1325,7 +1325,7 @@
           <w:lang w:eastAsia="zh-CN"/>
         </w:rPr>
       </w:pPr>
-      <w:hyperlink w:anchor="_Toc403298881" w:history="1">
+      <w:hyperlink w:anchor="_Toc403411378" w:history="1">
         <w:r>
           <w:rPr>
             <w:rStyle w:val="Hyperlink"/>
@@ -1352,7 +1352,7 @@
             <w:noProof/>
             <w:webHidden/>
           </w:rPr>
-          <w:instrText xml:space="preserve"> PAGEREF _Toc403298881 \h </w:instrText>
+          <w:instrText xml:space="preserve"> PAGEREF _Toc403411378 \h </w:instrText>
         </w:r>
         <w:r>
           <w:rPr>
@@ -1394,7 +1394,7 @@
           <w:lang w:eastAsia="zh-CN"/>
         </w:rPr>
       </w:pPr>
-      <w:hyperlink w:anchor="_Toc403298882" w:history="1">
+      <w:hyperlink w:anchor="_Toc403411379" w:history="1">
         <w:r>
           <w:rPr>
             <w:rStyle w:val="Hyperlink"/>
@@ -1421,7 +1421,7 @@
             <w:noProof/>
             <w:webHidden/>
           </w:rPr>
-          <w:instrText xml:space="preserve"> PAGEREF _Toc403298882 \h </w:instrText>
+          <w:instrText xml:space="preserve"> PAGEREF _Toc403411379 \h </w:instrText>
         </w:r>
         <w:r>
           <w:rPr>
@@ -1466,7 +1466,7 @@
           <w:lang w:eastAsia="zh-CN"/>
         </w:rPr>
       </w:pPr>
-      <w:hyperlink w:anchor="_Toc403298883" w:history="1">
+      <w:hyperlink w:anchor="_Toc403411380" w:history="1">
         <w:r>
           <w:rPr>
             <w:rStyle w:val="Hyperlink"/>
@@ -1510,7 +1510,7 @@
             <w:noProof/>
             <w:webHidden/>
           </w:rPr>
-          <w:instrText xml:space="preserve"> PAGEREF _Toc403298883 \h </w:instrText>
+          <w:instrText xml:space="preserve"> PAGEREF _Toc403411380 \h </w:instrText>
         </w:r>
         <w:r>
           <w:rPr>
@@ -1555,7 +1555,7 @@
           <w:lang w:eastAsia="zh-CN"/>
         </w:rPr>
       </w:pPr>
-      <w:hyperlink w:anchor="_Toc403298884" w:history="1">
+      <w:hyperlink w:anchor="_Toc403411381" w:history="1">
         <w:r>
           <w:rPr>
             <w:rStyle w:val="Hyperlink"/>
@@ -1599,7 +1599,7 @@
             <w:noProof/>
             <w:webHidden/>
           </w:rPr>
-          <w:instrText xml:space="preserve"> PAGEREF _Toc403298884 \h </w:instrText>
+          <w:instrText xml:space="preserve"> PAGEREF _Toc403411381 \h </w:instrText>
         </w:r>
         <w:r>
           <w:rPr>
@@ -1644,7 +1644,7 @@
           <w:lang w:eastAsia="zh-CN"/>
         </w:rPr>
       </w:pPr>
-      <w:hyperlink w:anchor="_Toc403298885" w:history="1">
+      <w:hyperlink w:anchor="_Toc403411382" w:history="1">
         <w:r>
           <w:rPr>
             <w:rStyle w:val="Hyperlink"/>
@@ -1688,7 +1688,7 @@
             <w:noProof/>
             <w:webHidden/>
           </w:rPr>
-          <w:instrText xml:space="preserve"> PAGEREF _Toc403298885 \h </w:instrText>
+          <w:instrText xml:space="preserve"> PAGEREF _Toc403411382 \h </w:instrText>
         </w:r>
         <w:r>
           <w:rPr>
@@ -1730,7 +1730,7 @@
           <w:lang w:eastAsia="zh-CN"/>
         </w:rPr>
       </w:pPr>
-      <w:hyperlink w:anchor="_Toc403298886" w:history="1">
+      <w:hyperlink w:anchor="_Toc403411383" w:history="1">
         <w:r>
           <w:rPr>
             <w:rStyle w:val="Hyperlink"/>
@@ -1757,7 +1757,7 @@
             <w:noProof/>
             <w:webHidden/>
           </w:rPr>
-          <w:instrText xml:space="preserve"> PAGEREF _Toc403298886 \h </w:instrText>
+          <w:instrText xml:space="preserve"> PAGEREF _Toc403411383 \h </w:instrText>
         </w:r>
         <w:r>
           <w:rPr>
@@ -1802,7 +1802,7 @@
           <w:lang w:eastAsia="zh-CN"/>
         </w:rPr>
       </w:pPr>
-      <w:hyperlink w:anchor="_Toc403298887" w:history="1">
+      <w:hyperlink w:anchor="_Toc403411384" w:history="1">
         <w:r>
           <w:rPr>
             <w:rStyle w:val="Hyperlink"/>
@@ -1846,7 +1846,7 @@
             <w:noProof/>
             <w:webHidden/>
           </w:rPr>
-          <w:instrText xml:space="preserve"> PAGEREF _Toc403298887 \h </w:instrText>
+          <w:instrText xml:space="preserve"> PAGEREF _Toc403411384 \h </w:instrText>
         </w:r>
         <w:r>
           <w:rPr>
@@ -1891,7 +1891,7 @@
           <w:lang w:eastAsia="zh-CN"/>
         </w:rPr>
       </w:pPr>
-      <w:hyperlink w:anchor="_Toc403298888" w:history="1">
+      <w:hyperlink w:anchor="_Toc403411385" w:history="1">
         <w:r>
           <w:rPr>
             <w:rStyle w:val="Hyperlink"/>
@@ -1935,7 +1935,7 @@
             <w:noProof/>
             <w:webHidden/>
           </w:rPr>
-          <w:instrText xml:space="preserve"> PAGEREF _Toc403298888 \h </w:instrText>
+          <w:instrText xml:space="preserve"> PAGEREF _Toc403411385 \h </w:instrText>
         </w:r>
         <w:r>
           <w:rPr>
@@ -1980,7 +1980,7 @@
           <w:lang w:eastAsia="zh-CN"/>
         </w:rPr>
       </w:pPr>
-      <w:hyperlink w:anchor="_Toc403298889" w:history="1">
+      <w:hyperlink w:anchor="_Toc403411386" w:history="1">
         <w:r>
           <w:rPr>
             <w:rStyle w:val="Hyperlink"/>
@@ -2024,7 +2024,7 @@
             <w:noProof/>
             <w:webHidden/>
           </w:rPr>
-          <w:instrText xml:space="preserve"> PAGEREF _Toc403298889 \h </w:instrText>
+          <w:instrText xml:space="preserve"> PAGEREF _Toc403411386 \h </w:instrText>
         </w:r>
         <w:r>
           <w:rPr>
@@ -2069,7 +2069,7 @@
           <w:lang w:eastAsia="zh-CN"/>
         </w:rPr>
       </w:pPr>
-      <w:hyperlink w:anchor="_Toc403298890" w:history="1">
+      <w:hyperlink w:anchor="_Toc403411387" w:history="1">
         <w:r>
           <w:rPr>
             <w:rStyle w:val="Hyperlink"/>
@@ -2113,7 +2113,7 @@
             <w:noProof/>
             <w:webHidden/>
           </w:rPr>
-          <w:instrText xml:space="preserve"> PAGEREF _Toc403298890 \h </w:instrText>
+          <w:instrText xml:space="preserve"> PAGEREF _Toc403411387 \h </w:instrText>
         </w:r>
         <w:r>
           <w:rPr>
@@ -2155,7 +2155,7 @@
           <w:lang w:eastAsia="zh-CN"/>
         </w:rPr>
       </w:pPr>
-      <w:hyperlink w:anchor="_Toc403298891" w:history="1">
+      <w:hyperlink w:anchor="_Toc403411388" w:history="1">
         <w:r>
           <w:rPr>
             <w:rStyle w:val="Hyperlink"/>
@@ -2182,7 +2182,7 @@
             <w:noProof/>
             <w:webHidden/>
           </w:rPr>
-          <w:instrText xml:space="preserve"> PAGEREF _Toc403298891 \h </w:instrText>
+          <w:instrText xml:space="preserve"> PAGEREF _Toc403411388 \h </w:instrText>
         </w:r>
         <w:r>
           <w:rPr>
@@ -2227,7 +2227,7 @@
           <w:lang w:eastAsia="zh-CN"/>
         </w:rPr>
       </w:pPr>
-      <w:hyperlink w:anchor="_Toc403298892" w:history="1">
+      <w:hyperlink w:anchor="_Toc403411389" w:history="1">
         <w:r>
           <w:rPr>
             <w:rStyle w:val="Hyperlink"/>
@@ -2271,7 +2271,7 @@
             <w:noProof/>
             <w:webHidden/>
           </w:rPr>
-          <w:instrText xml:space="preserve"> PAGEREF _Toc403298892 \h </w:instrText>
+          <w:instrText xml:space="preserve"> PAGEREF _Toc403411389 \h </w:instrText>
         </w:r>
         <w:r>
           <w:rPr>
@@ -2316,7 +2316,7 @@
           <w:lang w:eastAsia="zh-CN"/>
         </w:rPr>
       </w:pPr>
-      <w:hyperlink w:anchor="_Toc403298893" w:history="1">
+      <w:hyperlink w:anchor="_Toc403411390" w:history="1">
         <w:r>
           <w:rPr>
             <w:rStyle w:val="Hyperlink"/>
@@ -2360,7 +2360,7 @@
             <w:noProof/>
             <w:webHidden/>
           </w:rPr>
-          <w:instrText xml:space="preserve"> PAGEREF _Toc403298893 \h </w:instrText>
+          <w:instrText xml:space="preserve"> PAGEREF _Toc403411390 \h </w:instrText>
         </w:r>
         <w:r>
           <w:rPr>
@@ -2405,7 +2405,7 @@
           <w:lang w:eastAsia="zh-CN"/>
         </w:rPr>
       </w:pPr>
-      <w:hyperlink w:anchor="_Toc403298894" w:history="1">
+      <w:hyperlink w:anchor="_Toc403411391" w:history="1">
         <w:r>
           <w:rPr>
             <w:rStyle w:val="Hyperlink"/>
@@ -2449,7 +2449,7 @@
             <w:noProof/>
             <w:webHidden/>
           </w:rPr>
-          <w:instrText xml:space="preserve"> PAGEREF _Toc403298894 \h </w:instrText>
+          <w:instrText xml:space="preserve"> PAGEREF _Toc403411391 \h </w:instrText>
         </w:r>
         <w:r>
           <w:rPr>
@@ -2491,7 +2491,7 @@
           <w:lang w:eastAsia="zh-CN"/>
         </w:rPr>
       </w:pPr>
-      <w:hyperlink w:anchor="_Toc403298895" w:history="1">
+      <w:hyperlink w:anchor="_Toc403411392" w:history="1">
         <w:r>
           <w:rPr>
             <w:rStyle w:val="Hyperlink"/>
@@ -2518,7 +2518,7 @@
             <w:noProof/>
             <w:webHidden/>
           </w:rPr>
-          <w:instrText xml:space="preserve"> PAGEREF _Toc403298895 \h </w:instrText>
+          <w:instrText xml:space="preserve"> PAGEREF _Toc403411392 \h </w:instrText>
         </w:r>
         <w:r>
           <w:rPr>
@@ -2563,7 +2563,7 @@
           <w:lang w:eastAsia="zh-CN"/>
         </w:rPr>
       </w:pPr>
-      <w:hyperlink w:anchor="_Toc403298896" w:history="1">
+      <w:hyperlink w:anchor="_Toc403411393" w:history="1">
         <w:r>
           <w:rPr>
             <w:rStyle w:val="Hyperlink"/>
@@ -2607,7 +2607,7 @@
             <w:noProof/>
             <w:webHidden/>
           </w:rPr>
-          <w:instrText xml:space="preserve"> PAGEREF _Toc403298896 \h </w:instrText>
+          <w:instrText xml:space="preserve"> PAGEREF _Toc403411393 \h </w:instrText>
         </w:r>
         <w:r>
           <w:rPr>
@@ -2652,7 +2652,7 @@
           <w:lang w:eastAsia="zh-CN"/>
         </w:rPr>
       </w:pPr>
-      <w:hyperlink w:anchor="_Toc403298897" w:history="1">
+      <w:hyperlink w:anchor="_Toc403411394" w:history="1">
         <w:r>
           <w:rPr>
             <w:rStyle w:val="Hyperlink"/>
@@ -2696,7 +2696,7 @@
             <w:noProof/>
             <w:webHidden/>
           </w:rPr>
-          <w:instrText xml:space="preserve"> PAGEREF _Toc403298897 \h </w:instrText>
+          <w:instrText xml:space="preserve"> PAGEREF _Toc403411394 \h </w:instrText>
         </w:r>
         <w:r>
           <w:rPr>
@@ -2741,7 +2741,7 @@
           <w:lang w:eastAsia="zh-CN"/>
         </w:rPr>
       </w:pPr>
-      <w:hyperlink w:anchor="_Toc403298898" w:history="1">
+      <w:hyperlink w:anchor="_Toc403411395" w:history="1">
         <w:r>
           <w:rPr>
             <w:rStyle w:val="Hyperlink"/>
@@ -2785,7 +2785,7 @@
             <w:noProof/>
             <w:webHidden/>
           </w:rPr>
-          <w:instrText xml:space="preserve"> PAGEREF _Toc403298898 \h </w:instrText>
+          <w:instrText xml:space="preserve"> PAGEREF _Toc403411395 \h </w:instrText>
         </w:r>
         <w:r>
           <w:rPr>
@@ -2830,7 +2830,7 @@
           <w:lang w:eastAsia="zh-CN"/>
         </w:rPr>
       </w:pPr>
-      <w:hyperlink w:anchor="_Toc403298899" w:history="1">
+      <w:hyperlink w:anchor="_Toc403411396" w:history="1">
         <w:r>
           <w:rPr>
             <w:rStyle w:val="Hyperlink"/>
@@ -2874,7 +2874,7 @@
             <w:noProof/>
             <w:webHidden/>
           </w:rPr>
-          <w:instrText xml:space="preserve"> PAGEREF _Toc403298899 \h </w:instrText>
+          <w:instrText xml:space="preserve"> PAGEREF _Toc403411396 \h </w:instrText>
         </w:r>
         <w:r>
           <w:rPr>
@@ -2919,7 +2919,7 @@
           <w:lang w:eastAsia="zh-CN"/>
         </w:rPr>
       </w:pPr>
-      <w:hyperlink w:anchor="_Toc403298900" w:history="1">
+      <w:hyperlink w:anchor="_Toc403411397" w:history="1">
         <w:r>
           <w:rPr>
             <w:rStyle w:val="Hyperlink"/>
@@ -2963,7 +2963,7 @@
             <w:noProof/>
             <w:webHidden/>
           </w:rPr>
-          <w:instrText xml:space="preserve"> PAGEREF _Toc403298900 \h </w:instrText>
+          <w:instrText xml:space="preserve"> PAGEREF _Toc403411397 \h </w:instrText>
         </w:r>
         <w:r>
           <w:rPr>
@@ -3008,7 +3008,7 @@
           <w:lang w:eastAsia="zh-CN"/>
         </w:rPr>
       </w:pPr>
-      <w:hyperlink w:anchor="_Toc403298901" w:history="1">
+      <w:hyperlink w:anchor="_Toc403411398" w:history="1">
         <w:r>
           <w:rPr>
             <w:rStyle w:val="Hyperlink"/>
@@ -3052,7 +3052,7 @@
             <w:noProof/>
             <w:webHidden/>
           </w:rPr>
-          <w:instrText xml:space="preserve"> PAGEREF _Toc403298901 \h </w:instrText>
+          <w:instrText xml:space="preserve"> PAGEREF _Toc403411398 \h </w:instrText>
         </w:r>
         <w:r>
           <w:rPr>
@@ -3094,7 +3094,7 @@
           <w:lang w:eastAsia="zh-CN"/>
         </w:rPr>
       </w:pPr>
-      <w:hyperlink w:anchor="_Toc403298902" w:history="1">
+      <w:hyperlink w:anchor="_Toc403411399" w:history="1">
         <w:r>
           <w:rPr>
             <w:rStyle w:val="Hyperlink"/>
@@ -3121,7 +3121,7 @@
             <w:noProof/>
             <w:webHidden/>
           </w:rPr>
-          <w:instrText xml:space="preserve"> PAGEREF _Toc403298902 \h </w:instrText>
+          <w:instrText xml:space="preserve"> PAGEREF _Toc403411399 \h </w:instrText>
         </w:r>
         <w:r>
           <w:rPr>
@@ -3166,7 +3166,7 @@
           <w:lang w:eastAsia="zh-CN"/>
         </w:rPr>
       </w:pPr>
-      <w:hyperlink w:anchor="_Toc403298903" w:history="1">
+      <w:hyperlink w:anchor="_Toc403411400" w:history="1">
         <w:r>
           <w:rPr>
             <w:rStyle w:val="Hyperlink"/>
@@ -3210,7 +3210,7 @@
             <w:noProof/>
             <w:webHidden/>
           </w:rPr>
-          <w:instrText xml:space="preserve"> PAGEREF _Toc403298903 \h </w:instrText>
+          <w:instrText xml:space="preserve"> PAGEREF _Toc403411400 \h </w:instrText>
         </w:r>
         <w:r>
           <w:rPr>
@@ -3255,7 +3255,7 @@
           <w:lang w:eastAsia="zh-CN"/>
         </w:rPr>
       </w:pPr>
-      <w:hyperlink w:anchor="_Toc403298904" w:history="1">
+      <w:hyperlink w:anchor="_Toc403411401" w:history="1">
         <w:r>
           <w:rPr>
             <w:rStyle w:val="Hyperlink"/>
@@ -3299,7 +3299,7 @@
             <w:noProof/>
             <w:webHidden/>
           </w:rPr>
-          <w:instrText xml:space="preserve"> PAGEREF _Toc403298904 \h </w:instrText>
+          <w:instrText xml:space="preserve"> PAGEREF _Toc403411401 \h </w:instrText>
         </w:r>
         <w:r>
           <w:rPr>
@@ -3344,7 +3344,7 @@
           <w:lang w:eastAsia="zh-CN"/>
         </w:rPr>
       </w:pPr>
-      <w:hyperlink w:anchor="_Toc403298905" w:history="1">
+      <w:hyperlink w:anchor="_Toc403411402" w:history="1">
         <w:r>
           <w:rPr>
             <w:rStyle w:val="Hyperlink"/>
@@ -3388,7 +3388,7 @@
             <w:noProof/>
             <w:webHidden/>
           </w:rPr>
-          <w:instrText xml:space="preserve"> PAGEREF _Toc403298905 \h </w:instrText>
+          <w:instrText xml:space="preserve"> PAGEREF _Toc403411402 \h </w:instrText>
         </w:r>
         <w:r>
           <w:rPr>
@@ -3430,7 +3430,7 @@
           <w:lang w:eastAsia="zh-CN"/>
         </w:rPr>
       </w:pPr>
-      <w:hyperlink w:anchor="_Toc403298906" w:history="1">
+      <w:hyperlink w:anchor="_Toc403411403" w:history="1">
         <w:r>
           <w:rPr>
             <w:rStyle w:val="Hyperlink"/>
@@ -3457,7 +3457,7 @@
             <w:noProof/>
             <w:webHidden/>
           </w:rPr>
-          <w:instrText xml:space="preserve"> PAGEREF _Toc403298906 \h </w:instrText>
+          <w:instrText xml:space="preserve"> PAGEREF _Toc403411403 \h </w:instrText>
         </w:r>
         <w:r>
           <w:rPr>
@@ -3614,7 +3614,7 @@
       </w:pPr>
       <w:bookmarkStart w:id="3" w:name="_Toc271112375"/>
       <w:bookmarkStart w:id="4" w:name="_Toc354617407"/>
-      <w:bookmarkStart w:id="5" w:name="_Toc403298880"/>
+      <w:bookmarkStart w:id="5" w:name="_Toc403411377"/>
       <w:r>
         <w:lastRenderedPageBreak/>
         <w:t>List of Tables</w:t>
@@ -3622,6 +3622,11 @@
       <w:bookmarkEnd w:id="3"/>
       <w:bookmarkEnd w:id="4"/>
       <w:bookmarkEnd w:id="5"/>
+    </w:p>
+    <w:p>
+      <w:pPr>
+        <w:pStyle w:val="text"/>
+      </w:pPr>
     </w:p>
     <w:p>
       <w:pPr>
@@ -3639,12 +3644,21 @@
         </w:rPr>
       </w:pPr>
       <w:r>
+        <w:rPr>
+          <w:b/>
+        </w:rPr>
         <w:fldChar w:fldCharType="begin"/>
       </w:r>
       <w:r>
+        <w:rPr>
+          <w:b/>
+        </w:rPr>
         <w:instrText xml:space="preserve"> TOC \t "Heading 9,h9" \c </w:instrText>
       </w:r>
       <w:r>
+        <w:rPr>
+          <w:b/>
+        </w:rPr>
         <w:fldChar w:fldCharType="separate"/>
       </w:r>
       <w:r>
@@ -3685,7 +3699,7 @@
         <w:rPr>
           <w:noProof/>
         </w:rPr>
-        <w:instrText xml:space="preserve"> PAGEREF _Toc403080503 \h </w:instrText>
+        <w:instrText xml:space="preserve"> PAGEREF _Toc403411365 \h </w:instrText>
       </w:r>
       <w:r>
         <w:rPr>
@@ -3764,7 +3778,7 @@
         <w:rPr>
           <w:noProof/>
         </w:rPr>
-        <w:instrText xml:space="preserve"> PAGEREF _Toc403080504 \h </w:instrText>
+        <w:instrText xml:space="preserve"> PAGEREF _Toc403411366 \h </w:instrText>
       </w:r>
       <w:r>
         <w:rPr>
@@ -3843,7 +3857,7 @@
         <w:rPr>
           <w:noProof/>
         </w:rPr>
-        <w:instrText xml:space="preserve"> PAGEREF _Toc403080505 \h </w:instrText>
+        <w:instrText xml:space="preserve"> PAGEREF _Toc403411367 \h </w:instrText>
       </w:r>
       <w:r>
         <w:rPr>
@@ -3922,7 +3936,7 @@
         <w:rPr>
           <w:noProof/>
         </w:rPr>
-        <w:instrText xml:space="preserve"> PAGEREF _Toc403080506 \h </w:instrText>
+        <w:instrText xml:space="preserve"> PAGEREF _Toc403411368 \h </w:instrText>
       </w:r>
       <w:r>
         <w:rPr>
@@ -4001,7 +4015,7 @@
         <w:rPr>
           <w:noProof/>
         </w:rPr>
-        <w:instrText xml:space="preserve"> PAGEREF _Toc403080507 \h </w:instrText>
+        <w:instrText xml:space="preserve"> PAGEREF _Toc403411369 \h </w:instrText>
       </w:r>
       <w:r>
         <w:rPr>
@@ -4080,7 +4094,7 @@
         <w:rPr>
           <w:noProof/>
         </w:rPr>
-        <w:instrText xml:space="preserve"> PAGEREF _Toc403080508 \h </w:instrText>
+        <w:instrText xml:space="preserve"> PAGEREF _Toc403411370 \h </w:instrText>
       </w:r>
       <w:r>
         <w:rPr>
@@ -4159,7 +4173,7 @@
         <w:rPr>
           <w:noProof/>
         </w:rPr>
-        <w:instrText xml:space="preserve"> PAGEREF _Toc403080509 \h </w:instrText>
+        <w:instrText xml:space="preserve"> PAGEREF _Toc403411371 \h </w:instrText>
       </w:r>
       <w:r>
         <w:rPr>
@@ -4238,7 +4252,7 @@
         <w:rPr>
           <w:noProof/>
         </w:rPr>
-        <w:instrText xml:space="preserve"> PAGEREF _Toc403080510 \h </w:instrText>
+        <w:instrText xml:space="preserve"> PAGEREF _Toc403411372 \h </w:instrText>
       </w:r>
       <w:r>
         <w:rPr>
@@ -4261,7 +4275,7 @@
         <w:rPr>
           <w:noProof/>
         </w:rPr>
-        <w:t>2</w:t>
+        <w:t>0</w:t>
       </w:r>
       <w:r>
         <w:rPr>
@@ -4323,7 +4337,7 @@
         <w:rPr>
           <w:noProof/>
         </w:rPr>
-        <w:instrText xml:space="preserve"> PAGEREF _Toc403080511 \h </w:instrText>
+        <w:instrText xml:space="preserve"> PAGEREF _Toc403411373 \h </w:instrText>
       </w:r>
       <w:r>
         <w:rPr>
@@ -4354,6 +4368,10 @@
         <w:pStyle w:val="Heading2"/>
       </w:pPr>
       <w:r>
+        <w:rPr>
+          <w:b w:val="0"/>
+          <w:sz w:val="24"/>
+        </w:rPr>
         <w:fldChar w:fldCharType="end"/>
       </w:r>
     </w:p>
@@ -4369,20 +4387,20 @@
       <w:r>
         <w:br w:type="page"/>
       </w:r>
-      <w:bookmarkStart w:id="6" w:name="_Toc403298881"/>
-      <w:bookmarkStart w:id="7" w:name="_Toc271112376"/>
-      <w:bookmarkStart w:id="8" w:name="_Toc354617408"/>
+      <w:bookmarkStart w:id="6" w:name="_Toc271112376"/>
+      <w:bookmarkStart w:id="7" w:name="_Toc354617408"/>
+      <w:bookmarkStart w:id="8" w:name="_Toc403411378"/>
       <w:r>
         <w:lastRenderedPageBreak/>
         <w:t>List of Figures</w:t>
       </w:r>
-      <w:bookmarkEnd w:id="6"/>
+      <w:bookmarkEnd w:id="8"/>
       <w:r>
         <w:t xml:space="preserve"> </w:t>
       </w:r>
     </w:p>
+    <w:bookmarkEnd w:id="6"/>
     <w:bookmarkEnd w:id="7"/>
-    <w:bookmarkEnd w:id="8"/>
     <w:p>
       <w:pPr>
         <w:pStyle w:val="TableofFigures"/>
@@ -6272,7 +6290,7 @@
         <w:pStyle w:val="Heading2"/>
       </w:pPr>
       <w:bookmarkStart w:id="9" w:name="_Toc354617409"/>
-      <w:bookmarkStart w:id="10" w:name="_Toc403298882"/>
+      <w:bookmarkStart w:id="10" w:name="_Toc403411379"/>
       <w:r>
         <w:lastRenderedPageBreak/>
         <w:t xml:space="preserve">Chapter </w:t>
@@ -6294,7 +6312,7 @@
         </w:numPr>
       </w:pPr>
       <w:bookmarkStart w:id="11" w:name="_Toc354617410"/>
-      <w:bookmarkStart w:id="12" w:name="_Toc403298883"/>
+      <w:bookmarkStart w:id="12" w:name="_Toc403411380"/>
       <w:r>
         <w:t>Motivation</w:t>
       </w:r>
@@ -6508,7 +6526,7 @@
         </w:numPr>
       </w:pPr>
       <w:bookmarkStart w:id="13" w:name="_Toc354617413"/>
-      <w:bookmarkStart w:id="14" w:name="_Toc403298884"/>
+      <w:bookmarkStart w:id="14" w:name="_Toc403411381"/>
       <w:r>
         <w:lastRenderedPageBreak/>
         <w:t>Report organization</w:t>
@@ -6542,7 +6560,7 @@
           <w:numId w:val="1"/>
         </w:numPr>
       </w:pPr>
-      <w:bookmarkStart w:id="15" w:name="_Toc403298885"/>
+      <w:bookmarkStart w:id="15" w:name="_Toc403411382"/>
       <w:r>
         <w:t>Motivation</w:t>
       </w:r>
@@ -6599,7 +6617,7 @@
         <w:pStyle w:val="Heading2"/>
       </w:pPr>
       <w:bookmarkStart w:id="16" w:name="_Toc354617414"/>
-      <w:bookmarkStart w:id="17" w:name="_Toc403298886"/>
+      <w:bookmarkStart w:id="17" w:name="_Toc403411383"/>
       <w:r>
         <w:lastRenderedPageBreak/>
         <w:t>Chapter 2 User Interface Design</w:t>
@@ -6612,7 +6630,7 @@
         <w:pStyle w:val="Heading3"/>
       </w:pPr>
       <w:bookmarkStart w:id="18" w:name="_Toc354617415"/>
-      <w:bookmarkStart w:id="19" w:name="_Toc403298887"/>
+      <w:bookmarkStart w:id="19" w:name="_Toc403411384"/>
       <w:r>
         <w:t>2.1</w:t>
       </w:r>
@@ -6657,7 +6675,7 @@
         <w:pStyle w:val="Heading3"/>
       </w:pPr>
       <w:bookmarkStart w:id="20" w:name="_Toc354617416"/>
-      <w:bookmarkStart w:id="21" w:name="_Toc403298888"/>
+      <w:bookmarkStart w:id="21" w:name="_Toc403411385"/>
       <w:r>
         <w:t>2.2</w:t>
       </w:r>
@@ -6745,7 +6763,7 @@
         <w:pStyle w:val="Heading3"/>
       </w:pPr>
       <w:bookmarkStart w:id="22" w:name="_Toc354617417"/>
-      <w:bookmarkStart w:id="23" w:name="_Toc403298889"/>
+      <w:bookmarkStart w:id="23" w:name="_Toc403411386"/>
       <w:r>
         <w:t>2.3</w:t>
       </w:r>
@@ -6821,7 +6839,7 @@
           <v:shape id="_x0000_i1025" type="#_x0000_t75" style="width:431.95pt;height:431.95pt" o:ole="">
             <v:imagedata r:id="rId16" o:title=""/>
           </v:shape>
-          <o:OLEObject Type="Embed" ProgID="Visio.Drawing.11" ShapeID="_x0000_i1025" DrawAspect="Content" ObjectID="_1477053793" r:id="rId17"/>
+          <o:OLEObject Type="Embed" ProgID="Visio.Drawing.11" ShapeID="_x0000_i1025" DrawAspect="Content" ObjectID="_1477153293" r:id="rId17"/>
         </w:object>
       </w:r>
     </w:p>
@@ -6994,7 +7012,7 @@
           <v:shape id="_x0000_i1026" type="#_x0000_t75" style="width:368.75pt;height:321.75pt" o:ole="">
             <v:imagedata r:id="rId18" o:title=""/>
           </v:shape>
-          <o:OLEObject Type="Embed" ProgID="Visio.Drawing.11" ShapeID="_x0000_i1026" DrawAspect="Content" ObjectID="_1477053794" r:id="rId19"/>
+          <o:OLEObject Type="Embed" ProgID="Visio.Drawing.11" ShapeID="_x0000_i1026" DrawAspect="Content" ObjectID="_1477153294" r:id="rId19"/>
         </w:object>
       </w:r>
     </w:p>
@@ -7089,7 +7107,7 @@
           <v:shape id="_x0000_i1027" type="#_x0000_t75" style="width:352.4pt;height:515pt" o:ole="">
             <v:imagedata r:id="rId20" o:title=""/>
           </v:shape>
-          <o:OLEObject Type="Embed" ProgID="Visio.Drawing.11" ShapeID="_x0000_i1027" DrawAspect="Content" ObjectID="_1477053795" r:id="rId21"/>
+          <o:OLEObject Type="Embed" ProgID="Visio.Drawing.11" ShapeID="_x0000_i1027" DrawAspect="Content" ObjectID="_1477153295" r:id="rId21"/>
         </w:object>
       </w:r>
     </w:p>
@@ -7144,7 +7162,7 @@
           <v:shape id="_x0000_i1028" type="#_x0000_t75" style="width:431.95pt;height:363.95pt" o:ole="">
             <v:imagedata r:id="rId22" o:title=""/>
           </v:shape>
-          <o:OLEObject Type="Embed" ProgID="Visio.Drawing.11" ShapeID="_x0000_i1028" DrawAspect="Content" ObjectID="_1477053796" r:id="rId23"/>
+          <o:OLEObject Type="Embed" ProgID="Visio.Drawing.11" ShapeID="_x0000_i1028" DrawAspect="Content" ObjectID="_1477153296" r:id="rId23"/>
         </w:object>
       </w:r>
     </w:p>
@@ -7233,7 +7251,7 @@
           <v:shape id="_x0000_i1029" type="#_x0000_t75" style="width:431.95pt;height:518.5pt" o:ole="">
             <v:imagedata r:id="rId24" o:title=""/>
           </v:shape>
-          <o:OLEObject Type="Embed" ProgID="Visio.Drawing.11" ShapeID="_x0000_i1029" DrawAspect="Content" ObjectID="_1477053797" r:id="rId25"/>
+          <o:OLEObject Type="Embed" ProgID="Visio.Drawing.11" ShapeID="_x0000_i1029" DrawAspect="Content" ObjectID="_1477153297" r:id="rId25"/>
         </w:object>
       </w:r>
     </w:p>
@@ -7412,7 +7430,7 @@
           <v:shape id="_x0000_i1030" type="#_x0000_t75" style="width:431.95pt;height:346.45pt" o:ole="">
             <v:imagedata r:id="rId26" o:title=""/>
           </v:shape>
-          <o:OLEObject Type="Embed" ProgID="Visio.Drawing.11" ShapeID="_x0000_i1030" DrawAspect="Content" ObjectID="_1477053798" r:id="rId27"/>
+          <o:OLEObject Type="Embed" ProgID="Visio.Drawing.11" ShapeID="_x0000_i1030" DrawAspect="Content" ObjectID="_1477153298" r:id="rId27"/>
         </w:object>
       </w:r>
     </w:p>
@@ -7499,7 +7517,7 @@
           <v:shape id="_x0000_i1031" type="#_x0000_t75" style="width:431.95pt;height:231.55pt" o:ole="">
             <v:imagedata r:id="rId28" o:title=""/>
           </v:shape>
-          <o:OLEObject Type="Embed" ProgID="Visio.Drawing.11" ShapeID="_x0000_i1031" DrawAspect="Content" ObjectID="_1477053799" r:id="rId29"/>
+          <o:OLEObject Type="Embed" ProgID="Visio.Drawing.11" ShapeID="_x0000_i1031" DrawAspect="Content" ObjectID="_1477153299" r:id="rId29"/>
         </w:object>
       </w:r>
     </w:p>
@@ -7527,7 +7545,7 @@
         <w:pStyle w:val="Heading3"/>
       </w:pPr>
       <w:bookmarkStart w:id="38" w:name="_Toc354617422"/>
-      <w:bookmarkStart w:id="39" w:name="_Toc403298890"/>
+      <w:bookmarkStart w:id="39" w:name="_Toc403411387"/>
       <w:r>
         <w:t>2.4</w:t>
       </w:r>
@@ -7648,7 +7666,7 @@
           <w:lang w:eastAsia="zh-CN"/>
         </w:rPr>
         <w:drawing>
-          <wp:inline distT="0" distB="0" distL="0" distR="0" wp14:anchorId="0BDA7B98" wp14:editId="57C43934">
+          <wp:inline distT="0" distB="0" distL="0" distR="0" wp14:anchorId="13D59C25" wp14:editId="04D3E141">
             <wp:extent cx="2374900" cy="4800600"/>
             <wp:effectExtent l="0" t="0" r="6350" b="0"/>
             <wp:docPr id="12" name="Picture 12"/>
@@ -7828,7 +7846,7 @@
                 <w:lang w:eastAsia="zh-CN"/>
               </w:rPr>
               <w:drawing>
-                <wp:inline distT="0" distB="0" distL="0" distR="0" wp14:anchorId="1DD36891" wp14:editId="525F5300">
+                <wp:inline distT="0" distB="0" distL="0" distR="0" wp14:anchorId="4F753BBA" wp14:editId="5F81227D">
                   <wp:extent cx="1981200" cy="4210050"/>
                   <wp:effectExtent l="0" t="0" r="0" b="0"/>
                   <wp:docPr id="9" name="Picture 9"/>
@@ -7885,7 +7903,7 @@
                 <w:lang w:eastAsia="zh-CN"/>
               </w:rPr>
               <w:drawing>
-                <wp:inline distT="0" distB="0" distL="0" distR="0" wp14:anchorId="2DFFF60D" wp14:editId="4F8F1C66">
+                <wp:inline distT="0" distB="0" distL="0" distR="0" wp14:anchorId="78150008" wp14:editId="58AF1EF4">
                   <wp:extent cx="2019300" cy="6616700"/>
                   <wp:effectExtent l="0" t="0" r="0" b="0"/>
                   <wp:docPr id="10" name="Picture 10"/>
@@ -8010,7 +8028,7 @@
           <w:lang w:eastAsia="zh-CN"/>
         </w:rPr>
         <w:drawing>
-          <wp:inline distT="0" distB="0" distL="0" distR="0" wp14:anchorId="4041606D" wp14:editId="271D1A9A">
+          <wp:inline distT="0" distB="0" distL="0" distR="0" wp14:anchorId="51434DA2" wp14:editId="1E061546">
             <wp:extent cx="1807369" cy="3213100"/>
             <wp:effectExtent l="0" t="0" r="2540" b="6350"/>
             <wp:docPr id="13" name="Picture 13"/>
@@ -8060,7 +8078,7 @@
           <w:lang w:eastAsia="zh-CN"/>
         </w:rPr>
         <w:drawing>
-          <wp:inline distT="0" distB="0" distL="0" distR="0" wp14:anchorId="22925A18" wp14:editId="6396FD85">
+          <wp:inline distT="0" distB="0" distL="0" distR="0" wp14:anchorId="6A6AD49A" wp14:editId="1F6AFE4D">
             <wp:extent cx="1810940" cy="3219450"/>
             <wp:effectExtent l="0" t="0" r="0" b="0"/>
             <wp:docPr id="14" name="Picture 14"/>
@@ -8197,7 +8215,7 @@
           <w:lang w:eastAsia="zh-CN"/>
         </w:rPr>
         <w:drawing>
-          <wp:inline distT="0" distB="0" distL="0" distR="0" wp14:anchorId="3288B700" wp14:editId="41E1531E">
+          <wp:inline distT="0" distB="0" distL="0" distR="0" wp14:anchorId="66AA8818" wp14:editId="3733DC6F">
             <wp:extent cx="1810941" cy="3219450"/>
             <wp:effectExtent l="0" t="0" r="0" b="0"/>
             <wp:docPr id="17" name="Picture 17"/>
@@ -8247,7 +8265,7 @@
           <w:lang w:eastAsia="zh-CN"/>
         </w:rPr>
         <w:drawing>
-          <wp:inline distT="0" distB="0" distL="0" distR="0" wp14:anchorId="7C3E70C0" wp14:editId="02786134">
+          <wp:inline distT="0" distB="0" distL="0" distR="0" wp14:anchorId="5B9C4E63" wp14:editId="1678116C">
             <wp:extent cx="1809353" cy="3216628"/>
             <wp:effectExtent l="0" t="0" r="635" b="3175"/>
             <wp:docPr id="20" name="Picture 20"/>
@@ -8378,7 +8396,7 @@
           <w:lang w:eastAsia="zh-CN"/>
         </w:rPr>
         <w:drawing>
-          <wp:inline distT="0" distB="0" distL="0" distR="0" wp14:anchorId="5F35A722" wp14:editId="2859B9BE">
+          <wp:inline distT="0" distB="0" distL="0" distR="0" wp14:anchorId="17410D77" wp14:editId="35AE4EAB">
             <wp:extent cx="1807369" cy="3213099"/>
             <wp:effectExtent l="0" t="0" r="2540" b="6985"/>
             <wp:docPr id="25" name="Picture 25"/>
@@ -8428,7 +8446,7 @@
           <w:lang w:eastAsia="zh-CN"/>
         </w:rPr>
         <w:drawing>
-          <wp:inline distT="0" distB="0" distL="0" distR="0" wp14:anchorId="15377835" wp14:editId="0C0B35FD">
+          <wp:inline distT="0" distB="0" distL="0" distR="0" wp14:anchorId="7B0CD80D" wp14:editId="36C95413">
             <wp:extent cx="1808956" cy="3215923"/>
             <wp:effectExtent l="0" t="0" r="1270" b="3810"/>
             <wp:docPr id="706" name="Picture 706"/>
@@ -8526,7 +8544,7 @@
           <w:lang w:eastAsia="zh-CN"/>
         </w:rPr>
         <w:drawing>
-          <wp:inline distT="0" distB="0" distL="0" distR="0" wp14:anchorId="2522EF3F" wp14:editId="4841108A">
+          <wp:inline distT="0" distB="0" distL="0" distR="0" wp14:anchorId="64AB1F36" wp14:editId="13D9514E">
             <wp:extent cx="1809750" cy="3217334"/>
             <wp:effectExtent l="0" t="0" r="0" b="2540"/>
             <wp:docPr id="708" name="Picture 708"/>
@@ -8576,7 +8594,7 @@
           <w:lang w:eastAsia="zh-CN"/>
         </w:rPr>
         <w:drawing>
-          <wp:inline distT="0" distB="0" distL="0" distR="0" wp14:anchorId="03245102" wp14:editId="23446929">
+          <wp:inline distT="0" distB="0" distL="0" distR="0" wp14:anchorId="1310EC63" wp14:editId="0B495DA5">
             <wp:extent cx="1809750" cy="3217334"/>
             <wp:effectExtent l="0" t="0" r="0" b="2540"/>
             <wp:docPr id="31" name="Picture 31"/>
@@ -8662,7 +8680,7 @@
         <w:pStyle w:val="Heading2"/>
       </w:pPr>
       <w:bookmarkStart w:id="48" w:name="_Toc354617425"/>
-      <w:bookmarkStart w:id="49" w:name="_Toc403298891"/>
+      <w:bookmarkStart w:id="49" w:name="_Toc403411388"/>
       <w:r>
         <w:lastRenderedPageBreak/>
         <w:t xml:space="preserve">Chapter </w:t>
@@ -8680,7 +8698,7 @@
         <w:pStyle w:val="Heading3"/>
       </w:pPr>
       <w:bookmarkStart w:id="50" w:name="_Toc354617426"/>
-      <w:bookmarkStart w:id="51" w:name="_Toc403298892"/>
+      <w:bookmarkStart w:id="51" w:name="_Toc403411389"/>
       <w:r>
         <w:t>3.1</w:t>
       </w:r>
@@ -8996,7 +9014,7 @@
         <w:pStyle w:val="Heading9"/>
       </w:pPr>
       <w:bookmarkStart w:id="52" w:name="_Toc354617465"/>
-      <w:bookmarkStart w:id="53" w:name="_Toc403080503"/>
+      <w:bookmarkStart w:id="53" w:name="_Toc403411365"/>
       <w:proofErr w:type="gramStart"/>
       <w:r>
         <w:t>Table 3.1:</w:t>
@@ -9439,7 +9457,7 @@
           <v:shape id="_x0000_i1032" type="#_x0000_t75" style="width:148.35pt;height:184.4pt" o:ole="">
             <v:imagedata r:id="rId41" o:title=""/>
           </v:shape>
-          <o:OLEObject Type="Embed" ProgID="Visio.Drawing.11" ShapeID="_x0000_i1032" DrawAspect="Content" ObjectID="_1477053800" r:id="rId42"/>
+          <o:OLEObject Type="Embed" ProgID="Visio.Drawing.11" ShapeID="_x0000_i1032" DrawAspect="Content" ObjectID="_1477153300" r:id="rId42"/>
         </w:object>
       </w:r>
     </w:p>
@@ -11277,7 +11295,7 @@
       <w:pPr>
         <w:pStyle w:val="Heading9"/>
       </w:pPr>
-      <w:bookmarkStart w:id="58" w:name="_Toc403080504"/>
+      <w:bookmarkStart w:id="58" w:name="_Toc403411366"/>
       <w:proofErr w:type="gramStart"/>
       <w:r>
         <w:t>Table 3.2a:</w:t>
@@ -13944,7 +13962,7 @@
       <w:pPr>
         <w:pStyle w:val="Heading9"/>
       </w:pPr>
-      <w:bookmarkStart w:id="59" w:name="_Toc403080505"/>
+      <w:bookmarkStart w:id="59" w:name="_Toc403411367"/>
       <w:proofErr w:type="gramStart"/>
       <w:r>
         <w:t>Table 3.2b:</w:t>
@@ -17721,7 +17739,7 @@
       <w:pPr>
         <w:pStyle w:val="Heading9"/>
       </w:pPr>
-      <w:bookmarkStart w:id="60" w:name="_Toc403080506"/>
+      <w:bookmarkStart w:id="60" w:name="_Toc403411368"/>
       <w:r>
         <w:t>Table 3.</w:t>
       </w:r>
@@ -23584,7 +23602,7 @@
       <w:pPr>
         <w:pStyle w:val="Heading9"/>
       </w:pPr>
-      <w:bookmarkStart w:id="61" w:name="_Toc403080507"/>
+      <w:bookmarkStart w:id="61" w:name="_Toc403411369"/>
       <w:r>
         <w:t>Table 3.</w:t>
       </w:r>
@@ -25912,7 +25930,7 @@
       <w:pPr>
         <w:pStyle w:val="Heading9"/>
       </w:pPr>
-      <w:bookmarkStart w:id="62" w:name="_Toc403080508"/>
+      <w:bookmarkStart w:id="62" w:name="_Toc403411370"/>
       <w:r>
         <w:t>Table 3.5</w:t>
       </w:r>
@@ -25964,7 +25982,7 @@
         </w:rPr>
         <w:lastRenderedPageBreak/>
         <w:drawing>
-          <wp:inline distT="0" distB="0" distL="0" distR="0" wp14:anchorId="1282FC8D" wp14:editId="461F6F9C">
+          <wp:inline distT="0" distB="0" distL="0" distR="0" wp14:anchorId="189A47F4" wp14:editId="71C71A47">
             <wp:extent cx="3494882" cy="7050318"/>
             <wp:effectExtent l="0" t="0" r="0" b="0"/>
             <wp:docPr id="3" name="Picture 3"/>
@@ -26017,7 +26035,7 @@
       <w:pPr>
         <w:pStyle w:val="Heading9"/>
       </w:pPr>
-      <w:bookmarkStart w:id="63" w:name="_Toc403080509"/>
+      <w:bookmarkStart w:id="63" w:name="_Toc403411371"/>
       <w:r>
         <w:t>Table 3.6</w:t>
       </w:r>
@@ -26281,12 +26299,7 @@
         <w:t xml:space="preserve"> be easily expanded and modified to include different tables for male and female if </w:t>
       </w:r>
       <w:r>
-        <w:t>nee</w:t>
-      </w:r>
-      <w:bookmarkStart w:id="64" w:name="_GoBack"/>
-      <w:bookmarkEnd w:id="64"/>
-      <w:r>
-        <w:t>ded down the road</w:t>
+        <w:t>needed down the road</w:t>
       </w:r>
       <w:r>
         <w:t>.</w:t>
@@ -30894,8 +30907,9 @@
     </w:tbl>
     <w:p>
       <w:pPr>
-        <w:pStyle w:val="text"/>
-      </w:pPr>
+        <w:pStyle w:val="Heading9"/>
+      </w:pPr>
+      <w:bookmarkStart w:id="64" w:name="_Toc403411372"/>
       <w:r>
         <w:t>Table 3.7:</w:t>
       </w:r>
@@ -30903,6 +30917,7 @@
         <w:tab/>
         <w:t>Color Matching score table for male and female.</w:t>
       </w:r>
+      <w:bookmarkEnd w:id="64"/>
     </w:p>
     <w:tbl>
       <w:tblPr>
@@ -35639,7 +35654,16 @@
       </w:r>
       <w:r>
         <w:tab/>
-        <w:t>Color Matching score table for male and female.</w:t>
+        <w:t>Color Matching score table for male and female</w:t>
+      </w:r>
+      <w:r>
+        <w:t xml:space="preserve"> (cont</w:t>
+      </w:r>
+      <w:r>
+        <w:t>.</w:t>
+      </w:r>
+      <w:r>
+        <w:t>).</w:t>
       </w:r>
     </w:p>
     <w:tbl>
@@ -40229,11 +40253,11 @@
         </w:tc>
       </w:tr>
     </w:tbl>
-    <w:p>
-      <w:pPr>
-        <w:pStyle w:val="Heading9"/>
-      </w:pPr>
-      <w:bookmarkStart w:id="65" w:name="_Toc403080510"/>
+    <w:p/>
+    <w:p>
+      <w:r>
+        <w:tab/>
+      </w:r>
       <w:r>
         <w:t>Table 3.</w:t>
       </w:r>
@@ -40245,9 +40269,17 @@
       </w:r>
       <w:r>
         <w:tab/>
-        <w:t>Color Matching score table for male and female.</w:t>
-      </w:r>
-      <w:bookmarkEnd w:id="65"/>
+        <w:t>Color Matching score table for male and female</w:t>
+      </w:r>
+      <w:r>
+        <w:t xml:space="preserve"> (cont</w:t>
+      </w:r>
+      <w:r>
+        <w:t>.</w:t>
+      </w:r>
+      <w:r>
+        <w:t>).</w:t>
+      </w:r>
     </w:p>
     <w:p>
       <w:pPr>
@@ -40346,8 +40378,8 @@
       <w:pPr>
         <w:pStyle w:val="Heading3"/>
       </w:pPr>
-      <w:bookmarkStart w:id="66" w:name="_Toc354617435"/>
-      <w:bookmarkStart w:id="67" w:name="_Toc403298893"/>
+      <w:bookmarkStart w:id="65" w:name="_Toc354617435"/>
+      <w:bookmarkStart w:id="66" w:name="_Toc403411390"/>
       <w:r>
         <w:t>3.2</w:t>
       </w:r>
@@ -40355,8 +40387,8 @@
         <w:tab/>
         <w:t>Architecture</w:t>
       </w:r>
+      <w:bookmarkEnd w:id="65"/>
       <w:bookmarkEnd w:id="66"/>
-      <w:bookmarkEnd w:id="67"/>
     </w:p>
     <w:p>
       <w:pPr>
@@ -40403,7 +40435,7 @@
           <v:shape id="_x0000_i1033" type="#_x0000_t75" style="width:288.15pt;height:314.85pt" o:ole="">
             <v:imagedata r:id="rId44" o:title=""/>
           </v:shape>
-          <o:OLEObject Type="Embed" ProgID="Visio.Drawing.11" ShapeID="_x0000_i1033" DrawAspect="Content" ObjectID="_1477053801" r:id="rId45"/>
+          <o:OLEObject Type="Embed" ProgID="Visio.Drawing.11" ShapeID="_x0000_i1033" DrawAspect="Content" ObjectID="_1477153301" r:id="rId45"/>
         </w:object>
       </w:r>
     </w:p>
@@ -40411,8 +40443,8 @@
       <w:pPr>
         <w:pStyle w:val="Heading8"/>
       </w:pPr>
-      <w:bookmarkStart w:id="68" w:name="_Toc355221568"/>
-      <w:bookmarkStart w:id="69" w:name="_Toc403080407"/>
+      <w:bookmarkStart w:id="67" w:name="_Toc355221568"/>
+      <w:bookmarkStart w:id="68" w:name="_Toc403080407"/>
       <w:r>
         <w:t>Figure 3.2:</w:t>
       </w:r>
@@ -40427,46 +40459,46 @@
       <w:r>
         <w:t xml:space="preserve"> top-level architecture.</w:t>
       </w:r>
+      <w:bookmarkEnd w:id="67"/>
       <w:bookmarkEnd w:id="68"/>
+    </w:p>
+    <w:p>
+      <w:pPr>
+        <w:pStyle w:val="Heading4"/>
+      </w:pPr>
+      <w:bookmarkStart w:id="69" w:name="_Toc354617436"/>
+      <w:r>
+        <w:t>3.2.1</w:t>
+      </w:r>
+      <w:r>
+        <w:tab/>
+      </w:r>
       <w:bookmarkEnd w:id="69"/>
+      <w:r>
+        <w:t>Core</w:t>
+      </w:r>
+    </w:p>
+    <w:p>
+      <w:pPr>
+        <w:pStyle w:val="text"/>
+      </w:pPr>
+      <w:r>
+        <w:t xml:space="preserve">The core code includes common classes, common interfaces, helper classes, </w:t>
+      </w:r>
+      <w:proofErr w:type="spellStart"/>
+      <w:r>
+        <w:t>enum</w:t>
+      </w:r>
+      <w:proofErr w:type="spellEnd"/>
+      <w:r>
+        <w:t xml:space="preserve"> classes that are used to glue different layers together. The purpose of this layer is to connect different layers through common interfaces and features so that upper layers can work seamlessly with the information of the lower layers. </w:t>
+      </w:r>
     </w:p>
     <w:p>
       <w:pPr>
         <w:pStyle w:val="Heading4"/>
       </w:pPr>
-      <w:bookmarkStart w:id="70" w:name="_Toc354617436"/>
-      <w:r>
-        <w:t>3.2.1</w:t>
-      </w:r>
-      <w:r>
-        <w:tab/>
-      </w:r>
-      <w:bookmarkEnd w:id="70"/>
-      <w:r>
-        <w:t>Core</w:t>
-      </w:r>
-    </w:p>
-    <w:p>
-      <w:pPr>
-        <w:pStyle w:val="text"/>
-      </w:pPr>
-      <w:r>
-        <w:t xml:space="preserve">The core code includes common classes, common interfaces, helper classes, </w:t>
-      </w:r>
-      <w:proofErr w:type="spellStart"/>
-      <w:r>
-        <w:t>enum</w:t>
-      </w:r>
-      <w:proofErr w:type="spellEnd"/>
-      <w:r>
-        <w:t xml:space="preserve"> classes that are used to glue different layers together. The purpose of this layer is to connect different layers through common interfaces and features so that upper layers can work seamlessly with the information of the lower layers. </w:t>
-      </w:r>
-    </w:p>
-    <w:p>
-      <w:pPr>
-        <w:pStyle w:val="Heading4"/>
-      </w:pPr>
-      <w:bookmarkStart w:id="71" w:name="_Toc354617440"/>
+      <w:bookmarkStart w:id="70" w:name="_Toc354617440"/>
       <w:r>
         <w:t>3.2.2</w:t>
       </w:r>
@@ -40474,7 +40506,7 @@
         <w:tab/>
         <w:t>Presentation layer</w:t>
       </w:r>
-      <w:bookmarkEnd w:id="71"/>
+      <w:bookmarkEnd w:id="70"/>
       <w:r>
         <w:t xml:space="preserve"> </w:t>
       </w:r>
@@ -40638,7 +40670,7 @@
       <w:pPr>
         <w:pStyle w:val="Heading4"/>
       </w:pPr>
-      <w:bookmarkStart w:id="72" w:name="_Toc354617441"/>
+      <w:bookmarkStart w:id="71" w:name="_Toc354617441"/>
       <w:r>
         <w:t>3.2.3</w:t>
       </w:r>
@@ -40646,43 +40678,43 @@
         <w:tab/>
         <w:t>Application layer</w:t>
       </w:r>
+      <w:bookmarkEnd w:id="71"/>
+    </w:p>
+    <w:p>
+      <w:pPr>
+        <w:pStyle w:val="text"/>
+      </w:pPr>
+      <w:r>
+        <w:t>The application layer consists of all the services employed in this app, including weather service, location service, and clothes matching service. The purpose of this layer is to implement application logic and provide all the features of the app including organizing user’s closet, programmatically suggest</w:t>
+      </w:r>
+      <w:r>
+        <w:t>ing</w:t>
+      </w:r>
+      <w:r>
+        <w:t xml:space="preserve"> outfits, keep</w:t>
+      </w:r>
+      <w:r>
+        <w:t>ing</w:t>
+      </w:r>
+      <w:r>
+        <w:t xml:space="preserve"> track of outfit history, and managing laundry bag.</w:t>
+      </w:r>
+      <w:r>
+        <w:t xml:space="preserve"> This layer contains most of backend work that we implemented ourselves to send HTTP request and parse HTTP response from weather and location services, to run our matching algorithm, and to interface with the UI layer above and the data layer below.</w:t>
+      </w:r>
+    </w:p>
+    <w:p>
+      <w:pPr>
+        <w:pStyle w:val="Heading4"/>
+      </w:pPr>
+      <w:bookmarkStart w:id="72" w:name="_Toc354617442"/>
+      <w:r>
+        <w:t>3.2.4</w:t>
+      </w:r>
+      <w:r>
+        <w:tab/>
+      </w:r>
       <w:bookmarkEnd w:id="72"/>
-    </w:p>
-    <w:p>
-      <w:pPr>
-        <w:pStyle w:val="text"/>
-      </w:pPr>
-      <w:r>
-        <w:t>The application layer consists of all the services employed in this app, including weather service, location service, and clothes matching service. The purpose of this layer is to implement application logic and provide all the features of the app including organizing user’s closet, programmatically suggest</w:t>
-      </w:r>
-      <w:r>
-        <w:t>ing</w:t>
-      </w:r>
-      <w:r>
-        <w:t xml:space="preserve"> outfits, keep</w:t>
-      </w:r>
-      <w:r>
-        <w:t>ing</w:t>
-      </w:r>
-      <w:r>
-        <w:t xml:space="preserve"> track of outfit history, and managing laundry bag.</w:t>
-      </w:r>
-      <w:r>
-        <w:t xml:space="preserve"> This layer contains most of backend work that we implemented ourselves to send HTTP request and parse HTTP response from weather and location services, to run our matching algorithm, and to interface with the UI layer above and the data layer below.</w:t>
-      </w:r>
-    </w:p>
-    <w:p>
-      <w:pPr>
-        <w:pStyle w:val="Heading4"/>
-      </w:pPr>
-      <w:bookmarkStart w:id="73" w:name="_Toc354617442"/>
-      <w:r>
-        <w:t>3.2.4</w:t>
-      </w:r>
-      <w:r>
-        <w:tab/>
-      </w:r>
-      <w:bookmarkEnd w:id="73"/>
       <w:r>
         <w:t>Data layer</w:t>
       </w:r>
@@ -40723,7 +40755,7 @@
           <v:shape id="_x0000_i1034" type="#_x0000_t75" style="width:313.15pt;height:237.25pt" o:ole="">
             <v:imagedata r:id="rId46" o:title=""/>
           </v:shape>
-          <o:OLEObject Type="Embed" ProgID="Visio.Drawing.11" ShapeID="_x0000_i1034" DrawAspect="Content" ObjectID="_1477053802" r:id="rId47"/>
+          <o:OLEObject Type="Embed" ProgID="Visio.Drawing.11" ShapeID="_x0000_i1034" DrawAspect="Content" ObjectID="_1477153302" r:id="rId47"/>
         </w:object>
       </w:r>
     </w:p>
@@ -40735,7 +40767,7 @@
           <w:lang w:eastAsia="zh-CN"/>
         </w:rPr>
       </w:pPr>
-      <w:bookmarkStart w:id="74" w:name="_Toc403080408"/>
+      <w:bookmarkStart w:id="73" w:name="_Toc403080408"/>
       <w:r>
         <w:t>Figure 3.3a:</w:t>
       </w:r>
@@ -40743,7 +40775,7 @@
         <w:tab/>
         <w:t>Database tables populated during run time.</w:t>
       </w:r>
-      <w:bookmarkEnd w:id="74"/>
+      <w:bookmarkEnd w:id="73"/>
     </w:p>
     <w:p>
       <w:pPr>
@@ -40755,7 +40787,7 @@
           <v:shape id="_x0000_i1035" type="#_x0000_t75" style="width:432.2pt;height:208.25pt" o:ole="">
             <v:imagedata r:id="rId48" o:title=""/>
           </v:shape>
-          <o:OLEObject Type="Embed" ProgID="Visio.Drawing.11" ShapeID="_x0000_i1035" DrawAspect="Content" ObjectID="_1477053803" r:id="rId49"/>
+          <o:OLEObject Type="Embed" ProgID="Visio.Drawing.11" ShapeID="_x0000_i1035" DrawAspect="Content" ObjectID="_1477153303" r:id="rId49"/>
         </w:object>
       </w:r>
     </w:p>
@@ -40763,8 +40795,8 @@
       <w:pPr>
         <w:pStyle w:val="Heading8"/>
       </w:pPr>
-      <w:bookmarkStart w:id="75" w:name="_Toc355221573"/>
-      <w:bookmarkStart w:id="76" w:name="_Toc403080409"/>
+      <w:bookmarkStart w:id="74" w:name="_Toc355221573"/>
+      <w:bookmarkStart w:id="75" w:name="_Toc403080409"/>
       <w:r>
         <w:t>Figure 3.3</w:t>
       </w:r>
@@ -40784,14 +40816,14 @@
       <w:r>
         <w:t>.</w:t>
       </w:r>
+      <w:bookmarkEnd w:id="74"/>
       <w:bookmarkEnd w:id="75"/>
-      <w:bookmarkEnd w:id="76"/>
     </w:p>
     <w:p>
       <w:pPr>
         <w:pStyle w:val="Heading4"/>
       </w:pPr>
-      <w:bookmarkStart w:id="77" w:name="_Toc354617443"/>
+      <w:bookmarkStart w:id="76" w:name="_Toc354617443"/>
       <w:r>
         <w:t>3.2.5</w:t>
       </w:r>
@@ -40841,7 +40873,7 @@
           <v:shape id="_x0000_i1036" type="#_x0000_t75" style="width:431.65pt;height:164.2pt" o:ole="">
             <v:imagedata r:id="rId50" o:title=""/>
           </v:shape>
-          <o:OLEObject Type="Embed" ProgID="Visio.Drawing.11" ShapeID="_x0000_i1036" DrawAspect="Content" ObjectID="_1477053804" r:id="rId51"/>
+          <o:OLEObject Type="Embed" ProgID="Visio.Drawing.11" ShapeID="_x0000_i1036" DrawAspect="Content" ObjectID="_1477153304" r:id="rId51"/>
         </w:object>
       </w:r>
     </w:p>
@@ -40849,7 +40881,7 @@
       <w:pPr>
         <w:pStyle w:val="Heading8"/>
       </w:pPr>
-      <w:bookmarkStart w:id="78" w:name="_Toc403080410"/>
+      <w:bookmarkStart w:id="77" w:name="_Toc403080410"/>
       <w:r>
         <w:t>Figure 3.4:</w:t>
       </w:r>
@@ -40857,7 +40889,7 @@
         <w:tab/>
         <w:t>Factory Method Pattern for storage.</w:t>
       </w:r>
-      <w:bookmarkEnd w:id="78"/>
+      <w:bookmarkEnd w:id="77"/>
     </w:p>
     <w:p>
       <w:pPr>
@@ -40962,7 +40994,7 @@
         </w:rPr>
         <w:lastRenderedPageBreak/>
         <w:drawing>
-          <wp:inline distT="0" distB="0" distL="0" distR="0">
+          <wp:inline distT="0" distB="0" distL="0" distR="0" wp14:anchorId="7E48104C" wp14:editId="2DA63337">
             <wp:extent cx="5078799" cy="1192695"/>
             <wp:effectExtent l="0" t="0" r="7620" b="7620"/>
             <wp:docPr id="18" name="Picture 18"/>
@@ -41019,7 +41051,7 @@
           <w:lang w:eastAsia="zh-CN"/>
         </w:rPr>
       </w:pPr>
-      <w:bookmarkStart w:id="79" w:name="_Toc403080411"/>
+      <w:bookmarkStart w:id="78" w:name="_Toc403080411"/>
       <w:r>
         <w:t>Figure 3.5:</w:t>
       </w:r>
@@ -41042,7 +41074,7 @@
       <w:r>
         <w:t xml:space="preserve"> classes of Abstract Factory Pattern applied in Clothes Matching service.</w:t>
       </w:r>
-      <w:bookmarkEnd w:id="79"/>
+      <w:bookmarkEnd w:id="78"/>
     </w:p>
     <w:p>
       <w:r>
@@ -41051,7 +41083,7 @@
           <w:lang w:eastAsia="zh-CN"/>
         </w:rPr>
         <w:drawing>
-          <wp:inline distT="0" distB="0" distL="0" distR="0">
+          <wp:inline distT="0" distB="0" distL="0" distR="0" wp14:anchorId="5C078558" wp14:editId="27935BEF">
             <wp:extent cx="5486400" cy="4890135"/>
             <wp:effectExtent l="0" t="0" r="0" b="5715"/>
             <wp:docPr id="15" name="Picture 15"/>
@@ -41104,7 +41136,7 @@
       <w:pPr>
         <w:pStyle w:val="Heading8"/>
       </w:pPr>
-      <w:bookmarkStart w:id="80" w:name="_Toc403080412"/>
+      <w:bookmarkStart w:id="79" w:name="_Toc403080412"/>
       <w:r>
         <w:t>Figure 3.6:</w:t>
       </w:r>
@@ -41151,7 +41183,7 @@
       <w:r>
         <w:t xml:space="preserve"> classes).</w:t>
       </w:r>
-      <w:bookmarkEnd w:id="80"/>
+      <w:bookmarkEnd w:id="79"/>
     </w:p>
     <w:p>
       <w:pPr>
@@ -41243,7 +41275,7 @@
       <w:pPr>
         <w:pStyle w:val="Heading3"/>
       </w:pPr>
-      <w:bookmarkStart w:id="81" w:name="_Toc403298894"/>
+      <w:bookmarkStart w:id="80" w:name="_Toc403411391"/>
       <w:r>
         <w:t>3.3</w:t>
       </w:r>
@@ -41251,8 +41283,8 @@
         <w:tab/>
         <w:t>Class diagrams</w:t>
       </w:r>
-      <w:bookmarkEnd w:id="77"/>
-      <w:bookmarkEnd w:id="81"/>
+      <w:bookmarkEnd w:id="76"/>
+      <w:bookmarkEnd w:id="80"/>
     </w:p>
     <w:p>
       <w:pPr>
@@ -41320,7 +41352,7 @@
         </w:rPr>
         <w:lastRenderedPageBreak/>
         <w:drawing>
-          <wp:inline distT="0" distB="0" distL="0" distR="0" wp14:anchorId="35B7587C" wp14:editId="55CA6BE8">
+          <wp:inline distT="0" distB="0" distL="0" distR="0" wp14:anchorId="5B3AA6EE" wp14:editId="7422E0C2">
             <wp:extent cx="5495027" cy="6271404"/>
             <wp:effectExtent l="0" t="0" r="0" b="0"/>
             <wp:docPr id="26" name="Picture 26"/>
@@ -41377,8 +41409,10 @@
           <w:sz w:val="28"/>
         </w:rPr>
       </w:pPr>
-      <w:bookmarkStart w:id="82" w:name="_Toc355221574"/>
-      <w:bookmarkStart w:id="83" w:name="_Toc403080413"/>
+      <w:bookmarkStart w:id="81" w:name="_Toc355221574"/>
+      <w:bookmarkStart w:id="82" w:name="_Toc403080413"/>
+      <w:bookmarkStart w:id="83" w:name="_GoBack"/>
+      <w:bookmarkEnd w:id="83"/>
       <w:r>
         <w:t>Figure 3.</w:t>
       </w:r>
@@ -41399,15 +41433,15 @@
       <w:r>
         <w:t xml:space="preserve"> class diagram.</w:t>
       </w:r>
+      <w:bookmarkEnd w:id="81"/>
       <w:bookmarkEnd w:id="82"/>
-      <w:bookmarkEnd w:id="83"/>
     </w:p>
     <w:p>
       <w:pPr>
         <w:pStyle w:val="Heading2"/>
       </w:pPr>
       <w:bookmarkStart w:id="84" w:name="_Toc354617444"/>
-      <w:bookmarkStart w:id="85" w:name="_Toc403298895"/>
+      <w:bookmarkStart w:id="85" w:name="_Toc403411392"/>
       <w:r>
         <w:lastRenderedPageBreak/>
         <w:t xml:space="preserve">Chapter </w:t>
@@ -41484,7 +41518,7 @@
         <w:pStyle w:val="Heading3"/>
       </w:pPr>
       <w:bookmarkStart w:id="86" w:name="_Toc354617445"/>
-      <w:bookmarkStart w:id="87" w:name="_Toc403298896"/>
+      <w:bookmarkStart w:id="87" w:name="_Toc403411393"/>
       <w:r>
         <w:t>4.1</w:t>
       </w:r>
@@ -41759,7 +41793,7 @@
         <w:pStyle w:val="Heading3"/>
       </w:pPr>
       <w:bookmarkStart w:id="88" w:name="_Toc354617446"/>
-      <w:bookmarkStart w:id="89" w:name="_Toc403298897"/>
+      <w:bookmarkStart w:id="89" w:name="_Toc403411394"/>
       <w:r>
         <w:t>4.2</w:t>
       </w:r>
@@ -41823,7 +41857,7 @@
         <w:pStyle w:val="Heading3"/>
       </w:pPr>
       <w:bookmarkStart w:id="90" w:name="_Toc354617447"/>
-      <w:bookmarkStart w:id="91" w:name="_Toc403298898"/>
+      <w:bookmarkStart w:id="91" w:name="_Toc403411395"/>
       <w:r>
         <w:lastRenderedPageBreak/>
         <w:t>4.3</w:t>
@@ -41939,7 +41973,7 @@
       <w:pPr>
         <w:pStyle w:val="Heading3"/>
       </w:pPr>
-      <w:bookmarkStart w:id="92" w:name="_Toc403298899"/>
+      <w:bookmarkStart w:id="92" w:name="_Toc403411396"/>
       <w:r>
         <w:t>4.4</w:t>
       </w:r>
@@ -42026,7 +42060,7 @@
                 <w:lang w:eastAsia="zh-CN"/>
               </w:rPr>
               <w:drawing>
-                <wp:inline distT="0" distB="0" distL="0" distR="0" wp14:anchorId="0D6D62D7" wp14:editId="38759CBC">
+                <wp:inline distT="0" distB="0" distL="0" distR="0" wp14:anchorId="79156CAE" wp14:editId="45F7594E">
                   <wp:extent cx="2374900" cy="4222043"/>
                   <wp:effectExtent l="0" t="0" r="6350" b="7620"/>
                   <wp:docPr id="6" name="Picture 6"/>
@@ -42083,7 +42117,7 @@
                 <w:lang w:eastAsia="zh-CN"/>
               </w:rPr>
               <w:drawing>
-                <wp:inline distT="0" distB="0" distL="0" distR="0" wp14:anchorId="130AAED8" wp14:editId="1BE24014">
+                <wp:inline distT="0" distB="0" distL="0" distR="0" wp14:anchorId="3D29D62F" wp14:editId="090AA28B">
                   <wp:extent cx="2375297" cy="4222750"/>
                   <wp:effectExtent l="0" t="0" r="6350" b="6350"/>
                   <wp:docPr id="7" name="Picture 7"/>
@@ -42210,7 +42244,7 @@
           <w:lang w:eastAsia="zh-CN"/>
         </w:rPr>
         <w:drawing>
-          <wp:inline distT="0" distB="0" distL="0" distR="0" wp14:anchorId="51C10E2A" wp14:editId="7649455C">
+          <wp:inline distT="0" distB="0" distL="0" distR="0" wp14:anchorId="780A5D53" wp14:editId="40AB2726">
             <wp:extent cx="1807369" cy="3213100"/>
             <wp:effectExtent l="0" t="0" r="2540" b="6350"/>
             <wp:docPr id="16" name="Picture 16"/>
@@ -42260,7 +42294,7 @@
           <w:lang w:eastAsia="zh-CN"/>
         </w:rPr>
         <w:drawing>
-          <wp:inline distT="0" distB="0" distL="0" distR="0" wp14:anchorId="73F6CE09" wp14:editId="5E4B1399">
+          <wp:inline distT="0" distB="0" distL="0" distR="0" wp14:anchorId="0109A929" wp14:editId="6AAB40E4">
             <wp:extent cx="1807763" cy="3213801"/>
             <wp:effectExtent l="0" t="0" r="2540" b="5715"/>
             <wp:docPr id="1" name="Picture 1"/>
@@ -42339,7 +42373,7 @@
           <w:lang w:eastAsia="zh-CN"/>
         </w:rPr>
         <w:drawing>
-          <wp:inline distT="0" distB="0" distL="0" distR="0" wp14:anchorId="013BB6D1" wp14:editId="6AE1286B">
+          <wp:inline distT="0" distB="0" distL="0" distR="0" wp14:anchorId="46E5511B" wp14:editId="66655BC9">
             <wp:extent cx="1789181" cy="3180766"/>
             <wp:effectExtent l="0" t="0" r="1905" b="635"/>
             <wp:docPr id="5" name="Picture 5"/>
@@ -42389,7 +42423,7 @@
           <w:lang w:eastAsia="zh-CN"/>
         </w:rPr>
         <w:drawing>
-          <wp:inline distT="0" distB="0" distL="0" distR="0" wp14:anchorId="5AD88F6D" wp14:editId="410325E2">
+          <wp:inline distT="0" distB="0" distL="0" distR="0" wp14:anchorId="597F2C33" wp14:editId="7ECF75DE">
             <wp:extent cx="1789509" cy="3181350"/>
             <wp:effectExtent l="0" t="0" r="1270" b="0"/>
             <wp:docPr id="23" name="Picture 23"/>
@@ -42476,7 +42510,7 @@
           <w:lang w:eastAsia="zh-CN"/>
         </w:rPr>
         <w:drawing>
-          <wp:inline distT="0" distB="0" distL="0" distR="0" wp14:anchorId="30D12E69" wp14:editId="63EE4DC8">
+          <wp:inline distT="0" distB="0" distL="0" distR="0" wp14:anchorId="77E9C194" wp14:editId="5DB4353D">
             <wp:extent cx="1810217" cy="3218164"/>
             <wp:effectExtent l="0" t="0" r="0" b="1905"/>
             <wp:docPr id="11" name="Picture 11"/>
@@ -42526,7 +42560,7 @@
           <w:lang w:eastAsia="zh-CN"/>
         </w:rPr>
         <w:drawing>
-          <wp:inline distT="0" distB="0" distL="0" distR="0" wp14:anchorId="482AD11D" wp14:editId="2DA52F1C">
+          <wp:inline distT="0" distB="0" distL="0" distR="0" wp14:anchorId="656B4358" wp14:editId="5F036D2B">
             <wp:extent cx="1810941" cy="3219450"/>
             <wp:effectExtent l="0" t="0" r="0" b="0"/>
             <wp:docPr id="28" name="Picture 28"/>
@@ -42618,7 +42652,7 @@
           <w:lang w:eastAsia="zh-CN"/>
         </w:rPr>
         <w:drawing>
-          <wp:inline distT="0" distB="0" distL="0" distR="0" wp14:anchorId="350D1C64" wp14:editId="5306EC4A">
+          <wp:inline distT="0" distB="0" distL="0" distR="0" wp14:anchorId="21800189" wp14:editId="46C7A25C">
             <wp:extent cx="1808113" cy="3214424"/>
             <wp:effectExtent l="0" t="0" r="1905" b="5080"/>
             <wp:docPr id="21" name="Picture 21"/>
@@ -42668,7 +42702,7 @@
           <w:lang w:eastAsia="zh-CN"/>
         </w:rPr>
         <w:drawing>
-          <wp:inline distT="0" distB="0" distL="0" distR="0" wp14:anchorId="4BA3A30E" wp14:editId="5FB3378F">
+          <wp:inline distT="0" distB="0" distL="0" distR="0" wp14:anchorId="73AC8919" wp14:editId="3D147094">
             <wp:extent cx="1811269" cy="3220034"/>
             <wp:effectExtent l="0" t="0" r="0" b="0"/>
             <wp:docPr id="19" name="Picture 19"/>
@@ -42742,7 +42776,7 @@
         <w:pStyle w:val="Heading3"/>
       </w:pPr>
       <w:bookmarkStart w:id="98" w:name="_Toc354617448"/>
-      <w:bookmarkStart w:id="99" w:name="_Toc403298900"/>
+      <w:bookmarkStart w:id="99" w:name="_Toc403411397"/>
       <w:r>
         <w:t>4.</w:t>
       </w:r>
@@ -42955,7 +42989,7 @@
         <w:pStyle w:val="Heading9"/>
       </w:pPr>
       <w:bookmarkStart w:id="100" w:name="_Toc354617467"/>
-      <w:bookmarkStart w:id="101" w:name="_Toc403080511"/>
+      <w:bookmarkStart w:id="101" w:name="_Toc403411373"/>
       <w:proofErr w:type="gramStart"/>
       <w:r>
         <w:t>Table 4.1:</w:t>
@@ -43110,7 +43144,7 @@
         </w:rPr>
         <w:lastRenderedPageBreak/>
         <w:drawing>
-          <wp:inline distT="0" distB="0" distL="0" distR="0" wp14:anchorId="7967633B" wp14:editId="0E56B90F">
+          <wp:inline distT="0" distB="0" distL="0" distR="0" wp14:anchorId="2A3C633F" wp14:editId="69B83A02">
             <wp:extent cx="5503716" cy="5472752"/>
             <wp:effectExtent l="0" t="0" r="1905" b="0"/>
             <wp:docPr id="711" name="Picture 711"/>
@@ -43223,7 +43257,7 @@
         </w:rPr>
         <w:lastRenderedPageBreak/>
         <w:drawing>
-          <wp:inline distT="0" distB="0" distL="0" distR="0" wp14:anchorId="30063A35" wp14:editId="79F3E136">
+          <wp:inline distT="0" distB="0" distL="0" distR="0" wp14:anchorId="5B963B90" wp14:editId="2D77DF2D">
             <wp:extent cx="2667711" cy="4742597"/>
             <wp:effectExtent l="0" t="0" r="0" b="1270"/>
             <wp:docPr id="8" name="Picture 8"/>
@@ -43284,7 +43318,7 @@
         <w:pStyle w:val="Heading3"/>
       </w:pPr>
       <w:bookmarkStart w:id="105" w:name="_Toc354617449"/>
-      <w:bookmarkStart w:id="106" w:name="_Toc403298901"/>
+      <w:bookmarkStart w:id="106" w:name="_Toc403411398"/>
       <w:r>
         <w:t>4.6</w:t>
       </w:r>
@@ -43772,7 +43806,7 @@
         <w:pStyle w:val="Heading2"/>
       </w:pPr>
       <w:bookmarkStart w:id="107" w:name="_Toc354617450"/>
-      <w:bookmarkStart w:id="108" w:name="_Toc403298902"/>
+      <w:bookmarkStart w:id="108" w:name="_Toc403411399"/>
       <w:r>
         <w:lastRenderedPageBreak/>
         <w:t xml:space="preserve">Chapter </w:t>
@@ -43790,7 +43824,7 @@
         <w:pStyle w:val="Heading3"/>
       </w:pPr>
       <w:bookmarkStart w:id="109" w:name="_Toc354617451"/>
-      <w:bookmarkStart w:id="110" w:name="_Toc403298903"/>
+      <w:bookmarkStart w:id="110" w:name="_Toc403411400"/>
       <w:r>
         <w:t>5.1</w:t>
       </w:r>
@@ -43908,7 +43942,7 @@
         <w:pStyle w:val="Heading3"/>
       </w:pPr>
       <w:bookmarkStart w:id="111" w:name="_Toc354617452"/>
-      <w:bookmarkStart w:id="112" w:name="_Toc403298904"/>
+      <w:bookmarkStart w:id="112" w:name="_Toc403411401"/>
       <w:r>
         <w:lastRenderedPageBreak/>
         <w:t>5.2</w:t>
@@ -44100,7 +44134,7 @@
         <w:pStyle w:val="Heading3"/>
       </w:pPr>
       <w:bookmarkStart w:id="116" w:name="_Toc354617456"/>
-      <w:bookmarkStart w:id="117" w:name="_Toc403298905"/>
+      <w:bookmarkStart w:id="117" w:name="_Toc403411402"/>
       <w:r>
         <w:t>5.3</w:t>
       </w:r>
@@ -44316,7 +44350,7 @@
         <w:pStyle w:val="Heading2"/>
       </w:pPr>
       <w:bookmarkStart w:id="122" w:name="_Toc354617463"/>
-      <w:bookmarkStart w:id="123" w:name="_Toc403298906"/>
+      <w:bookmarkStart w:id="123" w:name="_Toc403411403"/>
       <w:r>
         <w:lastRenderedPageBreak/>
         <w:t>References</w:t>
@@ -45108,7 +45142,7 @@
         <w:rStyle w:val="PageNumber"/>
         <w:noProof/>
       </w:rPr>
-      <w:t>ix</w:t>
+      <w:t>x</w:t>
     </w:r>
     <w:r>
       <w:rPr>
@@ -45159,7 +45193,7 @@
         <w:rStyle w:val="PageNumber"/>
         <w:noProof/>
       </w:rPr>
-      <w:t>33</w:t>
+      <w:t>41</w:t>
     </w:r>
     <w:r>
       <w:rPr>
@@ -45248,7 +45282,7 @@
         <v:path o:extrusionok="f" gradientshapeok="t" o:connecttype="rect"/>
         <o:lock v:ext="edit" aspectratio="t"/>
       </v:shapetype>
-      <v:shape id="_x0000_i1030" type="#_x0000_t75" style="width:45.75pt;height:20.25pt;visibility:visible;mso-wrap-style:square" o:bullet="t">
+      <v:shape id="_x0000_i1044" type="#_x0000_t75" style="width:45.75pt;height:20.25pt;visibility:visible;mso-wrap-style:square" o:bullet="t">
         <v:imagedata r:id="rId1" o:title=""/>
       </v:shape>
     </w:pict>
@@ -50180,7 +50214,7 @@
 </file>
 
 <file path=customXml/itemProps1.xml><?xml version="1.0" encoding="utf-8"?>
-<ds:datastoreItem xmlns:ds="http://schemas.openxmlformats.org/officeDocument/2006/customXml" ds:itemID="{849AB9CE-890A-4911-AE70-E1794309C9A0}">
+<ds:datastoreItem xmlns:ds="http://schemas.openxmlformats.org/officeDocument/2006/customXml" ds:itemID="{CA726BA5-755A-4743-9FA0-85DE6FF09D19}">
   <ds:schemaRefs>
     <ds:schemaRef ds:uri="http://schemas.openxmlformats.org/officeDocument/2006/bibliography"/>
   </ds:schemaRefs>

</xml_diff>